<commit_message>
bronnen toegevoegd en deelvragen veranderd.
</commit_message>
<xml_diff>
--- a/Onderzoeksverslag stage - Lars Fasil.docx
+++ b/Onderzoeksverslag stage - Lars Fasil.docx
@@ -10,6 +10,7 @@
           <w:docPartUnique/>
         </w:docPartObj>
       </w:sdtPr>
+      <w:sdtEndPr/>
       <w:sdtContent>
         <w:p>
           <w:r>
@@ -220,7 +221,7 @@
                                 <a:avLst/>
                               </a:prstGeom>
                               <a:blipFill>
-                                <a:blip r:embed="rId5"/>
+                                <a:blip r:embed="rId6"/>
                                 <a:stretch>
                                   <a:fillRect r="-7574"/>
                                 </a:stretch>
@@ -272,7 +273,7 @@
                       <v:path arrowok="t" o:connecttype="custom" o:connectlocs="0,0;7315200,0;7315200,1130373;3620757,733885;0,1092249;0,0" o:connectangles="0,0,0,0,0,0"/>
                     </v:shape>
                     <v:rect id="Rechthoek 151" o:spid="_x0000_s1028" style="position:absolute;width:73152;height:12161;visibility:visible;mso-wrap-style:square;v-text-anchor:middle" o:gfxdata="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" stroked="f" strokeweight="1pt">
-                      <v:fill r:id="rId6" o:title="" recolor="t" rotate="t" type="frame"/>
+                      <v:fill r:id="rId7" o:title="" recolor="t" rotate="t" type="frame"/>
                     </v:rect>
                     <w10:wrap anchorx="page" anchory="page"/>
                   </v:group>
@@ -397,6 +398,7 @@
                                   <w:dataBinding w:prefixMappings="xmlns:ns0='http://purl.org/dc/elements/1.1/' xmlns:ns1='http://schemas.openxmlformats.org/package/2006/metadata/core-properties' " w:xpath="/ns1:coreProperties[1]/ns0:subject[1]" w:storeItemID="{6C3C8BC8-F283-45AE-878A-BAB7291924A1}"/>
                                   <w:text/>
                                 </w:sdtPr>
+                                <w:sdtEndPr/>
                                 <w:sdtContent>
                                   <w:p>
                                     <w:pPr>
@@ -502,6 +504,7 @@
                             <w:dataBinding w:prefixMappings="xmlns:ns0='http://purl.org/dc/elements/1.1/' xmlns:ns1='http://schemas.openxmlformats.org/package/2006/metadata/core-properties' " w:xpath="/ns1:coreProperties[1]/ns0:subject[1]" w:storeItemID="{6C3C8BC8-F283-45AE-878A-BAB7291924A1}"/>
                             <w:text/>
                           </w:sdtPr>
+                          <w:sdtEndPr/>
                           <w:sdtContent>
                             <w:p>
                               <w:pPr>
@@ -618,6 +621,7 @@
                                     <w:lang w:val="en-US"/>
                                   </w:rPr>
                                 </w:pPr>
+                                <w:proofErr w:type="spellStart"/>
                                 <w:r>
                                   <w:rPr>
                                     <w:iCs/>
@@ -625,7 +629,17 @@
                                     <w:sz w:val="24"/>
                                     <w:lang w:val="en-US"/>
                                   </w:rPr>
-                                  <w:t>Stagair HBO-ICT Game Development</w:t>
+                                  <w:t>Stagair</w:t>
+                                </w:r>
+                                <w:proofErr w:type="spellEnd"/>
+                                <w:r>
+                                  <w:rPr>
+                                    <w:iCs/>
+                                    <w:color w:val="4472C4" w:themeColor="accent1"/>
+                                    <w:sz w:val="24"/>
+                                    <w:lang w:val="en-US"/>
+                                  </w:rPr>
+                                  <w:t xml:space="preserve"> HBO-ICT Game Development</w:t>
                                 </w:r>
                               </w:p>
                               <w:p>
@@ -649,7 +663,27 @@
                                     <w:sz w:val="24"/>
                                     <w:lang w:val="en-US"/>
                                   </w:rPr>
-                                  <w:t>9 Oktober 2017</w:t>
+                                  <w:t xml:space="preserve">9 </w:t>
+                                </w:r>
+                                <w:proofErr w:type="spellStart"/>
+                                <w:r>
+                                  <w:rPr>
+                                    <w:iCs/>
+                                    <w:color w:val="4472C4" w:themeColor="accent1"/>
+                                    <w:sz w:val="24"/>
+                                    <w:lang w:val="en-US"/>
+                                  </w:rPr>
+                                  <w:t>Oktober</w:t>
+                                </w:r>
+                                <w:proofErr w:type="spellEnd"/>
+                                <w:r>
+                                  <w:rPr>
+                                    <w:iCs/>
+                                    <w:color w:val="4472C4" w:themeColor="accent1"/>
+                                    <w:sz w:val="24"/>
+                                    <w:lang w:val="en-US"/>
+                                  </w:rPr>
+                                  <w:t xml:space="preserve"> 2017</w:t>
                                 </w:r>
                               </w:p>
                             </w:txbxContent>
@@ -712,6 +746,7 @@
                               <w:lang w:val="en-US"/>
                             </w:rPr>
                           </w:pPr>
+                          <w:proofErr w:type="spellStart"/>
                           <w:r>
                             <w:rPr>
                               <w:iCs/>
@@ -719,7 +754,17 @@
                               <w:sz w:val="24"/>
                               <w:lang w:val="en-US"/>
                             </w:rPr>
-                            <w:t>Stagair HBO-ICT Game Development</w:t>
+                            <w:t>Stagair</w:t>
+                          </w:r>
+                          <w:proofErr w:type="spellEnd"/>
+                          <w:r>
+                            <w:rPr>
+                              <w:iCs/>
+                              <w:color w:val="4472C4" w:themeColor="accent1"/>
+                              <w:sz w:val="24"/>
+                              <w:lang w:val="en-US"/>
+                            </w:rPr>
+                            <w:t xml:space="preserve"> HBO-ICT Game Development</w:t>
                           </w:r>
                         </w:p>
                         <w:p>
@@ -743,7 +788,27 @@
                               <w:sz w:val="24"/>
                               <w:lang w:val="en-US"/>
                             </w:rPr>
-                            <w:t>9 Oktober 2017</w:t>
+                            <w:t xml:space="preserve">9 </w:t>
+                          </w:r>
+                          <w:proofErr w:type="spellStart"/>
+                          <w:r>
+                            <w:rPr>
+                              <w:iCs/>
+                              <w:color w:val="4472C4" w:themeColor="accent1"/>
+                              <w:sz w:val="24"/>
+                              <w:lang w:val="en-US"/>
+                            </w:rPr>
+                            <w:t>Oktober</w:t>
+                          </w:r>
+                          <w:proofErr w:type="spellEnd"/>
+                          <w:r>
+                            <w:rPr>
+                              <w:iCs/>
+                              <w:color w:val="4472C4" w:themeColor="accent1"/>
+                              <w:sz w:val="24"/>
+                              <w:lang w:val="en-US"/>
+                            </w:rPr>
+                            <w:t xml:space="preserve"> 2017</w:t>
                           </w:r>
                         </w:p>
                       </w:txbxContent>
@@ -763,6 +828,10 @@
     <w:sdt>
       <w:sdtPr>
         <w:rPr>
+          <w:rFonts w:asciiTheme="minorHAnsi" w:eastAsiaTheme="minorHAnsi" w:hAnsiTheme="minorHAnsi" w:cstheme="minorBidi"/>
+          <w:color w:val="auto"/>
+          <w:sz w:val="22"/>
+          <w:szCs w:val="22"/>
           <w:lang w:val="nl-NL"/>
         </w:rPr>
         <w:id w:val="2010403681"/>
@@ -773,12 +842,8 @@
       </w:sdtPr>
       <w:sdtEndPr>
         <w:rPr>
-          <w:rFonts w:asciiTheme="minorHAnsi" w:eastAsiaTheme="minorHAnsi" w:hAnsiTheme="minorHAnsi" w:cstheme="minorBidi"/>
           <w:b/>
           <w:bCs/>
-          <w:color w:val="auto"/>
-          <w:sz w:val="22"/>
-          <w:szCs w:val="22"/>
         </w:rPr>
       </w:sdtEndPr>
       <w:sdtContent>
@@ -1540,7 +1605,15 @@
     </w:p>
     <w:p>
       <w:r>
-        <w:t xml:space="preserve">Op 18 september 2017 begon ik met mijn stage bij het bedrijf SLB-diensten. Een deel van wat dit bedrijf doet is het presenteren van de applicaties van de Microsoft Hololens. Dit doen ze aan leerlingen op het voortgezet onderwijs en het MBO. </w:t>
+        <w:t xml:space="preserve">Op 18 september 2017 begon ik met mijn stage bij het bedrijf SLB-diensten. Een deel van wat dit bedrijf doet is het presenteren van de applicaties van de Microsoft Hololens. Dit doen ze aan leerlingen op het voortgezet onderwijs en het </w:t>
+      </w:r>
+      <w:proofErr w:type="gramStart"/>
+      <w:r>
+        <w:t>MBO</w:t>
+      </w:r>
+      <w:proofErr w:type="gramEnd"/>
+      <w:r>
+        <w:t xml:space="preserve">. </w:t>
       </w:r>
       <w:r>
         <w:t>De leerlingen mogen zelf ook de Hololens gebruiken om kleinen opdrachten te maken. Ik vroeg me af of deze methode met de Hololens beter werkt door de visualiserende hulpmiddelen</w:t>
@@ -1552,9 +1625,6 @@
         <w:t xml:space="preserve">besloot dat deze vraag de kern van mijn onderzoeksverslag werd. De volgende hoofd en deelvragen werden hiervoor </w:t>
       </w:r>
       <w:r>
-        <w:rPr>
-          <w:highlight w:val="yellow"/>
-        </w:rPr>
         <w:t>ontwikkeld</w:t>
       </w:r>
       <w:r>
@@ -1573,43 +1643,126 @@
       <w:r>
         <w:t>Hoofdvraag:</w:t>
       </w:r>
+      <w:bookmarkStart w:id="3" w:name="_Toc495309005"/>
       <w:bookmarkEnd w:id="2"/>
     </w:p>
-    <w:p>
-      <w:r>
-        <w:t xml:space="preserve">Helpt de </w:t>
-      </w:r>
-      <w:r>
-        <w:t xml:space="preserve">Microsoft </w:t>
-      </w:r>
-      <w:r>
-        <w:t xml:space="preserve">Hololens met de cognitie </w:t>
-      </w:r>
-      <w:r>
-        <w:t xml:space="preserve">van </w:t>
-      </w:r>
-      <w:r>
-        <w:t>leerlingen?</w:t>
-      </w:r>
-    </w:p>
+    <w:p/>
     <w:p>
       <w:pPr>
         <w:pStyle w:val="Kop2"/>
       </w:pPr>
-      <w:bookmarkStart w:id="3" w:name="_Toc495309005"/>
       <w:r>
         <w:t>Deelvragen:</w:t>
       </w:r>
       <w:bookmarkEnd w:id="3"/>
     </w:p>
     <w:p>
-      <w:r>
-        <w:t>1: Wat Is de Microsoft Hololens?</w:t>
-      </w:r>
-    </w:p>
-    <w:p>
-      <w:r>
-        <w:t>2: Wat voor mogelijkheden heeft de Hololens in het onderwijs?</w:t>
+      <w:pPr>
+        <w:pStyle w:val="Lijstalinea"/>
+        <w:numPr>
+          <w:ilvl w:val="0"/>
+          <w:numId w:val="1"/>
+        </w:numPr>
+      </w:pPr>
+      <w:r>
+        <w:t>Welke experimenten zijn er gedaan met de hololens in de educatieve omgeving waarbij het effect is gemeten?</w:t>
+      </w:r>
+    </w:p>
+    <w:p>
+      <w:pPr>
+        <w:pStyle w:val="Lijstalinea"/>
+        <w:numPr>
+          <w:ilvl w:val="0"/>
+          <w:numId w:val="1"/>
+        </w:numPr>
+      </w:pPr>
+      <w:r>
+        <w:t>Welke ‘</w:t>
+      </w:r>
+      <w:proofErr w:type="spellStart"/>
+      <w:r>
+        <w:t>Lessons</w:t>
+      </w:r>
+      <w:proofErr w:type="spellEnd"/>
+      <w:r>
+        <w:t xml:space="preserve"> </w:t>
+      </w:r>
+      <w:proofErr w:type="spellStart"/>
+      <w:r>
+        <w:t>learned</w:t>
+      </w:r>
+      <w:proofErr w:type="spellEnd"/>
+      <w:r>
+        <w:t>’ volgen er uit de bij deelvraag 1 gevonden onderzoeken?</w:t>
+      </w:r>
+    </w:p>
+    <w:p>
+      <w:pPr>
+        <w:pStyle w:val="Lijstalinea"/>
+        <w:numPr>
+          <w:ilvl w:val="0"/>
+          <w:numId w:val="1"/>
+        </w:numPr>
+      </w:pPr>
+      <w:r>
+        <w:t>Hoe zijn die ‘</w:t>
+      </w:r>
+      <w:proofErr w:type="spellStart"/>
+      <w:r>
+        <w:t>Lessons</w:t>
+      </w:r>
+      <w:proofErr w:type="spellEnd"/>
+      <w:r>
+        <w:t xml:space="preserve"> </w:t>
+      </w:r>
+      <w:proofErr w:type="spellStart"/>
+      <w:r>
+        <w:t>learned</w:t>
+      </w:r>
+      <w:proofErr w:type="spellEnd"/>
+      <w:r>
+        <w:t xml:space="preserve">’ toe te passen op de Nederlandse </w:t>
+      </w:r>
+      <w:proofErr w:type="gramStart"/>
+      <w:r>
+        <w:t>onderwijs situatie</w:t>
+      </w:r>
+      <w:proofErr w:type="gramEnd"/>
+      <w:r>
+        <w:t xml:space="preserve"> (mbo en vo)?</w:t>
+      </w:r>
+    </w:p>
+    <w:p>
+      <w:pPr>
+        <w:pStyle w:val="Lijstalinea"/>
+        <w:numPr>
+          <w:ilvl w:val="0"/>
+          <w:numId w:val="1"/>
+        </w:numPr>
+      </w:pPr>
+      <w:r>
+        <w:t>Zijn er verbeteringen ten opzichte van huidige lesmethodes vergeleken met een applicatie gebouwd op basis van de conclusies van deelvraag 3?</w:t>
+      </w:r>
+    </w:p>
+    <w:p>
+      <w:pPr>
+        <w:pStyle w:val="Lijstalinea"/>
+      </w:pPr>
+    </w:p>
+    <w:p>
+      <w:r>
+        <w:t xml:space="preserve">1: </w:t>
+      </w:r>
+      <w:r>
+        <w:t>Zijn er al onderzoeken verricht naar AR in de educatieve omgeving?</w:t>
+      </w:r>
+    </w:p>
+    <w:p>
+      <w:r>
+        <w:t>2: Wat voor mogelijkheden geeft de Hololens aan</w:t>
+      </w:r>
+      <w:r>
+        <w:t xml:space="preserve"> het onderwijs?</w:t>
       </w:r>
     </w:p>
     <w:p>
@@ -1617,7 +1770,15 @@
         <w:t>3: Welke resources zijn er nodig voor het ontwikkelen van een Hololens applicatie?</w:t>
       </w:r>
     </w:p>
-    <w:p/>
+    <w:p>
+      <w:r>
+        <w:t xml:space="preserve">4: Is het realistisch om de hololens als standaard leermethode in de educatieve omgeving te verwezenlijken </w:t>
+      </w:r>
+    </w:p>
+    <w:p>
+      <w:bookmarkStart w:id="4" w:name="_GoBack"/>
+      <w:bookmarkEnd w:id="4"/>
+    </w:p>
     <w:p>
       <w:pPr>
         <w:rPr>
@@ -1635,12 +1796,12 @@
       <w:pPr>
         <w:pStyle w:val="Kop1"/>
       </w:pPr>
-      <w:bookmarkStart w:id="4" w:name="_Toc495309003"/>
+      <w:bookmarkStart w:id="5" w:name="_Toc495309003"/>
       <w:r>
         <w:lastRenderedPageBreak/>
         <w:t>Methodes</w:t>
       </w:r>
-      <w:bookmarkEnd w:id="4"/>
+      <w:bookmarkEnd w:id="5"/>
     </w:p>
     <w:p/>
     <w:p>
@@ -1652,12 +1813,12 @@
       <w:pPr>
         <w:pStyle w:val="Kop1"/>
       </w:pPr>
-      <w:bookmarkStart w:id="5" w:name="_Toc495309006"/>
+      <w:bookmarkStart w:id="6" w:name="_Toc495309006"/>
       <w:r>
         <w:lastRenderedPageBreak/>
         <w:t>Resultaten</w:t>
       </w:r>
-      <w:bookmarkEnd w:id="5"/>
+      <w:bookmarkEnd w:id="6"/>
     </w:p>
     <w:p>
       <w:pPr>
@@ -1681,11 +1842,40 @@
         <w:t xml:space="preserve">ololens </w:t>
       </w:r>
       <w:r>
-        <w:t xml:space="preserve">is een apparaat dat te vergelijken is met een bril en valt ook onder de augmented/mixed reality smartglasses. Je draagt </w:t>
-      </w:r>
-      <w:r>
-        <w:t>de holoLens</w:t>
-      </w:r>
+        <w:t xml:space="preserve">is een apparaat dat te vergelijken is met een bril en valt ook onder de </w:t>
+      </w:r>
+      <w:proofErr w:type="spellStart"/>
+      <w:r>
+        <w:t>augmented</w:t>
+      </w:r>
+      <w:proofErr w:type="spellEnd"/>
+      <w:r>
+        <w:t xml:space="preserve">/mixed </w:t>
+      </w:r>
+      <w:proofErr w:type="spellStart"/>
+      <w:r>
+        <w:t>reality</w:t>
+      </w:r>
+      <w:proofErr w:type="spellEnd"/>
+      <w:r>
+        <w:t xml:space="preserve"> </w:t>
+      </w:r>
+      <w:proofErr w:type="spellStart"/>
+      <w:r>
+        <w:t>smartglasses</w:t>
+      </w:r>
+      <w:proofErr w:type="spellEnd"/>
+      <w:r>
+        <w:t xml:space="preserve">. Je draagt </w:t>
+      </w:r>
+      <w:r>
+        <w:t xml:space="preserve">de </w:t>
+      </w:r>
+      <w:proofErr w:type="spellStart"/>
+      <w:r>
+        <w:t>holoLens</w:t>
+      </w:r>
+      <w:proofErr w:type="spellEnd"/>
       <w:r>
         <w:t xml:space="preserve"> op je hoofd en kan doormiddel van doorzichtige schermpjes in de lenzen van de bril allerlei digitale objecten en </w:t>
       </w:r>
@@ -1702,10 +1892,24 @@
         <w:t xml:space="preserve">. </w:t>
       </w:r>
       <w:r>
-        <w:t xml:space="preserve">Ookal </w:t>
-      </w:r>
-      <w:r>
-        <w:t xml:space="preserve">is de hololens pas 30 maart 2016 uitgekomen voor developers zijn </w:t>
+        <w:t>Ook</w:t>
+      </w:r>
+      <w:r>
+        <w:t xml:space="preserve"> </w:t>
+      </w:r>
+      <w:r>
+        <w:t xml:space="preserve">al </w:t>
+      </w:r>
+      <w:r>
+        <w:t xml:space="preserve">is de hololens pas 30 maart 2016 uitgekomen voor </w:t>
+      </w:r>
+      <w:proofErr w:type="spellStart"/>
+      <w:r>
+        <w:t>developers</w:t>
+      </w:r>
+      <w:proofErr w:type="spellEnd"/>
+      <w:r>
+        <w:t xml:space="preserve"> zijn </w:t>
       </w:r>
       <w:r>
         <w:rPr>
@@ -1742,19 +1946,104 @@
     </w:p>
     <w:p>
       <w:r>
-        <w:t>Het simuleren, scannen, meten, opnemen vereist veel processing power. Normale computers die normale taken verrichten komen dan ook weg met normale processors, dit zijn de central processing unit(CPU) en graphics processing unit(GPU)</w:t>
+        <w:t xml:space="preserve">Het simuleren, scannen, meten, opnemen vereist veel processing power. Normale computers die normale taken verrichten komen dan ook weg met normale processors, dit zijn de </w:t>
+      </w:r>
+      <w:proofErr w:type="spellStart"/>
+      <w:r>
+        <w:t>central</w:t>
+      </w:r>
+      <w:proofErr w:type="spellEnd"/>
+      <w:r>
+        <w:t xml:space="preserve"> processing unit(CPU) en </w:t>
+      </w:r>
+      <w:proofErr w:type="spellStart"/>
+      <w:r>
+        <w:t>graphics</w:t>
+      </w:r>
+      <w:proofErr w:type="spellEnd"/>
+      <w:r>
+        <w:t xml:space="preserve"> processing unit(GPU)</w:t>
       </w:r>
       <w:r>
         <w:t xml:space="preserve">. Voor de veel ingewikkeldere en langere berekeningen die de hololens elke frame moet uitvoeren zijn deze processoren niet genoeg. Microsoft heeft hierom een nieuwe derde </w:t>
       </w:r>
       <w:r>
-        <w:t xml:space="preserve">processor uitgevonden genaamd de ‘Holographic processing unit’ ofwel HPU. </w:t>
-      </w:r>
-    </w:p>
-    <w:p>
-      <w:bookmarkStart w:id="6" w:name="_GoBack"/>
-      <w:bookmarkEnd w:id="6"/>
-    </w:p>
+        <w:t>processor uitgevonden genaamd de ‘</w:t>
+      </w:r>
+      <w:proofErr w:type="spellStart"/>
+      <w:r>
+        <w:t>Holographic</w:t>
+      </w:r>
+      <w:proofErr w:type="spellEnd"/>
+      <w:r>
+        <w:t xml:space="preserve"> processing unit’ ofwel HPU. </w:t>
+      </w:r>
+    </w:p>
+    <w:p>
+      <w:r>
+        <w:t xml:space="preserve">De Input krijgt de hololens doormiddel van </w:t>
+      </w:r>
+      <w:r>
+        <w:t xml:space="preserve">een versnellingsmeter die acceleratie van het apparaat </w:t>
+      </w:r>
+      <w:proofErr w:type="gramStart"/>
+      <w:r>
+        <w:t>bijhoud</w:t>
+      </w:r>
+      <w:proofErr w:type="gramEnd"/>
+      <w:r>
+        <w:t>, een gyroscoop die de hoeken van de hololens m</w:t>
+      </w:r>
+      <w:r>
+        <w:t>eet</w:t>
+      </w:r>
+      <w:r>
+        <w:t xml:space="preserve"> om op die manier de </w:t>
+      </w:r>
+      <w:r>
+        <w:t xml:space="preserve">hologrammen </w:t>
+      </w:r>
+      <w:r>
+        <w:t>wereld te kunnen schetsen</w:t>
+      </w:r>
+      <w:r>
+        <w:t xml:space="preserve"> in het geheugen</w:t>
+      </w:r>
+      <w:r>
+        <w:t>.</w:t>
+      </w:r>
+      <w:r>
+        <w:t xml:space="preserve"> Om altijd te kunnen weten in welke richting de hololens op wijst ten opzichte van de wereld zit er ook een magnetometer in. Die meet de magnetische krachten van de aarde net als een kompas en berekent op die basis waar de noord, oost, zuid en west richtingen zijn.</w:t>
+      </w:r>
+    </w:p>
+    <w:p>
+      <w:r>
+        <w:t>Dan heb je nog de camera’s.</w:t>
+      </w:r>
+      <w:r>
+        <w:t xml:space="preserve"> De hololens heeft 4 ‘</w:t>
+      </w:r>
+      <w:proofErr w:type="spellStart"/>
+      <w:r>
+        <w:t>envoirment</w:t>
+      </w:r>
+      <w:proofErr w:type="spellEnd"/>
+      <w:r>
+        <w:t xml:space="preserve"> </w:t>
+      </w:r>
+      <w:proofErr w:type="spellStart"/>
+      <w:r>
+        <w:t>understanding</w:t>
+      </w:r>
+      <w:proofErr w:type="spellEnd"/>
+      <w:r>
+        <w:t xml:space="preserve">’ camera’s </w:t>
+      </w:r>
+      <w:r>
+        <w:t xml:space="preserve"> </w:t>
+      </w:r>
+    </w:p>
+    <w:p/>
     <w:p>
       <w:pPr>
         <w:rPr>
@@ -1859,6 +2148,103 @@
     </w:sectPr>
   </w:body>
 </w:document>
+</file>
+
+<file path=word/numbering.xml><?xml version="1.0" encoding="utf-8"?>
+<w:numbering xmlns:wpc="http://schemas.microsoft.com/office/word/2010/wordprocessingCanvas" xmlns:cx="http://schemas.microsoft.com/office/drawing/2014/chartex" xmlns:cx1="http://schemas.microsoft.com/office/drawing/2015/9/8/chartex" xmlns:cx2="http://schemas.microsoft.com/office/drawing/2015/10/21/chartex" xmlns:cx3="http://schemas.microsoft.com/office/drawing/2016/5/9/chartex" xmlns:cx4="http://schemas.microsoft.com/office/drawing/2016/5/10/chartex" xmlns:cx5="http://schemas.microsoft.com/office/drawing/2016/5/11/chartex" xmlns:cx6="http://schemas.microsoft.com/office/drawing/2016/5/12/chartex" xmlns:cx7="http://schemas.microsoft.com/office/drawing/2016/5/13/chartex" xmlns:cx8="http://schemas.microsoft.com/office/drawing/2016/5/14/chartex" xmlns:mc="http://schemas.openxmlformats.org/markup-compatibility/2006" xmlns:aink="http://schemas.microsoft.com/office/drawing/2016/ink" xmlns:am3d="http://schemas.microsoft.com/office/drawing/2017/model3d" xmlns:o="urn:schemas-microsoft-com:office:office" xmlns:r="http://schemas.openxmlformats.org/officeDocument/2006/relationships" xmlns:m="http://schemas.openxmlformats.org/officeDocument/2006/math" xmlns:v="urn:schemas-microsoft-com:vml" xmlns:wp14="http://schemas.microsoft.com/office/word/2010/wordprocessingDrawing" xmlns:wp="http://schemas.openxmlformats.org/drawingml/2006/wordprocessingDrawing" xmlns:w10="urn:schemas-microsoft-com:office:word" xmlns:w="http://schemas.openxmlformats.org/wordprocessingml/2006/main" xmlns:w14="http://schemas.microsoft.com/office/word/2010/wordml" xmlns:w15="http://schemas.microsoft.com/office/word/2012/wordml" xmlns:w16se="http://schemas.microsoft.com/office/word/2015/wordml/symex" xmlns:wpg="http://schemas.microsoft.com/office/word/2010/wordprocessingGroup" xmlns:wpi="http://schemas.microsoft.com/office/word/2010/wordprocessingInk" xmlns:wne="http://schemas.microsoft.com/office/word/2006/wordml" xmlns:wps="http://schemas.microsoft.com/office/word/2010/wordprocessingShape" mc:Ignorable="w14 w15 w16se wp14">
+  <w:abstractNum w:abstractNumId="0" w15:restartNumberingAfterBreak="0">
+    <w:nsid w:val="0D8F4D1D"/>
+    <w:multiLevelType w:val="hybridMultilevel"/>
+    <w:tmpl w:val="5A54C4AC"/>
+    <w:lvl w:ilvl="0" w:tplc="0409000F">
+      <w:start w:val="1"/>
+      <w:numFmt w:val="decimal"/>
+      <w:lvlText w:val="%1."/>
+      <w:lvlJc w:val="left"/>
+      <w:pPr>
+        <w:ind w:left="720" w:hanging="360"/>
+      </w:pPr>
+      <w:rPr>
+        <w:rFonts w:hint="default"/>
+      </w:rPr>
+    </w:lvl>
+    <w:lvl w:ilvl="1" w:tplc="04090019" w:tentative="1">
+      <w:start w:val="1"/>
+      <w:numFmt w:val="lowerLetter"/>
+      <w:lvlText w:val="%2."/>
+      <w:lvlJc w:val="left"/>
+      <w:pPr>
+        <w:ind w:left="1440" w:hanging="360"/>
+      </w:pPr>
+    </w:lvl>
+    <w:lvl w:ilvl="2" w:tplc="0409001B" w:tentative="1">
+      <w:start w:val="1"/>
+      <w:numFmt w:val="lowerRoman"/>
+      <w:lvlText w:val="%3."/>
+      <w:lvlJc w:val="right"/>
+      <w:pPr>
+        <w:ind w:left="2160" w:hanging="180"/>
+      </w:pPr>
+    </w:lvl>
+    <w:lvl w:ilvl="3" w:tplc="0409000F" w:tentative="1">
+      <w:start w:val="1"/>
+      <w:numFmt w:val="decimal"/>
+      <w:lvlText w:val="%4."/>
+      <w:lvlJc w:val="left"/>
+      <w:pPr>
+        <w:ind w:left="2880" w:hanging="360"/>
+      </w:pPr>
+    </w:lvl>
+    <w:lvl w:ilvl="4" w:tplc="04090019" w:tentative="1">
+      <w:start w:val="1"/>
+      <w:numFmt w:val="lowerLetter"/>
+      <w:lvlText w:val="%5."/>
+      <w:lvlJc w:val="left"/>
+      <w:pPr>
+        <w:ind w:left="3600" w:hanging="360"/>
+      </w:pPr>
+    </w:lvl>
+    <w:lvl w:ilvl="5" w:tplc="0409001B" w:tentative="1">
+      <w:start w:val="1"/>
+      <w:numFmt w:val="lowerRoman"/>
+      <w:lvlText w:val="%6."/>
+      <w:lvlJc w:val="right"/>
+      <w:pPr>
+        <w:ind w:left="4320" w:hanging="180"/>
+      </w:pPr>
+    </w:lvl>
+    <w:lvl w:ilvl="6" w:tplc="0409000F" w:tentative="1">
+      <w:start w:val="1"/>
+      <w:numFmt w:val="decimal"/>
+      <w:lvlText w:val="%7."/>
+      <w:lvlJc w:val="left"/>
+      <w:pPr>
+        <w:ind w:left="5040" w:hanging="360"/>
+      </w:pPr>
+    </w:lvl>
+    <w:lvl w:ilvl="7" w:tplc="04090019" w:tentative="1">
+      <w:start w:val="1"/>
+      <w:numFmt w:val="lowerLetter"/>
+      <w:lvlText w:val="%8."/>
+      <w:lvlJc w:val="left"/>
+      <w:pPr>
+        <w:ind w:left="5760" w:hanging="360"/>
+      </w:pPr>
+    </w:lvl>
+    <w:lvl w:ilvl="8" w:tplc="0409001B" w:tentative="1">
+      <w:start w:val="1"/>
+      <w:numFmt w:val="lowerRoman"/>
+      <w:lvlText w:val="%9."/>
+      <w:lvlJc w:val="right"/>
+      <w:pPr>
+        <w:ind w:left="6480" w:hanging="180"/>
+      </w:pPr>
+    </w:lvl>
+  </w:abstractNum>
+  <w:num w:numId="1">
+    <w:abstractNumId w:val="0"/>
+  </w:num>
+</w:numbering>
 </file>
 
 <file path=word/styles.xml><?xml version="1.0" encoding="utf-8"?>
@@ -1984,6 +2370,7 @@
     <w:lsdException w:name="HTML Sample" w:semiHidden="1" w:unhideWhenUsed="1"/>
     <w:lsdException w:name="HTML Typewriter" w:semiHidden="1" w:unhideWhenUsed="1"/>
     <w:lsdException w:name="HTML Variable" w:semiHidden="1" w:unhideWhenUsed="1"/>
+    <w:lsdException w:name="Normal Table" w:semiHidden="1" w:unhideWhenUsed="1"/>
     <w:lsdException w:name="annotation subject" w:semiHidden="1" w:unhideWhenUsed="1"/>
     <w:lsdException w:name="No List" w:semiHidden="1" w:unhideWhenUsed="1"/>
     <w:lsdException w:name="Outline List 1" w:semiHidden="1" w:unhideWhenUsed="1"/>
@@ -2027,8 +2414,10 @@
     <w:lsdException w:name="Table Elegant" w:semiHidden="1" w:unhideWhenUsed="1"/>
     <w:lsdException w:name="Table Professional" w:semiHidden="1" w:unhideWhenUsed="1"/>
     <w:lsdException w:name="Table Subtle 1" w:semiHidden="1" w:unhideWhenUsed="1"/>
+    <w:lsdException w:name="Table Subtle 2" w:semiHidden="1" w:unhideWhenUsed="1"/>
     <w:lsdException w:name="Table Web 1" w:semiHidden="1" w:unhideWhenUsed="1"/>
     <w:lsdException w:name="Table Web 2" w:semiHidden="1" w:unhideWhenUsed="1"/>
+    <w:lsdException w:name="Table Web 3" w:semiHidden="1" w:unhideWhenUsed="1"/>
     <w:lsdException w:name="Balloon Text" w:semiHidden="1" w:unhideWhenUsed="1"/>
     <w:lsdException w:name="Table Grid" w:uiPriority="39"/>
     <w:lsdException w:name="Table Theme" w:semiHidden="1" w:unhideWhenUsed="1"/>
@@ -2324,6 +2713,7 @@
   <w:style w:type="character" w:default="1" w:styleId="Standaardalinea-lettertype">
     <w:name w:val="Default Paragraph Font"/>
     <w:uiPriority w:val="1"/>
+    <w:semiHidden/>
     <w:unhideWhenUsed/>
   </w:style>
   <w:style w:type="table" w:default="1" w:styleId="Standaardtabel">
@@ -2491,6 +2881,17 @@
       <w:sz w:val="24"/>
       <w:szCs w:val="24"/>
     </w:rPr>
+  </w:style>
+  <w:style w:type="paragraph" w:styleId="Lijstalinea">
+    <w:name w:val="List Paragraph"/>
+    <w:basedOn w:val="Standaard"/>
+    <w:uiPriority w:val="34"/>
+    <w:qFormat/>
+    <w:rsid w:val="00F75607"/>
+    <w:pPr>
+      <w:ind w:left="720"/>
+      <w:contextualSpacing/>
+    </w:pPr>
   </w:style>
 </w:styles>
 </file>
@@ -2761,7 +3162,7 @@
 </file>
 
 <file path=customXml/itemProps1.xml><?xml version="1.0" encoding="utf-8"?>
-<ds:datastoreItem xmlns:ds="http://schemas.openxmlformats.org/officeDocument/2006/customXml" ds:itemID="{8328A025-053E-46EE-AB10-C6C2ACAFF97E}">
+<ds:datastoreItem xmlns:ds="http://schemas.openxmlformats.org/officeDocument/2006/customXml" ds:itemID="{8A83CBAA-12B5-4AD9-9CD6-9DAB9FDE5EF9}">
   <ds:schemaRefs>
     <ds:schemaRef ds:uri="http://schemas.openxmlformats.org/officeDocument/2006/bibliography"/>
   </ds:schemaRefs>

</xml_diff>

<commit_message>
Aan de methode en zoekcriteria gewerkt
</commit_message>
<xml_diff>
--- a/Onderzoeksverslag stage - Lars Fasil.docx
+++ b/Onderzoeksverslag stage - Lars Fasil.docx
@@ -504,7 +504,6 @@
                             <w:dataBinding w:prefixMappings="xmlns:ns0='http://purl.org/dc/elements/1.1/' xmlns:ns1='http://schemas.openxmlformats.org/package/2006/metadata/core-properties' " w:xpath="/ns1:coreProperties[1]/ns0:subject[1]" w:storeItemID="{6C3C8BC8-F283-45AE-878A-BAB7291924A1}"/>
                             <w:text/>
                           </w:sdtPr>
-                          <w:sdtEndPr/>
                           <w:sdtContent>
                             <w:p>
                               <w:pPr>
@@ -746,7 +745,6 @@
                               <w:lang w:val="en-US"/>
                             </w:rPr>
                           </w:pPr>
-                          <w:proofErr w:type="spellStart"/>
                           <w:r>
                             <w:rPr>
                               <w:iCs/>
@@ -754,17 +752,7 @@
                               <w:sz w:val="24"/>
                               <w:lang w:val="en-US"/>
                             </w:rPr>
-                            <w:t>Stagair</w:t>
-                          </w:r>
-                          <w:proofErr w:type="spellEnd"/>
-                          <w:r>
-                            <w:rPr>
-                              <w:iCs/>
-                              <w:color w:val="4472C4" w:themeColor="accent1"/>
-                              <w:sz w:val="24"/>
-                              <w:lang w:val="en-US"/>
-                            </w:rPr>
-                            <w:t xml:space="preserve"> HBO-ICT Game Development</w:t>
+                            <w:t>Stagair HBO-ICT Game Development</w:t>
                           </w:r>
                         </w:p>
                         <w:p>
@@ -788,27 +776,7 @@
                               <w:sz w:val="24"/>
                               <w:lang w:val="en-US"/>
                             </w:rPr>
-                            <w:t xml:space="preserve">9 </w:t>
-                          </w:r>
-                          <w:proofErr w:type="spellStart"/>
-                          <w:r>
-                            <w:rPr>
-                              <w:iCs/>
-                              <w:color w:val="4472C4" w:themeColor="accent1"/>
-                              <w:sz w:val="24"/>
-                              <w:lang w:val="en-US"/>
-                            </w:rPr>
-                            <w:t>Oktober</w:t>
-                          </w:r>
-                          <w:proofErr w:type="spellEnd"/>
-                          <w:r>
-                            <w:rPr>
-                              <w:iCs/>
-                              <w:color w:val="4472C4" w:themeColor="accent1"/>
-                              <w:sz w:val="24"/>
-                              <w:lang w:val="en-US"/>
-                            </w:rPr>
-                            <w:t xml:space="preserve"> 2017</w:t>
+                            <w:t>9 Oktober 2017</w:t>
                           </w:r>
                         </w:p>
                       </w:txbxContent>
@@ -1643,14 +1611,34 @@
       <w:r>
         <w:t>Hoofdvraag:</w:t>
       </w:r>
-      <w:bookmarkStart w:id="3" w:name="_Toc495309005"/>
       <w:bookmarkEnd w:id="2"/>
     </w:p>
-    <w:p/>
+    <w:p>
+      <w:r>
+        <w:t>Welke ‘</w:t>
+      </w:r>
+      <w:proofErr w:type="spellStart"/>
+      <w:r>
+        <w:t>Lessons</w:t>
+      </w:r>
+      <w:proofErr w:type="spellEnd"/>
+      <w:r>
+        <w:t xml:space="preserve"> </w:t>
+      </w:r>
+      <w:proofErr w:type="spellStart"/>
+      <w:r>
+        <w:t>learned</w:t>
+      </w:r>
+      <w:proofErr w:type="spellEnd"/>
+      <w:r>
+        <w:t>’</w:t>
+      </w:r>
+    </w:p>
     <w:p>
       <w:pPr>
         <w:pStyle w:val="Kop2"/>
       </w:pPr>
+      <w:bookmarkStart w:id="3" w:name="_Toc495309005"/>
       <w:r>
         <w:t>Deelvragen:</w:t>
       </w:r>
@@ -1709,7 +1697,10 @@
       </w:r>
       <w:proofErr w:type="spellStart"/>
       <w:r>
-        <w:t>Lessons</w:t>
+        <w:t>Lesson</w:t>
+      </w:r>
+      <w:r>
+        <w:t>s</w:t>
       </w:r>
       <w:proofErr w:type="spellEnd"/>
       <w:r>
@@ -1725,11 +1716,17 @@
       </w:r>
       <w:proofErr w:type="gramStart"/>
       <w:r>
-        <w:t>onderwijs situatie</w:t>
+        <w:t xml:space="preserve">onderwijs </w:t>
+      </w:r>
+      <w:r>
+        <w:t>situatie</w:t>
       </w:r>
       <w:proofErr w:type="gramEnd"/>
       <w:r>
-        <w:t xml:space="preserve"> (mbo en vo)?</w:t>
+        <w:t xml:space="preserve"> (</w:t>
+      </w:r>
+      <w:r>
+        <w:t>mbo en vo)?</w:t>
       </w:r>
     </w:p>
     <w:p>
@@ -1744,41 +1741,7 @@
         <w:t>Zijn er verbeteringen ten opzichte van huidige lesmethodes vergeleken met een applicatie gebouwd op basis van de conclusies van deelvraag 3?</w:t>
       </w:r>
     </w:p>
-    <w:p>
-      <w:pPr>
-        <w:pStyle w:val="Lijstalinea"/>
-      </w:pPr>
-    </w:p>
-    <w:p>
-      <w:r>
-        <w:t xml:space="preserve">1: </w:t>
-      </w:r>
-      <w:r>
-        <w:t>Zijn er al onderzoeken verricht naar AR in de educatieve omgeving?</w:t>
-      </w:r>
-    </w:p>
-    <w:p>
-      <w:r>
-        <w:t>2: Wat voor mogelijkheden geeft de Hololens aan</w:t>
-      </w:r>
-      <w:r>
-        <w:t xml:space="preserve"> het onderwijs?</w:t>
-      </w:r>
-    </w:p>
-    <w:p>
-      <w:r>
-        <w:t>3: Welke resources zijn er nodig voor het ontwikkelen van een Hololens applicatie?</w:t>
-      </w:r>
-    </w:p>
-    <w:p>
-      <w:r>
-        <w:t xml:space="preserve">4: Is het realistisch om de hololens als standaard leermethode in de educatieve omgeving te verwezenlijken </w:t>
-      </w:r>
-    </w:p>
-    <w:p>
-      <w:bookmarkStart w:id="4" w:name="_GoBack"/>
-      <w:bookmarkEnd w:id="4"/>
-    </w:p>
+    <w:p/>
     <w:p>
       <w:pPr>
         <w:rPr>
@@ -1796,14 +1759,2234 @@
       <w:pPr>
         <w:pStyle w:val="Kop1"/>
       </w:pPr>
-      <w:bookmarkStart w:id="5" w:name="_Toc495309003"/>
+      <w:bookmarkStart w:id="4" w:name="_Toc495309003"/>
       <w:r>
         <w:lastRenderedPageBreak/>
         <w:t>Methodes</w:t>
       </w:r>
-      <w:bookmarkEnd w:id="5"/>
+      <w:bookmarkEnd w:id="4"/>
     </w:p>
+    <w:p>
+      <w:pPr>
+        <w:pStyle w:val="Kop2"/>
+      </w:pPr>
+      <w:r>
+        <w:t>Zoekmethodes</w:t>
+      </w:r>
+    </w:p>
+    <w:p>
+      <w:r>
+        <w:t xml:space="preserve">Voor dit onderzoek is er gezocht naar relevante artikelen met betrekking tot eerder verrichte en onderzoeken waarvan de resultaten gedocumenteerd zijn. Hiervoor is Google </w:t>
+      </w:r>
+      <w:proofErr w:type="spellStart"/>
+      <w:r>
+        <w:t>Scholar</w:t>
+      </w:r>
+      <w:proofErr w:type="spellEnd"/>
+      <w:r>
+        <w:t xml:space="preserve"> gebruikt </w:t>
+      </w:r>
+      <w:r>
+        <w:t>met een specifieke combinatie zoekopdrachten. Een eis van de benodigde artikelen was dat de woorden ‘Educatie’ of ‘Onderwijs’, en ‘</w:t>
+      </w:r>
+      <w:proofErr w:type="spellStart"/>
+      <w:r>
+        <w:t>Artificial</w:t>
+      </w:r>
+      <w:proofErr w:type="spellEnd"/>
+      <w:r>
+        <w:t xml:space="preserve"> Intelligence’ of ‘AR’ in de titel van het artikel gebruikt werden omdat het dan met zekerheid te zeggen is dat die onderwerpen centraal staan.</w:t>
+      </w:r>
+    </w:p>
+    <w:p>
+      <w:r>
+        <w:t xml:space="preserve">Omdat het concept van moderne </w:t>
+      </w:r>
+      <w:proofErr w:type="spellStart"/>
+      <w:r>
+        <w:t>Augmented</w:t>
+      </w:r>
+      <w:proofErr w:type="spellEnd"/>
+      <w:r>
+        <w:t xml:space="preserve"> reality nog nieuw is zullen we de publicaties van latere jaren als betrouwbaarder beschouwen. We hebben ook het aant</w:t>
+      </w:r>
+      <w:r>
+        <w:t>al citaten gedocumenteerd om te laten zien hoeveel resultaten ook daadwerkelijk artikelen zijn</w:t>
+      </w:r>
+      <w:r>
+        <w:t>.</w:t>
+      </w:r>
+    </w:p>
+    <w:p>
+      <w:r>
+        <w:t xml:space="preserve">De eerste ronde zoekopdrachten werden in het Nederlands gedaan maar was vooraf al weinig hoop voor. </w:t>
+      </w:r>
+    </w:p>
+    <w:tbl>
+      <w:tblPr>
+        <w:tblStyle w:val="Tabelraster"/>
+        <w:tblpPr w:leftFromText="180" w:rightFromText="180" w:vertAnchor="text" w:horzAnchor="margin" w:tblpY="-22"/>
+        <w:tblW w:w="0" w:type="auto"/>
+        <w:tblLook w:val="04A0" w:firstRow="1" w:lastRow="0" w:firstColumn="1" w:lastColumn="0" w:noHBand="0" w:noVBand="1"/>
+      </w:tblPr>
+      <w:tblGrid>
+        <w:gridCol w:w="5006"/>
+        <w:gridCol w:w="2165"/>
+        <w:gridCol w:w="1891"/>
+      </w:tblGrid>
+      <w:tr>
+        <w:tc>
+          <w:tcPr>
+            <w:tcW w:w="9062" w:type="dxa"/>
+            <w:gridSpan w:val="3"/>
+          </w:tcPr>
+          <w:p>
+            <w:r>
+              <w:t>Tabel 1</w:t>
+            </w:r>
+          </w:p>
+        </w:tc>
+      </w:tr>
+      <w:tr>
+        <w:tc>
+          <w:tcPr>
+            <w:tcW w:w="5006" w:type="dxa"/>
+          </w:tcPr>
+          <w:p>
+            <w:pPr>
+              <w:rPr>
+                <w:b/>
+              </w:rPr>
+            </w:pPr>
+            <w:r>
+              <w:rPr>
+                <w:b/>
+              </w:rPr>
+              <w:t>Zoekopdracht</w:t>
+            </w:r>
+            <w:r>
+              <w:rPr>
+                <w:b/>
+              </w:rPr>
+              <w:t xml:space="preserve"> (sinds 2010)</w:t>
+            </w:r>
+          </w:p>
+        </w:tc>
+        <w:tc>
+          <w:tcPr>
+            <w:tcW w:w="2165" w:type="dxa"/>
+          </w:tcPr>
+          <w:p>
+            <w:pPr>
+              <w:rPr>
+                <w:b/>
+              </w:rPr>
+            </w:pPr>
+            <w:r>
+              <w:rPr>
+                <w:b/>
+              </w:rPr>
+              <w:t>Aantal resultaten</w:t>
+            </w:r>
+          </w:p>
+        </w:tc>
+        <w:tc>
+          <w:tcPr>
+            <w:tcW w:w="1891" w:type="dxa"/>
+          </w:tcPr>
+          <w:p>
+            <w:pPr>
+              <w:rPr>
+                <w:b/>
+              </w:rPr>
+            </w:pPr>
+            <w:r>
+              <w:rPr>
+                <w:b/>
+              </w:rPr>
+              <w:t>Waarvan citaten</w:t>
+            </w:r>
+          </w:p>
+        </w:tc>
+      </w:tr>
+      <w:tr>
+        <w:tc>
+          <w:tcPr>
+            <w:tcW w:w="5006" w:type="dxa"/>
+          </w:tcPr>
+          <w:p>
+            <w:pPr>
+              <w:rPr>
+                <w:lang w:val="en-US"/>
+              </w:rPr>
+            </w:pPr>
+            <w:r>
+              <w:rPr>
+                <w:lang w:val="en-US"/>
+              </w:rPr>
+              <w:t xml:space="preserve">allintitle: augmented reality </w:t>
+            </w:r>
+            <w:r>
+              <w:rPr>
+                <w:lang w:val="en-US"/>
+              </w:rPr>
+              <w:t xml:space="preserve">OR </w:t>
+            </w:r>
+            <w:proofErr w:type="spellStart"/>
+            <w:r>
+              <w:rPr>
+                <w:lang w:val="en-US"/>
+              </w:rPr>
+              <w:t>ar</w:t>
+            </w:r>
+            <w:proofErr w:type="spellEnd"/>
+            <w:r>
+              <w:rPr>
+                <w:lang w:val="en-US"/>
+              </w:rPr>
+              <w:t xml:space="preserve"> </w:t>
+            </w:r>
+            <w:r>
+              <w:rPr>
+                <w:lang w:val="en-US"/>
+              </w:rPr>
+              <w:t xml:space="preserve">AND </w:t>
+            </w:r>
+            <w:proofErr w:type="spellStart"/>
+            <w:r>
+              <w:rPr>
+                <w:lang w:val="en-US"/>
+              </w:rPr>
+              <w:t>onderwijs</w:t>
+            </w:r>
+            <w:proofErr w:type="spellEnd"/>
+          </w:p>
+        </w:tc>
+        <w:tc>
+          <w:tcPr>
+            <w:tcW w:w="2165" w:type="dxa"/>
+          </w:tcPr>
+          <w:p>
+            <w:pPr>
+              <w:rPr>
+                <w:lang w:val="en-US"/>
+              </w:rPr>
+            </w:pPr>
+            <w:r>
+              <w:rPr>
+                <w:lang w:val="en-US"/>
+              </w:rPr>
+              <w:t>0</w:t>
+            </w:r>
+          </w:p>
+        </w:tc>
+        <w:tc>
+          <w:tcPr>
+            <w:tcW w:w="1891" w:type="dxa"/>
+          </w:tcPr>
+          <w:p>
+            <w:pPr>
+              <w:rPr>
+                <w:lang w:val="en-US"/>
+              </w:rPr>
+            </w:pPr>
+            <w:r>
+              <w:rPr>
+                <w:lang w:val="en-US"/>
+              </w:rPr>
+              <w:t>0</w:t>
+            </w:r>
+          </w:p>
+        </w:tc>
+      </w:tr>
+      <w:tr>
+        <w:tc>
+          <w:tcPr>
+            <w:tcW w:w="5006" w:type="dxa"/>
+          </w:tcPr>
+          <w:p>
+            <w:pPr>
+              <w:rPr>
+                <w:lang w:val="en-US"/>
+              </w:rPr>
+            </w:pPr>
+            <w:r>
+              <w:rPr>
+                <w:lang w:val="en-US"/>
+              </w:rPr>
+              <w:t xml:space="preserve">allintitle: augmented reality </w:t>
+            </w:r>
+            <w:r>
+              <w:rPr>
+                <w:lang w:val="en-US"/>
+              </w:rPr>
+              <w:t xml:space="preserve">OR </w:t>
+            </w:r>
+            <w:proofErr w:type="spellStart"/>
+            <w:r>
+              <w:rPr>
+                <w:lang w:val="en-US"/>
+              </w:rPr>
+              <w:t>ar</w:t>
+            </w:r>
+            <w:proofErr w:type="spellEnd"/>
+            <w:r>
+              <w:rPr>
+                <w:lang w:val="en-US"/>
+              </w:rPr>
+              <w:t xml:space="preserve"> </w:t>
+            </w:r>
+            <w:r>
+              <w:rPr>
+                <w:lang w:val="en-US"/>
+              </w:rPr>
+              <w:t xml:space="preserve">AND </w:t>
+            </w:r>
+            <w:proofErr w:type="spellStart"/>
+            <w:r>
+              <w:rPr>
+                <w:lang w:val="en-US"/>
+              </w:rPr>
+              <w:t>leren</w:t>
+            </w:r>
+            <w:proofErr w:type="spellEnd"/>
+            <w:r>
+              <w:rPr>
+                <w:lang w:val="en-US"/>
+              </w:rPr>
+              <w:t xml:space="preserve"> </w:t>
+            </w:r>
+          </w:p>
+        </w:tc>
+        <w:tc>
+          <w:tcPr>
+            <w:tcW w:w="2165" w:type="dxa"/>
+          </w:tcPr>
+          <w:p>
+            <w:pPr>
+              <w:rPr>
+                <w:lang w:val="en-US"/>
+              </w:rPr>
+            </w:pPr>
+            <w:r>
+              <w:rPr>
+                <w:lang w:val="en-US"/>
+              </w:rPr>
+              <w:t>0</w:t>
+            </w:r>
+          </w:p>
+        </w:tc>
+        <w:tc>
+          <w:tcPr>
+            <w:tcW w:w="1891" w:type="dxa"/>
+          </w:tcPr>
+          <w:p>
+            <w:pPr>
+              <w:rPr>
+                <w:lang w:val="en-US"/>
+              </w:rPr>
+            </w:pPr>
+            <w:r>
+              <w:rPr>
+                <w:lang w:val="en-US"/>
+              </w:rPr>
+              <w:t>0</w:t>
+            </w:r>
+          </w:p>
+        </w:tc>
+      </w:tr>
+      <w:tr>
+        <w:tc>
+          <w:tcPr>
+            <w:tcW w:w="5006" w:type="dxa"/>
+          </w:tcPr>
+          <w:p>
+            <w:pPr>
+              <w:rPr>
+                <w:lang w:val="en-US"/>
+              </w:rPr>
+            </w:pPr>
+            <w:r>
+              <w:rPr>
+                <w:lang w:val="en-US"/>
+              </w:rPr>
+              <w:t xml:space="preserve">allintitle: augmented reality </w:t>
+            </w:r>
+            <w:r>
+              <w:rPr>
+                <w:lang w:val="en-US"/>
+              </w:rPr>
+              <w:t xml:space="preserve">OR </w:t>
+            </w:r>
+            <w:proofErr w:type="spellStart"/>
+            <w:r>
+              <w:rPr>
+                <w:lang w:val="en-US"/>
+              </w:rPr>
+              <w:t>ar</w:t>
+            </w:r>
+            <w:proofErr w:type="spellEnd"/>
+            <w:r>
+              <w:rPr>
+                <w:lang w:val="en-US"/>
+              </w:rPr>
+              <w:t xml:space="preserve"> </w:t>
+            </w:r>
+            <w:r>
+              <w:rPr>
+                <w:lang w:val="en-US"/>
+              </w:rPr>
+              <w:t xml:space="preserve">AND </w:t>
+            </w:r>
+            <w:proofErr w:type="spellStart"/>
+            <w:r>
+              <w:rPr>
+                <w:lang w:val="en-US"/>
+              </w:rPr>
+              <w:t>educatie</w:t>
+            </w:r>
+            <w:proofErr w:type="spellEnd"/>
+          </w:p>
+        </w:tc>
+        <w:tc>
+          <w:tcPr>
+            <w:tcW w:w="2165" w:type="dxa"/>
+          </w:tcPr>
+          <w:p>
+            <w:pPr>
+              <w:rPr>
+                <w:lang w:val="en-US"/>
+              </w:rPr>
+            </w:pPr>
+            <w:r>
+              <w:rPr>
+                <w:lang w:val="en-US"/>
+              </w:rPr>
+              <w:t>0</w:t>
+            </w:r>
+          </w:p>
+        </w:tc>
+        <w:tc>
+          <w:tcPr>
+            <w:tcW w:w="1891" w:type="dxa"/>
+          </w:tcPr>
+          <w:p>
+            <w:pPr>
+              <w:rPr>
+                <w:lang w:val="en-US"/>
+              </w:rPr>
+            </w:pPr>
+            <w:r>
+              <w:rPr>
+                <w:lang w:val="en-US"/>
+              </w:rPr>
+              <w:t>0</w:t>
+            </w:r>
+          </w:p>
+        </w:tc>
+      </w:tr>
+    </w:tbl>
+    <w:p>
+      <w:r>
+        <w:br/>
+        <w:t>Zelfs als we naar alle zoekresultaten vanaf 2010 keken bleef het aantal 0. Er zijn nog meer synoniemen van ‘onderwijs’ en ‘educatie’ gebruikt voor het zoeken maar dit maakte geen verschil.</w:t>
+      </w:r>
+    </w:p>
+    <w:p>
+      <w:r>
+        <w:t xml:space="preserve">We zijn overgestapt naar Engelse zoekopdrachten en deze gaven </w:t>
+      </w:r>
+      <w:r>
+        <w:t xml:space="preserve">iets </w:t>
+      </w:r>
+      <w:r>
+        <w:t>meer resultaten.</w:t>
+      </w:r>
+    </w:p>
+    <w:tbl>
+      <w:tblPr>
+        <w:tblStyle w:val="Tabelraster"/>
+        <w:tblW w:w="0" w:type="auto"/>
+        <w:tblLook w:val="04A0" w:firstRow="1" w:lastRow="0" w:firstColumn="1" w:lastColumn="0" w:noHBand="0" w:noVBand="1"/>
+      </w:tblPr>
+      <w:tblGrid>
+        <w:gridCol w:w="5006"/>
+        <w:gridCol w:w="2165"/>
+        <w:gridCol w:w="1891"/>
+      </w:tblGrid>
+      <w:tr>
+        <w:tc>
+          <w:tcPr>
+            <w:tcW w:w="9062" w:type="dxa"/>
+            <w:gridSpan w:val="3"/>
+          </w:tcPr>
+          <w:p>
+            <w:r>
+              <w:t xml:space="preserve">Tabel </w:t>
+            </w:r>
+            <w:r>
+              <w:t>2</w:t>
+            </w:r>
+          </w:p>
+        </w:tc>
+      </w:tr>
+      <w:tr>
+        <w:tc>
+          <w:tcPr>
+            <w:tcW w:w="5006" w:type="dxa"/>
+          </w:tcPr>
+          <w:p>
+            <w:pPr>
+              <w:rPr>
+                <w:b/>
+              </w:rPr>
+            </w:pPr>
+            <w:r>
+              <w:rPr>
+                <w:b/>
+              </w:rPr>
+              <w:t>Zoekopdracht</w:t>
+            </w:r>
+            <w:r>
+              <w:rPr>
+                <w:b/>
+              </w:rPr>
+              <w:t xml:space="preserve"> (sinds 2017)</w:t>
+            </w:r>
+          </w:p>
+        </w:tc>
+        <w:tc>
+          <w:tcPr>
+            <w:tcW w:w="2165" w:type="dxa"/>
+          </w:tcPr>
+          <w:p>
+            <w:pPr>
+              <w:rPr>
+                <w:b/>
+              </w:rPr>
+            </w:pPr>
+            <w:r>
+              <w:rPr>
+                <w:b/>
+              </w:rPr>
+              <w:t>Aantal resultaten</w:t>
+            </w:r>
+          </w:p>
+        </w:tc>
+        <w:tc>
+          <w:tcPr>
+            <w:tcW w:w="1891" w:type="dxa"/>
+          </w:tcPr>
+          <w:p>
+            <w:pPr>
+              <w:rPr>
+                <w:b/>
+              </w:rPr>
+            </w:pPr>
+            <w:r>
+              <w:rPr>
+                <w:b/>
+              </w:rPr>
+              <w:t>Waarvan citaten</w:t>
+            </w:r>
+          </w:p>
+        </w:tc>
+      </w:tr>
+      <w:tr>
+        <w:tc>
+          <w:tcPr>
+            <w:tcW w:w="5006" w:type="dxa"/>
+          </w:tcPr>
+          <w:p>
+            <w:pPr>
+              <w:rPr>
+                <w:lang w:val="en-US"/>
+              </w:rPr>
+            </w:pPr>
+            <w:r>
+              <w:rPr>
+                <w:lang w:val="en-US"/>
+              </w:rPr>
+              <w:t>allintitle: augmented rea</w:t>
+            </w:r>
+            <w:r>
+              <w:rPr>
+                <w:lang w:val="en-US"/>
+              </w:rPr>
+              <w:t xml:space="preserve">lity </w:t>
+            </w:r>
+            <w:r>
+              <w:rPr>
+                <w:lang w:val="en-US"/>
+              </w:rPr>
+              <w:t xml:space="preserve">OR </w:t>
+            </w:r>
+            <w:proofErr w:type="spellStart"/>
+            <w:r>
+              <w:rPr>
+                <w:lang w:val="en-US"/>
+              </w:rPr>
+              <w:t>ar</w:t>
+            </w:r>
+            <w:proofErr w:type="spellEnd"/>
+            <w:r>
+              <w:rPr>
+                <w:lang w:val="en-US"/>
+              </w:rPr>
+              <w:t xml:space="preserve"> </w:t>
+            </w:r>
+            <w:r>
+              <w:rPr>
+                <w:lang w:val="en-US"/>
+              </w:rPr>
+              <w:t>AND education</w:t>
+            </w:r>
+          </w:p>
+        </w:tc>
+        <w:tc>
+          <w:tcPr>
+            <w:tcW w:w="2165" w:type="dxa"/>
+          </w:tcPr>
+          <w:p>
+            <w:pPr>
+              <w:rPr>
+                <w:lang w:val="en-US"/>
+              </w:rPr>
+            </w:pPr>
+            <w:r>
+              <w:rPr>
+                <w:lang w:val="en-US"/>
+              </w:rPr>
+              <w:t>30</w:t>
+            </w:r>
+          </w:p>
+        </w:tc>
+        <w:tc>
+          <w:tcPr>
+            <w:tcW w:w="1891" w:type="dxa"/>
+          </w:tcPr>
+          <w:p>
+            <w:pPr>
+              <w:rPr>
+                <w:lang w:val="en-US"/>
+              </w:rPr>
+            </w:pPr>
+            <w:r>
+              <w:rPr>
+                <w:lang w:val="en-US"/>
+              </w:rPr>
+              <w:t>8</w:t>
+            </w:r>
+          </w:p>
+        </w:tc>
+      </w:tr>
+      <w:tr>
+        <w:tc>
+          <w:tcPr>
+            <w:tcW w:w="5006" w:type="dxa"/>
+          </w:tcPr>
+          <w:p>
+            <w:pPr>
+              <w:rPr>
+                <w:lang w:val="en-US"/>
+              </w:rPr>
+            </w:pPr>
+            <w:r>
+              <w:rPr>
+                <w:lang w:val="en-US"/>
+              </w:rPr>
+              <w:t xml:space="preserve">allintitle: augmented reality </w:t>
+            </w:r>
+            <w:r>
+              <w:rPr>
+                <w:lang w:val="en-US"/>
+              </w:rPr>
+              <w:t xml:space="preserve">OR </w:t>
+            </w:r>
+            <w:proofErr w:type="spellStart"/>
+            <w:r>
+              <w:rPr>
+                <w:lang w:val="en-US"/>
+              </w:rPr>
+              <w:t>ar</w:t>
+            </w:r>
+            <w:proofErr w:type="spellEnd"/>
+            <w:r>
+              <w:rPr>
+                <w:lang w:val="en-US"/>
+              </w:rPr>
+              <w:t xml:space="preserve"> </w:t>
+            </w:r>
+            <w:r>
+              <w:rPr>
+                <w:lang w:val="en-US"/>
+              </w:rPr>
+              <w:t xml:space="preserve">AND </w:t>
+            </w:r>
+            <w:r>
+              <w:rPr>
+                <w:lang w:val="en-US"/>
+              </w:rPr>
+              <w:t xml:space="preserve">school </w:t>
+            </w:r>
+          </w:p>
+        </w:tc>
+        <w:tc>
+          <w:tcPr>
+            <w:tcW w:w="2165" w:type="dxa"/>
+          </w:tcPr>
+          <w:p>
+            <w:pPr>
+              <w:rPr>
+                <w:lang w:val="en-US"/>
+              </w:rPr>
+            </w:pPr>
+            <w:r>
+              <w:rPr>
+                <w:lang w:val="en-US"/>
+              </w:rPr>
+              <w:t>4</w:t>
+            </w:r>
+          </w:p>
+        </w:tc>
+        <w:tc>
+          <w:tcPr>
+            <w:tcW w:w="1891" w:type="dxa"/>
+          </w:tcPr>
+          <w:p>
+            <w:pPr>
+              <w:rPr>
+                <w:lang w:val="en-US"/>
+              </w:rPr>
+            </w:pPr>
+            <w:r>
+              <w:rPr>
+                <w:lang w:val="en-US"/>
+              </w:rPr>
+              <w:t>1</w:t>
+            </w:r>
+          </w:p>
+        </w:tc>
+      </w:tr>
+      <w:tr>
+        <w:tc>
+          <w:tcPr>
+            <w:tcW w:w="5006" w:type="dxa"/>
+          </w:tcPr>
+          <w:p>
+            <w:pPr>
+              <w:rPr>
+                <w:lang w:val="en-US"/>
+              </w:rPr>
+            </w:pPr>
+            <w:r>
+              <w:rPr>
+                <w:lang w:val="en-US"/>
+              </w:rPr>
+              <w:t xml:space="preserve">allintitle: augmented reality </w:t>
+            </w:r>
+            <w:r>
+              <w:rPr>
+                <w:lang w:val="en-US"/>
+              </w:rPr>
+              <w:t xml:space="preserve">OR </w:t>
+            </w:r>
+            <w:proofErr w:type="spellStart"/>
+            <w:r>
+              <w:rPr>
+                <w:lang w:val="en-US"/>
+              </w:rPr>
+              <w:t>ar</w:t>
+            </w:r>
+            <w:proofErr w:type="spellEnd"/>
+            <w:r>
+              <w:rPr>
+                <w:lang w:val="en-US"/>
+              </w:rPr>
+              <w:t xml:space="preserve"> </w:t>
+            </w:r>
+            <w:r>
+              <w:rPr>
+                <w:lang w:val="en-US"/>
+              </w:rPr>
+              <w:t xml:space="preserve">AND </w:t>
+            </w:r>
+            <w:r>
+              <w:rPr>
+                <w:lang w:val="en-US"/>
+              </w:rPr>
+              <w:t>teaching</w:t>
+            </w:r>
+          </w:p>
+        </w:tc>
+        <w:tc>
+          <w:tcPr>
+            <w:tcW w:w="2165" w:type="dxa"/>
+          </w:tcPr>
+          <w:p>
+            <w:pPr>
+              <w:rPr>
+                <w:lang w:val="en-US"/>
+              </w:rPr>
+            </w:pPr>
+            <w:r>
+              <w:rPr>
+                <w:lang w:val="en-US"/>
+              </w:rPr>
+              <w:t>11</w:t>
+            </w:r>
+          </w:p>
+        </w:tc>
+        <w:tc>
+          <w:tcPr>
+            <w:tcW w:w="1891" w:type="dxa"/>
+          </w:tcPr>
+          <w:p>
+            <w:pPr>
+              <w:rPr>
+                <w:lang w:val="en-US"/>
+              </w:rPr>
+            </w:pPr>
+            <w:r>
+              <w:rPr>
+                <w:lang w:val="en-US"/>
+              </w:rPr>
+              <w:t>1</w:t>
+            </w:r>
+          </w:p>
+        </w:tc>
+      </w:tr>
+      <w:tr>
+        <w:tc>
+          <w:tcPr>
+            <w:tcW w:w="5006" w:type="dxa"/>
+          </w:tcPr>
+          <w:p>
+            <w:pPr>
+              <w:rPr>
+                <w:lang w:val="en-US"/>
+              </w:rPr>
+            </w:pPr>
+            <w:r>
+              <w:rPr>
+                <w:lang w:val="en-US"/>
+              </w:rPr>
+              <w:t xml:space="preserve">allintitle: augmented reality </w:t>
+            </w:r>
+            <w:r>
+              <w:rPr>
+                <w:lang w:val="en-US"/>
+              </w:rPr>
+              <w:t xml:space="preserve">OR </w:t>
+            </w:r>
+            <w:proofErr w:type="spellStart"/>
+            <w:r>
+              <w:rPr>
+                <w:lang w:val="en-US"/>
+              </w:rPr>
+              <w:t>ar</w:t>
+            </w:r>
+            <w:proofErr w:type="spellEnd"/>
+            <w:r>
+              <w:rPr>
+                <w:lang w:val="en-US"/>
+              </w:rPr>
+              <w:t xml:space="preserve"> </w:t>
+            </w:r>
+            <w:r>
+              <w:rPr>
+                <w:lang w:val="en-US"/>
+              </w:rPr>
+              <w:t xml:space="preserve">AND </w:t>
+            </w:r>
+            <w:r>
+              <w:rPr>
+                <w:lang w:val="en-US"/>
+              </w:rPr>
+              <w:t>learning</w:t>
+            </w:r>
+          </w:p>
+        </w:tc>
+        <w:tc>
+          <w:tcPr>
+            <w:tcW w:w="2165" w:type="dxa"/>
+          </w:tcPr>
+          <w:p>
+            <w:pPr>
+              <w:rPr>
+                <w:lang w:val="en-US"/>
+              </w:rPr>
+            </w:pPr>
+            <w:r>
+              <w:rPr>
+                <w:lang w:val="en-US"/>
+              </w:rPr>
+              <w:t>58</w:t>
+            </w:r>
+          </w:p>
+        </w:tc>
+        <w:tc>
+          <w:tcPr>
+            <w:tcW w:w="1891" w:type="dxa"/>
+          </w:tcPr>
+          <w:p>
+            <w:pPr>
+              <w:rPr>
+                <w:lang w:val="en-US"/>
+              </w:rPr>
+            </w:pPr>
+            <w:r>
+              <w:rPr>
+                <w:lang w:val="en-US"/>
+              </w:rPr>
+              <w:t>5</w:t>
+            </w:r>
+          </w:p>
+        </w:tc>
+      </w:tr>
+      <w:tr>
+        <w:tc>
+          <w:tcPr>
+            <w:tcW w:w="5006" w:type="dxa"/>
+          </w:tcPr>
+          <w:p>
+            <w:pPr>
+              <w:rPr>
+                <w:lang w:val="en-US"/>
+              </w:rPr>
+            </w:pPr>
+            <w:r>
+              <w:rPr>
+                <w:lang w:val="en-US"/>
+              </w:rPr>
+              <w:t xml:space="preserve">allintitle: augmented reality </w:t>
+            </w:r>
+            <w:r>
+              <w:rPr>
+                <w:lang w:val="en-US"/>
+              </w:rPr>
+              <w:t xml:space="preserve">OR </w:t>
+            </w:r>
+            <w:proofErr w:type="spellStart"/>
+            <w:r>
+              <w:rPr>
+                <w:lang w:val="en-US"/>
+              </w:rPr>
+              <w:t>ar</w:t>
+            </w:r>
+            <w:proofErr w:type="spellEnd"/>
+            <w:r>
+              <w:rPr>
+                <w:lang w:val="en-US"/>
+              </w:rPr>
+              <w:t xml:space="preserve"> </w:t>
+            </w:r>
+            <w:r>
+              <w:rPr>
+                <w:lang w:val="en-US"/>
+              </w:rPr>
+              <w:t>AND</w:t>
+            </w:r>
+            <w:r>
+              <w:rPr>
+                <w:lang w:val="en-US"/>
+              </w:rPr>
+              <w:t xml:space="preserve"> tutoring</w:t>
+            </w:r>
+          </w:p>
+        </w:tc>
+        <w:tc>
+          <w:tcPr>
+            <w:tcW w:w="2165" w:type="dxa"/>
+          </w:tcPr>
+          <w:p>
+            <w:pPr>
+              <w:rPr>
+                <w:lang w:val="en-US"/>
+              </w:rPr>
+            </w:pPr>
+            <w:r>
+              <w:rPr>
+                <w:lang w:val="en-US"/>
+              </w:rPr>
+              <w:t>0</w:t>
+            </w:r>
+          </w:p>
+        </w:tc>
+        <w:tc>
+          <w:tcPr>
+            <w:tcW w:w="1891" w:type="dxa"/>
+          </w:tcPr>
+          <w:p>
+            <w:pPr>
+              <w:rPr>
+                <w:lang w:val="en-US"/>
+              </w:rPr>
+            </w:pPr>
+            <w:r>
+              <w:rPr>
+                <w:lang w:val="en-US"/>
+              </w:rPr>
+              <w:t>0</w:t>
+            </w:r>
+          </w:p>
+        </w:tc>
+      </w:tr>
+    </w:tbl>
+    <w:p>
+      <w:pPr>
+        <w:rPr>
+          <w:lang w:val="en-US"/>
+        </w:rPr>
+      </w:pPr>
+    </w:p>
+    <w:tbl>
+      <w:tblPr>
+        <w:tblStyle w:val="Tabelraster"/>
+        <w:tblW w:w="0" w:type="auto"/>
+        <w:tblLook w:val="04A0" w:firstRow="1" w:lastRow="0" w:firstColumn="1" w:lastColumn="0" w:noHBand="0" w:noVBand="1"/>
+      </w:tblPr>
+      <w:tblGrid>
+        <w:gridCol w:w="5006"/>
+        <w:gridCol w:w="2165"/>
+        <w:gridCol w:w="1891"/>
+      </w:tblGrid>
+      <w:tr>
+        <w:tc>
+          <w:tcPr>
+            <w:tcW w:w="9062" w:type="dxa"/>
+            <w:gridSpan w:val="3"/>
+          </w:tcPr>
+          <w:p>
+            <w:r>
+              <w:t xml:space="preserve">Tabel </w:t>
+            </w:r>
+            <w:r>
+              <w:t>3</w:t>
+            </w:r>
+          </w:p>
+        </w:tc>
+      </w:tr>
+      <w:tr>
+        <w:tc>
+          <w:tcPr>
+            <w:tcW w:w="5006" w:type="dxa"/>
+          </w:tcPr>
+          <w:p>
+            <w:pPr>
+              <w:rPr>
+                <w:b/>
+              </w:rPr>
+            </w:pPr>
+            <w:r>
+              <w:rPr>
+                <w:b/>
+              </w:rPr>
+              <w:t>Zoekopdracht</w:t>
+            </w:r>
+            <w:r>
+              <w:rPr>
+                <w:b/>
+              </w:rPr>
+              <w:t xml:space="preserve"> (sinds 2016)</w:t>
+            </w:r>
+          </w:p>
+        </w:tc>
+        <w:tc>
+          <w:tcPr>
+            <w:tcW w:w="2165" w:type="dxa"/>
+          </w:tcPr>
+          <w:p>
+            <w:pPr>
+              <w:rPr>
+                <w:b/>
+              </w:rPr>
+            </w:pPr>
+            <w:r>
+              <w:rPr>
+                <w:b/>
+              </w:rPr>
+              <w:t>Aantal resultaten</w:t>
+            </w:r>
+          </w:p>
+        </w:tc>
+        <w:tc>
+          <w:tcPr>
+            <w:tcW w:w="1891" w:type="dxa"/>
+          </w:tcPr>
+          <w:p>
+            <w:pPr>
+              <w:rPr>
+                <w:b/>
+              </w:rPr>
+            </w:pPr>
+            <w:r>
+              <w:rPr>
+                <w:b/>
+              </w:rPr>
+              <w:t>Waarvan citaten</w:t>
+            </w:r>
+          </w:p>
+        </w:tc>
+      </w:tr>
+      <w:tr>
+        <w:tc>
+          <w:tcPr>
+            <w:tcW w:w="5006" w:type="dxa"/>
+          </w:tcPr>
+          <w:p>
+            <w:pPr>
+              <w:rPr>
+                <w:lang w:val="en-US"/>
+              </w:rPr>
+            </w:pPr>
+            <w:r>
+              <w:rPr>
+                <w:lang w:val="en-US"/>
+              </w:rPr>
+              <w:t xml:space="preserve">allintitle: augmented reality </w:t>
+            </w:r>
+            <w:r>
+              <w:rPr>
+                <w:lang w:val="en-US"/>
+              </w:rPr>
+              <w:t xml:space="preserve">OR </w:t>
+            </w:r>
+            <w:proofErr w:type="spellStart"/>
+            <w:r>
+              <w:rPr>
+                <w:lang w:val="en-US"/>
+              </w:rPr>
+              <w:t>ar</w:t>
+            </w:r>
+            <w:proofErr w:type="spellEnd"/>
+            <w:r>
+              <w:rPr>
+                <w:lang w:val="en-US"/>
+              </w:rPr>
+              <w:t xml:space="preserve"> </w:t>
+            </w:r>
+            <w:r>
+              <w:rPr>
+                <w:lang w:val="en-US"/>
+              </w:rPr>
+              <w:t>AND education</w:t>
+            </w:r>
+          </w:p>
+        </w:tc>
+        <w:tc>
+          <w:tcPr>
+            <w:tcW w:w="2165" w:type="dxa"/>
+          </w:tcPr>
+          <w:p>
+            <w:pPr>
+              <w:rPr>
+                <w:lang w:val="en-US"/>
+              </w:rPr>
+            </w:pPr>
+            <w:r>
+              <w:rPr>
+                <w:lang w:val="en-US"/>
+              </w:rPr>
+              <w:t>53</w:t>
+            </w:r>
+          </w:p>
+        </w:tc>
+        <w:tc>
+          <w:tcPr>
+            <w:tcW w:w="1891" w:type="dxa"/>
+          </w:tcPr>
+          <w:p>
+            <w:pPr>
+              <w:rPr>
+                <w:lang w:val="en-US"/>
+              </w:rPr>
+            </w:pPr>
+            <w:r>
+              <w:rPr>
+                <w:lang w:val="en-US"/>
+              </w:rPr>
+              <w:t>14</w:t>
+            </w:r>
+          </w:p>
+        </w:tc>
+      </w:tr>
+      <w:tr>
+        <w:tc>
+          <w:tcPr>
+            <w:tcW w:w="5006" w:type="dxa"/>
+          </w:tcPr>
+          <w:p>
+            <w:pPr>
+              <w:rPr>
+                <w:lang w:val="en-US"/>
+              </w:rPr>
+            </w:pPr>
+            <w:r>
+              <w:rPr>
+                <w:lang w:val="en-US"/>
+              </w:rPr>
+              <w:t xml:space="preserve">allintitle: augmented reality </w:t>
+            </w:r>
+            <w:r>
+              <w:rPr>
+                <w:lang w:val="en-US"/>
+              </w:rPr>
+              <w:t xml:space="preserve">OR </w:t>
+            </w:r>
+            <w:proofErr w:type="spellStart"/>
+            <w:r>
+              <w:rPr>
+                <w:lang w:val="en-US"/>
+              </w:rPr>
+              <w:t>ar</w:t>
+            </w:r>
+            <w:proofErr w:type="spellEnd"/>
+            <w:r>
+              <w:rPr>
+                <w:lang w:val="en-US"/>
+              </w:rPr>
+              <w:t xml:space="preserve"> </w:t>
+            </w:r>
+            <w:r>
+              <w:rPr>
+                <w:lang w:val="en-US"/>
+              </w:rPr>
+              <w:t xml:space="preserve">AND </w:t>
+            </w:r>
+            <w:r>
+              <w:rPr>
+                <w:lang w:val="en-US"/>
+              </w:rPr>
+              <w:t xml:space="preserve">school </w:t>
+            </w:r>
+          </w:p>
+        </w:tc>
+        <w:tc>
+          <w:tcPr>
+            <w:tcW w:w="2165" w:type="dxa"/>
+          </w:tcPr>
+          <w:p>
+            <w:pPr>
+              <w:rPr>
+                <w:lang w:val="en-US"/>
+              </w:rPr>
+            </w:pPr>
+            <w:r>
+              <w:rPr>
+                <w:lang w:val="en-US"/>
+              </w:rPr>
+              <w:t>7</w:t>
+            </w:r>
+          </w:p>
+        </w:tc>
+        <w:tc>
+          <w:tcPr>
+            <w:tcW w:w="1891" w:type="dxa"/>
+          </w:tcPr>
+          <w:p>
+            <w:pPr>
+              <w:rPr>
+                <w:lang w:val="en-US"/>
+              </w:rPr>
+            </w:pPr>
+            <w:r>
+              <w:rPr>
+                <w:lang w:val="en-US"/>
+              </w:rPr>
+              <w:t>1</w:t>
+            </w:r>
+          </w:p>
+        </w:tc>
+      </w:tr>
+      <w:tr>
+        <w:tc>
+          <w:tcPr>
+            <w:tcW w:w="5006" w:type="dxa"/>
+          </w:tcPr>
+          <w:p>
+            <w:pPr>
+              <w:rPr>
+                <w:lang w:val="en-US"/>
+              </w:rPr>
+            </w:pPr>
+            <w:r>
+              <w:rPr>
+                <w:lang w:val="en-US"/>
+              </w:rPr>
+              <w:t xml:space="preserve">allintitle: augmented reality </w:t>
+            </w:r>
+            <w:r>
+              <w:rPr>
+                <w:lang w:val="en-US"/>
+              </w:rPr>
+              <w:t xml:space="preserve">OR </w:t>
+            </w:r>
+            <w:proofErr w:type="spellStart"/>
+            <w:r>
+              <w:rPr>
+                <w:lang w:val="en-US"/>
+              </w:rPr>
+              <w:t>ar</w:t>
+            </w:r>
+            <w:proofErr w:type="spellEnd"/>
+            <w:r>
+              <w:rPr>
+                <w:lang w:val="en-US"/>
+              </w:rPr>
+              <w:t xml:space="preserve"> </w:t>
+            </w:r>
+            <w:r>
+              <w:rPr>
+                <w:lang w:val="en-US"/>
+              </w:rPr>
+              <w:t xml:space="preserve">AND </w:t>
+            </w:r>
+            <w:r>
+              <w:rPr>
+                <w:lang w:val="en-US"/>
+              </w:rPr>
+              <w:t>teaching</w:t>
+            </w:r>
+          </w:p>
+        </w:tc>
+        <w:tc>
+          <w:tcPr>
+            <w:tcW w:w="2165" w:type="dxa"/>
+          </w:tcPr>
+          <w:p>
+            <w:pPr>
+              <w:rPr>
+                <w:lang w:val="en-US"/>
+              </w:rPr>
+            </w:pPr>
+            <w:r>
+              <w:rPr>
+                <w:lang w:val="en-US"/>
+              </w:rPr>
+              <w:t>19</w:t>
+            </w:r>
+          </w:p>
+        </w:tc>
+        <w:tc>
+          <w:tcPr>
+            <w:tcW w:w="1891" w:type="dxa"/>
+          </w:tcPr>
+          <w:p>
+            <w:pPr>
+              <w:rPr>
+                <w:lang w:val="en-US"/>
+              </w:rPr>
+            </w:pPr>
+            <w:r>
+              <w:rPr>
+                <w:lang w:val="en-US"/>
+              </w:rPr>
+              <w:t>3</w:t>
+            </w:r>
+          </w:p>
+        </w:tc>
+      </w:tr>
+      <w:tr>
+        <w:tc>
+          <w:tcPr>
+            <w:tcW w:w="5006" w:type="dxa"/>
+          </w:tcPr>
+          <w:p>
+            <w:pPr>
+              <w:rPr>
+                <w:lang w:val="en-US"/>
+              </w:rPr>
+            </w:pPr>
+            <w:r>
+              <w:rPr>
+                <w:lang w:val="en-US"/>
+              </w:rPr>
+              <w:t xml:space="preserve">allintitle: augmented reality </w:t>
+            </w:r>
+            <w:r>
+              <w:rPr>
+                <w:lang w:val="en-US"/>
+              </w:rPr>
+              <w:t xml:space="preserve">OR </w:t>
+            </w:r>
+            <w:proofErr w:type="spellStart"/>
+            <w:r>
+              <w:rPr>
+                <w:lang w:val="en-US"/>
+              </w:rPr>
+              <w:t>ar</w:t>
+            </w:r>
+            <w:proofErr w:type="spellEnd"/>
+            <w:r>
+              <w:rPr>
+                <w:lang w:val="en-US"/>
+              </w:rPr>
+              <w:t xml:space="preserve"> </w:t>
+            </w:r>
+            <w:r>
+              <w:rPr>
+                <w:lang w:val="en-US"/>
+              </w:rPr>
+              <w:t xml:space="preserve">AND </w:t>
+            </w:r>
+            <w:r>
+              <w:rPr>
+                <w:lang w:val="en-US"/>
+              </w:rPr>
+              <w:t>learning</w:t>
+            </w:r>
+          </w:p>
+        </w:tc>
+        <w:tc>
+          <w:tcPr>
+            <w:tcW w:w="2165" w:type="dxa"/>
+          </w:tcPr>
+          <w:p>
+            <w:pPr>
+              <w:rPr>
+                <w:lang w:val="en-US"/>
+              </w:rPr>
+            </w:pPr>
+            <w:r>
+              <w:rPr>
+                <w:lang w:val="en-US"/>
+              </w:rPr>
+              <w:t>101</w:t>
+            </w:r>
+          </w:p>
+        </w:tc>
+        <w:tc>
+          <w:tcPr>
+            <w:tcW w:w="1891" w:type="dxa"/>
+          </w:tcPr>
+          <w:p>
+            <w:pPr>
+              <w:rPr>
+                <w:lang w:val="en-US"/>
+              </w:rPr>
+            </w:pPr>
+            <w:r>
+              <w:rPr>
+                <w:lang w:val="en-US"/>
+              </w:rPr>
+              <w:t>8</w:t>
+            </w:r>
+          </w:p>
+        </w:tc>
+      </w:tr>
+      <w:tr>
+        <w:tc>
+          <w:tcPr>
+            <w:tcW w:w="5006" w:type="dxa"/>
+          </w:tcPr>
+          <w:p>
+            <w:pPr>
+              <w:rPr>
+                <w:lang w:val="en-US"/>
+              </w:rPr>
+            </w:pPr>
+            <w:r>
+              <w:rPr>
+                <w:lang w:val="en-US"/>
+              </w:rPr>
+              <w:t xml:space="preserve">allintitle: augmented reality </w:t>
+            </w:r>
+            <w:r>
+              <w:rPr>
+                <w:lang w:val="en-US"/>
+              </w:rPr>
+              <w:t xml:space="preserve">OR </w:t>
+            </w:r>
+            <w:proofErr w:type="spellStart"/>
+            <w:r>
+              <w:rPr>
+                <w:lang w:val="en-US"/>
+              </w:rPr>
+              <w:t>ar</w:t>
+            </w:r>
+            <w:proofErr w:type="spellEnd"/>
+            <w:r>
+              <w:rPr>
+                <w:lang w:val="en-US"/>
+              </w:rPr>
+              <w:t xml:space="preserve"> </w:t>
+            </w:r>
+            <w:r>
+              <w:rPr>
+                <w:lang w:val="en-US"/>
+              </w:rPr>
+              <w:t>AND</w:t>
+            </w:r>
+            <w:r>
+              <w:rPr>
+                <w:lang w:val="en-US"/>
+              </w:rPr>
+              <w:t xml:space="preserve"> tutoring</w:t>
+            </w:r>
+          </w:p>
+        </w:tc>
+        <w:tc>
+          <w:tcPr>
+            <w:tcW w:w="2165" w:type="dxa"/>
+          </w:tcPr>
+          <w:p>
+            <w:pPr>
+              <w:rPr>
+                <w:lang w:val="en-US"/>
+              </w:rPr>
+            </w:pPr>
+            <w:r>
+              <w:rPr>
+                <w:lang w:val="en-US"/>
+              </w:rPr>
+              <w:t>2</w:t>
+            </w:r>
+          </w:p>
+        </w:tc>
+        <w:tc>
+          <w:tcPr>
+            <w:tcW w:w="1891" w:type="dxa"/>
+          </w:tcPr>
+          <w:p>
+            <w:pPr>
+              <w:rPr>
+                <w:lang w:val="en-US"/>
+              </w:rPr>
+            </w:pPr>
+            <w:r>
+              <w:rPr>
+                <w:lang w:val="en-US"/>
+              </w:rPr>
+              <w:t>0</w:t>
+            </w:r>
+          </w:p>
+        </w:tc>
+      </w:tr>
+    </w:tbl>
+    <w:p>
+      <w:pPr>
+        <w:rPr>
+          <w:lang w:val="en-US"/>
+        </w:rPr>
+      </w:pPr>
+    </w:p>
+    <w:tbl>
+      <w:tblPr>
+        <w:tblStyle w:val="Tabelraster"/>
+        <w:tblW w:w="0" w:type="auto"/>
+        <w:tblLook w:val="04A0" w:firstRow="1" w:lastRow="0" w:firstColumn="1" w:lastColumn="0" w:noHBand="0" w:noVBand="1"/>
+      </w:tblPr>
+      <w:tblGrid>
+        <w:gridCol w:w="4531"/>
+        <w:gridCol w:w="475"/>
+        <w:gridCol w:w="2165"/>
+        <w:gridCol w:w="1891"/>
+      </w:tblGrid>
+      <w:tr>
+        <w:tc>
+          <w:tcPr>
+            <w:tcW w:w="9062" w:type="dxa"/>
+            <w:gridSpan w:val="4"/>
+          </w:tcPr>
+          <w:p>
+            <w:r>
+              <w:t>Tabel 4</w:t>
+            </w:r>
+          </w:p>
+        </w:tc>
+      </w:tr>
+      <w:tr>
+        <w:tc>
+          <w:tcPr>
+            <w:tcW w:w="5006" w:type="dxa"/>
+            <w:gridSpan w:val="2"/>
+          </w:tcPr>
+          <w:p>
+            <w:pPr>
+              <w:rPr>
+                <w:b/>
+              </w:rPr>
+            </w:pPr>
+            <w:r>
+              <w:rPr>
+                <w:b/>
+              </w:rPr>
+              <w:t>Zoekopdracht</w:t>
+            </w:r>
+            <w:r>
+              <w:rPr>
+                <w:b/>
+              </w:rPr>
+              <w:t xml:space="preserve"> (sinds 2013)</w:t>
+            </w:r>
+          </w:p>
+        </w:tc>
+        <w:tc>
+          <w:tcPr>
+            <w:tcW w:w="2165" w:type="dxa"/>
+          </w:tcPr>
+          <w:p>
+            <w:pPr>
+              <w:rPr>
+                <w:b/>
+              </w:rPr>
+            </w:pPr>
+            <w:r>
+              <w:rPr>
+                <w:b/>
+              </w:rPr>
+              <w:t>Aantal resultaten</w:t>
+            </w:r>
+          </w:p>
+        </w:tc>
+        <w:tc>
+          <w:tcPr>
+            <w:tcW w:w="1891" w:type="dxa"/>
+          </w:tcPr>
+          <w:p>
+            <w:pPr>
+              <w:rPr>
+                <w:b/>
+              </w:rPr>
+            </w:pPr>
+            <w:r>
+              <w:rPr>
+                <w:b/>
+              </w:rPr>
+              <w:t>Waarvan citaten</w:t>
+            </w:r>
+          </w:p>
+        </w:tc>
+      </w:tr>
+      <w:tr>
+        <w:tc>
+          <w:tcPr>
+            <w:tcW w:w="5006" w:type="dxa"/>
+            <w:gridSpan w:val="2"/>
+          </w:tcPr>
+          <w:p>
+            <w:pPr>
+              <w:rPr>
+                <w:lang w:val="en-US"/>
+              </w:rPr>
+            </w:pPr>
+            <w:r>
+              <w:rPr>
+                <w:lang w:val="en-US"/>
+              </w:rPr>
+              <w:t xml:space="preserve">allintitle: augmented reality </w:t>
+            </w:r>
+            <w:r>
+              <w:rPr>
+                <w:lang w:val="en-US"/>
+              </w:rPr>
+              <w:t xml:space="preserve">OR </w:t>
+            </w:r>
+            <w:proofErr w:type="spellStart"/>
+            <w:r>
+              <w:rPr>
+                <w:lang w:val="en-US"/>
+              </w:rPr>
+              <w:t>ar</w:t>
+            </w:r>
+            <w:proofErr w:type="spellEnd"/>
+            <w:r>
+              <w:rPr>
+                <w:lang w:val="en-US"/>
+              </w:rPr>
+              <w:t xml:space="preserve"> </w:t>
+            </w:r>
+            <w:r>
+              <w:rPr>
+                <w:lang w:val="en-US"/>
+              </w:rPr>
+              <w:t>AND education</w:t>
+            </w:r>
+          </w:p>
+        </w:tc>
+        <w:tc>
+          <w:tcPr>
+            <w:tcW w:w="2165" w:type="dxa"/>
+          </w:tcPr>
+          <w:p>
+            <w:pPr>
+              <w:rPr>
+                <w:lang w:val="en-US"/>
+              </w:rPr>
+            </w:pPr>
+            <w:r>
+              <w:rPr>
+                <w:lang w:val="en-US"/>
+              </w:rPr>
+              <w:t>116</w:t>
+            </w:r>
+          </w:p>
+        </w:tc>
+        <w:tc>
+          <w:tcPr>
+            <w:tcW w:w="1891" w:type="dxa"/>
+          </w:tcPr>
+          <w:p>
+            <w:pPr>
+              <w:rPr>
+                <w:lang w:val="en-US"/>
+              </w:rPr>
+            </w:pPr>
+            <w:r>
+              <w:rPr>
+                <w:lang w:val="en-US"/>
+              </w:rPr>
+              <w:t>24</w:t>
+            </w:r>
+          </w:p>
+        </w:tc>
+      </w:tr>
+      <w:tr>
+        <w:tc>
+          <w:tcPr>
+            <w:tcW w:w="5006" w:type="dxa"/>
+            <w:gridSpan w:val="2"/>
+          </w:tcPr>
+          <w:p>
+            <w:pPr>
+              <w:rPr>
+                <w:lang w:val="en-US"/>
+              </w:rPr>
+            </w:pPr>
+            <w:r>
+              <w:rPr>
+                <w:lang w:val="en-US"/>
+              </w:rPr>
+              <w:t xml:space="preserve">allintitle: augmented reality </w:t>
+            </w:r>
+            <w:r>
+              <w:rPr>
+                <w:lang w:val="en-US"/>
+              </w:rPr>
+              <w:t xml:space="preserve">OR </w:t>
+            </w:r>
+            <w:proofErr w:type="spellStart"/>
+            <w:r>
+              <w:rPr>
+                <w:lang w:val="en-US"/>
+              </w:rPr>
+              <w:t>ar</w:t>
+            </w:r>
+            <w:proofErr w:type="spellEnd"/>
+            <w:r>
+              <w:rPr>
+                <w:lang w:val="en-US"/>
+              </w:rPr>
+              <w:t xml:space="preserve"> </w:t>
+            </w:r>
+            <w:r>
+              <w:rPr>
+                <w:lang w:val="en-US"/>
+              </w:rPr>
+              <w:t xml:space="preserve">AND </w:t>
+            </w:r>
+            <w:r>
+              <w:rPr>
+                <w:lang w:val="en-US"/>
+              </w:rPr>
+              <w:t xml:space="preserve">school </w:t>
+            </w:r>
+          </w:p>
+        </w:tc>
+        <w:tc>
+          <w:tcPr>
+            <w:tcW w:w="2165" w:type="dxa"/>
+          </w:tcPr>
+          <w:p>
+            <w:pPr>
+              <w:rPr>
+                <w:lang w:val="en-US"/>
+              </w:rPr>
+            </w:pPr>
+            <w:r>
+              <w:rPr>
+                <w:lang w:val="en-US"/>
+              </w:rPr>
+              <w:t>12</w:t>
+            </w:r>
+          </w:p>
+        </w:tc>
+        <w:tc>
+          <w:tcPr>
+            <w:tcW w:w="1891" w:type="dxa"/>
+          </w:tcPr>
+          <w:p>
+            <w:pPr>
+              <w:rPr>
+                <w:lang w:val="en-US"/>
+              </w:rPr>
+            </w:pPr>
+            <w:r>
+              <w:rPr>
+                <w:lang w:val="en-US"/>
+              </w:rPr>
+              <w:t>5</w:t>
+            </w:r>
+          </w:p>
+        </w:tc>
+      </w:tr>
+      <w:tr>
+        <w:tc>
+          <w:tcPr>
+            <w:tcW w:w="5006" w:type="dxa"/>
+            <w:gridSpan w:val="2"/>
+          </w:tcPr>
+          <w:p>
+            <w:pPr>
+              <w:rPr>
+                <w:lang w:val="en-US"/>
+              </w:rPr>
+            </w:pPr>
+            <w:r>
+              <w:rPr>
+                <w:lang w:val="en-US"/>
+              </w:rPr>
+              <w:t xml:space="preserve">allintitle: augmented reality </w:t>
+            </w:r>
+            <w:r>
+              <w:rPr>
+                <w:lang w:val="en-US"/>
+              </w:rPr>
+              <w:t xml:space="preserve">OR </w:t>
+            </w:r>
+            <w:proofErr w:type="spellStart"/>
+            <w:r>
+              <w:rPr>
+                <w:lang w:val="en-US"/>
+              </w:rPr>
+              <w:t>ar</w:t>
+            </w:r>
+            <w:proofErr w:type="spellEnd"/>
+            <w:r>
+              <w:rPr>
+                <w:lang w:val="en-US"/>
+              </w:rPr>
+              <w:t xml:space="preserve"> </w:t>
+            </w:r>
+            <w:r>
+              <w:rPr>
+                <w:lang w:val="en-US"/>
+              </w:rPr>
+              <w:t xml:space="preserve">AND </w:t>
+            </w:r>
+            <w:r>
+              <w:rPr>
+                <w:lang w:val="en-US"/>
+              </w:rPr>
+              <w:t>teaching</w:t>
+            </w:r>
+          </w:p>
+        </w:tc>
+        <w:tc>
+          <w:tcPr>
+            <w:tcW w:w="2165" w:type="dxa"/>
+          </w:tcPr>
+          <w:p>
+            <w:pPr>
+              <w:rPr>
+                <w:lang w:val="en-US"/>
+              </w:rPr>
+            </w:pPr>
+            <w:r>
+              <w:rPr>
+                <w:lang w:val="en-US"/>
+              </w:rPr>
+              <w:t>44</w:t>
+            </w:r>
+          </w:p>
+        </w:tc>
+        <w:tc>
+          <w:tcPr>
+            <w:tcW w:w="1891" w:type="dxa"/>
+          </w:tcPr>
+          <w:p>
+            <w:pPr>
+              <w:rPr>
+                <w:lang w:val="en-US"/>
+              </w:rPr>
+            </w:pPr>
+            <w:r>
+              <w:rPr>
+                <w:lang w:val="en-US"/>
+              </w:rPr>
+              <w:t>12</w:t>
+            </w:r>
+          </w:p>
+        </w:tc>
+      </w:tr>
+      <w:tr>
+        <w:tc>
+          <w:tcPr>
+            <w:tcW w:w="5006" w:type="dxa"/>
+            <w:gridSpan w:val="2"/>
+          </w:tcPr>
+          <w:p>
+            <w:pPr>
+              <w:rPr>
+                <w:lang w:val="en-US"/>
+              </w:rPr>
+            </w:pPr>
+            <w:r>
+              <w:rPr>
+                <w:lang w:val="en-US"/>
+              </w:rPr>
+              <w:t xml:space="preserve">allintitle: augmented reality </w:t>
+            </w:r>
+            <w:r>
+              <w:rPr>
+                <w:lang w:val="en-US"/>
+              </w:rPr>
+              <w:t xml:space="preserve">OR </w:t>
+            </w:r>
+            <w:proofErr w:type="spellStart"/>
+            <w:r>
+              <w:rPr>
+                <w:lang w:val="en-US"/>
+              </w:rPr>
+              <w:t>ar</w:t>
+            </w:r>
+            <w:proofErr w:type="spellEnd"/>
+            <w:r>
+              <w:rPr>
+                <w:lang w:val="en-US"/>
+              </w:rPr>
+              <w:t xml:space="preserve"> </w:t>
+            </w:r>
+            <w:r>
+              <w:rPr>
+                <w:lang w:val="en-US"/>
+              </w:rPr>
+              <w:t xml:space="preserve">AND </w:t>
+            </w:r>
+            <w:r>
+              <w:rPr>
+                <w:lang w:val="en-US"/>
+              </w:rPr>
+              <w:t>learning</w:t>
+            </w:r>
+          </w:p>
+        </w:tc>
+        <w:tc>
+          <w:tcPr>
+            <w:tcW w:w="2165" w:type="dxa"/>
+          </w:tcPr>
+          <w:p>
+            <w:pPr>
+              <w:rPr>
+                <w:lang w:val="en-US"/>
+              </w:rPr>
+            </w:pPr>
+            <w:r>
+              <w:rPr>
+                <w:lang w:val="en-US"/>
+              </w:rPr>
+              <w:t>210</w:t>
+            </w:r>
+          </w:p>
+        </w:tc>
+        <w:tc>
+          <w:tcPr>
+            <w:tcW w:w="1891" w:type="dxa"/>
+          </w:tcPr>
+          <w:p>
+            <w:pPr>
+              <w:rPr>
+                <w:lang w:val="en-US"/>
+              </w:rPr>
+            </w:pPr>
+            <w:r>
+              <w:rPr>
+                <w:lang w:val="en-US"/>
+              </w:rPr>
+              <w:t>37</w:t>
+            </w:r>
+          </w:p>
+        </w:tc>
+      </w:tr>
+      <w:tr>
+        <w:tc>
+          <w:tcPr>
+            <w:tcW w:w="5006" w:type="dxa"/>
+            <w:gridSpan w:val="2"/>
+          </w:tcPr>
+          <w:p>
+            <w:pPr>
+              <w:rPr>
+                <w:lang w:val="en-US"/>
+              </w:rPr>
+            </w:pPr>
+            <w:r>
+              <w:rPr>
+                <w:lang w:val="en-US"/>
+              </w:rPr>
+              <w:t xml:space="preserve">allintitle: augmented reality </w:t>
+            </w:r>
+            <w:r>
+              <w:rPr>
+                <w:lang w:val="en-US"/>
+              </w:rPr>
+              <w:t xml:space="preserve">OR </w:t>
+            </w:r>
+            <w:proofErr w:type="spellStart"/>
+            <w:r>
+              <w:rPr>
+                <w:lang w:val="en-US"/>
+              </w:rPr>
+              <w:t>ar</w:t>
+            </w:r>
+            <w:proofErr w:type="spellEnd"/>
+            <w:r>
+              <w:rPr>
+                <w:lang w:val="en-US"/>
+              </w:rPr>
+              <w:t xml:space="preserve"> </w:t>
+            </w:r>
+            <w:r>
+              <w:rPr>
+                <w:lang w:val="en-US"/>
+              </w:rPr>
+              <w:t>AND</w:t>
+            </w:r>
+            <w:r>
+              <w:rPr>
+                <w:lang w:val="en-US"/>
+              </w:rPr>
+              <w:t xml:space="preserve"> tutoring</w:t>
+            </w:r>
+          </w:p>
+        </w:tc>
+        <w:tc>
+          <w:tcPr>
+            <w:tcW w:w="2165" w:type="dxa"/>
+          </w:tcPr>
+          <w:p>
+            <w:pPr>
+              <w:rPr>
+                <w:lang w:val="en-US"/>
+              </w:rPr>
+            </w:pPr>
+            <w:r>
+              <w:rPr>
+                <w:lang w:val="en-US"/>
+              </w:rPr>
+              <w:t>2</w:t>
+            </w:r>
+          </w:p>
+        </w:tc>
+        <w:tc>
+          <w:tcPr>
+            <w:tcW w:w="1891" w:type="dxa"/>
+          </w:tcPr>
+          <w:p>
+            <w:pPr>
+              <w:rPr>
+                <w:lang w:val="en-US"/>
+              </w:rPr>
+            </w:pPr>
+            <w:r>
+              <w:rPr>
+                <w:lang w:val="en-US"/>
+              </w:rPr>
+              <w:t>0</w:t>
+            </w:r>
+          </w:p>
+        </w:tc>
+      </w:tr>
+      <w:tr>
+        <w:tc>
+          <w:tcPr>
+            <w:tcW w:w="9062" w:type="dxa"/>
+            <w:gridSpan w:val="4"/>
+          </w:tcPr>
+          <w:p>
+            <w:r>
+              <w:lastRenderedPageBreak/>
+              <w:t>Tabel 5</w:t>
+            </w:r>
+          </w:p>
+        </w:tc>
+      </w:tr>
+      <w:tr>
+        <w:tc>
+          <w:tcPr>
+            <w:tcW w:w="4531" w:type="dxa"/>
+          </w:tcPr>
+          <w:p>
+            <w:pPr>
+              <w:rPr>
+                <w:b/>
+              </w:rPr>
+            </w:pPr>
+            <w:r>
+              <w:rPr>
+                <w:b/>
+              </w:rPr>
+              <w:t xml:space="preserve">Publicatiejaar </w:t>
+            </w:r>
+          </w:p>
+        </w:tc>
+        <w:tc>
+          <w:tcPr>
+            <w:tcW w:w="4531" w:type="dxa"/>
+            <w:gridSpan w:val="3"/>
+          </w:tcPr>
+          <w:p>
+            <w:pPr>
+              <w:rPr>
+                <w:b/>
+              </w:rPr>
+            </w:pPr>
+            <w:r>
+              <w:rPr>
+                <w:b/>
+              </w:rPr>
+              <w:t>Aantal artikelen</w:t>
+            </w:r>
+          </w:p>
+        </w:tc>
+      </w:tr>
+      <w:tr>
+        <w:tc>
+          <w:tcPr>
+            <w:tcW w:w="4531" w:type="dxa"/>
+          </w:tcPr>
+          <w:p>
+            <w:r>
+              <w:t>2017</w:t>
+            </w:r>
+          </w:p>
+        </w:tc>
+        <w:tc>
+          <w:tcPr>
+            <w:tcW w:w="4531" w:type="dxa"/>
+            <w:gridSpan w:val="3"/>
+          </w:tcPr>
+          <w:p>
+            <w:r>
+              <w:t>88</w:t>
+            </w:r>
+          </w:p>
+        </w:tc>
+      </w:tr>
+      <w:tr>
+        <w:tc>
+          <w:tcPr>
+            <w:tcW w:w="4531" w:type="dxa"/>
+          </w:tcPr>
+          <w:p>
+            <w:r>
+              <w:t>2016</w:t>
+            </w:r>
+          </w:p>
+        </w:tc>
+        <w:tc>
+          <w:tcPr>
+            <w:tcW w:w="4531" w:type="dxa"/>
+            <w:gridSpan w:val="3"/>
+          </w:tcPr>
+          <w:p>
+            <w:r>
+              <w:t>68</w:t>
+            </w:r>
+          </w:p>
+        </w:tc>
+      </w:tr>
+      <w:tr>
+        <w:tc>
+          <w:tcPr>
+            <w:tcW w:w="4531" w:type="dxa"/>
+          </w:tcPr>
+          <w:p>
+            <w:r>
+              <w:t>2015</w:t>
+            </w:r>
+          </w:p>
+        </w:tc>
+        <w:tc>
+          <w:tcPr>
+            <w:tcW w:w="4531" w:type="dxa"/>
+            <w:gridSpan w:val="3"/>
+          </w:tcPr>
+          <w:p>
+            <w:r>
+              <w:t>59</w:t>
+            </w:r>
+          </w:p>
+        </w:tc>
+      </w:tr>
+      <w:tr>
+        <w:tc>
+          <w:tcPr>
+            <w:tcW w:w="4531" w:type="dxa"/>
+          </w:tcPr>
+          <w:p>
+            <w:r>
+              <w:t>2013 - 2015</w:t>
+            </w:r>
+          </w:p>
+        </w:tc>
+        <w:tc>
+          <w:tcPr>
+            <w:tcW w:w="4531" w:type="dxa"/>
+            <w:gridSpan w:val="3"/>
+          </w:tcPr>
+          <w:p>
+            <w:r>
+              <w:t>91</w:t>
+            </w:r>
+          </w:p>
+        </w:tc>
+      </w:tr>
+      <w:tr>
+        <w:tc>
+          <w:tcPr>
+            <w:tcW w:w="4531" w:type="dxa"/>
+          </w:tcPr>
+          <w:p>
+            <w:pPr>
+              <w:rPr>
+                <w:b/>
+              </w:rPr>
+            </w:pPr>
+            <w:r>
+              <w:rPr>
+                <w:b/>
+              </w:rPr>
+              <w:t>Totaal</w:t>
+            </w:r>
+          </w:p>
+        </w:tc>
+        <w:tc>
+          <w:tcPr>
+            <w:tcW w:w="4531" w:type="dxa"/>
+            <w:gridSpan w:val="3"/>
+          </w:tcPr>
+          <w:p>
+            <w:r>
+              <w:t>306</w:t>
+            </w:r>
+          </w:p>
+        </w:tc>
+      </w:tr>
+    </w:tbl>
     <w:p/>
+    <w:p>
+      <w:r>
+        <w:t>Het totale</w:t>
+      </w:r>
+      <w:r>
+        <w:t xml:space="preserve"> aantal resultaten vanaf 2013 exclusief de citaten zijn er 306.</w:t>
+      </w:r>
+      <w:r>
+        <w:t xml:space="preserve"> Er is een subtiele maar wel degelijke groei in artikelen te zien naarmate de populariteit toeneemt.</w:t>
+      </w:r>
+    </w:p>
     <w:p>
       <w:r>
         <w:br w:type="page"/>
@@ -1813,12 +3996,12 @@
       <w:pPr>
         <w:pStyle w:val="Kop1"/>
       </w:pPr>
-      <w:bookmarkStart w:id="6" w:name="_Toc495309006"/>
+      <w:bookmarkStart w:id="5" w:name="_Toc495309006"/>
       <w:r>
         <w:lastRenderedPageBreak/>
         <w:t>Resultaten</w:t>
       </w:r>
-      <w:bookmarkEnd w:id="6"/>
+      <w:bookmarkEnd w:id="5"/>
     </w:p>
     <w:p>
       <w:pPr>
@@ -1850,55 +4033,46 @@
       </w:r>
       <w:proofErr w:type="spellEnd"/>
       <w:r>
-        <w:t xml:space="preserve">/mixed </w:t>
+        <w:t xml:space="preserve">/mixed reality </w:t>
       </w:r>
       <w:proofErr w:type="spellStart"/>
       <w:r>
-        <w:t>reality</w:t>
+        <w:t>smartglasses</w:t>
       </w:r>
       <w:proofErr w:type="spellEnd"/>
       <w:r>
+        <w:t xml:space="preserve">. Je draagt </w:t>
+      </w:r>
+      <w:r>
+        <w:t xml:space="preserve">de </w:t>
+      </w:r>
+      <w:proofErr w:type="spellStart"/>
+      <w:r>
+        <w:t>holoLens</w:t>
+      </w:r>
+      <w:proofErr w:type="spellEnd"/>
+      <w:r>
+        <w:t xml:space="preserve"> op je hoofd en kan doormiddel van doorzichtige schermpjes in de lenzen van de bril allerlei digitale objecten en </w:t>
+      </w:r>
+      <w:r>
+        <w:t xml:space="preserve">afbeeldingen zien en besturen. </w:t>
+      </w:r>
+      <w:r>
+        <w:t xml:space="preserve">Wat dit speciaal maakt is dat </w:t>
+      </w:r>
+      <w:r>
+        <w:t>ze als het waren samengevoegd worden met de realiteit omdat je normale zicht er niet door beïnvloed hoeft te worden. De hololens kan dit door de (voor zijn grote) zeer krachtige computer die erin verwerkt is</w:t>
+      </w:r>
+      <w:r>
+        <w:t xml:space="preserve">. </w:t>
+      </w:r>
+      <w:proofErr w:type="spellStart"/>
+      <w:r>
+        <w:t>Ookal</w:t>
+      </w:r>
+      <w:proofErr w:type="spellEnd"/>
+      <w:r>
         <w:t xml:space="preserve"> </w:t>
-      </w:r>
-      <w:proofErr w:type="spellStart"/>
-      <w:r>
-        <w:t>smartglasses</w:t>
-      </w:r>
-      <w:proofErr w:type="spellEnd"/>
-      <w:r>
-        <w:t xml:space="preserve">. Je draagt </w:t>
-      </w:r>
-      <w:r>
-        <w:t xml:space="preserve">de </w:t>
-      </w:r>
-      <w:proofErr w:type="spellStart"/>
-      <w:r>
-        <w:t>holoLens</w:t>
-      </w:r>
-      <w:proofErr w:type="spellEnd"/>
-      <w:r>
-        <w:t xml:space="preserve"> op je hoofd en kan doormiddel van doorzichtige schermpjes in de lenzen van de bril allerlei digitale objecten en </w:t>
-      </w:r>
-      <w:r>
-        <w:t xml:space="preserve">afbeeldingen zien en besturen. </w:t>
-      </w:r>
-      <w:r>
-        <w:t xml:space="preserve">Wat dit speciaal maakt is dat </w:t>
-      </w:r>
-      <w:r>
-        <w:t>ze als het waren samengevoegd worden met de realiteit omdat je normale zicht er niet door beïnvloed hoeft te worden. De hololens kan dit door de (voor zijn grote) zeer krachtige computer die erin verwerkt is</w:t>
-      </w:r>
-      <w:r>
-        <w:t xml:space="preserve">. </w:t>
-      </w:r>
-      <w:r>
-        <w:t>Ook</w:t>
-      </w:r>
-      <w:r>
-        <w:t xml:space="preserve"> </w:t>
-      </w:r>
-      <w:r>
-        <w:t xml:space="preserve">al </w:t>
       </w:r>
       <w:r>
         <w:t xml:space="preserve">is de hololens pas 30 maart 2016 uitgekomen voor </w:t>
@@ -1965,7 +4139,12 @@
         <w:t xml:space="preserve"> processing unit(GPU)</w:t>
       </w:r>
       <w:r>
-        <w:t xml:space="preserve">. Voor de veel ingewikkeldere en langere berekeningen die de hololens elke frame moet uitvoeren zijn deze processoren niet genoeg. Microsoft heeft hierom een nieuwe derde </w:t>
+        <w:t>. Voor de veel ingewikkeldere en langere berekeningen die de hololens elke fr</w:t>
+      </w:r>
+      <w:bookmarkStart w:id="6" w:name="_GoBack"/>
+      <w:bookmarkEnd w:id="6"/>
+      <w:r>
+        <w:t xml:space="preserve">ame moet uitvoeren zijn deze processoren niet genoeg. Microsoft heeft hierom een nieuwe derde </w:t>
       </w:r>
       <w:r>
         <w:t>processor uitgevonden genaamd de ‘</w:t>
@@ -1981,10 +4160,7 @@
     </w:p>
     <w:p>
       <w:r>
-        <w:t xml:space="preserve">De Input krijgt de hololens doormiddel van </w:t>
-      </w:r>
-      <w:r>
-        <w:t xml:space="preserve">een versnellingsmeter die acceleratie van het apparaat </w:t>
+        <w:t xml:space="preserve">De Input krijgt de hololens doormiddel van een versnellingsmeter die acceleratie van het apparaat </w:t>
       </w:r>
       <w:proofErr w:type="gramStart"/>
       <w:r>
@@ -1992,36 +4168,12 @@
       </w:r>
       <w:proofErr w:type="gramEnd"/>
       <w:r>
-        <w:t>, een gyroscoop die de hoeken van de hololens m</w:t>
-      </w:r>
-      <w:r>
-        <w:t>eet</w:t>
-      </w:r>
-      <w:r>
-        <w:t xml:space="preserve"> om op die manier de </w:t>
-      </w:r>
-      <w:r>
-        <w:t xml:space="preserve">hologrammen </w:t>
-      </w:r>
-      <w:r>
-        <w:t>wereld te kunnen schetsen</w:t>
-      </w:r>
-      <w:r>
-        <w:t xml:space="preserve"> in het geheugen</w:t>
-      </w:r>
-      <w:r>
-        <w:t>.</w:t>
-      </w:r>
-      <w:r>
-        <w:t xml:space="preserve"> Om altijd te kunnen weten in welke richting de hololens op wijst ten opzichte van de wereld zit er ook een magnetometer in. Die meet de magnetische krachten van de aarde net als een kompas en berekent op die basis waar de noord, oost, zuid en west richtingen zijn.</w:t>
+        <w:t>, een gyroscoop die de hoeken van de hololens meet om op die manier de hologrammen wereld te kunnen schetsen in het geheugen. Om altijd te kunnen weten in welke richting de hololens op wijst ten opzichte van de wereld zit er ook een magnetometer in. Die meet de magnetische krachten van de aarde net als een kompas en berekent op die basis waar de noord, oost, zuid en west richtingen zijn.</w:t>
       </w:r>
     </w:p>
     <w:p>
       <w:r>
-        <w:t>Dan heb je nog de camera’s.</w:t>
-      </w:r>
-      <w:r>
-        <w:t xml:space="preserve"> De hololens heeft 4 ‘</w:t>
+        <w:t>Dan heb je nog de camera’s. De hololens heeft 4 ‘</w:t>
       </w:r>
       <w:proofErr w:type="spellStart"/>
       <w:r>
@@ -2037,10 +4189,7 @@
       </w:r>
       <w:proofErr w:type="spellEnd"/>
       <w:r>
-        <w:t xml:space="preserve">’ camera’s </w:t>
-      </w:r>
-      <w:r>
-        <w:t xml:space="preserve"> </w:t>
+        <w:t xml:space="preserve">’ camera’s  </w:t>
       </w:r>
     </w:p>
     <w:p/>
@@ -2887,11 +5036,30 @@
     <w:basedOn w:val="Standaard"/>
     <w:uiPriority w:val="34"/>
     <w:qFormat/>
-    <w:rsid w:val="00F75607"/>
+    <w:rsid w:val="00804699"/>
     <w:pPr>
       <w:ind w:left="720"/>
       <w:contextualSpacing/>
     </w:pPr>
+  </w:style>
+  <w:style w:type="table" w:styleId="Tabelraster">
+    <w:name w:val="Table Grid"/>
+    <w:basedOn w:val="Standaardtabel"/>
+    <w:uiPriority w:val="39"/>
+    <w:rsid w:val="00BB089F"/>
+    <w:pPr>
+      <w:spacing w:after="0" w:line="240" w:lineRule="auto"/>
+    </w:pPr>
+    <w:tblPr>
+      <w:tblBorders>
+        <w:top w:val="single" w:sz="4" w:space="0" w:color="auto"/>
+        <w:left w:val="single" w:sz="4" w:space="0" w:color="auto"/>
+        <w:bottom w:val="single" w:sz="4" w:space="0" w:color="auto"/>
+        <w:right w:val="single" w:sz="4" w:space="0" w:color="auto"/>
+        <w:insideH w:val="single" w:sz="4" w:space="0" w:color="auto"/>
+        <w:insideV w:val="single" w:sz="4" w:space="0" w:color="auto"/>
+      </w:tblBorders>
+    </w:tblPr>
   </w:style>
 </w:styles>
 </file>
@@ -3162,7 +5330,7 @@
 </file>
 
 <file path=customXml/itemProps1.xml><?xml version="1.0" encoding="utf-8"?>
-<ds:datastoreItem xmlns:ds="http://schemas.openxmlformats.org/officeDocument/2006/customXml" ds:itemID="{8A83CBAA-12B5-4AD9-9CD6-9DAB9FDE5EF9}">
+<ds:datastoreItem xmlns:ds="http://schemas.openxmlformats.org/officeDocument/2006/customXml" ds:itemID="{7264B338-C971-46AE-8E16-0335A75E420A}">
   <ds:schemaRefs>
     <ds:schemaRef ds:uri="http://schemas.openxmlformats.org/officeDocument/2006/bibliography"/>
   </ds:schemaRefs>

</xml_diff>

<commit_message>
begonnen aan deskresearch resultaten
</commit_message>
<xml_diff>
--- a/Onderzoeksverslag stage - Lars Fasil.docx
+++ b/Onderzoeksverslag stage - Lars Fasil.docx
@@ -221,7 +221,7 @@
                                 <a:avLst/>
                               </a:prstGeom>
                               <a:blipFill>
-                                <a:blip r:embed="rId6"/>
+                                <a:blip r:embed="rId8"/>
                                 <a:stretch>
                                   <a:fillRect r="-7574"/>
                                 </a:stretch>
@@ -273,7 +273,7 @@
                       <v:path arrowok="t" o:connecttype="custom" o:connectlocs="0,0;7315200,0;7315200,1130373;3620757,733885;0,1092249;0,0" o:connectangles="0,0,0,0,0,0"/>
                     </v:shape>
                     <v:rect id="Rechthoek 151" o:spid="_x0000_s1028" style="position:absolute;width:73152;height:12161;visibility:visible;mso-wrap-style:square;v-text-anchor:middle" o:gfxdata="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" stroked="f" strokeweight="1pt">
-                      <v:fill r:id="rId7" o:title="" recolor="t" rotate="t" type="frame"/>
+                      <v:fill r:id="rId9" o:title="" recolor="t" rotate="t" type="frame"/>
                     </v:rect>
                     <w10:wrap anchorx="page" anchory="page"/>
                   </v:group>
@@ -879,13 +879,13 @@
           <w:r>
             <w:fldChar w:fldCharType="separate"/>
           </w:r>
-          <w:hyperlink w:anchor="_Toc497741808" w:history="1">
+          <w:hyperlink w:anchor="_Toc498502627" w:history="1">
             <w:r>
               <w:rPr>
                 <w:rStyle w:val="Hyperlink"/>
                 <w:noProof/>
               </w:rPr>
-              <w:t>Samenvatting</w:t>
+              <w:t>1. Samenvatting</w:t>
             </w:r>
             <w:r>
               <w:rPr>
@@ -906,7 +906,7 @@
                 <w:noProof/>
                 <w:webHidden/>
               </w:rPr>
-              <w:instrText xml:space="preserve"> PAGEREF _Toc497741808 \h </w:instrText>
+              <w:instrText xml:space="preserve"> PAGEREF _Toc498502627 \h </w:instrText>
             </w:r>
             <w:r>
               <w:rPr>
@@ -949,13 +949,13 @@
               <w:lang w:val="en-US"/>
             </w:rPr>
           </w:pPr>
-          <w:hyperlink w:anchor="_Toc497741809" w:history="1">
+          <w:hyperlink w:anchor="_Toc498502628" w:history="1">
             <w:r>
               <w:rPr>
                 <w:rStyle w:val="Hyperlink"/>
                 <w:noProof/>
               </w:rPr>
-              <w:t>Inleiding</w:t>
+              <w:t>2. Inleiding</w:t>
             </w:r>
             <w:r>
               <w:rPr>
@@ -976,7 +976,7 @@
                 <w:noProof/>
                 <w:webHidden/>
               </w:rPr>
-              <w:instrText xml:space="preserve"> PAGEREF _Toc497741809 \h </w:instrText>
+              <w:instrText xml:space="preserve"> PAGEREF _Toc498502628 \h </w:instrText>
             </w:r>
             <w:r>
               <w:rPr>
@@ -1019,13 +1019,13 @@
               <w:lang w:val="en-US"/>
             </w:rPr>
           </w:pPr>
-          <w:hyperlink w:anchor="_Toc497741810" w:history="1">
+          <w:hyperlink w:anchor="_Toc498502629" w:history="1">
             <w:r>
               <w:rPr>
                 <w:rStyle w:val="Hyperlink"/>
                 <w:noProof/>
               </w:rPr>
-              <w:t>Hoofdvraag:</w:t>
+              <w:t>2.1 Hoofdvraag:</w:t>
             </w:r>
             <w:r>
               <w:rPr>
@@ -1046,7 +1046,7 @@
                 <w:noProof/>
                 <w:webHidden/>
               </w:rPr>
-              <w:instrText xml:space="preserve"> PAGEREF _Toc497741810 \h </w:instrText>
+              <w:instrText xml:space="preserve"> PAGEREF _Toc498502629 \h </w:instrText>
             </w:r>
             <w:r>
               <w:rPr>
@@ -1089,13 +1089,13 @@
               <w:lang w:val="en-US"/>
             </w:rPr>
           </w:pPr>
-          <w:hyperlink w:anchor="_Toc497741811" w:history="1">
+          <w:hyperlink w:anchor="_Toc498502630" w:history="1">
             <w:r>
               <w:rPr>
                 <w:rStyle w:val="Hyperlink"/>
                 <w:noProof/>
               </w:rPr>
-              <w:t>Deelvragen:</w:t>
+              <w:t>2.2 Deelvragen:</w:t>
             </w:r>
             <w:r>
               <w:rPr>
@@ -1116,7 +1116,7 @@
                 <w:noProof/>
                 <w:webHidden/>
               </w:rPr>
-              <w:instrText xml:space="preserve"> PAGEREF _Toc497741811 \h </w:instrText>
+              <w:instrText xml:space="preserve"> PAGEREF _Toc498502630 \h </w:instrText>
             </w:r>
             <w:r>
               <w:rPr>
@@ -1159,13 +1159,13 @@
               <w:lang w:val="en-US"/>
             </w:rPr>
           </w:pPr>
-          <w:hyperlink w:anchor="_Toc497741812" w:history="1">
+          <w:hyperlink w:anchor="_Toc498502631" w:history="1">
             <w:r>
               <w:rPr>
                 <w:rStyle w:val="Hyperlink"/>
                 <w:noProof/>
               </w:rPr>
-              <w:t>Microsoft Hololens</w:t>
+              <w:t>2.3 Microsoft Hololens</w:t>
             </w:r>
             <w:r>
               <w:rPr>
@@ -1186,7 +1186,7 @@
                 <w:noProof/>
                 <w:webHidden/>
               </w:rPr>
-              <w:instrText xml:space="preserve"> PAGEREF _Toc497741812 \h </w:instrText>
+              <w:instrText xml:space="preserve"> PAGEREF _Toc498502631 \h </w:instrText>
             </w:r>
             <w:r>
               <w:rPr>
@@ -1229,7 +1229,7 @@
               <w:lang w:val="en-US"/>
             </w:rPr>
           </w:pPr>
-          <w:hyperlink w:anchor="_Toc497741813" w:history="1">
+          <w:hyperlink w:anchor="_Toc498502632" w:history="1">
             <w:r>
               <w:rPr>
                 <w:rStyle w:val="Hyperlink"/>
@@ -1256,7 +1256,7 @@
                 <w:noProof/>
                 <w:webHidden/>
               </w:rPr>
-              <w:instrText xml:space="preserve"> PAGEREF _Toc497741813 \h </w:instrText>
+              <w:instrText xml:space="preserve"> PAGEREF _Toc498502632 \h </w:instrText>
             </w:r>
             <w:r>
               <w:rPr>
@@ -1299,13 +1299,13 @@
               <w:lang w:val="en-US"/>
             </w:rPr>
           </w:pPr>
-          <w:hyperlink w:anchor="_Toc497741814" w:history="1">
+          <w:hyperlink w:anchor="_Toc498502633" w:history="1">
             <w:r>
               <w:rPr>
                 <w:rStyle w:val="Hyperlink"/>
                 <w:noProof/>
               </w:rPr>
-              <w:t>Methodes</w:t>
+              <w:t>3. Methodes</w:t>
             </w:r>
             <w:r>
               <w:rPr>
@@ -1326,7 +1326,7 @@
                 <w:noProof/>
                 <w:webHidden/>
               </w:rPr>
-              <w:instrText xml:space="preserve"> PAGEREF _Toc497741814 \h </w:instrText>
+              <w:instrText xml:space="preserve"> PAGEREF _Toc498502633 \h </w:instrText>
             </w:r>
             <w:r>
               <w:rPr>
@@ -1369,13 +1369,13 @@
               <w:lang w:val="en-US"/>
             </w:rPr>
           </w:pPr>
-          <w:hyperlink w:anchor="_Toc497741815" w:history="1">
+          <w:hyperlink w:anchor="_Toc498502634" w:history="1">
             <w:r>
               <w:rPr>
                 <w:rStyle w:val="Hyperlink"/>
                 <w:noProof/>
               </w:rPr>
-              <w:t>Zoekmethodes</w:t>
+              <w:t>3.1 Zoekmethodes</w:t>
             </w:r>
             <w:r>
               <w:rPr>
@@ -1396,7 +1396,7 @@
                 <w:noProof/>
                 <w:webHidden/>
               </w:rPr>
-              <w:instrText xml:space="preserve"> PAGEREF _Toc497741815 \h </w:instrText>
+              <w:instrText xml:space="preserve"> PAGEREF _Toc498502634 \h </w:instrText>
             </w:r>
             <w:r>
               <w:rPr>
@@ -1439,13 +1439,13 @@
               <w:lang w:val="en-US"/>
             </w:rPr>
           </w:pPr>
-          <w:hyperlink w:anchor="_Toc497741816" w:history="1">
+          <w:hyperlink w:anchor="_Toc498502635" w:history="1">
             <w:r>
               <w:rPr>
                 <w:rStyle w:val="Hyperlink"/>
                 <w:noProof/>
               </w:rPr>
-              <w:t>Deskresearch</w:t>
+              <w:t>4. Deskresearch resultaten</w:t>
             </w:r>
             <w:r>
               <w:rPr>
@@ -1466,7 +1466,7 @@
                 <w:noProof/>
                 <w:webHidden/>
               </w:rPr>
-              <w:instrText xml:space="preserve"> PAGEREF _Toc497741816 \h </w:instrText>
+              <w:instrText xml:space="preserve"> PAGEREF _Toc498502635 \h </w:instrText>
             </w:r>
             <w:r>
               <w:rPr>
@@ -1509,13 +1509,13 @@
               <w:lang w:val="en-US"/>
             </w:rPr>
           </w:pPr>
-          <w:hyperlink w:anchor="_Toc497741817" w:history="1">
+          <w:hyperlink w:anchor="_Toc498502636" w:history="1">
             <w:r>
               <w:rPr>
                 <w:rStyle w:val="Hyperlink"/>
                 <w:noProof/>
               </w:rPr>
-              <w:t>Experiment</w:t>
+              <w:t>5. Experiment</w:t>
             </w:r>
             <w:r>
               <w:rPr>
@@ -1536,7 +1536,7 @@
                 <w:noProof/>
                 <w:webHidden/>
               </w:rPr>
-              <w:instrText xml:space="preserve"> PAGEREF _Toc497741817 \h </w:instrText>
+              <w:instrText xml:space="preserve"> PAGEREF _Toc498502636 \h </w:instrText>
             </w:r>
             <w:r>
               <w:rPr>
@@ -1579,13 +1579,13 @@
               <w:lang w:val="en-US"/>
             </w:rPr>
           </w:pPr>
-          <w:hyperlink w:anchor="_Toc497741818" w:history="1">
+          <w:hyperlink w:anchor="_Toc498502637" w:history="1">
             <w:r>
               <w:rPr>
                 <w:rStyle w:val="Hyperlink"/>
                 <w:noProof/>
               </w:rPr>
-              <w:t>Conclusie</w:t>
+              <w:t>6. Conclusie</w:t>
             </w:r>
             <w:r>
               <w:rPr>
@@ -1606,7 +1606,7 @@
                 <w:noProof/>
                 <w:webHidden/>
               </w:rPr>
-              <w:instrText xml:space="preserve"> PAGEREF _Toc497741818 \h </w:instrText>
+              <w:instrText xml:space="preserve"> PAGEREF _Toc498502637 \h </w:instrText>
             </w:r>
             <w:r>
               <w:rPr>
@@ -1649,13 +1649,13 @@
               <w:lang w:val="en-US"/>
             </w:rPr>
           </w:pPr>
-          <w:hyperlink w:anchor="_Toc497741819" w:history="1">
+          <w:hyperlink w:anchor="_Toc498502638" w:history="1">
             <w:r>
               <w:rPr>
                 <w:rStyle w:val="Hyperlink"/>
                 <w:noProof/>
               </w:rPr>
-              <w:t>Aanbevelingen</w:t>
+              <w:t>7. Aanbevelingen</w:t>
             </w:r>
             <w:r>
               <w:rPr>
@@ -1676,7 +1676,7 @@
                 <w:noProof/>
                 <w:webHidden/>
               </w:rPr>
-              <w:instrText xml:space="preserve"> PAGEREF _Toc497741819 \h </w:instrText>
+              <w:instrText xml:space="preserve"> PAGEREF _Toc498502638 \h </w:instrText>
             </w:r>
             <w:r>
               <w:rPr>
@@ -1719,13 +1719,13 @@
               <w:lang w:val="en-US"/>
             </w:rPr>
           </w:pPr>
-          <w:hyperlink w:anchor="_Toc497741820" w:history="1">
+          <w:hyperlink w:anchor="_Toc498502639" w:history="1">
             <w:r>
               <w:rPr>
                 <w:rStyle w:val="Hyperlink"/>
                 <w:noProof/>
               </w:rPr>
-              <w:t>Bronnenlijst</w:t>
+              <w:t>8. Bronnenlijst</w:t>
             </w:r>
             <w:r>
               <w:rPr>
@@ -1746,7 +1746,7 @@
                 <w:noProof/>
                 <w:webHidden/>
               </w:rPr>
-              <w:instrText xml:space="preserve"> PAGEREF _Toc497741820 \h </w:instrText>
+              <w:instrText xml:space="preserve"> PAGEREF _Toc498502639 \h </w:instrText>
             </w:r>
             <w:r>
               <w:rPr>
@@ -1789,13 +1789,13 @@
               <w:lang w:val="en-US"/>
             </w:rPr>
           </w:pPr>
-          <w:hyperlink w:anchor="_Toc497741821" w:history="1">
+          <w:hyperlink w:anchor="_Toc498502640" w:history="1">
             <w:r>
               <w:rPr>
                 <w:rStyle w:val="Hyperlink"/>
                 <w:noProof/>
               </w:rPr>
-              <w:t>Bijlage</w:t>
+              <w:t>9. Bijlage</w:t>
             </w:r>
             <w:r>
               <w:rPr>
@@ -1816,7 +1816,7 @@
                 <w:noProof/>
                 <w:webHidden/>
               </w:rPr>
-              <w:instrText xml:space="preserve"> PAGEREF _Toc497741821 \h </w:instrText>
+              <w:instrText xml:space="preserve"> PAGEREF _Toc498502640 \h </w:instrText>
             </w:r>
             <w:r>
               <w:rPr>
@@ -1865,9 +1865,15 @@
       <w:r>
         <w:br w:type="column"/>
       </w:r>
-      <w:bookmarkStart w:id="0" w:name="_Toc497741808"/>
+      <w:bookmarkStart w:id="0" w:name="_Toc498502627"/>
       <w:r>
         <w:lastRenderedPageBreak/>
+        <w:t>1.</w:t>
+      </w:r>
+      <w:r>
+        <w:t xml:space="preserve"> </w:t>
+      </w:r>
+      <w:r>
         <w:t>Samenvatting</w:t>
       </w:r>
       <w:bookmarkEnd w:id="0"/>
@@ -1880,9 +1886,12 @@
       <w:r>
         <w:br w:type="column"/>
       </w:r>
-      <w:bookmarkStart w:id="1" w:name="_Toc497741809"/>
+      <w:bookmarkStart w:id="1" w:name="_Toc498502628"/>
       <w:r>
         <w:lastRenderedPageBreak/>
+        <w:t xml:space="preserve">2. </w:t>
+      </w:r>
+      <w:r>
         <w:t>Inleiding</w:t>
       </w:r>
       <w:bookmarkEnd w:id="1"/>
@@ -1931,7 +1940,10 @@
       <w:pPr>
         <w:pStyle w:val="Kop2"/>
       </w:pPr>
-      <w:bookmarkStart w:id="2" w:name="_Toc497741810"/>
+      <w:bookmarkStart w:id="2" w:name="_Toc498502629"/>
+      <w:r>
+        <w:t xml:space="preserve">2.1 </w:t>
+      </w:r>
       <w:r>
         <w:t>Hoofdvraag:</w:t>
       </w:r>
@@ -1946,7 +1958,10 @@
       <w:pPr>
         <w:pStyle w:val="Kop2"/>
       </w:pPr>
-      <w:bookmarkStart w:id="3" w:name="_Toc497741811"/>
+      <w:bookmarkStart w:id="3" w:name="_Toc498502630"/>
+      <w:r>
+        <w:t xml:space="preserve">2.2 </w:t>
+      </w:r>
       <w:r>
         <w:t>Deelvragen:</w:t>
       </w:r>
@@ -2024,7 +2039,10 @@
       <w:pPr>
         <w:pStyle w:val="Kop2"/>
       </w:pPr>
-      <w:bookmarkStart w:id="4" w:name="_Toc497741812"/>
+      <w:bookmarkStart w:id="4" w:name="_Toc498502631"/>
+      <w:r>
+        <w:t xml:space="preserve">2.3 </w:t>
+      </w:r>
       <w:r>
         <w:t>Microsoft Hololens</w:t>
       </w:r>
@@ -2038,13 +2056,7 @@
         <w:t>Microsoft H</w:t>
       </w:r>
       <w:r>
-        <w:t>ololens is een apparaat dat te vergelijken</w:t>
-      </w:r>
-      <w:r>
-        <w:t xml:space="preserve"> </w:t>
-      </w:r>
-      <w:r>
-        <w:t xml:space="preserve">is met een bril en valt </w:t>
+        <w:t xml:space="preserve">ololens is een apparaat dat te vergelijken is met een bril en valt </w:t>
       </w:r>
       <w:r>
         <w:t xml:space="preserve">dan </w:t>
@@ -2056,12 +2068,7 @@
         <w:t>de H</w:t>
       </w:r>
       <w:r>
-        <w:t>oloLens op je hoofd en kan doormiddel van doorzichtige schermpjes in de lenzen van de bril allerlei digitale objecten en afbeeldingen zien en besturen. Wat dit speciaal maakt is dat ze als het waren samengevoegd worden met de realiteit omdat je normale zicht er niet door beïnvloed hoeft t</w:t>
-      </w:r>
-      <w:bookmarkStart w:id="5" w:name="_GoBack"/>
-      <w:bookmarkEnd w:id="5"/>
-      <w:r>
-        <w:t>e worden. De hololens kan dit door de (voor zijn grote) zeer krachtige computer die erin verwerkt is. Ook</w:t>
+        <w:t>oloLens op je hoofd en kan doormiddel van doorzichtige schermpjes in de lenzen van de bril allerlei digitale objecten en afbeeldingen zien en besturen. Wat dit speciaal maakt is dat ze als het waren samengevoegd worden met de realiteit omdat je normale zicht er niet door beïnvloed hoeft te worden. De hololens kan dit door de (voor zijn grote) zeer krachtige computer die erin verwerkt is. Ook</w:t>
       </w:r>
       <w:r>
         <w:t xml:space="preserve"> </w:t>
@@ -2098,11 +2105,11 @@
       <w:pPr>
         <w:pStyle w:val="Kop3"/>
       </w:pPr>
-      <w:bookmarkStart w:id="6" w:name="_Toc497741813"/>
+      <w:bookmarkStart w:id="5" w:name="_Toc498502632"/>
       <w:r>
         <w:t>De Hardware</w:t>
       </w:r>
-      <w:bookmarkEnd w:id="6"/>
+      <w:bookmarkEnd w:id="5"/>
     </w:p>
     <w:p>
       <w:r>
@@ -2144,10 +2151,7 @@
       </w:r>
       <w:proofErr w:type="spellStart"/>
       <w:r>
-        <w:t>envo</w:t>
-      </w:r>
-      <w:r>
-        <w:t>irment</w:t>
+        <w:t>envoirment</w:t>
       </w:r>
       <w:proofErr w:type="spellEnd"/>
       <w:r>
@@ -2169,22 +2173,28 @@
       <w:r>
         <w:br w:type="column"/>
       </w:r>
-      <w:bookmarkStart w:id="7" w:name="_Toc497741814"/>
+      <w:bookmarkStart w:id="6" w:name="_Toc498502633"/>
       <w:r>
         <w:lastRenderedPageBreak/>
+        <w:t xml:space="preserve">3. </w:t>
+      </w:r>
+      <w:r>
         <w:t>Methodes</w:t>
       </w:r>
-      <w:bookmarkEnd w:id="7"/>
+      <w:bookmarkEnd w:id="6"/>
     </w:p>
     <w:p>
       <w:pPr>
         <w:pStyle w:val="Kop2"/>
       </w:pPr>
-      <w:bookmarkStart w:id="8" w:name="_Toc497741815"/>
+      <w:bookmarkStart w:id="7" w:name="_Toc498502634"/>
+      <w:r>
+        <w:t xml:space="preserve">3.1 </w:t>
+      </w:r>
       <w:r>
         <w:t>Zoekmethodes</w:t>
       </w:r>
-      <w:bookmarkEnd w:id="8"/>
+      <w:bookmarkEnd w:id="7"/>
     </w:p>
     <w:p>
       <w:r>
@@ -2203,11 +2213,17 @@
       </w:r>
       <w:proofErr w:type="spellStart"/>
       <w:r>
-        <w:t>Artificial</w:t>
+        <w:t>Augmented</w:t>
       </w:r>
       <w:proofErr w:type="spellEnd"/>
       <w:r>
-        <w:t xml:space="preserve"> Intelligence’ of ‘AR’ in de titel van het artikel gebruikt werden omdat het dan met zekerheid te zeggen is dat die onderwerpen centraal staan.</w:t>
+        <w:t xml:space="preserve"> </w:t>
+      </w:r>
+      <w:r>
+        <w:t xml:space="preserve">reality’ </w:t>
+      </w:r>
+      <w:r>
+        <w:t>of ‘AR’ in de titel van het artikel gebruikt werden omdat het dan met zekerheid te zeggen is dat die onderwerpen centraal staan.</w:t>
       </w:r>
     </w:p>
     <w:p>
@@ -4393,17 +4409,157 @@
     </w:p>
     <w:p>
       <w:pPr>
+        <w:pStyle w:val="Kop2"/>
+      </w:pPr>
+      <w:r>
+        <w:t>3.</w:t>
+      </w:r>
+      <w:r>
+        <w:t>2</w:t>
+      </w:r>
+      <w:r>
+        <w:t xml:space="preserve"> Relevante onderzoeken</w:t>
+      </w:r>
+      <w:r>
+        <w:t xml:space="preserve"> selecteren (deelvraag 1)</w:t>
+      </w:r>
+    </w:p>
+    <w:p/>
+    <w:p/>
+    <w:p>
+      <w:pPr>
         <w:pStyle w:val="Kop1"/>
       </w:pPr>
-      <w:bookmarkStart w:id="9" w:name="_Toc497741816"/>
+      <w:r>
+        <w:t xml:space="preserve">4. </w:t>
+      </w:r>
+      <w:bookmarkStart w:id="8" w:name="_Toc498502635"/>
       <w:r>
         <w:t>Deskresearch</w:t>
       </w:r>
-      <w:bookmarkEnd w:id="9"/>
+      <w:r>
+        <w:t xml:space="preserve"> resultaten</w:t>
+      </w:r>
+      <w:bookmarkEnd w:id="8"/>
+    </w:p>
+    <w:p>
+      <w:r>
+        <w:t>In dit hoofdstuk zijn</w:t>
+      </w:r>
+      <w:r>
+        <w:t xml:space="preserve"> de relevante selectie onderzoeken opgesomd en geanalyseerd. </w:t>
+      </w:r>
+      <w:r>
+        <w:t>Er is gekeken naar zowel de kwaliteit van de resultaten als de om daar Lesson’s learned uit te halen.</w:t>
+      </w:r>
+    </w:p>
+    <w:p>
+      <w:pPr>
+        <w:pStyle w:val="Kop2"/>
+        <w:rPr>
+          <w:lang w:val="en-US"/>
+        </w:rPr>
+      </w:pPr>
+      <w:r>
+        <w:rPr>
+          <w:lang w:val="en-US"/>
+        </w:rPr>
+        <w:t xml:space="preserve">4.1 </w:t>
+      </w:r>
+      <w:proofErr w:type="spellStart"/>
+      <w:r>
+        <w:rPr>
+          <w:lang w:val="en-US"/>
+        </w:rPr>
+        <w:t>Onderzoek</w:t>
+      </w:r>
+      <w:proofErr w:type="spellEnd"/>
+      <w:r>
+        <w:rPr>
+          <w:lang w:val="en-US"/>
+        </w:rPr>
+        <w:t xml:space="preserve"> 1; </w:t>
+      </w:r>
+      <w:r>
+        <w:rPr>
+          <w:lang w:val="en-US"/>
+        </w:rPr>
+        <w:t>‘’</w:t>
+      </w:r>
+      <w:r>
+        <w:rPr>
+          <w:lang w:val="en-US"/>
+        </w:rPr>
+        <w:t>The Effect of an Augmented Reality Enhanced Mathematics</w:t>
+      </w:r>
+    </w:p>
+    <w:p>
+      <w:pPr>
+        <w:pStyle w:val="Kop2"/>
+        <w:rPr>
+          <w:lang w:val="en-US"/>
+        </w:rPr>
+      </w:pPr>
+      <w:r>
+        <w:rPr>
+          <w:lang w:val="en-US"/>
+        </w:rPr>
+        <w:t>Lesson on Student Achievement and Motivation</w:t>
+      </w:r>
+      <w:r>
+        <w:rPr>
+          <w:lang w:val="en-US"/>
+        </w:rPr>
+        <w:t>’’</w:t>
+      </w:r>
+    </w:p>
+    <w:p>
+      <w:r>
+        <w:t>Het doel van</w:t>
+      </w:r>
+      <w:r>
+        <w:t xml:space="preserve"> dit eerste onderzoek </w:t>
+      </w:r>
+      <w:r>
+        <w:t xml:space="preserve">was evalueren of er verandering plaats vond in de resultaten en motivatie van middelbare school leerlingen </w:t>
+      </w:r>
+      <w:r>
+        <w:t xml:space="preserve">tijdens een </w:t>
+      </w:r>
+      <w:proofErr w:type="spellStart"/>
+      <w:r>
+        <w:t>augmented</w:t>
+      </w:r>
+      <w:proofErr w:type="spellEnd"/>
+      <w:r>
+        <w:t xml:space="preserve"> reality wiskundeles, met als focus dimensioneel inzicht en analyse. Er zijn 61 studenten tussen te leeftijden 13 en 19 bestudeerd en de resultaten hiervan zijn gemeten met pre-, post-,</w:t>
+      </w:r>
+      <w:r>
+        <w:t xml:space="preserve"> en vertraagd-post prestatie tests, en een IMMS Survey voor de motivatie.</w:t>
+      </w:r>
+      <w:r>
+        <w:tab/>
+      </w:r>
     </w:p>
     <w:p/>
     <w:p>
-      <w:r>
+      <w:pPr>
+        <w:rPr>
+          <w:lang w:val="en-US"/>
+        </w:rPr>
+      </w:pPr>
+      <w:bookmarkStart w:id="9" w:name="_GoBack"/>
+      <w:bookmarkEnd w:id="9"/>
+      <w:r>
+        <w:rPr>
+          <w:lang w:val="en-US"/>
+        </w:rPr>
+        <w:t>Findings support claims that technology use within a mathematics lesson increases student achievement, and augmented reality enhances student motivation to learn mathematics. However, analyzing the impact of technology use on student conceptual and technical use of mathematics shows varying outcomes emphasizing the need for continued exploration to determine the impact of technology use not only on overall mathematical achievement, but also on the specific type of mathematical activity, technical or conceptual</w:t>
+      </w:r>
+      <w:r>
+        <w:rPr>
+          <w:lang w:val="en-US"/>
+        </w:rPr>
         <w:br w:type="page"/>
       </w:r>
     </w:p>
@@ -4411,9 +4567,15 @@
       <w:pPr>
         <w:pStyle w:val="Kop1"/>
       </w:pPr>
-      <w:bookmarkStart w:id="10" w:name="_Toc497741817"/>
+      <w:bookmarkStart w:id="10" w:name="_Toc498502636"/>
       <w:r>
         <w:lastRenderedPageBreak/>
+        <w:t>5.</w:t>
+      </w:r>
+      <w:r>
+        <w:t xml:space="preserve"> </w:t>
+      </w:r>
+      <w:r>
         <w:t>Experiment</w:t>
       </w:r>
       <w:bookmarkEnd w:id="10"/>
@@ -4434,9 +4596,15 @@
       <w:pPr>
         <w:pStyle w:val="Kop1"/>
       </w:pPr>
-      <w:bookmarkStart w:id="11" w:name="_Toc497741818"/>
+      <w:bookmarkStart w:id="11" w:name="_Toc498502637"/>
       <w:r>
         <w:lastRenderedPageBreak/>
+        <w:t>6.</w:t>
+      </w:r>
+      <w:r>
+        <w:t xml:space="preserve"> </w:t>
+      </w:r>
+      <w:r>
         <w:t>Conclusie</w:t>
       </w:r>
       <w:bookmarkEnd w:id="11"/>
@@ -4458,9 +4626,12 @@
       <w:pPr>
         <w:pStyle w:val="Kop1"/>
       </w:pPr>
-      <w:bookmarkStart w:id="12" w:name="_Toc497741819"/>
+      <w:bookmarkStart w:id="12" w:name="_Toc498502638"/>
       <w:r>
         <w:lastRenderedPageBreak/>
+        <w:t xml:space="preserve">7. </w:t>
+      </w:r>
+      <w:r>
         <w:t>Aanbevelingen</w:t>
       </w:r>
       <w:bookmarkEnd w:id="12"/>
@@ -4482,9 +4653,12 @@
       <w:pPr>
         <w:pStyle w:val="Kop1"/>
       </w:pPr>
-      <w:bookmarkStart w:id="13" w:name="_Toc497741820"/>
+      <w:bookmarkStart w:id="13" w:name="_Toc498502639"/>
       <w:r>
         <w:lastRenderedPageBreak/>
+        <w:t xml:space="preserve">8. </w:t>
+      </w:r>
+      <w:r>
         <w:t>Bronnenlijst</w:t>
       </w:r>
       <w:bookmarkEnd w:id="13"/>
@@ -4506,14 +4680,18 @@
       <w:pPr>
         <w:pStyle w:val="Kop1"/>
       </w:pPr>
-      <w:bookmarkStart w:id="14" w:name="_Toc497741821"/>
+      <w:bookmarkStart w:id="14" w:name="_Toc498502640"/>
       <w:r>
         <w:lastRenderedPageBreak/>
+        <w:t xml:space="preserve">9. </w:t>
+      </w:r>
+      <w:r>
         <w:t>Bijlage</w:t>
       </w:r>
       <w:bookmarkEnd w:id="14"/>
     </w:p>
     <w:sectPr>
+      <w:footerReference w:type="default" r:id="rId10"/>
       <w:pgSz w:w="11906" w:h="16838"/>
       <w:pgMar w:top="1417" w:right="1417" w:bottom="1417" w:left="1417" w:header="708" w:footer="708" w:gutter="0"/>
       <w:pgNumType w:start="0"/>
@@ -4523,6 +4701,235 @@
     </w:sectPr>
   </w:body>
 </w:document>
+</file>
+
+<file path=word/endnotes.xml><?xml version="1.0" encoding="utf-8"?>
+<w:endnotes xmlns:wpc="http://schemas.microsoft.com/office/word/2010/wordprocessingCanvas" xmlns:cx="http://schemas.microsoft.com/office/drawing/2014/chartex" xmlns:cx1="http://schemas.microsoft.com/office/drawing/2015/9/8/chartex" xmlns:cx2="http://schemas.microsoft.com/office/drawing/2015/10/21/chartex" xmlns:cx3="http://schemas.microsoft.com/office/drawing/2016/5/9/chartex" xmlns:cx4="http://schemas.microsoft.com/office/drawing/2016/5/10/chartex" xmlns:cx5="http://schemas.microsoft.com/office/drawing/2016/5/11/chartex" xmlns:cx6="http://schemas.microsoft.com/office/drawing/2016/5/12/chartex" xmlns:cx7="http://schemas.microsoft.com/office/drawing/2016/5/13/chartex" xmlns:cx8="http://schemas.microsoft.com/office/drawing/2016/5/14/chartex" xmlns:mc="http://schemas.openxmlformats.org/markup-compatibility/2006" xmlns:aink="http://schemas.microsoft.com/office/drawing/2016/ink" xmlns:am3d="http://schemas.microsoft.com/office/drawing/2017/model3d" xmlns:o="urn:schemas-microsoft-com:office:office" xmlns:r="http://schemas.openxmlformats.org/officeDocument/2006/relationships" xmlns:m="http://schemas.openxmlformats.org/officeDocument/2006/math" xmlns:v="urn:schemas-microsoft-com:vml" xmlns:wp14="http://schemas.microsoft.com/office/word/2010/wordprocessingDrawing" xmlns:wp="http://schemas.openxmlformats.org/drawingml/2006/wordprocessingDrawing" xmlns:w10="urn:schemas-microsoft-com:office:word" xmlns:w="http://schemas.openxmlformats.org/wordprocessingml/2006/main" xmlns:w14="http://schemas.microsoft.com/office/word/2010/wordml" xmlns:w15="http://schemas.microsoft.com/office/word/2012/wordml" xmlns:w16se="http://schemas.microsoft.com/office/word/2015/wordml/symex" xmlns:wpg="http://schemas.microsoft.com/office/word/2010/wordprocessingGroup" xmlns:wpi="http://schemas.microsoft.com/office/word/2010/wordprocessingInk" xmlns:wne="http://schemas.microsoft.com/office/word/2006/wordml" xmlns:wps="http://schemas.microsoft.com/office/word/2010/wordprocessingShape" mc:Ignorable="w14 w15 w16se wp14">
+  <w:endnote w:type="separator" w:id="-1">
+    <w:p>
+      <w:pPr>
+        <w:spacing w:after="0" w:line="240" w:lineRule="auto"/>
+      </w:pPr>
+      <w:r>
+        <w:separator/>
+      </w:r>
+    </w:p>
+  </w:endnote>
+  <w:endnote w:type="continuationSeparator" w:id="0">
+    <w:p>
+      <w:pPr>
+        <w:spacing w:after="0" w:line="240" w:lineRule="auto"/>
+      </w:pPr>
+      <w:r>
+        <w:continuationSeparator/>
+      </w:r>
+    </w:p>
+  </w:endnote>
+</w:endnotes>
+</file>
+
+<file path=word/footer1.xml><?xml version="1.0" encoding="utf-8"?>
+<w:ftr xmlns:wpc="http://schemas.microsoft.com/office/word/2010/wordprocessingCanvas" xmlns:cx="http://schemas.microsoft.com/office/drawing/2014/chartex" xmlns:cx1="http://schemas.microsoft.com/office/drawing/2015/9/8/chartex" xmlns:cx2="http://schemas.microsoft.com/office/drawing/2015/10/21/chartex" xmlns:cx3="http://schemas.microsoft.com/office/drawing/2016/5/9/chartex" xmlns:cx4="http://schemas.microsoft.com/office/drawing/2016/5/10/chartex" xmlns:cx5="http://schemas.microsoft.com/office/drawing/2016/5/11/chartex" xmlns:cx6="http://schemas.microsoft.com/office/drawing/2016/5/12/chartex" xmlns:cx7="http://schemas.microsoft.com/office/drawing/2016/5/13/chartex" xmlns:cx8="http://schemas.microsoft.com/office/drawing/2016/5/14/chartex" xmlns:mc="http://schemas.openxmlformats.org/markup-compatibility/2006" xmlns:aink="http://schemas.microsoft.com/office/drawing/2016/ink" xmlns:am3d="http://schemas.microsoft.com/office/drawing/2017/model3d" xmlns:o="urn:schemas-microsoft-com:office:office" xmlns:r="http://schemas.openxmlformats.org/officeDocument/2006/relationships" xmlns:m="http://schemas.openxmlformats.org/officeDocument/2006/math" xmlns:v="urn:schemas-microsoft-com:vml" xmlns:wp14="http://schemas.microsoft.com/office/word/2010/wordprocessingDrawing" xmlns:wp="http://schemas.openxmlformats.org/drawingml/2006/wordprocessingDrawing" xmlns:w10="urn:schemas-microsoft-com:office:word" xmlns:w="http://schemas.openxmlformats.org/wordprocessingml/2006/main" xmlns:w14="http://schemas.microsoft.com/office/word/2010/wordml" xmlns:w15="http://schemas.microsoft.com/office/word/2012/wordml" xmlns:w16se="http://schemas.microsoft.com/office/word/2015/wordml/symex" xmlns:wpg="http://schemas.microsoft.com/office/word/2010/wordprocessingGroup" xmlns:wpi="http://schemas.microsoft.com/office/word/2010/wordprocessingInk" xmlns:wne="http://schemas.microsoft.com/office/word/2006/wordml" xmlns:wps="http://schemas.microsoft.com/office/word/2010/wordprocessingShape" mc:Ignorable="w14 w15 w16se wp14">
+  <w:sdt>
+    <w:sdtPr>
+      <w:id w:val="-1141953937"/>
+      <w:docPartObj>
+        <w:docPartGallery w:val="Page Numbers (Bottom of Page)"/>
+        <w:docPartUnique/>
+      </w:docPartObj>
+    </w:sdtPr>
+    <w:sdtContent>
+      <w:p>
+        <w:pPr>
+          <w:pStyle w:val="Voettekst"/>
+        </w:pPr>
+        <w:r>
+          <w:rPr>
+            <w:noProof/>
+          </w:rPr>
+          <mc:AlternateContent>
+            <mc:Choice Requires="wps">
+              <w:drawing>
+                <wp:anchor distT="0" distB="0" distL="114300" distR="114300" simplePos="0" relativeHeight="251659264" behindDoc="0" locked="0" layoutInCell="1" allowOverlap="1">
+                  <wp:simplePos x="0" y="0"/>
+                  <wp:positionH relativeFrom="rightMargin">
+                    <wp:align>center</wp:align>
+                  </wp:positionH>
+                  <wp:positionV relativeFrom="bottomMargin">
+                    <wp:align>center</wp:align>
+                  </wp:positionV>
+                  <wp:extent cx="565785" cy="191770"/>
+                  <wp:effectExtent l="0" t="0" r="0" b="0"/>
+                  <wp:wrapNone/>
+                  <wp:docPr id="1" name="Rechthoek 1"/>
+                  <wp:cNvGraphicFramePr>
+                    <a:graphicFrameLocks xmlns:a="http://schemas.openxmlformats.org/drawingml/2006/main"/>
+                  </wp:cNvGraphicFramePr>
+                  <a:graphic xmlns:a="http://schemas.openxmlformats.org/drawingml/2006/main">
+                    <a:graphicData uri="http://schemas.microsoft.com/office/word/2010/wordprocessingShape">
+                      <wps:wsp>
+                        <wps:cNvSpPr>
+                          <a:spLocks noChangeArrowheads="1"/>
+                        </wps:cNvSpPr>
+                        <wps:spPr bwMode="auto">
+                          <a:xfrm rot="10800000" flipH="1">
+                            <a:off x="0" y="0"/>
+                            <a:ext cx="565785" cy="191770"/>
+                          </a:xfrm>
+                          <a:prstGeom prst="rect">
+                            <a:avLst/>
+                          </a:prstGeom>
+                          <a:noFill/>
+                          <a:ln>
+                            <a:noFill/>
+                          </a:ln>
+                          <a:extLst>
+                            <a:ext uri="{909E8E84-426E-40DD-AFC4-6F175D3DCCD1}">
+                              <a14:hiddenFill xmlns:a14="http://schemas.microsoft.com/office/drawing/2010/main">
+                                <a:solidFill>
+                                  <a:srgbClr val="C0504D"/>
+                                </a:solidFill>
+                              </a14:hiddenFill>
+                            </a:ext>
+                            <a:ext uri="{91240B29-F687-4F45-9708-019B960494DF}">
+                              <a14:hiddenLine xmlns:a14="http://schemas.microsoft.com/office/drawing/2010/main" w="28575">
+                                <a:solidFill>
+                                  <a:srgbClr val="5C83B4"/>
+                                </a:solidFill>
+                                <a:miter lim="800000"/>
+                                <a:headEnd/>
+                                <a:tailEnd/>
+                              </a14:hiddenLine>
+                            </a:ext>
+                          </a:extLst>
+                        </wps:spPr>
+                        <wps:txbx>
+                          <w:txbxContent>
+                            <w:p>
+                              <w:pPr>
+                                <w:pBdr>
+                                  <w:top w:val="single" w:sz="4" w:space="1" w:color="7F7F7F" w:themeColor="background1" w:themeShade="7F"/>
+                                </w:pBdr>
+                                <w:jc w:val="center"/>
+                                <w:rPr>
+                                  <w:color w:val="ED7D31" w:themeColor="accent2"/>
+                                </w:rPr>
+                              </w:pPr>
+                              <w:r>
+                                <w:fldChar w:fldCharType="begin"/>
+                              </w:r>
+                              <w:r>
+                                <w:instrText>PAGE   \* MERGEFORMAT</w:instrText>
+                              </w:r>
+                              <w:r>
+                                <w:fldChar w:fldCharType="separate"/>
+                              </w:r>
+                              <w:r>
+                                <w:rPr>
+                                  <w:noProof/>
+                                  <w:color w:val="ED7D31" w:themeColor="accent2"/>
+                                </w:rPr>
+                                <w:t>10</w:t>
+                              </w:r>
+                              <w:r>
+                                <w:rPr>
+                                  <w:color w:val="ED7D31" w:themeColor="accent2"/>
+                                </w:rPr>
+                                <w:fldChar w:fldCharType="end"/>
+                              </w:r>
+                            </w:p>
+                          </w:txbxContent>
+                        </wps:txbx>
+                        <wps:bodyPr rot="0" vert="horz" wrap="square" lIns="91440" tIns="0" rIns="91440" bIns="0" anchor="t" anchorCtr="0" upright="1">
+                          <a:noAutofit/>
+                        </wps:bodyPr>
+                      </wps:wsp>
+                    </a:graphicData>
+                  </a:graphic>
+                  <wp14:sizeRelH relativeFrom="page">
+                    <wp14:pctWidth>0</wp14:pctWidth>
+                  </wp14:sizeRelH>
+                  <wp14:sizeRelV relativeFrom="bottomMargin">
+                    <wp14:pctHeight>0</wp14:pctHeight>
+                  </wp14:sizeRelV>
+                </wp:anchor>
+              </w:drawing>
+            </mc:Choice>
+            <mc:Fallback>
+              <w:pict>
+                <v:rect id="Rechthoek 1" o:spid="_x0000_s1028" style="position:absolute;margin-left:0;margin-top:0;width:44.55pt;height:15.1pt;rotation:180;flip:x;z-index:251659264;visibility:visible;mso-wrap-style:square;mso-width-percent:0;mso-height-percent:0;mso-wrap-distance-left:9pt;mso-wrap-distance-top:0;mso-wrap-distance-right:9pt;mso-wrap-distance-bottom:0;mso-position-horizontal:center;mso-position-horizontal-relative:right-margin-area;mso-position-vertical:center;mso-position-vertical-relative:bottom-margin-area;mso-width-percent:0;mso-height-percent:0;mso-width-relative:page;mso-height-relative:bottom-margin-area;v-text-anchor:top" o:gfxdata="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" filled="f" fillcolor="#c0504d" stroked="f" strokecolor="#5c83b4" strokeweight="2.25pt">
+                  <v:textbox inset=",0,,0">
+                    <w:txbxContent>
+                      <w:p>
+                        <w:pPr>
+                          <w:pBdr>
+                            <w:top w:val="single" w:sz="4" w:space="1" w:color="7F7F7F" w:themeColor="background1" w:themeShade="7F"/>
+                          </w:pBdr>
+                          <w:jc w:val="center"/>
+                          <w:rPr>
+                            <w:color w:val="ED7D31" w:themeColor="accent2"/>
+                          </w:rPr>
+                        </w:pPr>
+                        <w:r>
+                          <w:fldChar w:fldCharType="begin"/>
+                        </w:r>
+                        <w:r>
+                          <w:instrText>PAGE   \* MERGEFORMAT</w:instrText>
+                        </w:r>
+                        <w:r>
+                          <w:fldChar w:fldCharType="separate"/>
+                        </w:r>
+                        <w:r>
+                          <w:rPr>
+                            <w:noProof/>
+                            <w:color w:val="ED7D31" w:themeColor="accent2"/>
+                          </w:rPr>
+                          <w:t>10</w:t>
+                        </w:r>
+                        <w:r>
+                          <w:rPr>
+                            <w:color w:val="ED7D31" w:themeColor="accent2"/>
+                          </w:rPr>
+                          <w:fldChar w:fldCharType="end"/>
+                        </w:r>
+                      </w:p>
+                    </w:txbxContent>
+                  </v:textbox>
+                  <w10:wrap anchorx="margin" anchory="margin"/>
+                </v:rect>
+              </w:pict>
+            </mc:Fallback>
+          </mc:AlternateContent>
+        </w:r>
+      </w:p>
+    </w:sdtContent>
+  </w:sdt>
+</w:ftr>
+</file>
+
+<file path=word/footnotes.xml><?xml version="1.0" encoding="utf-8"?>
+<w:footnotes xmlns:wpc="http://schemas.microsoft.com/office/word/2010/wordprocessingCanvas" xmlns:cx="http://schemas.microsoft.com/office/drawing/2014/chartex" xmlns:cx1="http://schemas.microsoft.com/office/drawing/2015/9/8/chartex" xmlns:cx2="http://schemas.microsoft.com/office/drawing/2015/10/21/chartex" xmlns:cx3="http://schemas.microsoft.com/office/drawing/2016/5/9/chartex" xmlns:cx4="http://schemas.microsoft.com/office/drawing/2016/5/10/chartex" xmlns:cx5="http://schemas.microsoft.com/office/drawing/2016/5/11/chartex" xmlns:cx6="http://schemas.microsoft.com/office/drawing/2016/5/12/chartex" xmlns:cx7="http://schemas.microsoft.com/office/drawing/2016/5/13/chartex" xmlns:cx8="http://schemas.microsoft.com/office/drawing/2016/5/14/chartex" xmlns:mc="http://schemas.openxmlformats.org/markup-compatibility/2006" xmlns:aink="http://schemas.microsoft.com/office/drawing/2016/ink" xmlns:am3d="http://schemas.microsoft.com/office/drawing/2017/model3d" xmlns:o="urn:schemas-microsoft-com:office:office" xmlns:r="http://schemas.openxmlformats.org/officeDocument/2006/relationships" xmlns:m="http://schemas.openxmlformats.org/officeDocument/2006/math" xmlns:v="urn:schemas-microsoft-com:vml" xmlns:wp14="http://schemas.microsoft.com/office/word/2010/wordprocessingDrawing" xmlns:wp="http://schemas.openxmlformats.org/drawingml/2006/wordprocessingDrawing" xmlns:w10="urn:schemas-microsoft-com:office:word" xmlns:w="http://schemas.openxmlformats.org/wordprocessingml/2006/main" xmlns:w14="http://schemas.microsoft.com/office/word/2010/wordml" xmlns:w15="http://schemas.microsoft.com/office/word/2012/wordml" xmlns:w16se="http://schemas.microsoft.com/office/word/2015/wordml/symex" xmlns:wpg="http://schemas.microsoft.com/office/word/2010/wordprocessingGroup" xmlns:wpi="http://schemas.microsoft.com/office/word/2010/wordprocessingInk" xmlns:wne="http://schemas.microsoft.com/office/word/2006/wordml" xmlns:wps="http://schemas.microsoft.com/office/word/2010/wordprocessingShape" mc:Ignorable="w14 w15 w16se wp14">
+  <w:footnote w:type="separator" w:id="-1">
+    <w:p>
+      <w:pPr>
+        <w:spacing w:after="0" w:line="240" w:lineRule="auto"/>
+      </w:pPr>
+      <w:r>
+        <w:separator/>
+      </w:r>
+    </w:p>
+  </w:footnote>
+  <w:footnote w:type="continuationSeparator" w:id="0">
+    <w:p>
+      <w:pPr>
+        <w:spacing w:after="0" w:line="240" w:lineRule="auto"/>
+      </w:pPr>
+      <w:r>
+        <w:continuationSeparator/>
+      </w:r>
+    </w:p>
+  </w:footnote>
+</w:footnotes>
 </file>
 
 <file path=word/numbering.xml><?xml version="1.0" encoding="utf-8"?>
@@ -4616,8 +5023,100 @@
       </w:pPr>
     </w:lvl>
   </w:abstractNum>
+  <w:abstractNum w:abstractNumId="1" w15:restartNumberingAfterBreak="0">
+    <w:nsid w:val="56262F54"/>
+    <w:multiLevelType w:val="hybridMultilevel"/>
+    <w:tmpl w:val="CEBEE5C0"/>
+    <w:lvl w:ilvl="0" w:tplc="0409000F">
+      <w:start w:val="1"/>
+      <w:numFmt w:val="decimal"/>
+      <w:lvlText w:val="%1."/>
+      <w:lvlJc w:val="left"/>
+      <w:pPr>
+        <w:ind w:left="720" w:hanging="360"/>
+      </w:pPr>
+      <w:rPr>
+        <w:rFonts w:hint="default"/>
+      </w:rPr>
+    </w:lvl>
+    <w:lvl w:ilvl="1" w:tplc="04090019" w:tentative="1">
+      <w:start w:val="1"/>
+      <w:numFmt w:val="lowerLetter"/>
+      <w:lvlText w:val="%2."/>
+      <w:lvlJc w:val="left"/>
+      <w:pPr>
+        <w:ind w:left="1440" w:hanging="360"/>
+      </w:pPr>
+    </w:lvl>
+    <w:lvl w:ilvl="2" w:tplc="0409001B" w:tentative="1">
+      <w:start w:val="1"/>
+      <w:numFmt w:val="lowerRoman"/>
+      <w:lvlText w:val="%3."/>
+      <w:lvlJc w:val="right"/>
+      <w:pPr>
+        <w:ind w:left="2160" w:hanging="180"/>
+      </w:pPr>
+    </w:lvl>
+    <w:lvl w:ilvl="3" w:tplc="0409000F" w:tentative="1">
+      <w:start w:val="1"/>
+      <w:numFmt w:val="decimal"/>
+      <w:lvlText w:val="%4."/>
+      <w:lvlJc w:val="left"/>
+      <w:pPr>
+        <w:ind w:left="2880" w:hanging="360"/>
+      </w:pPr>
+    </w:lvl>
+    <w:lvl w:ilvl="4" w:tplc="04090019" w:tentative="1">
+      <w:start w:val="1"/>
+      <w:numFmt w:val="lowerLetter"/>
+      <w:lvlText w:val="%5."/>
+      <w:lvlJc w:val="left"/>
+      <w:pPr>
+        <w:ind w:left="3600" w:hanging="360"/>
+      </w:pPr>
+    </w:lvl>
+    <w:lvl w:ilvl="5" w:tplc="0409001B" w:tentative="1">
+      <w:start w:val="1"/>
+      <w:numFmt w:val="lowerRoman"/>
+      <w:lvlText w:val="%6."/>
+      <w:lvlJc w:val="right"/>
+      <w:pPr>
+        <w:ind w:left="4320" w:hanging="180"/>
+      </w:pPr>
+    </w:lvl>
+    <w:lvl w:ilvl="6" w:tplc="0409000F" w:tentative="1">
+      <w:start w:val="1"/>
+      <w:numFmt w:val="decimal"/>
+      <w:lvlText w:val="%7."/>
+      <w:lvlJc w:val="left"/>
+      <w:pPr>
+        <w:ind w:left="5040" w:hanging="360"/>
+      </w:pPr>
+    </w:lvl>
+    <w:lvl w:ilvl="7" w:tplc="04090019" w:tentative="1">
+      <w:start w:val="1"/>
+      <w:numFmt w:val="lowerLetter"/>
+      <w:lvlText w:val="%8."/>
+      <w:lvlJc w:val="left"/>
+      <w:pPr>
+        <w:ind w:left="5760" w:hanging="360"/>
+      </w:pPr>
+    </w:lvl>
+    <w:lvl w:ilvl="8" w:tplc="0409001B" w:tentative="1">
+      <w:start w:val="1"/>
+      <w:numFmt w:val="lowerRoman"/>
+      <w:lvlText w:val="%9."/>
+      <w:lvlJc w:val="right"/>
+      <w:pPr>
+        <w:ind w:left="6480" w:hanging="180"/>
+      </w:pPr>
+    </w:lvl>
+  </w:abstractNum>
   <w:num w:numId="1">
     <w:abstractNumId w:val="0"/>
+  </w:num>
+  <w:num w:numId="2">
+    <w:abstractNumId w:val="1"/>
   </w:num>
 </w:numbering>
 </file>
@@ -5300,6 +5799,50 @@
       <w:ind w:left="440"/>
     </w:pPr>
   </w:style>
+  <w:style w:type="paragraph" w:styleId="Koptekst">
+    <w:name w:val="header"/>
+    <w:basedOn w:val="Standaard"/>
+    <w:link w:val="KoptekstChar"/>
+    <w:uiPriority w:val="99"/>
+    <w:unhideWhenUsed/>
+    <w:rsid w:val="00A14A55"/>
+    <w:pPr>
+      <w:tabs>
+        <w:tab w:val="center" w:pos="4513"/>
+        <w:tab w:val="right" w:pos="9026"/>
+      </w:tabs>
+      <w:spacing w:after="0" w:line="240" w:lineRule="auto"/>
+    </w:pPr>
+  </w:style>
+  <w:style w:type="character" w:customStyle="1" w:styleId="KoptekstChar">
+    <w:name w:val="Koptekst Char"/>
+    <w:basedOn w:val="Standaardalinea-lettertype"/>
+    <w:link w:val="Koptekst"/>
+    <w:uiPriority w:val="99"/>
+    <w:rsid w:val="00A14A55"/>
+  </w:style>
+  <w:style w:type="paragraph" w:styleId="Voettekst">
+    <w:name w:val="footer"/>
+    <w:basedOn w:val="Standaard"/>
+    <w:link w:val="VoettekstChar"/>
+    <w:uiPriority w:val="99"/>
+    <w:unhideWhenUsed/>
+    <w:rsid w:val="00A14A55"/>
+    <w:pPr>
+      <w:tabs>
+        <w:tab w:val="center" w:pos="4513"/>
+        <w:tab w:val="right" w:pos="9026"/>
+      </w:tabs>
+      <w:spacing w:after="0" w:line="240" w:lineRule="auto"/>
+    </w:pPr>
+  </w:style>
+  <w:style w:type="character" w:customStyle="1" w:styleId="VoettekstChar">
+    <w:name w:val="Voettekst Char"/>
+    <w:basedOn w:val="Standaardalinea-lettertype"/>
+    <w:link w:val="Voettekst"/>
+    <w:uiPriority w:val="99"/>
+    <w:rsid w:val="00A14A55"/>
+  </w:style>
 </w:styles>
 </file>
 
@@ -5569,7 +6112,7 @@
 </file>
 
 <file path=customXml/itemProps1.xml><?xml version="1.0" encoding="utf-8"?>
-<ds:datastoreItem xmlns:ds="http://schemas.openxmlformats.org/officeDocument/2006/customXml" ds:itemID="{33069EA8-D274-4682-A408-4F30DA025814}">
+<ds:datastoreItem xmlns:ds="http://schemas.openxmlformats.org/officeDocument/2006/customXml" ds:itemID="{B357BBB9-39B4-49F1-804A-05D5016E936F}">
   <ds:schemaRefs>
     <ds:schemaRef ds:uri="http://schemas.openxmlformats.org/officeDocument/2006/bibliography"/>
   </ds:schemaRefs>

</xml_diff>

<commit_message>
alle onderzoekbronnen onderzocht en gedownload als ze gratis waren.
</commit_message>
<xml_diff>
--- a/Onderzoeksverslag stage - Lars Fasil.docx
+++ b/Onderzoeksverslag stage - Lars Fasil.docx
@@ -4,18 +4,17 @@
   <w:body>
     <w:sdt>
       <w:sdtPr>
+        <w:rPr>
+          <w:rFonts w:eastAsiaTheme="minorEastAsia"/>
+          <w:lang w:val="en-US"/>
+        </w:rPr>
         <w:id w:val="-1944752658"/>
         <w:docPartObj>
           <w:docPartGallery w:val="Cover Pages"/>
           <w:docPartUnique/>
         </w:docPartObj>
       </w:sdtPr>
-      <w:sdtEndPr>
-        <w:rPr>
-          <w:rFonts w:eastAsiaTheme="minorEastAsia"/>
-          <w:lang w:val="en-US"/>
-        </w:rPr>
-      </w:sdtEndPr>
+      <w:sdtEndPr/>
       <w:sdtContent>
         <w:p/>
         <w:p/>
@@ -2055,7 +2054,19 @@
         <w:rPr>
           <w:sz w:val="24"/>
         </w:rPr>
-        <w:t>Welke experimenten zijn er gedaan met de hololens in de educatieve omgeving waarbij het effect is gemeten?</w:t>
+        <w:t>Welke exp</w:t>
+      </w:r>
+      <w:r>
+        <w:rPr>
+          <w:sz w:val="24"/>
+        </w:rPr>
+        <w:t xml:space="preserve">erimenten zijn er gedaan met augmented reality </w:t>
+      </w:r>
+      <w:r>
+        <w:rPr>
+          <w:sz w:val="24"/>
+        </w:rPr>
+        <w:t>in de educatieve omgeving waarbij het effect is gemeten?</w:t>
       </w:r>
     </w:p>
     <w:p>
@@ -2093,8 +2104,6 @@
         </w:rPr>
         <w:t>Hoe zijn die ‘Lesson</w:t>
       </w:r>
-      <w:bookmarkStart w:id="4" w:name="_GoBack"/>
-      <w:bookmarkEnd w:id="4"/>
       <w:r>
         <w:rPr>
           <w:sz w:val="24"/>
@@ -2148,14 +2157,14 @@
       <w:pPr>
         <w:pStyle w:val="Kop2"/>
       </w:pPr>
-      <w:bookmarkStart w:id="5" w:name="_Toc499218058"/>
+      <w:bookmarkStart w:id="4" w:name="_Toc499218058"/>
       <w:r>
         <w:t xml:space="preserve">2.3 </w:t>
       </w:r>
       <w:r>
         <w:t>Microsoft Hololens</w:t>
       </w:r>
-      <w:bookmarkEnd w:id="5"/>
+      <w:bookmarkEnd w:id="4"/>
     </w:p>
     <w:p>
       <w:r>
@@ -2177,7 +2186,7 @@
         <w:t>de H</w:t>
       </w:r>
       <w:r>
-        <w:t>oloLens op je hoofd en kan doormiddel van doorzichtige schermpjes in de lenzen van de bril allerlei digitale objecten en afbeeldingen zien en besturen. Wat dit speciaal maakt is dat ze als het waren samengevoegd worden met de realiteit omdat je normale zicht er niet door beïnvloed hoeft te worden. De hololens kan dit door de (voor zijn grote) zeer krachtige computer die erin verwerkt is. Ook</w:t>
+        <w:t>oloLens op je hoofd en kan doormiddel van doorzichtige schermpjes in de lenzen van de bril allerlei digitale objecten en afbeeldingen zien en besturen. Wat dit speciaal maakt is dat ze als het ware samengevoegd worden met de realiteit omdat je normale zicht er niet door beïnvloed hoeft te worden. De hololens kan dit door de (voor zijn grote) zeer krachtige computer die erin verwerkt is. Ook</w:t>
       </w:r>
       <w:r>
         <w:t xml:space="preserve"> </w:t>
@@ -2186,39 +2195,21 @@
         <w:t xml:space="preserve">al is de hololens pas 30 maart 2016 uitgekomen voor developers zijn </w:t>
       </w:r>
       <w:r>
-        <w:rPr>
-          <w:highlight w:val="yellow"/>
-        </w:rPr>
-        <w:t>d</w:t>
-      </w:r>
-      <w:r>
-        <w:rPr>
-          <w:highlight w:val="yellow"/>
-        </w:rPr>
-        <w:t xml:space="preserve">e mogelijkheden van de applicaties </w:t>
-      </w:r>
-      <w:r>
-        <w:rPr>
-          <w:highlight w:val="yellow"/>
-        </w:rPr>
-        <w:t>ervan</w:t>
-      </w:r>
-      <w:r>
-        <w:rPr>
-          <w:highlight w:val="yellow"/>
-        </w:rPr>
-        <w:t xml:space="preserve"> erg groot, en met een beetje creativiteit, oneindig.</w:t>
+        <w:t>de mogelijkheden van de applicaties ervan erg groot</w:t>
+      </w:r>
+      <w:r>
+        <w:t>.</w:t>
       </w:r>
     </w:p>
     <w:p>
       <w:pPr>
         <w:pStyle w:val="Kop3"/>
       </w:pPr>
-      <w:bookmarkStart w:id="6" w:name="_Toc499218059"/>
+      <w:bookmarkStart w:id="5" w:name="_Toc499218059"/>
       <w:r>
         <w:t>De Hardware</w:t>
       </w:r>
-      <w:bookmarkEnd w:id="6"/>
+      <w:bookmarkEnd w:id="5"/>
     </w:p>
     <w:p>
       <w:r>
@@ -2251,7 +2242,7 @@
       <w:r>
         <w:br w:type="column"/>
       </w:r>
-      <w:bookmarkStart w:id="7" w:name="_Toc499218060"/>
+      <w:bookmarkStart w:id="6" w:name="_Toc499218060"/>
       <w:r>
         <w:rPr>
           <w:b/>
@@ -2265,20 +2256,20 @@
         </w:rPr>
         <w:t>Methodes</w:t>
       </w:r>
-      <w:bookmarkEnd w:id="7"/>
+      <w:bookmarkEnd w:id="6"/>
     </w:p>
     <w:p>
       <w:pPr>
         <w:pStyle w:val="Kop2"/>
       </w:pPr>
-      <w:bookmarkStart w:id="8" w:name="_Toc499218061"/>
+      <w:bookmarkStart w:id="7" w:name="_Toc499218061"/>
       <w:r>
         <w:t xml:space="preserve">3.1 </w:t>
       </w:r>
       <w:r>
         <w:t>Zoekmethodes</w:t>
       </w:r>
-      <w:bookmarkEnd w:id="8"/>
+      <w:bookmarkEnd w:id="7"/>
     </w:p>
     <w:p>
       <w:r>
@@ -4254,7 +4245,7 @@
       <w:pPr>
         <w:pStyle w:val="Kop2"/>
       </w:pPr>
-      <w:bookmarkStart w:id="9" w:name="_Toc499218062"/>
+      <w:bookmarkStart w:id="8" w:name="_Toc499218062"/>
       <w:r>
         <w:t>3.</w:t>
       </w:r>
@@ -4273,7 +4264,7 @@
         </w:rPr>
         <w:t>(deelvraag 1)</w:t>
       </w:r>
-      <w:bookmarkEnd w:id="9"/>
+      <w:bookmarkEnd w:id="8"/>
     </w:p>
     <w:p>
       <w:r>
@@ -4294,7 +4285,7 @@
           <w:b/>
         </w:rPr>
       </w:pPr>
-      <w:bookmarkStart w:id="10" w:name="_Toc499218063"/>
+      <w:bookmarkStart w:id="9" w:name="_Toc499218063"/>
       <w:r>
         <w:rPr>
           <w:b/>
@@ -4313,7 +4304,7 @@
         </w:rPr>
         <w:t xml:space="preserve"> resultaten</w:t>
       </w:r>
-      <w:bookmarkEnd w:id="10"/>
+      <w:bookmarkEnd w:id="9"/>
     </w:p>
     <w:p>
       <w:r>
@@ -4333,7 +4324,7 @@
           <w:lang w:val="en-US"/>
         </w:rPr>
       </w:pPr>
-      <w:bookmarkStart w:id="11" w:name="_Toc499218064"/>
+      <w:bookmarkStart w:id="10" w:name="_Toc499218064"/>
       <w:r>
         <w:rPr>
           <w:lang w:val="en-US"/>
@@ -4352,7 +4343,7 @@
         </w:rPr>
         <w:t>The Effect of an Augmented Reality Enhanced Mathematics</w:t>
       </w:r>
-      <w:bookmarkEnd w:id="11"/>
+      <w:bookmarkEnd w:id="10"/>
     </w:p>
     <w:p>
       <w:pPr>
@@ -4361,7 +4352,7 @@
           <w:lang w:val="en-US"/>
         </w:rPr>
       </w:pPr>
-      <w:bookmarkStart w:id="12" w:name="_Toc499218065"/>
+      <w:bookmarkStart w:id="11" w:name="_Toc499218065"/>
       <w:r>
         <w:rPr>
           <w:lang w:val="en-US"/>
@@ -4380,7 +4371,7 @@
         </w:rPr>
         <w:t>(Estapa, A., &amp; Nadolny, L. (2015))</w:t>
       </w:r>
-      <w:bookmarkEnd w:id="12"/>
+      <w:bookmarkEnd w:id="11"/>
     </w:p>
     <w:p>
       <w:r>
@@ -4404,25 +4395,19 @@
     </w:p>
     <w:p>
       <w:r>
-        <w:rPr>
-          <w:highlight w:val="yellow"/>
-        </w:rPr>
         <w:t xml:space="preserve">Het uitgevoerde experiment bestond uit een test gebaseerd op een fysiek papier </w:t>
       </w:r>
       <w:r>
-        <w:rPr>
-          <w:highlight w:val="yellow"/>
-        </w:rPr>
         <w:t xml:space="preserve">en een </w:t>
       </w:r>
       <w:r>
-        <w:rPr>
-          <w:highlight w:val="yellow"/>
-        </w:rPr>
         <w:t>informatie gekregen door technologie.</w:t>
       </w:r>
       <w:r>
         <w:t xml:space="preserve"> </w:t>
+      </w:r>
+      <w:r>
+        <w:t xml:space="preserve">Nu is dit geen nieuwe technologie </w:t>
       </w:r>
     </w:p>
     <w:p>
@@ -4460,7 +4445,7 @@
           <w:b/>
         </w:rPr>
       </w:pPr>
-      <w:bookmarkStart w:id="13" w:name="_Toc499218066"/>
+      <w:bookmarkStart w:id="12" w:name="_Toc499218066"/>
       <w:r>
         <w:rPr>
           <w:b/>
@@ -4474,39 +4459,102 @@
         </w:rPr>
         <w:t>Experiment</w:t>
       </w:r>
-      <w:bookmarkEnd w:id="13"/>
+      <w:bookmarkEnd w:id="12"/>
     </w:p>
     <w:p>
       <w:pPr>
         <w:pStyle w:val="Kop2"/>
       </w:pPr>
-      <w:bookmarkStart w:id="14" w:name="_Toc499218067"/>
-      <w:r>
-        <w:t>Hypothese en verklaring</w:t>
-      </w:r>
-      <w:bookmarkEnd w:id="14"/>
+      <w:r>
+        <w:t>Inleiding</w:t>
+      </w:r>
     </w:p>
-    <w:p/>
+    <w:p>
+      <w:r>
+        <w:t xml:space="preserve">Het doel van dit experiment is </w:t>
+      </w:r>
+      <w:r>
+        <w:t>erachter komen of we wat verwachte resultaten te zien krijgen op basis van de gevonden deskresearch experimenten, en of we mogelijke nieuwe ‘lessons learned’ eruit kunnen halen die alleen betrekking hebben tot het Nederlandse onderwijs.</w:t>
+      </w:r>
+    </w:p>
     <w:p>
       <w:pPr>
         <w:pStyle w:val="Kop2"/>
       </w:pPr>
-      <w:bookmarkStart w:id="15" w:name="_Toc499218068"/>
-      <w:r>
-        <w:t>Werkwijze en materialen</w:t>
-      </w:r>
-      <w:bookmarkEnd w:id="15"/>
+      <w:bookmarkStart w:id="13" w:name="_Toc499218067"/>
+      <w:r>
+        <w:t>Hypothese en verklaring</w:t>
+      </w:r>
+      <w:bookmarkEnd w:id="13"/>
     </w:p>
-    <w:p/>
+    <w:p>
+      <w:r>
+        <w:t>De hypothese voor dit experiment luid</w:t>
+      </w:r>
+      <w:r>
+        <w:t>t</w:t>
+      </w:r>
+      <w:r>
+        <w:t xml:space="preserve"> als volgt</w:t>
+      </w:r>
+      <w:r>
+        <w:t>:</w:t>
+      </w:r>
+      <w:r>
+        <w:t xml:space="preserve"> </w:t>
+      </w:r>
+      <w:r>
+        <w:t xml:space="preserve">Als </w:t>
+      </w:r>
+      <w:r>
+        <w:t xml:space="preserve">de </w:t>
+      </w:r>
+      <w:r>
+        <w:t>experimentele groep</w:t>
+      </w:r>
+      <w:r>
+        <w:t xml:space="preserve"> de Microsoft Hololens gebruiken als hulpmiddel tijdens de ‘Hololens geschiedenis opdracht’ terwijl de </w:t>
+      </w:r>
+      <w:r>
+        <w:t>controlegroep</w:t>
+      </w:r>
+      <w:r>
+        <w:t xml:space="preserve"> een geprinte versie van dezelfde opdracht </w:t>
+      </w:r>
+      <w:r>
+        <w:t xml:space="preserve">maakt, zal de experimentele groep de verkregen informatie langer vasthouden en </w:t>
+      </w:r>
+      <w:r>
+        <w:t>meer motivatie hebben om de opdracht te maken.</w:t>
+      </w:r>
+    </w:p>
     <w:p>
       <w:pPr>
         <w:pStyle w:val="Kop2"/>
       </w:pPr>
-      <w:bookmarkStart w:id="16" w:name="_Toc499218069"/>
+      <w:bookmarkStart w:id="14" w:name="_Toc499218068"/>
+      <w:r>
+        <w:t>Werkwijze en materialen</w:t>
+      </w:r>
+      <w:bookmarkEnd w:id="14"/>
+    </w:p>
+    <w:p>
+      <w:r>
+        <w:t xml:space="preserve">Het experiment heeft (#1 klas VO) testsubjecten die in 2 groepen worden verdeeld, de experimentele groep en controlegroep. Beide groepen zullen apart worden gezet en </w:t>
+      </w:r>
+      <w:r>
+        <w:t xml:space="preserve">onderverdeeld worden in kleinere sub-groepjes van 4 subjecten. Elk sub-groepje binnen de experimentele- en controlegroep zal aan hetzelfde werken. </w:t>
+      </w:r>
+    </w:p>
+    <w:p>
+      <w:pPr>
+        <w:pStyle w:val="Kop2"/>
+      </w:pPr>
+      <w:bookmarkStart w:id="15" w:name="_Toc499218069"/>
       <w:r>
         <w:t>Resultaten</w:t>
       </w:r>
-      <w:bookmarkEnd w:id="16"/>
+      <w:bookmarkEnd w:id="15"/>
     </w:p>
     <w:p/>
     <w:p/>
@@ -4528,7 +4576,7 @@
           <w:b/>
         </w:rPr>
       </w:pPr>
-      <w:bookmarkStart w:id="17" w:name="_Toc499218070"/>
+      <w:bookmarkStart w:id="16" w:name="_Toc499218070"/>
       <w:r>
         <w:rPr>
           <w:b/>
@@ -4542,7 +4590,7 @@
         </w:rPr>
         <w:t>Conclusie</w:t>
       </w:r>
-      <w:bookmarkEnd w:id="17"/>
+      <w:bookmarkEnd w:id="16"/>
     </w:p>
     <w:p>
       <w:pPr>
@@ -4554,6 +4602,17 @@
         </w:rPr>
       </w:pPr>
       <w:r>
+        <w:rPr>
+          <w:highlight w:val="yellow"/>
+        </w:rPr>
+        <w:t>Zoekmethode update</w:t>
+      </w:r>
+      <w:r>
+        <w:t>n</w:t>
+      </w:r>
+      <w:bookmarkStart w:id="17" w:name="_GoBack"/>
+      <w:bookmarkEnd w:id="17"/>
+      <w:r>
         <w:br w:type="page"/>
       </w:r>
     </w:p>
@@ -4629,9 +4688,16 @@
         <w:rPr>
           <w:sz w:val="20"/>
           <w:szCs w:val="20"/>
+        </w:rPr>
+        <w:t xml:space="preserve">Estapa, A., &amp; Nadolny, L. (2015). </w:t>
+      </w:r>
+      <w:r>
+        <w:rPr>
+          <w:sz w:val="20"/>
+          <w:szCs w:val="20"/>
           <w:lang w:val="en-US"/>
         </w:rPr>
-        <w:t xml:space="preserve">Estapa, A., &amp; Nadolny, L. (2015). The Effect of an Augmented Reality Enhanced Mathematics Lesson on Student Achievement and Motivation. </w:t>
+        <w:t xml:space="preserve">The Effect of an Augmented Reality Enhanced Mathematics Lesson on Student Achievement and Motivation. </w:t>
       </w:r>
       <w:r>
         <w:rPr>
@@ -4739,6 +4805,9 @@
         <w:t>1</w:t>
       </w:r>
       <w:r>
+        <w:rPr>
+          <w:noProof/>
+        </w:rPr>
         <w:fldChar w:fldCharType="end"/>
       </w:r>
       <w:r>
@@ -4891,7 +4960,7 @@
                                   <w:noProof/>
                                   <w:color w:val="ED7D31" w:themeColor="accent2"/>
                                 </w:rPr>
-                                <w:t>5</w:t>
+                                <w:t>7</w:t>
                               </w:r>
                               <w:r>
                                 <w:rPr>
@@ -4946,7 +5015,7 @@
                             <w:noProof/>
                             <w:color w:val="ED7D31" w:themeColor="accent2"/>
                           </w:rPr>
-                          <w:t>5</w:t>
+                          <w:t>7</w:t>
                         </w:r>
                         <w:r>
                           <w:rPr>
@@ -5649,6 +5718,7 @@
   <w:style w:type="character" w:default="1" w:styleId="Standaardalinea-lettertype">
     <w:name w:val="Default Paragraph Font"/>
     <w:uiPriority w:val="1"/>
+    <w:semiHidden/>
     <w:unhideWhenUsed/>
   </w:style>
   <w:style w:type="table" w:default="1" w:styleId="Standaardtabel">
@@ -6199,7 +6269,7 @@
 </file>
 
 <file path=customXml/itemProps1.xml><?xml version="1.0" encoding="utf-8"?>
-<ds:datastoreItem xmlns:ds="http://schemas.openxmlformats.org/officeDocument/2006/customXml" ds:itemID="{22D1318B-4375-46CA-AB74-37E098418D62}">
+<ds:datastoreItem xmlns:ds="http://schemas.openxmlformats.org/officeDocument/2006/customXml" ds:itemID="{61C5063A-B463-4A19-BCE9-F908A4C52DA5}">
   <ds:schemaRefs>
     <ds:schemaRef ds:uri="http://schemas.openxmlformats.org/officeDocument/2006/bibliography"/>
   </ds:schemaRefs>

</xml_diff>

<commit_message>
onderzoek 3 af zonder lessons learned
</commit_message>
<xml_diff>
--- a/Onderzoeksverslag stage - Lars Fasil.docx
+++ b/Onderzoeksverslag stage - Lars Fasil.docx
@@ -1,6 +1,6 @@
 
 <file path=word/document.xml><?xml version="1.0" encoding="utf-8"?>
-<w:document xmlns:wpc="http://schemas.microsoft.com/office/word/2010/wordprocessingCanvas" xmlns:cx="http://schemas.microsoft.com/office/drawing/2014/chartex" xmlns:cx1="http://schemas.microsoft.com/office/drawing/2015/9/8/chartex" xmlns:cx2="http://schemas.microsoft.com/office/drawing/2015/10/21/chartex" xmlns:cx3="http://schemas.microsoft.com/office/drawing/2016/5/9/chartex" xmlns:cx4="http://schemas.microsoft.com/office/drawing/2016/5/10/chartex" xmlns:cx5="http://schemas.microsoft.com/office/drawing/2016/5/11/chartex" xmlns:cx6="http://schemas.microsoft.com/office/drawing/2016/5/12/chartex" xmlns:cx7="http://schemas.microsoft.com/office/drawing/2016/5/13/chartex" xmlns:cx8="http://schemas.microsoft.com/office/drawing/2016/5/14/chartex" xmlns:mc="http://schemas.openxmlformats.org/markup-compatibility/2006" xmlns:aink="http://schemas.microsoft.com/office/drawing/2016/ink" xmlns:am3d="http://schemas.microsoft.com/office/drawing/2017/model3d" xmlns:o="urn:schemas-microsoft-com:office:office" xmlns:r="http://schemas.openxmlformats.org/officeDocument/2006/relationships" xmlns:m="http://schemas.openxmlformats.org/officeDocument/2006/math" xmlns:v="urn:schemas-microsoft-com:vml" xmlns:wp14="http://schemas.microsoft.com/office/word/2010/wordprocessingDrawing" xmlns:wp="http://schemas.openxmlformats.org/drawingml/2006/wordprocessingDrawing" xmlns:w10="urn:schemas-microsoft-com:office:word" xmlns:w="http://schemas.openxmlformats.org/wordprocessingml/2006/main" xmlns:w14="http://schemas.microsoft.com/office/word/2010/wordml" xmlns:w15="http://schemas.microsoft.com/office/word/2012/wordml" xmlns:w16se="http://schemas.microsoft.com/office/word/2015/wordml/symex" xmlns:wpg="http://schemas.microsoft.com/office/word/2010/wordprocessingGroup" xmlns:wpi="http://schemas.microsoft.com/office/word/2010/wordprocessingInk" xmlns:wne="http://schemas.microsoft.com/office/word/2006/wordml" xmlns:wps="http://schemas.microsoft.com/office/word/2010/wordprocessingShape" mc:Ignorable="w14 w15 w16se wp14">
+<w:document xmlns:wpc="http://schemas.microsoft.com/office/word/2010/wordprocessingCanvas" xmlns:mc="http://schemas.openxmlformats.org/markup-compatibility/2006" xmlns:o="urn:schemas-microsoft-com:office:office" xmlns:r="http://schemas.openxmlformats.org/officeDocument/2006/relationships" xmlns:m="http://schemas.openxmlformats.org/officeDocument/2006/math" xmlns:v="urn:schemas-microsoft-com:vml" xmlns:wp14="http://schemas.microsoft.com/office/word/2010/wordprocessingDrawing" xmlns:wp="http://schemas.openxmlformats.org/drawingml/2006/wordprocessingDrawing" xmlns:w10="urn:schemas-microsoft-com:office:word" xmlns:w="http://schemas.openxmlformats.org/wordprocessingml/2006/main" xmlns:w14="http://schemas.microsoft.com/office/word/2010/wordml" xmlns:w15="http://schemas.microsoft.com/office/word/2012/wordml" xmlns:wpg="http://schemas.microsoft.com/office/word/2010/wordprocessingGroup" xmlns:wpi="http://schemas.microsoft.com/office/word/2010/wordprocessingInk" xmlns:wne="http://schemas.microsoft.com/office/word/2006/wordml" xmlns:wps="http://schemas.microsoft.com/office/word/2010/wordprocessingShape" mc:Ignorable="w14 w15 wp14">
   <w:body>
     <w:sdt>
       <w:sdtPr>
@@ -29,6 +29,7 @@
           <w:r>
             <w:rPr>
               <w:noProof/>
+              <w:lang w:eastAsia="nl-NL"/>
             </w:rPr>
             <w:drawing>
               <wp:anchor distT="0" distB="0" distL="114300" distR="114300" simplePos="0" relativeHeight="251663360" behindDoc="1" locked="0" layoutInCell="1" allowOverlap="1">
@@ -105,6 +106,7 @@
           <w:r>
             <w:rPr>
               <w:noProof/>
+              <w:lang w:eastAsia="nl-NL"/>
             </w:rPr>
             <mc:AlternateContent>
               <mc:Choice Requires="wpg">
@@ -354,7 +356,7 @@
                   </wp:anchor>
                 </w:drawing>
               </mc:Choice>
-              <mc:Fallback>
+              <mc:Fallback xmlns:w16se="http://schemas.microsoft.com/office/word/2015/wordml/symex" xmlns:am3d="http://schemas.microsoft.com/office/drawing/2017/model3d" xmlns:aink="http://schemas.microsoft.com/office/drawing/2016/ink" xmlns:cx8="http://schemas.microsoft.com/office/drawing/2016/5/14/chartex" xmlns:cx7="http://schemas.microsoft.com/office/drawing/2016/5/13/chartex" xmlns:cx6="http://schemas.microsoft.com/office/drawing/2016/5/12/chartex" xmlns:cx5="http://schemas.microsoft.com/office/drawing/2016/5/11/chartex" xmlns:cx4="http://schemas.microsoft.com/office/drawing/2016/5/10/chartex" xmlns:cx3="http://schemas.microsoft.com/office/drawing/2016/5/9/chartex" xmlns:cx2="http://schemas.microsoft.com/office/drawing/2015/10/21/chartex" xmlns:cx1="http://schemas.microsoft.com/office/drawing/2015/9/8/chartex" xmlns:cx="http://schemas.microsoft.com/office/drawing/2014/chartex">
                 <w:pict>
                   <v:group w14:anchorId="7E4E4FB3" id="Groep 149" o:spid="_x0000_s1026" style="position:absolute;margin-left:0;margin-top:0;width:8in;height:95.7pt;z-index:251662336;mso-width-percent:941;mso-height-percent:121;mso-top-percent:23;mso-position-horizontal:center;mso-position-horizontal-relative:page;mso-position-vertical-relative:page;mso-width-percent:941;mso-height-percent:121;mso-top-percent:23" coordorigin="" coordsize="73152,12161" o:gfxdata="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">
                     <v:shape id="Rechthoek 51" o:spid="_x0000_s1027" style="position:absolute;width:73152;height:11303;visibility:visible;mso-wrap-style:square;v-text-anchor:middle" coordsize="7312660,1129665" o:gfxdata="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" path="m,l7312660,r,1129665l3619500,733425,,1091565,,xe" fillcolor="#4472c4 [3204]" stroked="f" strokeweight="1pt">
@@ -424,7 +426,7 @@
         </w:p>
         <w:p>
           <w:pPr>
-            <w:pStyle w:val="Geenafstand"/>
+            <w:pStyle w:val="NoSpacing"/>
             <w:ind w:left="708" w:firstLine="708"/>
             <w:rPr>
               <w:sz w:val="28"/>
@@ -448,7 +450,7 @@
         </w:p>
         <w:p>
           <w:pPr>
-            <w:pStyle w:val="Geenafstand"/>
+            <w:pStyle w:val="NoSpacing"/>
             <w:ind w:left="708" w:firstLine="708"/>
             <w:rPr>
               <w:color w:val="2F5496" w:themeColor="accent1" w:themeShade="BF"/>
@@ -467,7 +469,7 @@
         </w:p>
         <w:p>
           <w:pPr>
-            <w:pStyle w:val="Geenafstand"/>
+            <w:pStyle w:val="NoSpacing"/>
             <w:jc w:val="center"/>
             <w:rPr>
               <w:lang w:val="nl-NL"/>
@@ -507,7 +509,7 @@
       <w:sdtContent>
         <w:p>
           <w:pPr>
-            <w:pStyle w:val="Kopvaninhoudsopgave"/>
+            <w:pStyle w:val="TOCHeading"/>
             <w:rPr>
               <w:b/>
               <w:sz w:val="36"/>
@@ -534,7 +536,7 @@
         <w:p/>
         <w:p>
           <w:pPr>
-            <w:pStyle w:val="Inhopg1"/>
+            <w:pStyle w:val="TOC1"/>
             <w:rPr>
               <w:rFonts w:eastAsiaTheme="minorEastAsia"/>
               <w:b w:val="0"/>
@@ -611,7 +613,7 @@
         </w:p>
         <w:p>
           <w:pPr>
-            <w:pStyle w:val="Inhopg1"/>
+            <w:pStyle w:val="TOC1"/>
             <w:rPr>
               <w:rFonts w:eastAsiaTheme="minorEastAsia"/>
               <w:b w:val="0"/>
@@ -670,7 +672,7 @@
         </w:p>
         <w:p>
           <w:pPr>
-            <w:pStyle w:val="Inhopg2"/>
+            <w:pStyle w:val="TOC2"/>
             <w:tabs>
               <w:tab w:val="right" w:leader="dot" w:pos="9062"/>
             </w:tabs>
@@ -740,7 +742,7 @@
         </w:p>
         <w:p>
           <w:pPr>
-            <w:pStyle w:val="Inhopg2"/>
+            <w:pStyle w:val="TOC2"/>
             <w:tabs>
               <w:tab w:val="right" w:leader="dot" w:pos="9062"/>
             </w:tabs>
@@ -810,7 +812,7 @@
         </w:p>
         <w:p>
           <w:pPr>
-            <w:pStyle w:val="Inhopg2"/>
+            <w:pStyle w:val="TOC2"/>
             <w:tabs>
               <w:tab w:val="right" w:leader="dot" w:pos="9062"/>
             </w:tabs>
@@ -881,7 +883,7 @@
         </w:p>
         <w:p>
           <w:pPr>
-            <w:pStyle w:val="Inhopg3"/>
+            <w:pStyle w:val="TOC3"/>
             <w:tabs>
               <w:tab w:val="right" w:leader="dot" w:pos="9062"/>
             </w:tabs>
@@ -952,7 +954,7 @@
         </w:p>
         <w:p>
           <w:pPr>
-            <w:pStyle w:val="Inhopg1"/>
+            <w:pStyle w:val="TOC1"/>
             <w:rPr>
               <w:rFonts w:eastAsiaTheme="minorEastAsia"/>
               <w:b w:val="0"/>
@@ -1011,7 +1013,7 @@
         </w:p>
         <w:p>
           <w:pPr>
-            <w:pStyle w:val="Inhopg2"/>
+            <w:pStyle w:val="TOC2"/>
             <w:tabs>
               <w:tab w:val="right" w:leader="dot" w:pos="9062"/>
             </w:tabs>
@@ -1081,7 +1083,7 @@
         </w:p>
         <w:p>
           <w:pPr>
-            <w:pStyle w:val="Inhopg2"/>
+            <w:pStyle w:val="TOC2"/>
             <w:tabs>
               <w:tab w:val="right" w:leader="dot" w:pos="9062"/>
             </w:tabs>
@@ -1159,7 +1161,7 @@
         </w:p>
         <w:p>
           <w:pPr>
-            <w:pStyle w:val="Inhopg1"/>
+            <w:pStyle w:val="TOC1"/>
             <w:rPr>
               <w:rFonts w:eastAsiaTheme="minorEastAsia"/>
               <w:b w:val="0"/>
@@ -1218,7 +1220,7 @@
         </w:p>
         <w:p>
           <w:pPr>
-            <w:pStyle w:val="Inhopg2"/>
+            <w:pStyle w:val="TOC2"/>
             <w:tabs>
               <w:tab w:val="right" w:leader="dot" w:pos="9062"/>
             </w:tabs>
@@ -1288,7 +1290,7 @@
         </w:p>
         <w:p>
           <w:pPr>
-            <w:pStyle w:val="Inhopg3"/>
+            <w:pStyle w:val="TOC3"/>
             <w:tabs>
               <w:tab w:val="right" w:leader="dot" w:pos="9062"/>
             </w:tabs>
@@ -1358,7 +1360,7 @@
         </w:p>
         <w:p>
           <w:pPr>
-            <w:pStyle w:val="Inhopg3"/>
+            <w:pStyle w:val="TOC3"/>
             <w:tabs>
               <w:tab w:val="right" w:leader="dot" w:pos="9062"/>
             </w:tabs>
@@ -1428,7 +1430,7 @@
         </w:p>
         <w:p>
           <w:pPr>
-            <w:pStyle w:val="Inhopg3"/>
+            <w:pStyle w:val="TOC3"/>
             <w:tabs>
               <w:tab w:val="right" w:leader="dot" w:pos="9062"/>
             </w:tabs>
@@ -1498,7 +1500,7 @@
         </w:p>
         <w:p>
           <w:pPr>
-            <w:pStyle w:val="Inhopg3"/>
+            <w:pStyle w:val="TOC3"/>
             <w:tabs>
               <w:tab w:val="right" w:leader="dot" w:pos="9062"/>
             </w:tabs>
@@ -1568,7 +1570,7 @@
         </w:p>
         <w:p>
           <w:pPr>
-            <w:pStyle w:val="Inhopg2"/>
+            <w:pStyle w:val="TOC2"/>
             <w:tabs>
               <w:tab w:val="right" w:leader="dot" w:pos="9062"/>
             </w:tabs>
@@ -1639,7 +1641,7 @@
         </w:p>
         <w:p>
           <w:pPr>
-            <w:pStyle w:val="Inhopg2"/>
+            <w:pStyle w:val="TOC2"/>
             <w:tabs>
               <w:tab w:val="right" w:leader="dot" w:pos="9062"/>
             </w:tabs>
@@ -1710,7 +1712,7 @@
         </w:p>
         <w:p>
           <w:pPr>
-            <w:pStyle w:val="Inhopg2"/>
+            <w:pStyle w:val="TOC2"/>
             <w:tabs>
               <w:tab w:val="right" w:leader="dot" w:pos="9062"/>
             </w:tabs>
@@ -1781,7 +1783,7 @@
         </w:p>
         <w:p>
           <w:pPr>
-            <w:pStyle w:val="Inhopg1"/>
+            <w:pStyle w:val="TOC1"/>
             <w:rPr>
               <w:rFonts w:eastAsiaTheme="minorEastAsia"/>
               <w:b w:val="0"/>
@@ -1840,7 +1842,7 @@
         </w:p>
         <w:p>
           <w:pPr>
-            <w:pStyle w:val="Inhopg2"/>
+            <w:pStyle w:val="TOC2"/>
             <w:tabs>
               <w:tab w:val="right" w:leader="dot" w:pos="9062"/>
             </w:tabs>
@@ -1910,7 +1912,7 @@
         </w:p>
         <w:p>
           <w:pPr>
-            <w:pStyle w:val="Inhopg2"/>
+            <w:pStyle w:val="TOC2"/>
             <w:tabs>
               <w:tab w:val="right" w:leader="dot" w:pos="9062"/>
             </w:tabs>
@@ -1980,7 +1982,7 @@
         </w:p>
         <w:p>
           <w:pPr>
-            <w:pStyle w:val="Inhopg2"/>
+            <w:pStyle w:val="TOC2"/>
             <w:tabs>
               <w:tab w:val="right" w:leader="dot" w:pos="9062"/>
             </w:tabs>
@@ -2050,7 +2052,7 @@
         </w:p>
         <w:p>
           <w:pPr>
-            <w:pStyle w:val="Inhopg2"/>
+            <w:pStyle w:val="TOC2"/>
             <w:tabs>
               <w:tab w:val="right" w:leader="dot" w:pos="9062"/>
             </w:tabs>
@@ -2120,7 +2122,7 @@
         </w:p>
         <w:p>
           <w:pPr>
-            <w:pStyle w:val="Inhopg1"/>
+            <w:pStyle w:val="TOC1"/>
             <w:rPr>
               <w:rFonts w:eastAsiaTheme="minorEastAsia"/>
               <w:b w:val="0"/>
@@ -2179,7 +2181,7 @@
         </w:p>
         <w:p>
           <w:pPr>
-            <w:pStyle w:val="Inhopg1"/>
+            <w:pStyle w:val="TOC1"/>
             <w:rPr>
               <w:rFonts w:eastAsiaTheme="minorEastAsia"/>
               <w:b w:val="0"/>
@@ -2238,7 +2240,7 @@
         </w:p>
         <w:p>
           <w:pPr>
-            <w:pStyle w:val="Inhopg1"/>
+            <w:pStyle w:val="TOC1"/>
             <w:rPr>
               <w:rFonts w:eastAsiaTheme="minorEastAsia"/>
               <w:b w:val="0"/>
@@ -2297,7 +2299,7 @@
         </w:p>
         <w:p>
           <w:pPr>
-            <w:pStyle w:val="Inhopg1"/>
+            <w:pStyle w:val="TOC1"/>
             <w:rPr>
               <w:rFonts w:eastAsiaTheme="minorEastAsia"/>
               <w:b w:val="0"/>
@@ -2368,7 +2370,7 @@
     </w:sdt>
     <w:p>
       <w:pPr>
-        <w:pStyle w:val="Kop1"/>
+        <w:pStyle w:val="Heading1"/>
         <w:rPr>
           <w:b/>
         </w:rPr>
@@ -2395,7 +2397,7 @@
     <w:p/>
     <w:p>
       <w:pPr>
-        <w:pStyle w:val="Kop1"/>
+        <w:pStyle w:val="Heading1"/>
         <w:rPr>
           <w:b/>
         </w:rPr>
@@ -2495,7 +2497,7 @@
     </w:p>
     <w:p>
       <w:pPr>
-        <w:pStyle w:val="Kop2"/>
+        <w:pStyle w:val="Heading2"/>
       </w:pPr>
       <w:bookmarkStart w:id="2" w:name="_Toc499801025"/>
       <w:r>
@@ -2549,7 +2551,7 @@
     </w:p>
     <w:p>
       <w:pPr>
-        <w:pStyle w:val="Kop2"/>
+        <w:pStyle w:val="Heading2"/>
       </w:pPr>
       <w:bookmarkStart w:id="3" w:name="_Toc499801026"/>
       <w:r>
@@ -2562,7 +2564,7 @@
     </w:p>
     <w:p>
       <w:pPr>
-        <w:pStyle w:val="Lijstalinea"/>
+        <w:pStyle w:val="ListParagraph"/>
         <w:numPr>
           <w:ilvl w:val="0"/>
           <w:numId w:val="1"/>
@@ -2595,18 +2597,32 @@
         <w:rPr>
           <w:sz w:val="24"/>
         </w:rPr>
-        <w:t xml:space="preserve"> reality </w:t>
-      </w:r>
+        <w:t xml:space="preserve"> </w:t>
+      </w:r>
+      <w:proofErr w:type="spellStart"/>
       <w:r>
         <w:rPr>
           <w:sz w:val="24"/>
         </w:rPr>
+        <w:t>reality</w:t>
+      </w:r>
+      <w:proofErr w:type="spellEnd"/>
+      <w:r>
+        <w:rPr>
+          <w:sz w:val="24"/>
+        </w:rPr>
+        <w:t xml:space="preserve"> </w:t>
+      </w:r>
+      <w:r>
+        <w:rPr>
+          <w:sz w:val="24"/>
+        </w:rPr>
         <w:t>in de educatieve omgeving waarbij het effect is gemeten?</w:t>
       </w:r>
     </w:p>
     <w:p>
       <w:pPr>
-        <w:pStyle w:val="Lijstalinea"/>
+        <w:pStyle w:val="ListParagraph"/>
         <w:numPr>
           <w:ilvl w:val="0"/>
           <w:numId w:val="1"/>
@@ -2652,7 +2668,7 @@
     </w:p>
     <w:p>
       <w:pPr>
-        <w:pStyle w:val="Lijstalinea"/>
+        <w:pStyle w:val="ListParagraph"/>
         <w:numPr>
           <w:ilvl w:val="0"/>
           <w:numId w:val="1"/>
@@ -2722,7 +2738,7 @@
     </w:p>
     <w:p>
       <w:pPr>
-        <w:pStyle w:val="Lijstalinea"/>
+        <w:pStyle w:val="ListParagraph"/>
         <w:numPr>
           <w:ilvl w:val="0"/>
           <w:numId w:val="1"/>
@@ -2740,7 +2756,7 @@
     </w:p>
     <w:p>
       <w:pPr>
-        <w:pStyle w:val="Kop2"/>
+        <w:pStyle w:val="Heading2"/>
         <w:rPr>
           <w:highlight w:val="yellow"/>
         </w:rPr>
@@ -2808,7 +2824,21 @@
         <w:rPr>
           <w:highlight w:val="yellow"/>
         </w:rPr>
-        <w:t xml:space="preserve">/mixed reality </w:t>
+        <w:t xml:space="preserve">/mixed </w:t>
+      </w:r>
+      <w:proofErr w:type="spellStart"/>
+      <w:r>
+        <w:rPr>
+          <w:highlight w:val="yellow"/>
+        </w:rPr>
+        <w:t>reality</w:t>
+      </w:r>
+      <w:proofErr w:type="spellEnd"/>
+      <w:r>
+        <w:rPr>
+          <w:highlight w:val="yellow"/>
+        </w:rPr>
+        <w:t xml:space="preserve"> </w:t>
       </w:r>
       <w:proofErr w:type="spellStart"/>
       <w:r>
@@ -2846,21 +2876,7 @@
         <w:rPr>
           <w:highlight w:val="yellow"/>
         </w:rPr>
-        <w:t xml:space="preserve">al is de hololens pas 30 maart 2016 uitgekomen voor </w:t>
-      </w:r>
-      <w:proofErr w:type="spellStart"/>
-      <w:r>
-        <w:rPr>
-          <w:highlight w:val="yellow"/>
-        </w:rPr>
-        <w:t>developers</w:t>
-      </w:r>
-      <w:proofErr w:type="spellEnd"/>
-      <w:r>
-        <w:rPr>
-          <w:highlight w:val="yellow"/>
-        </w:rPr>
-        <w:t xml:space="preserve"> zijn de mogelijkheden van de applicaties ervan erg groot</w:t>
+        <w:t>al is de hololens pas 30 maart 2016 uitgekomen voor developers zijn de mogelijkheden van de applicaties ervan erg groot</w:t>
       </w:r>
       <w:r>
         <w:rPr>
@@ -2871,7 +2887,7 @@
     </w:p>
     <w:p>
       <w:pPr>
-        <w:pStyle w:val="Kop3"/>
+        <w:pStyle w:val="Heading3"/>
         <w:rPr>
           <w:highlight w:val="yellow"/>
         </w:rPr>
@@ -2970,7 +2986,21 @@
         <w:rPr>
           <w:highlight w:val="yellow"/>
         </w:rPr>
-        <w:t>Dan heb je nog de camera’s. De hololens heeft 4 ‘</w:t>
+        <w:t xml:space="preserve">Dan heb je nog de camera’s. De </w:t>
+      </w:r>
+      <w:proofErr w:type="spellStart"/>
+      <w:r>
+        <w:rPr>
+          <w:highlight w:val="yellow"/>
+        </w:rPr>
+        <w:t>hololens</w:t>
+      </w:r>
+      <w:proofErr w:type="spellEnd"/>
+      <w:r>
+        <w:rPr>
+          <w:highlight w:val="yellow"/>
+        </w:rPr>
+        <w:t xml:space="preserve"> heeft 4 ‘</w:t>
       </w:r>
       <w:proofErr w:type="spellStart"/>
       <w:r>
@@ -3006,7 +3036,7 @@
     </w:p>
     <w:p>
       <w:pPr>
-        <w:pStyle w:val="Kop1"/>
+        <w:pStyle w:val="Heading1"/>
         <w:rPr>
           <w:b/>
         </w:rPr>
@@ -3032,7 +3062,7 @@
     </w:p>
     <w:p>
       <w:pPr>
-        <w:pStyle w:val="Kop2"/>
+        <w:pStyle w:val="Heading2"/>
       </w:pPr>
       <w:bookmarkStart w:id="7" w:name="_Toc499801030"/>
       <w:r>
@@ -3066,8 +3096,13 @@
       <w:r>
         <w:t xml:space="preserve"> </w:t>
       </w:r>
-      <w:r>
-        <w:t xml:space="preserve">reality’ </w:t>
+      <w:proofErr w:type="spellStart"/>
+      <w:r>
+        <w:t>reality</w:t>
+      </w:r>
+      <w:proofErr w:type="spellEnd"/>
+      <w:r>
+        <w:t xml:space="preserve">’ </w:t>
       </w:r>
       <w:r>
         <w:t>of ‘AR’ in de titel van het artikel gebruikt werden omdat het dan met zekerheid te zeggen is dat die onderwerpen centraal staan.</w:t>
@@ -3083,7 +3118,15 @@
       </w:r>
       <w:proofErr w:type="spellEnd"/>
       <w:r>
-        <w:t xml:space="preserve"> reality nog nieuw is zullen we de publicaties van latere jaren als betrouwbaarder beschouwen. We hebben ook het aant</w:t>
+        <w:t xml:space="preserve"> </w:t>
+      </w:r>
+      <w:proofErr w:type="spellStart"/>
+      <w:r>
+        <w:t>reality</w:t>
+      </w:r>
+      <w:proofErr w:type="spellEnd"/>
+      <w:r>
+        <w:t xml:space="preserve"> nog nieuw is zullen we de publicaties van latere jaren als betrouwbaarder beschouwen. We hebben ook het aant</w:t>
       </w:r>
       <w:r>
         <w:t>al citaten gedocumenteerd om te laten zien hoeveel resultaten ook daadwerkelijk artikelen zijn</w:t>
@@ -3099,7 +3142,7 @@
     </w:p>
     <w:tbl>
       <w:tblPr>
-        <w:tblStyle w:val="Tabelraster"/>
+        <w:tblStyle w:val="TableGrid"/>
         <w:tblpPr w:leftFromText="180" w:rightFromText="180" w:vertAnchor="text" w:horzAnchor="margin" w:tblpY="-22"/>
         <w:tblW w:w="0" w:type="auto"/>
         <w:tblLook w:val="04A0" w:firstRow="1" w:lastRow="0" w:firstColumn="1" w:lastColumn="0" w:noHBand="0" w:noVBand="1"/>
@@ -3480,7 +3523,7 @@
     </w:p>
     <w:tbl>
       <w:tblPr>
-        <w:tblStyle w:val="Tabelraster"/>
+        <w:tblStyle w:val="TableGrid"/>
         <w:tblW w:w="0" w:type="auto"/>
         <w:tblLook w:val="04A0" w:firstRow="1" w:lastRow="0" w:firstColumn="1" w:lastColumn="0" w:noHBand="0" w:noVBand="1"/>
       </w:tblPr>
@@ -4017,7 +4060,7 @@
     </w:p>
     <w:tbl>
       <w:tblPr>
-        <w:tblStyle w:val="Tabelraster"/>
+        <w:tblStyle w:val="TableGrid"/>
         <w:tblW w:w="0" w:type="auto"/>
         <w:tblLook w:val="04A0" w:firstRow="1" w:lastRow="0" w:firstColumn="1" w:lastColumn="0" w:noHBand="0" w:noVBand="1"/>
       </w:tblPr>
@@ -4554,7 +4597,7 @@
     </w:p>
     <w:tbl>
       <w:tblPr>
-        <w:tblStyle w:val="Tabelraster"/>
+        <w:tblStyle w:val="TableGrid"/>
         <w:tblW w:w="0" w:type="auto"/>
         <w:tblLook w:val="04A0" w:firstRow="1" w:lastRow="0" w:firstColumn="1" w:lastColumn="0" w:noHBand="0" w:noVBand="1"/>
       </w:tblPr>
@@ -5300,12 +5343,20 @@
       </w:r>
       <w:proofErr w:type="spellEnd"/>
       <w:r>
-        <w:t xml:space="preserve"> reality.</w:t>
-      </w:r>
-    </w:p>
-    <w:p>
-      <w:pPr>
-        <w:pStyle w:val="Kop2"/>
+        <w:t xml:space="preserve"> </w:t>
+      </w:r>
+      <w:proofErr w:type="spellStart"/>
+      <w:r>
+        <w:t>reality</w:t>
+      </w:r>
+      <w:proofErr w:type="spellEnd"/>
+      <w:r>
+        <w:t>.</w:t>
+      </w:r>
+    </w:p>
+    <w:p>
+      <w:pPr>
+        <w:pStyle w:val="Heading2"/>
       </w:pPr>
       <w:bookmarkStart w:id="8" w:name="_Toc499801031"/>
       <w:r>
@@ -5355,7 +5406,7 @@
     <w:p/>
     <w:p>
       <w:pPr>
-        <w:pStyle w:val="Kop1"/>
+        <w:pStyle w:val="Heading1"/>
         <w:rPr>
           <w:b/>
         </w:rPr>
@@ -5390,10 +5441,13 @@
       </w:r>
       <w:proofErr w:type="gramStart"/>
       <w:r>
-        <w:t>is  daarnaast</w:t>
+        <w:t xml:space="preserve">is  </w:t>
       </w:r>
       <w:proofErr w:type="gramEnd"/>
       <w:r>
+        <w:t>daarnaast</w:t>
+      </w:r>
+      <w:r>
         <w:t xml:space="preserve"> zijn</w:t>
       </w:r>
       <w:r>
@@ -5421,7 +5475,7 @@
     </w:p>
     <w:p>
       <w:pPr>
-        <w:pStyle w:val="Kop2"/>
+        <w:pStyle w:val="Heading2"/>
       </w:pPr>
       <w:bookmarkStart w:id="10" w:name="_Toc499801033"/>
       <w:r>
@@ -5439,13 +5493,18 @@
       </w:r>
       <w:proofErr w:type="spellEnd"/>
       <w:r>
-        <w:t xml:space="preserve"> Reality</w:t>
+        <w:t xml:space="preserve"> </w:t>
+      </w:r>
+      <w:proofErr w:type="spellStart"/>
+      <w:r>
+        <w:t>Reality</w:t>
       </w:r>
       <w:bookmarkEnd w:id="10"/>
-    </w:p>
-    <w:p>
-      <w:pPr>
-        <w:pStyle w:val="Kop3"/>
+      <w:proofErr w:type="spellEnd"/>
+    </w:p>
+    <w:p>
+      <w:pPr>
+        <w:pStyle w:val="Heading3"/>
       </w:pPr>
       <w:bookmarkStart w:id="11" w:name="_Toc499801034"/>
       <w:r>
@@ -5461,7 +5520,7 @@
     </w:p>
     <w:p>
       <w:pPr>
-        <w:pStyle w:val="Kop4"/>
+        <w:pStyle w:val="Heading4"/>
         <w:rPr>
           <w:i w:val="0"/>
         </w:rPr>
@@ -5496,7 +5555,21 @@
         <w:rPr>
           <w:i w:val="0"/>
         </w:rPr>
-        <w:t>, smartphones en projectoren</w:t>
+        <w:t xml:space="preserve">, </w:t>
+      </w:r>
+      <w:proofErr w:type="spellStart"/>
+      <w:r>
+        <w:rPr>
+          <w:i w:val="0"/>
+        </w:rPr>
+        <w:t>smartphones</w:t>
+      </w:r>
+      <w:proofErr w:type="spellEnd"/>
+      <w:r>
+        <w:rPr>
+          <w:i w:val="0"/>
+        </w:rPr>
+        <w:t xml:space="preserve"> en projectoren</w:t>
       </w:r>
     </w:p>
     <w:p>
@@ -5523,7 +5596,21 @@
         <w:rPr>
           <w:highlight w:val="yellow"/>
         </w:rPr>
-        <w:t xml:space="preserve"> Reality om het verrijken, of uitbreiden van de ‘echte’, fysieke wereld met virtuele elementen. Hoewel dit duidelijk een andere doelstelling is, overlappen de technologische uitdagingen van AR voor een belangrijk deel met die van VR. Hierdoor zijn veel van de vroege ontwikkelingen in de geschiedenis van VR ook essentieel voor AR geweest.</w:t>
+        <w:t xml:space="preserve"> </w:t>
+      </w:r>
+      <w:proofErr w:type="spellStart"/>
+      <w:r>
+        <w:rPr>
+          <w:highlight w:val="yellow"/>
+        </w:rPr>
+        <w:t>Reality</w:t>
+      </w:r>
+      <w:proofErr w:type="spellEnd"/>
+      <w:r>
+        <w:rPr>
+          <w:highlight w:val="yellow"/>
+        </w:rPr>
+        <w:t xml:space="preserve"> om het verrijken, of uitbreiden van de ‘echte’, fysieke wereld met virtuele elementen. Hoewel dit duidelijk een andere doelstelling is, overlappen de technologische uitdagingen van AR voor een belangrijk deel met die van VR. Hierdoor zijn veel van de vroege ontwikkelingen in de geschiedenis van VR ook essentieel voor AR geweest.</w:t>
       </w:r>
     </w:p>
     <w:p>
@@ -5544,7 +5631,21 @@
         <w:rPr>
           <w:highlight w:val="yellow"/>
         </w:rPr>
-        <w:t xml:space="preserve"> Reality heeft niet een grote hype gekend zoals VR in de jaren ’90. In plaats daarvan heeft het veld zich gedurende langere tijd in specialistische toepassingen ontwikkeld, bijvoorbeeld voor straaljagerpiloten met kostbare AR </w:t>
+        <w:t xml:space="preserve"> </w:t>
+      </w:r>
+      <w:proofErr w:type="spellStart"/>
+      <w:r>
+        <w:rPr>
+          <w:highlight w:val="yellow"/>
+        </w:rPr>
+        <w:t>Reality</w:t>
+      </w:r>
+      <w:proofErr w:type="spellEnd"/>
+      <w:r>
+        <w:rPr>
+          <w:highlight w:val="yellow"/>
+        </w:rPr>
+        <w:t xml:space="preserve"> heeft niet een grote hype gekend zoals VR in de jaren ’90. In plaats daarvan heeft het veld zich gedurende langere tijd in specialistische toepassingen ontwikkeld, bijvoorbeeld voor straaljagerpiloten met kostbare AR </w:t>
       </w:r>
       <w:proofErr w:type="spellStart"/>
       <w:r>
@@ -5572,7 +5673,35 @@
         <w:rPr>
           <w:highlight w:val="yellow"/>
         </w:rPr>
-        <w:t xml:space="preserve"> Reality platform voor een groter publiek. AR op smartphones en tablets (</w:t>
+        <w:t xml:space="preserve"> </w:t>
+      </w:r>
+      <w:proofErr w:type="spellStart"/>
+      <w:r>
+        <w:rPr>
+          <w:highlight w:val="yellow"/>
+        </w:rPr>
+        <w:t>Reality</w:t>
+      </w:r>
+      <w:proofErr w:type="spellEnd"/>
+      <w:r>
+        <w:rPr>
+          <w:highlight w:val="yellow"/>
+        </w:rPr>
+        <w:t xml:space="preserve"> platform voor een groter publiek. AR op smartphones en </w:t>
+      </w:r>
+      <w:proofErr w:type="spellStart"/>
+      <w:r>
+        <w:rPr>
+          <w:highlight w:val="yellow"/>
+        </w:rPr>
+        <w:t>tablets</w:t>
+      </w:r>
+      <w:proofErr w:type="spellEnd"/>
+      <w:r>
+        <w:rPr>
+          <w:highlight w:val="yellow"/>
+        </w:rPr>
+        <w:t xml:space="preserve"> (</w:t>
       </w:r>
       <w:proofErr w:type="spellStart"/>
       <w:r>
@@ -5600,7 +5729,21 @@
         <w:rPr>
           <w:highlight w:val="yellow"/>
         </w:rPr>
-        <w:t xml:space="preserve">, Pokémon Go, </w:t>
+        <w:t xml:space="preserve">, </w:t>
+      </w:r>
+      <w:proofErr w:type="spellStart"/>
+      <w:r>
+        <w:rPr>
+          <w:highlight w:val="yellow"/>
+        </w:rPr>
+        <w:t>Pokémon</w:t>
+      </w:r>
+      <w:proofErr w:type="spellEnd"/>
+      <w:r>
+        <w:rPr>
+          <w:highlight w:val="yellow"/>
+        </w:rPr>
+        <w:t xml:space="preserve"> Go, </w:t>
       </w:r>
       <w:proofErr w:type="spellStart"/>
       <w:r>
@@ -5655,7 +5798,21 @@
         <w:rPr>
           <w:highlight w:val="yellow"/>
         </w:rPr>
-        <w:t xml:space="preserve"> Reality verschijningsvorm waar veel mensen naar uitkijken is een HMD dat zo comfortabel is dat je de bril altijd kunt dragen. Zo wordt gedurende de gehele dag je wereld verrijkt met relevante digitale informatie die volledig integreert met je waarneming van de wereld. Regelmatig wordt dit gezien als de ultieme interface met de digitale wereld. Bekende </w:t>
+        <w:t xml:space="preserve"> </w:t>
+      </w:r>
+      <w:proofErr w:type="spellStart"/>
+      <w:r>
+        <w:rPr>
+          <w:highlight w:val="yellow"/>
+        </w:rPr>
+        <w:t>Reality</w:t>
+      </w:r>
+      <w:proofErr w:type="spellEnd"/>
+      <w:r>
+        <w:rPr>
+          <w:highlight w:val="yellow"/>
+        </w:rPr>
+        <w:t xml:space="preserve"> verschijningsvorm waar veel mensen naar uitkijken is een HMD dat zo comfortabel is dat je de bril altijd kunt dragen. Zo wordt gedurende de gehele dag je wereld verrijkt met relevante digitale informatie die volledig integreert met je waarneming van de wereld. Regelmatig wordt dit gezien als de ultieme interface met de digitale wereld. Bekende </w:t>
       </w:r>
       <w:proofErr w:type="spellStart"/>
       <w:r>
@@ -5683,7 +5840,21 @@
         <w:rPr>
           <w:highlight w:val="yellow"/>
         </w:rPr>
-        <w:t xml:space="preserve">, Microsoft Hololens en de Meta 2. Alle drie maken een andere afweging tussen draagcomfort, prijs en gebruikerservaring. De Google </w:t>
+        <w:t xml:space="preserve">, Microsoft </w:t>
+      </w:r>
+      <w:proofErr w:type="spellStart"/>
+      <w:r>
+        <w:rPr>
+          <w:highlight w:val="yellow"/>
+        </w:rPr>
+        <w:t>Hololens</w:t>
+      </w:r>
+      <w:proofErr w:type="spellEnd"/>
+      <w:r>
+        <w:rPr>
+          <w:highlight w:val="yellow"/>
+        </w:rPr>
+        <w:t xml:space="preserve"> en de Meta 2. Alle drie maken een andere afweging tussen draagcomfort, prijs en gebruikerservaring. De Google </w:t>
       </w:r>
       <w:proofErr w:type="spellStart"/>
       <w:r>
@@ -5725,7 +5896,21 @@
         <w:rPr>
           <w:highlight w:val="yellow"/>
         </w:rPr>
-        <w:t xml:space="preserve"> Reality </w:t>
+        <w:t xml:space="preserve"> </w:t>
+      </w:r>
+      <w:proofErr w:type="spellStart"/>
+      <w:r>
+        <w:rPr>
+          <w:highlight w:val="yellow"/>
+        </w:rPr>
+        <w:t>Reality</w:t>
+      </w:r>
+      <w:proofErr w:type="spellEnd"/>
+      <w:r>
+        <w:rPr>
+          <w:highlight w:val="yellow"/>
+        </w:rPr>
+        <w:t xml:space="preserve"> </w:t>
       </w:r>
       <w:proofErr w:type="spellStart"/>
       <w:r>
@@ -5766,7 +5951,21 @@
         <w:rPr>
           <w:highlight w:val="yellow"/>
         </w:rPr>
-        <w:t xml:space="preserve"> Reality, </w:t>
+        <w:t xml:space="preserve"> </w:t>
+      </w:r>
+      <w:proofErr w:type="spellStart"/>
+      <w:r>
+        <w:rPr>
+          <w:highlight w:val="yellow"/>
+        </w:rPr>
+        <w:t>Reality</w:t>
+      </w:r>
+      <w:proofErr w:type="spellEnd"/>
+      <w:r>
+        <w:rPr>
+          <w:highlight w:val="yellow"/>
+        </w:rPr>
+        <w:t xml:space="preserve">, </w:t>
       </w:r>
       <w:proofErr w:type="spellStart"/>
       <w:r>
@@ -5808,7 +6007,21 @@
         <w:rPr>
           <w:highlight w:val="yellow"/>
         </w:rPr>
-        <w:t xml:space="preserve"> Reality, </w:t>
+        <w:t xml:space="preserve"> </w:t>
+      </w:r>
+      <w:proofErr w:type="spellStart"/>
+      <w:r>
+        <w:rPr>
+          <w:highlight w:val="yellow"/>
+        </w:rPr>
+        <w:t>Reality</w:t>
+      </w:r>
+      <w:proofErr w:type="spellEnd"/>
+      <w:r>
+        <w:rPr>
+          <w:highlight w:val="yellow"/>
+        </w:rPr>
+        <w:t xml:space="preserve">, </w:t>
       </w:r>
       <w:proofErr w:type="spellStart"/>
       <w:r>
@@ -5822,12 +6035,26 @@
         <w:rPr>
           <w:highlight w:val="yellow"/>
         </w:rPr>
-        <w:t xml:space="preserve"> Reality, etc. Het continuüm tussen een volledig echte en virtuele omgeving werd vaak omschreven met de verzamelterm Mixed Reality (Fig. 1). Recentelijk heeft de marketingafdeling van Microsoft deze term echter geïnterpreteerd als een specifieke vorm van interactie, waarbij hologrammen gekoppeld zijn aan elementen uit de echte wereld, waarmee de onduidelijkheid weer wat groter is.</w:t>
-      </w:r>
-    </w:p>
-    <w:p>
-      <w:pPr>
-        <w:pStyle w:val="Kop4"/>
+        <w:t xml:space="preserve"> </w:t>
+      </w:r>
+      <w:proofErr w:type="spellStart"/>
+      <w:r>
+        <w:rPr>
+          <w:highlight w:val="yellow"/>
+        </w:rPr>
+        <w:t>Reality</w:t>
+      </w:r>
+      <w:proofErr w:type="spellEnd"/>
+      <w:r>
+        <w:rPr>
+          <w:highlight w:val="yellow"/>
+        </w:rPr>
+        <w:t>, etc. Het continuüm tussen een volledig echte en virtuele omgeving werd vaak omschreven met de verzamelterm Mixed Reality (Fig. 1). Recentelijk heeft de marketingafdeling van Microsoft deze term echter geïnterpreteerd als een specifieke vorm van interactie, waarbij hologrammen gekoppeld zijn aan elementen uit de echte wereld, waarmee de onduidelijkheid weer wat groter is.</w:t>
+      </w:r>
+    </w:p>
+    <w:p>
+      <w:pPr>
+        <w:pStyle w:val="Heading4"/>
         <w:rPr>
           <w:i w:val="0"/>
           <w:highlight w:val="yellow"/>
@@ -5879,7 +6106,21 @@
         <w:rPr>
           <w:highlight w:val="yellow"/>
         </w:rPr>
-        <w:t xml:space="preserve"> Reality toepassingen is om de virtuele elementen op een betekenisvolle manier te koppelen aan elementen uit de werkelijkheid. Hiervoor is het nodig om de computer dingen in de wereld te laten herkennen op basis van video input en andere sensoren. Computer </w:t>
+        <w:t xml:space="preserve"> </w:t>
+      </w:r>
+      <w:proofErr w:type="spellStart"/>
+      <w:r>
+        <w:rPr>
+          <w:highlight w:val="yellow"/>
+        </w:rPr>
+        <w:t>Reality</w:t>
+      </w:r>
+      <w:proofErr w:type="spellEnd"/>
+      <w:r>
+        <w:rPr>
+          <w:highlight w:val="yellow"/>
+        </w:rPr>
+        <w:t xml:space="preserve"> toepassingen is om de virtuele elementen op een betekenisvolle manier te koppelen aan elementen uit de werkelijkheid. Hiervoor is het nodig om de computer dingen in de wereld te laten herkennen op basis van video input en andere sensoren. Computer </w:t>
       </w:r>
       <w:proofErr w:type="spellStart"/>
       <w:r>
@@ -5893,125 +6134,230 @@
         <w:rPr>
           <w:highlight w:val="yellow"/>
         </w:rPr>
-        <w:t xml:space="preserve"> is de naam van het onderzoeksveld dat zich </w:t>
+        <w:t xml:space="preserve"> is de naam van het onderzoeksveld dat zich bezig houdt met de feature </w:t>
+      </w:r>
+      <w:proofErr w:type="spellStart"/>
+      <w:r>
+        <w:rPr>
+          <w:highlight w:val="yellow"/>
+        </w:rPr>
+        <w:t>detection</w:t>
+      </w:r>
+      <w:proofErr w:type="spellEnd"/>
+      <w:r>
+        <w:rPr>
+          <w:highlight w:val="yellow"/>
+        </w:rPr>
+        <w:t xml:space="preserve"> die hiervoor nodig is. Een belangrijk doel is om bijvoorbeeld live objecten te volgen, zoals mensen dat ook kunnen doen. Zoals kenmerkend is voor de ontwikkeling van Kunstmatige Intelligentie, is de nabootsing van deze menselijke vaardigheden regelmatig vele malen moeilijker gebleken dan verwacht.</w:t>
+      </w:r>
+    </w:p>
+    <w:p>
+      <w:pPr>
+        <w:rPr>
+          <w:highlight w:val="yellow"/>
+        </w:rPr>
+      </w:pPr>
+      <w:r>
+        <w:rPr>
+          <w:highlight w:val="yellow"/>
+        </w:rPr>
+        <w:t xml:space="preserve">Tegelijk zien we ook veel ontwikkelingen in technieken. Een aantal jaar geleden waren QR-codes nog nodig voor AR, tegenwoordig kunnen ook zelf gekozen afbeeldingen worden gebruikt. Ook kunnen simpele 3D objecten worden herkend en live tekstherkenning begint ook steeds beter te worden. GPS-gegevens kunnen gebruikt worden om locatiegevoelige informatie weer te geven en dieptesensoren zoals de Kinect geven de app 3D informatie over de ruimte. </w:t>
+      </w:r>
+      <w:proofErr w:type="spellStart"/>
+      <w:r>
+        <w:rPr>
+          <w:highlight w:val="yellow"/>
+        </w:rPr>
+        <w:t>Google’s</w:t>
+      </w:r>
+      <w:proofErr w:type="spellEnd"/>
+      <w:r>
+        <w:rPr>
+          <w:highlight w:val="yellow"/>
+        </w:rPr>
+        <w:t xml:space="preserve"> Project Tango bracht in 2016 deze functionaliteit naar de smartphone, </w:t>
       </w:r>
       <w:proofErr w:type="gramStart"/>
       <w:r>
         <w:rPr>
           <w:highlight w:val="yellow"/>
         </w:rPr>
-        <w:t>bezig houdt</w:t>
+        <w:t>hetgeen</w:t>
       </w:r>
       <w:proofErr w:type="gramEnd"/>
       <w:r>
         <w:rPr>
           <w:highlight w:val="yellow"/>
         </w:rPr>
-        <w:t xml:space="preserve"> met de feature </w:t>
-      </w:r>
-      <w:proofErr w:type="spellStart"/>
-      <w:r>
-        <w:rPr>
-          <w:highlight w:val="yellow"/>
-        </w:rPr>
-        <w:t>detection</w:t>
-      </w:r>
-      <w:proofErr w:type="spellEnd"/>
-      <w:r>
-        <w:rPr>
-          <w:highlight w:val="yellow"/>
-        </w:rPr>
-        <w:t xml:space="preserve"> die hiervoor nodig is. Een belangrijk doel is om bijvoorbeeld live objecten te volgen, zoals mensen dat ook kunnen doen. Zoals kenmerkend is voor de ontwikkeling van Kunstmatige Intelligentie, is de nabootsing van deze menselijke vaardigheden regelmatig vele malen moeilijker gebleken dan verwacht.</w:t>
-      </w:r>
-    </w:p>
-    <w:p>
-      <w:pPr>
-        <w:rPr>
-          <w:highlight w:val="yellow"/>
-        </w:rPr>
-      </w:pPr>
-      <w:r>
-        <w:rPr>
-          <w:highlight w:val="yellow"/>
-        </w:rPr>
-        <w:t xml:space="preserve">Tegelijk zien we ook veel ontwikkelingen in technieken. Een aantal jaar geleden waren QR-codes nog nodig voor AR, tegenwoordig kunnen ook zelf gekozen afbeeldingen worden gebruikt. Ook kunnen simpele 3D objecten worden herkend en live tekstherkenning begint ook steeds beter te worden. </w:t>
+        <w:t xml:space="preserve"> de prestaties van AR apps sterk kan vergroten.</w:t>
+      </w:r>
+    </w:p>
+    <w:p>
+      <w:pPr>
+        <w:pStyle w:val="Heading4"/>
+        <w:rPr>
+          <w:i w:val="0"/>
+          <w:highlight w:val="yellow"/>
+        </w:rPr>
+      </w:pPr>
+      <w:r>
+        <w:rPr>
+          <w:i w:val="0"/>
+          <w:highlight w:val="yellow"/>
+        </w:rPr>
+        <w:t>4.1</w:t>
+      </w:r>
+      <w:r>
+        <w:rPr>
+          <w:i w:val="0"/>
+          <w:highlight w:val="yellow"/>
+        </w:rPr>
+        <w:t>.1</w:t>
+      </w:r>
+      <w:r>
+        <w:rPr>
+          <w:i w:val="0"/>
+          <w:highlight w:val="yellow"/>
+        </w:rPr>
+        <w:t xml:space="preserve">.3 Interpretatie van </w:t>
+      </w:r>
+      <w:proofErr w:type="spellStart"/>
+      <w:r>
+        <w:rPr>
+          <w:i w:val="0"/>
+          <w:highlight w:val="yellow"/>
+        </w:rPr>
+        <w:t>Augmented</w:t>
+      </w:r>
+      <w:proofErr w:type="spellEnd"/>
+      <w:r>
+        <w:rPr>
+          <w:i w:val="0"/>
+          <w:highlight w:val="yellow"/>
+        </w:rPr>
+        <w:t xml:space="preserve"> </w:t>
+      </w:r>
+      <w:proofErr w:type="spellStart"/>
+      <w:r>
+        <w:rPr>
+          <w:i w:val="0"/>
+          <w:highlight w:val="yellow"/>
+        </w:rPr>
+        <w:t>Reality</w:t>
+      </w:r>
+      <w:proofErr w:type="spellEnd"/>
+    </w:p>
+    <w:p>
+      <w:pPr>
+        <w:rPr>
+          <w:highlight w:val="yellow"/>
+        </w:rPr>
+      </w:pPr>
+      <w:r>
+        <w:rPr>
+          <w:highlight w:val="yellow"/>
+        </w:rPr>
+        <w:t xml:space="preserve">We hebben gezien dat AR verschillende verschijningsvormen en interpretaties heeft. We kiezen voor dit onderzoek een brede interpretatie van AR waar verschillende vormen en verhoudingen tussen echte en virtuele elementen onder vallen. Vanwege deze brede interpretatie zijn we extra alert op verschillen in algehele kwaliteit, </w:t>
+      </w:r>
+      <w:proofErr w:type="spellStart"/>
+      <w:r>
+        <w:rPr>
+          <w:highlight w:val="yellow"/>
+        </w:rPr>
+        <w:t>immersiveness</w:t>
+      </w:r>
+      <w:proofErr w:type="spellEnd"/>
+      <w:r>
+        <w:rPr>
+          <w:highlight w:val="yellow"/>
+        </w:rPr>
+        <w:t xml:space="preserve"> en de relatie tussen de virtuele en echte elementen. Dit laatste biedt </w:t>
       </w:r>
       <w:proofErr w:type="gramStart"/>
       <w:r>
         <w:rPr>
           <w:highlight w:val="yellow"/>
         </w:rPr>
-        <w:t>GPS-gegevens</w:t>
+        <w:t>ons inziens</w:t>
       </w:r>
       <w:proofErr w:type="gramEnd"/>
       <w:r>
         <w:rPr>
           <w:highlight w:val="yellow"/>
         </w:rPr>
-        <w:t xml:space="preserve"> kunnen gebruikt worden om locatiegevoelige informatie weer te geven en dieptesensoren zoals de Kinect geven de app 3D informatie over de ruimte. </w:t>
-      </w:r>
-      <w:proofErr w:type="spellStart"/>
-      <w:r>
-        <w:rPr>
-          <w:highlight w:val="yellow"/>
-        </w:rPr>
-        <w:t>Google’s</w:t>
-      </w:r>
-      <w:proofErr w:type="spellEnd"/>
-      <w:r>
-        <w:rPr>
-          <w:highlight w:val="yellow"/>
-        </w:rPr>
-        <w:t xml:space="preserve"> Project Tango bracht in 2016 deze functionaliteit naar de smartphone, hetgeen de prestaties van </w:t>
-      </w:r>
-      <w:proofErr w:type="gramStart"/>
-      <w:r>
-        <w:rPr>
-          <w:highlight w:val="yellow"/>
-        </w:rPr>
-        <w:t>AR apps</w:t>
-      </w:r>
-      <w:proofErr w:type="gramEnd"/>
-      <w:r>
-        <w:rPr>
-          <w:highlight w:val="yellow"/>
-        </w:rPr>
-        <w:t xml:space="preserve"> sterk kan vergroten.</w:t>
-      </w:r>
-    </w:p>
-    <w:p>
-      <w:pPr>
-        <w:pStyle w:val="Kop4"/>
-        <w:rPr>
-          <w:i w:val="0"/>
-          <w:highlight w:val="yellow"/>
-        </w:rPr>
-      </w:pPr>
-      <w:r>
-        <w:rPr>
-          <w:i w:val="0"/>
-          <w:highlight w:val="yellow"/>
-        </w:rPr>
-        <w:t>4.1</w:t>
-      </w:r>
-      <w:r>
-        <w:rPr>
-          <w:i w:val="0"/>
-          <w:highlight w:val="yellow"/>
-        </w:rPr>
-        <w:t>.1</w:t>
-      </w:r>
-      <w:r>
-        <w:rPr>
-          <w:i w:val="0"/>
-          <w:highlight w:val="yellow"/>
-        </w:rPr>
-        <w:t xml:space="preserve">.3 Interpretatie van </w:t>
-      </w:r>
-      <w:proofErr w:type="spellStart"/>
-      <w:r>
-        <w:rPr>
-          <w:i w:val="0"/>
+        <w:t xml:space="preserve"> de belangrijkste meerwaarde van AR ten opzichte van VR.</w:t>
+      </w:r>
+    </w:p>
+    <w:p>
+      <w:pPr>
+        <w:pStyle w:val="Heading3"/>
+        <w:rPr>
+          <w:highlight w:val="yellow"/>
+        </w:rPr>
+      </w:pPr>
+      <w:bookmarkStart w:id="12" w:name="_Toc499801035"/>
+      <w:r>
+        <w:rPr>
+          <w:highlight w:val="yellow"/>
+        </w:rPr>
+        <w:t>4.</w:t>
+      </w:r>
+      <w:r>
+        <w:rPr>
+          <w:highlight w:val="yellow"/>
+        </w:rPr>
+        <w:t>1.2</w:t>
+      </w:r>
+      <w:r>
+        <w:rPr>
+          <w:highlight w:val="yellow"/>
+        </w:rPr>
+        <w:t xml:space="preserve"> Leerresultaten</w:t>
+      </w:r>
+      <w:bookmarkEnd w:id="12"/>
+    </w:p>
+    <w:p>
+      <w:pPr>
+        <w:rPr>
+          <w:highlight w:val="yellow"/>
+        </w:rPr>
+      </w:pPr>
+      <w:r>
+        <w:rPr>
+          <w:highlight w:val="yellow"/>
+        </w:rPr>
+        <w:t>De hardware waar de meeste AR apps op draaien, smartphones en tablets, hebben al een aantal jaar een hoge consumentenadoptie. Ook in het primair onderwijs zijn deze middelen vaak beschikbaar. Educatieve applicaties voor AR zijn hierdoor een stuk verder ontwikkeld dan voor VR. Tabel 3 en 6 laten zien dat de beschikbare literatuur over AR in het onderwijs ook een stuk omvangrijker is dan voor VR. De literatuur is ook wat verder ontwikkeld, met een aantal case studies die leerresultaten rapporteren en een aantal veelgeciteerde metastudies die een overzicht geven van AR als leermiddel. We hebben 26 onderzoeken geselecteerd en verder bestudeerd.</w:t>
+      </w:r>
+    </w:p>
+    <w:p>
+      <w:pPr>
+        <w:rPr>
+          <w:highlight w:val="yellow"/>
+        </w:rPr>
+      </w:pPr>
+      <w:r>
+        <w:rPr>
+          <w:highlight w:val="yellow"/>
+        </w:rPr>
+        <w:t>In (</w:t>
+      </w:r>
+      <w:proofErr w:type="spellStart"/>
+      <w:r>
+        <w:rPr>
+          <w:highlight w:val="yellow"/>
+        </w:rPr>
+        <w:t>Elliot</w:t>
+      </w:r>
+      <w:proofErr w:type="spellEnd"/>
+      <w:r>
+        <w:rPr>
+          <w:highlight w:val="yellow"/>
+        </w:rPr>
+        <w:t xml:space="preserve">, 2011) presteert de groep die naast het lesboek ook </w:t>
+      </w:r>
+      <w:proofErr w:type="spellStart"/>
+      <w:r>
+        <w:rPr>
           <w:highlight w:val="yellow"/>
         </w:rPr>
         <w:t>Augmented</w:t>
@@ -6019,61 +6365,291 @@
       <w:proofErr w:type="spellEnd"/>
       <w:r>
         <w:rPr>
-          <w:i w:val="0"/>
-          <w:highlight w:val="yellow"/>
-        </w:rPr>
-        <w:t xml:space="preserve"> Reality</w:t>
-      </w:r>
-    </w:p>
-    <w:p>
-      <w:pPr>
-        <w:rPr>
-          <w:highlight w:val="yellow"/>
-        </w:rPr>
-      </w:pPr>
-      <w:r>
-        <w:rPr>
-          <w:highlight w:val="yellow"/>
-        </w:rPr>
-        <w:t xml:space="preserve">We hebben gezien dat AR verschillende verschijningsvormen en interpretaties heeft. We kiezen voor dit onderzoek een brede interpretatie van AR waar verschillende vormen en verhoudingen tussen echte en virtuele elementen onder vallen. Vanwege deze brede interpretatie zijn we extra alert op verschillen in algehele kwaliteit, </w:t>
-      </w:r>
-      <w:proofErr w:type="spellStart"/>
-      <w:r>
-        <w:rPr>
-          <w:highlight w:val="yellow"/>
-        </w:rPr>
-        <w:t>immersiveness</w:t>
-      </w:r>
-      <w:proofErr w:type="spellEnd"/>
-      <w:r>
-        <w:rPr>
-          <w:highlight w:val="yellow"/>
-        </w:rPr>
-        <w:t xml:space="preserve"> en de relatie tussen de virtuele en echte elementen. Dit laatste biedt </w:t>
-      </w:r>
-      <w:proofErr w:type="gramStart"/>
-      <w:r>
-        <w:rPr>
-          <w:highlight w:val="yellow"/>
-        </w:rPr>
-        <w:t>ons inziens</w:t>
-      </w:r>
-      <w:proofErr w:type="gramEnd"/>
-      <w:r>
-        <w:rPr>
-          <w:highlight w:val="yellow"/>
-        </w:rPr>
-        <w:t xml:space="preserve"> de belangrijkste meerwaarde van AR ten opzichte van VR.</w:t>
-      </w:r>
-    </w:p>
-    <w:p>
-      <w:pPr>
-        <w:pStyle w:val="Kop3"/>
-        <w:rPr>
-          <w:highlight w:val="yellow"/>
-        </w:rPr>
-      </w:pPr>
-      <w:bookmarkStart w:id="12" w:name="_Toc499801035"/>
+          <w:highlight w:val="yellow"/>
+        </w:rPr>
+        <w:t xml:space="preserve"> </w:t>
+      </w:r>
+      <w:proofErr w:type="spellStart"/>
+      <w:r>
+        <w:rPr>
+          <w:highlight w:val="yellow"/>
+        </w:rPr>
+        <w:t>Reality</w:t>
+      </w:r>
+      <w:proofErr w:type="spellEnd"/>
+      <w:r>
+        <w:rPr>
+          <w:highlight w:val="yellow"/>
+        </w:rPr>
+        <w:t xml:space="preserve"> gebruikt voor het leren van wetenschapsvakken beter dan de groep die alleen het lesboek gebruikt. Er is echter geen </w:t>
+      </w:r>
+      <w:r>
+        <w:rPr>
+          <w:highlight w:val="yellow"/>
+        </w:rPr>
+        <w:lastRenderedPageBreak/>
+        <w:t>vergelijking tussen het lesboek en de AR applicatie gemaakt. Ook (Yilmaz, 2015) rapporteert positieve leerresultaten, maar de kwaliteit van deze studie lijkt niet erg hoog. (Zhu, 2014) beschrijven een zorgvuldige globale analyse van 25 papers geselecteerd uit &gt;2500 papers over het gebruik van AR in medisch onderwijs. 96% van deze papers is positief over het nut van AR voor het verbeteren van medisch onderwijs. (Renner, 2014) constateert positieve leereffecten van AR in scheikunde onderwijs met een AR applicatie, maar dit resultaat is kleiner dan dat van klassikaal onderwijs.</w:t>
+      </w:r>
+    </w:p>
+    <w:p>
+      <w:pPr>
+        <w:rPr>
+          <w:highlight w:val="yellow"/>
+        </w:rPr>
+      </w:pPr>
+      <w:r>
+        <w:rPr>
+          <w:highlight w:val="yellow"/>
+        </w:rPr>
+        <w:t xml:space="preserve">Ook bij </w:t>
+      </w:r>
+      <w:proofErr w:type="spellStart"/>
+      <w:r>
+        <w:rPr>
+          <w:highlight w:val="yellow"/>
+        </w:rPr>
+        <w:t>Augmented</w:t>
+      </w:r>
+      <w:proofErr w:type="spellEnd"/>
+      <w:r>
+        <w:rPr>
+          <w:highlight w:val="yellow"/>
+        </w:rPr>
+        <w:t xml:space="preserve"> </w:t>
+      </w:r>
+      <w:proofErr w:type="spellStart"/>
+      <w:r>
+        <w:rPr>
+          <w:highlight w:val="yellow"/>
+        </w:rPr>
+        <w:t>Reality</w:t>
+      </w:r>
+      <w:proofErr w:type="spellEnd"/>
+      <w:r>
+        <w:rPr>
+          <w:highlight w:val="yellow"/>
+        </w:rPr>
+        <w:t xml:space="preserve"> is de hoeveelheid studies met concrete leerresultaten nog beperkt. Ook zijn de vakgebieden en verschijningsvormen van AR uiteenlopend, waardoor het nog te vroeg is om harde conclusies te trekken over de effectiviteit van AR als leermiddel.</w:t>
+      </w:r>
+    </w:p>
+    <w:p>
+      <w:pPr>
+        <w:pStyle w:val="Heading3"/>
+        <w:rPr>
+          <w:highlight w:val="yellow"/>
+        </w:rPr>
+      </w:pPr>
+      <w:bookmarkStart w:id="13" w:name="_Toc499801036"/>
+      <w:r>
+        <w:rPr>
+          <w:highlight w:val="yellow"/>
+        </w:rPr>
+        <w:t>4.3</w:t>
+      </w:r>
+      <w:r>
+        <w:rPr>
+          <w:highlight w:val="yellow"/>
+        </w:rPr>
+        <w:t xml:space="preserve"> Breinleren en </w:t>
+      </w:r>
+      <w:proofErr w:type="spellStart"/>
+      <w:r>
+        <w:rPr>
+          <w:highlight w:val="yellow"/>
+        </w:rPr>
+        <w:t>Augmented</w:t>
+      </w:r>
+      <w:proofErr w:type="spellEnd"/>
+      <w:r>
+        <w:rPr>
+          <w:highlight w:val="yellow"/>
+        </w:rPr>
+        <w:t xml:space="preserve"> </w:t>
+      </w:r>
+      <w:proofErr w:type="spellStart"/>
+      <w:r>
+        <w:rPr>
+          <w:highlight w:val="yellow"/>
+        </w:rPr>
+        <w:t>Reality</w:t>
+      </w:r>
+      <w:bookmarkEnd w:id="13"/>
+      <w:proofErr w:type="spellEnd"/>
+    </w:p>
+    <w:p>
+      <w:pPr>
+        <w:rPr>
+          <w:highlight w:val="yellow"/>
+        </w:rPr>
+      </w:pPr>
+      <w:r>
+        <w:rPr>
+          <w:highlight w:val="yellow"/>
+        </w:rPr>
+        <w:t xml:space="preserve">Ook voor </w:t>
+      </w:r>
+      <w:proofErr w:type="spellStart"/>
+      <w:r>
+        <w:rPr>
+          <w:highlight w:val="yellow"/>
+        </w:rPr>
+        <w:t>Augmented</w:t>
+      </w:r>
+      <w:proofErr w:type="spellEnd"/>
+      <w:r>
+        <w:rPr>
+          <w:highlight w:val="yellow"/>
+        </w:rPr>
+        <w:t xml:space="preserve"> </w:t>
+      </w:r>
+      <w:proofErr w:type="spellStart"/>
+      <w:r>
+        <w:rPr>
+          <w:highlight w:val="yellow"/>
+        </w:rPr>
+        <w:t>Reality</w:t>
+      </w:r>
+      <w:proofErr w:type="spellEnd"/>
+      <w:r>
+        <w:rPr>
+          <w:highlight w:val="yellow"/>
+        </w:rPr>
+        <w:t xml:space="preserve"> zijn we op zoek gegaan naar papers die verbanden leggen tussen AR en neurowetenschap. Een equivalente zoekactie als bij Virtual Reality leverde 3 studies op, zonder relevante resultaten.</w:t>
+      </w:r>
+    </w:p>
+    <w:p>
+      <w:pPr>
+        <w:rPr>
+          <w:highlight w:val="yellow"/>
+        </w:rPr>
+      </w:pPr>
+      <w:r>
+        <w:rPr>
+          <w:highlight w:val="yellow"/>
+        </w:rPr>
+        <w:t xml:space="preserve">In ‘De lerende mens’ (van der Helden &amp; Bekkering, 2015) wordt de neurale werking besproken van een effect waar we allemaal wel bekend mee zijn. We leggen associaties tussen verschillende stukjes informatie als deze op hetzelfde moment op ons af komen. Neuraal kan dit uitgelegd worden met de versimpeling van de theorie van Donald </w:t>
+      </w:r>
+      <w:proofErr w:type="spellStart"/>
+      <w:r>
+        <w:rPr>
+          <w:highlight w:val="yellow"/>
+        </w:rPr>
+        <w:t>Hebb</w:t>
+      </w:r>
+      <w:proofErr w:type="spellEnd"/>
+      <w:r>
+        <w:rPr>
+          <w:highlight w:val="yellow"/>
+        </w:rPr>
+        <w:t xml:space="preserve">: “Neurons </w:t>
+      </w:r>
+      <w:proofErr w:type="spellStart"/>
+      <w:r>
+        <w:rPr>
+          <w:highlight w:val="yellow"/>
+        </w:rPr>
+        <w:t>that</w:t>
+      </w:r>
+      <w:proofErr w:type="spellEnd"/>
+      <w:r>
+        <w:rPr>
+          <w:highlight w:val="yellow"/>
+        </w:rPr>
+        <w:t xml:space="preserve"> </w:t>
+      </w:r>
+      <w:proofErr w:type="spellStart"/>
+      <w:r>
+        <w:rPr>
+          <w:highlight w:val="yellow"/>
+        </w:rPr>
+        <w:t>fire</w:t>
+      </w:r>
+      <w:proofErr w:type="spellEnd"/>
+      <w:r>
+        <w:rPr>
+          <w:highlight w:val="yellow"/>
+        </w:rPr>
+        <w:t xml:space="preserve"> </w:t>
+      </w:r>
+      <w:proofErr w:type="spellStart"/>
+      <w:r>
+        <w:rPr>
+          <w:highlight w:val="yellow"/>
+        </w:rPr>
+        <w:t>together</w:t>
+      </w:r>
+      <w:proofErr w:type="spellEnd"/>
+      <w:r>
+        <w:rPr>
+          <w:highlight w:val="yellow"/>
+        </w:rPr>
+        <w:t xml:space="preserve">, </w:t>
+      </w:r>
+      <w:proofErr w:type="spellStart"/>
+      <w:r>
+        <w:rPr>
+          <w:highlight w:val="yellow"/>
+        </w:rPr>
+        <w:t>wire</w:t>
+      </w:r>
+      <w:proofErr w:type="spellEnd"/>
+      <w:r>
+        <w:rPr>
+          <w:highlight w:val="yellow"/>
+        </w:rPr>
+        <w:t xml:space="preserve"> </w:t>
+      </w:r>
+      <w:proofErr w:type="spellStart"/>
+      <w:r>
+        <w:rPr>
+          <w:highlight w:val="yellow"/>
+        </w:rPr>
+        <w:t>together</w:t>
+      </w:r>
+      <w:proofErr w:type="spellEnd"/>
+      <w:r>
+        <w:rPr>
+          <w:highlight w:val="yellow"/>
+        </w:rPr>
+        <w:t xml:space="preserve">.” Dit principe wijst op een belangrijk aspect van de onderwijswaarde van </w:t>
+      </w:r>
+      <w:proofErr w:type="spellStart"/>
+      <w:r>
+        <w:rPr>
+          <w:highlight w:val="yellow"/>
+        </w:rPr>
+        <w:t>Augmented</w:t>
+      </w:r>
+      <w:proofErr w:type="spellEnd"/>
+      <w:r>
+        <w:rPr>
+          <w:highlight w:val="yellow"/>
+        </w:rPr>
+        <w:t xml:space="preserve"> </w:t>
+      </w:r>
+      <w:proofErr w:type="spellStart"/>
+      <w:r>
+        <w:rPr>
+          <w:highlight w:val="yellow"/>
+        </w:rPr>
+        <w:t>Reality</w:t>
+      </w:r>
+      <w:proofErr w:type="spellEnd"/>
+      <w:r>
+        <w:rPr>
+          <w:highlight w:val="yellow"/>
+        </w:rPr>
+        <w:t>. Met een AR headset kan informatie worden toegevoegd aan objecten in de omgeving, waardoor deze stukjes informatie op precies hetzelfde moment worden getoond. Bij het leren van een taal bijvoorbeeld zou je hiermee sterkere associaties tussen het object en het woord kunnen vormen.</w:t>
+      </w:r>
+    </w:p>
+    <w:p>
+      <w:pPr>
+        <w:pStyle w:val="Heading3"/>
+        <w:rPr>
+          <w:highlight w:val="yellow"/>
+        </w:rPr>
+      </w:pPr>
+      <w:bookmarkStart w:id="14" w:name="_Toc499801037"/>
       <w:r>
         <w:rPr>
           <w:highlight w:val="yellow"/>
@@ -6084,82 +6660,95 @@
         <w:rPr>
           <w:highlight w:val="yellow"/>
         </w:rPr>
-        <w:t>1.2</w:t>
-      </w:r>
-      <w:r>
-        <w:rPr>
-          <w:highlight w:val="yellow"/>
-        </w:rPr>
-        <w:t xml:space="preserve"> Leerresultaten</w:t>
-      </w:r>
-      <w:bookmarkEnd w:id="12"/>
-    </w:p>
-    <w:p>
-      <w:pPr>
-        <w:rPr>
-          <w:highlight w:val="yellow"/>
-        </w:rPr>
-      </w:pPr>
-      <w:r>
-        <w:rPr>
-          <w:highlight w:val="yellow"/>
-        </w:rPr>
-        <w:t xml:space="preserve">De hardware waar de meeste </w:t>
-      </w:r>
-      <w:proofErr w:type="gramStart"/>
-      <w:r>
-        <w:rPr>
-          <w:highlight w:val="yellow"/>
-        </w:rPr>
-        <w:t>AR apps</w:t>
-      </w:r>
-      <w:proofErr w:type="gramEnd"/>
-      <w:r>
-        <w:rPr>
-          <w:highlight w:val="yellow"/>
-        </w:rPr>
-        <w:t xml:space="preserve"> op draaien, smartphones en tablets, hebben al een aantal jaar een hoge consumentenadoptie. Ook in het primair onderwijs zijn deze middelen vaak beschikbaar. Educatieve applicaties voor AR zijn hierdoor een stuk verder ontwikkeld dan voor VR. Tabel 3 en 6 laten zien dat de beschikbare literatuur over AR in het onderwijs ook een stuk omvangrijker is dan voor VR. De literatuur is ook wat verder ontwikkeld, met een aantal </w:t>
-      </w:r>
-      <w:proofErr w:type="gramStart"/>
-      <w:r>
-        <w:rPr>
-          <w:highlight w:val="yellow"/>
-        </w:rPr>
-        <w:t>case studies</w:t>
-      </w:r>
-      <w:proofErr w:type="gramEnd"/>
-      <w:r>
-        <w:rPr>
-          <w:highlight w:val="yellow"/>
-        </w:rPr>
-        <w:t xml:space="preserve"> die leerresultaten rapporteren en een aantal veelgeciteerde metastudies die een overzicht geven van AR als leermiddel. We hebben 26 onderzoeken geselecteerd en verder bestudeerd.</w:t>
-      </w:r>
-    </w:p>
-    <w:p>
-      <w:pPr>
-        <w:rPr>
-          <w:highlight w:val="yellow"/>
-        </w:rPr>
-      </w:pPr>
-      <w:r>
-        <w:rPr>
-          <w:highlight w:val="yellow"/>
-        </w:rPr>
-        <w:t>In (</w:t>
-      </w:r>
-      <w:proofErr w:type="spellStart"/>
-      <w:r>
-        <w:rPr>
-          <w:highlight w:val="yellow"/>
-        </w:rPr>
-        <w:t>Elliot</w:t>
-      </w:r>
-      <w:proofErr w:type="spellEnd"/>
-      <w:r>
-        <w:rPr>
-          <w:highlight w:val="yellow"/>
-        </w:rPr>
-        <w:t xml:space="preserve">, 2011) presteert de groep die naast het lesboek ook </w:t>
+        <w:t>4</w:t>
+      </w:r>
+      <w:r>
+        <w:rPr>
+          <w:highlight w:val="yellow"/>
+        </w:rPr>
+        <w:t xml:space="preserve"> Mogelijkheden voor het onderwijs</w:t>
+      </w:r>
+      <w:bookmarkEnd w:id="14"/>
+    </w:p>
+    <w:p>
+      <w:pPr>
+        <w:rPr>
+          <w:highlight w:val="yellow"/>
+        </w:rPr>
+      </w:pPr>
+      <w:r>
+        <w:rPr>
+          <w:highlight w:val="yellow"/>
+        </w:rPr>
+        <w:t>De verschillende literatuuroverzichten schetsen een beeld van de mogelijkheden en beperkingen van AR als leermiddel. Sommige studies zijn vooral een opsomming van bestaande onderzoeken, andere plaatsen resultaten in leertheorieën, identificeren uitdagingen en bespreken toekomstig onderzoek.</w:t>
+      </w:r>
+    </w:p>
+    <w:p>
+      <w:pPr>
+        <w:rPr>
+          <w:highlight w:val="yellow"/>
+        </w:rPr>
+      </w:pPr>
+      <w:r>
+        <w:rPr>
+          <w:highlight w:val="yellow"/>
+        </w:rPr>
+        <w:t>(</w:t>
+      </w:r>
+      <w:proofErr w:type="spellStart"/>
+      <w:r>
+        <w:rPr>
+          <w:highlight w:val="yellow"/>
+        </w:rPr>
+        <w:t>Wu</w:t>
+      </w:r>
+      <w:proofErr w:type="spellEnd"/>
+      <w:r>
+        <w:rPr>
+          <w:highlight w:val="yellow"/>
+        </w:rPr>
+        <w:t xml:space="preserve">, 2013) wijst erop dat AR nieuwe leermogelijkheden biedt, maar dat sommige van deze mogelijkheden ook bestaan in andere digitale leeromgevingen. Daarbij creëert AR ook extra technologische en pedagogische uitdagingen. Het goed omgaan met een AR app kan zeker voor jongere kinderen best ingewikkeld zijn, waardoor er cognitieve overbelasting kan ontstaan. Ook moet goed worden nagedacht over hoe AR apps worden toegepast in de onderwijspraktijk. In tegenstelling tot conventioneel onderwijs waar de docent centraal is, staat bij een AR </w:t>
+      </w:r>
+      <w:proofErr w:type="spellStart"/>
+      <w:r>
+        <w:rPr>
+          <w:highlight w:val="yellow"/>
+        </w:rPr>
+        <w:t>app</w:t>
+      </w:r>
+      <w:proofErr w:type="spellEnd"/>
+      <w:r>
+        <w:rPr>
+          <w:highlight w:val="yellow"/>
+        </w:rPr>
+        <w:t xml:space="preserve"> volgens </w:t>
+      </w:r>
+      <w:proofErr w:type="spellStart"/>
+      <w:r>
+        <w:rPr>
+          <w:highlight w:val="yellow"/>
+        </w:rPr>
+        <w:t>Wu</w:t>
+      </w:r>
+      <w:proofErr w:type="spellEnd"/>
+      <w:r>
+        <w:rPr>
+          <w:highlight w:val="yellow"/>
+        </w:rPr>
+        <w:t xml:space="preserve"> vaak de individuele leerling centraal.</w:t>
+      </w:r>
+    </w:p>
+    <w:p>
+      <w:pPr>
+        <w:rPr>
+          <w:highlight w:val="yellow"/>
+        </w:rPr>
+      </w:pPr>
+      <w:r>
+        <w:rPr>
+          <w:highlight w:val="yellow"/>
+        </w:rPr>
+        <w:t xml:space="preserve">Een vorm van </w:t>
       </w:r>
       <w:proofErr w:type="spellStart"/>
       <w:r>
@@ -6173,55 +6762,63 @@
         <w:rPr>
           <w:highlight w:val="yellow"/>
         </w:rPr>
-        <w:t xml:space="preserve"> Reality gebruikt voor het leren van wetenschapsvakken beter dan de groep die alleen het lesboek gebruikt. Er is echter geen </w:t>
-      </w:r>
-      <w:r>
-        <w:rPr>
-          <w:highlight w:val="yellow"/>
-        </w:rPr>
-        <w:lastRenderedPageBreak/>
-        <w:t xml:space="preserve">vergelijking tussen het lesboek en de </w:t>
-      </w:r>
-      <w:proofErr w:type="gramStart"/>
-      <w:r>
-        <w:rPr>
-          <w:highlight w:val="yellow"/>
-        </w:rPr>
-        <w:t>AR applicatie</w:t>
-      </w:r>
-      <w:proofErr w:type="gramEnd"/>
-      <w:r>
-        <w:rPr>
-          <w:highlight w:val="yellow"/>
-        </w:rPr>
-        <w:t xml:space="preserve"> gemaakt. Ook (Yilmaz, 2015) rapporteert positieve leerresultaten, maar de kwaliteit van deze studie lijkt niet erg hoog. (Zhu, 2014) beschrijven een zorgvuldige globale analyse van 25 papers geselecteerd uit &gt;2500 papers over het gebruik van AR in medisch onderwijs. 96% van deze papers is positief over het nut van AR voor het verbeteren van medisch onderwijs. (Renner, 2014) constateert positieve leereffecten van AR in scheikunde onderwijs met een </w:t>
-      </w:r>
-      <w:proofErr w:type="gramStart"/>
-      <w:r>
-        <w:rPr>
-          <w:highlight w:val="yellow"/>
-        </w:rPr>
-        <w:t>AR applicatie</w:t>
-      </w:r>
-      <w:proofErr w:type="gramEnd"/>
-      <w:r>
-        <w:rPr>
-          <w:highlight w:val="yellow"/>
-        </w:rPr>
-        <w:t>, maar dit resultaat is kleiner dan dat van klassikaal onderwijs.</w:t>
-      </w:r>
-    </w:p>
-    <w:p>
-      <w:pPr>
-        <w:rPr>
-          <w:highlight w:val="yellow"/>
-        </w:rPr>
-      </w:pPr>
-      <w:r>
-        <w:rPr>
-          <w:highlight w:val="yellow"/>
-        </w:rPr>
-        <w:t xml:space="preserve">Ook bij </w:t>
+        <w:t xml:space="preserve"> </w:t>
+      </w:r>
+      <w:proofErr w:type="spellStart"/>
+      <w:r>
+        <w:rPr>
+          <w:highlight w:val="yellow"/>
+        </w:rPr>
+        <w:t>Reality</w:t>
+      </w:r>
+      <w:proofErr w:type="spellEnd"/>
+      <w:r>
+        <w:rPr>
+          <w:highlight w:val="yellow"/>
+        </w:rPr>
+        <w:t xml:space="preserve"> applicaties is het gebruik als display voor 3D objecten. Construct3D (</w:t>
+      </w:r>
+      <w:proofErr w:type="spellStart"/>
+      <w:r>
+        <w:rPr>
+          <w:highlight w:val="yellow"/>
+        </w:rPr>
+        <w:t>Kaufmann</w:t>
+      </w:r>
+      <w:proofErr w:type="spellEnd"/>
+      <w:r>
+        <w:rPr>
+          <w:highlight w:val="yellow"/>
+        </w:rPr>
+        <w:t xml:space="preserve">, 2002) is bijvoorbeeld een applicatie die door veel metastudies wordt aangehaald. Dit prototype werkt met een HMD en stelt de gebruiker in staat om te interacteren met driedimensionale geometrische figuren. Anatomy4D is een </w:t>
+      </w:r>
+      <w:proofErr w:type="spellStart"/>
+      <w:r>
+        <w:rPr>
+          <w:highlight w:val="yellow"/>
+        </w:rPr>
+        <w:t>schermgebaseerde</w:t>
+      </w:r>
+      <w:proofErr w:type="spellEnd"/>
+      <w:r>
+        <w:rPr>
+          <w:highlight w:val="yellow"/>
+        </w:rPr>
+        <w:t xml:space="preserve"> AR </w:t>
+      </w:r>
+      <w:proofErr w:type="spellStart"/>
+      <w:r>
+        <w:rPr>
+          <w:highlight w:val="yellow"/>
+        </w:rPr>
+        <w:t>app</w:t>
+      </w:r>
+      <w:proofErr w:type="spellEnd"/>
+      <w:r>
+        <w:rPr>
+          <w:highlight w:val="yellow"/>
+        </w:rPr>
+        <w:t xml:space="preserve"> van DAQRI, waarbij een lichaam wordt geplaatst op een geprinte marker. Door het scherm te bewegen rond de marker kan het 3D model worden bestudeerd. Beide apps gebruiken een AR app om een 3D model te bekijken. Maar er is eigenlijk geen relatie tussen de echte en virtuele wereld, de echte wereld is meer een soort achtergrond. We kunnen ons afvragen of dit wel echt </w:t>
       </w:r>
       <w:proofErr w:type="spellStart"/>
       <w:r>
@@ -6235,110 +6832,6 @@
         <w:rPr>
           <w:highlight w:val="yellow"/>
         </w:rPr>
-        <w:t xml:space="preserve"> Reality is de hoeveelheid studies met concrete leerresultaten nog beperkt. Ook zijn de vakgebieden en verschijningsvormen van AR uiteenlopend, waardoor het nog te vroeg is om harde conclusies te trekken over de effectiviteit van AR als leermiddel.</w:t>
-      </w:r>
-    </w:p>
-    <w:p>
-      <w:pPr>
-        <w:pStyle w:val="Kop3"/>
-        <w:rPr>
-          <w:highlight w:val="yellow"/>
-        </w:rPr>
-      </w:pPr>
-      <w:bookmarkStart w:id="13" w:name="_Toc499801036"/>
-      <w:r>
-        <w:rPr>
-          <w:highlight w:val="yellow"/>
-        </w:rPr>
-        <w:t>4.3</w:t>
-      </w:r>
-      <w:r>
-        <w:rPr>
-          <w:highlight w:val="yellow"/>
-        </w:rPr>
-        <w:t xml:space="preserve"> Breinleren en </w:t>
-      </w:r>
-      <w:proofErr w:type="spellStart"/>
-      <w:r>
-        <w:rPr>
-          <w:highlight w:val="yellow"/>
-        </w:rPr>
-        <w:t>Augmented</w:t>
-      </w:r>
-      <w:proofErr w:type="spellEnd"/>
-      <w:r>
-        <w:rPr>
-          <w:highlight w:val="yellow"/>
-        </w:rPr>
-        <w:t xml:space="preserve"> Reality</w:t>
-      </w:r>
-      <w:bookmarkEnd w:id="13"/>
-    </w:p>
-    <w:p>
-      <w:pPr>
-        <w:rPr>
-          <w:highlight w:val="yellow"/>
-        </w:rPr>
-      </w:pPr>
-      <w:r>
-        <w:rPr>
-          <w:highlight w:val="yellow"/>
-        </w:rPr>
-        <w:t xml:space="preserve">Ook voor </w:t>
-      </w:r>
-      <w:proofErr w:type="spellStart"/>
-      <w:r>
-        <w:rPr>
-          <w:highlight w:val="yellow"/>
-        </w:rPr>
-        <w:t>Augmented</w:t>
-      </w:r>
-      <w:proofErr w:type="spellEnd"/>
-      <w:r>
-        <w:rPr>
-          <w:highlight w:val="yellow"/>
-        </w:rPr>
-        <w:t xml:space="preserve"> Reality zijn we op zoek gegaan naar papers die verbanden leggen tussen AR en neurowetenschap. Een equivalente zoekactie als bij Virtual Reality leverde 3 studies op, zonder relevante resultaten.</w:t>
-      </w:r>
-    </w:p>
-    <w:p>
-      <w:pPr>
-        <w:rPr>
-          <w:highlight w:val="yellow"/>
-        </w:rPr>
-      </w:pPr>
-      <w:r>
-        <w:rPr>
-          <w:highlight w:val="yellow"/>
-        </w:rPr>
-        <w:t xml:space="preserve">In ‘De lerende mens’ (van der Helden &amp; Bekkering, 2015) wordt de neurale werking besproken van een effect waar we allemaal wel bekend mee zijn. We leggen associaties tussen verschillende stukjes informatie als deze op hetzelfde moment op ons af komen. Neuraal kan dit uitgelegd worden met de versimpeling van de theorie van Donald </w:t>
-      </w:r>
-      <w:proofErr w:type="spellStart"/>
-      <w:r>
-        <w:rPr>
-          <w:highlight w:val="yellow"/>
-        </w:rPr>
-        <w:t>Hebb</w:t>
-      </w:r>
-      <w:proofErr w:type="spellEnd"/>
-      <w:r>
-        <w:rPr>
-          <w:highlight w:val="yellow"/>
-        </w:rPr>
-        <w:t xml:space="preserve">: “Neurons </w:t>
-      </w:r>
-      <w:proofErr w:type="spellStart"/>
-      <w:r>
-        <w:rPr>
-          <w:highlight w:val="yellow"/>
-        </w:rPr>
-        <w:t>that</w:t>
-      </w:r>
-      <w:proofErr w:type="spellEnd"/>
-      <w:r>
-        <w:rPr>
-          <w:highlight w:val="yellow"/>
-        </w:rPr>
         <w:t xml:space="preserve"> </w:t>
       </w:r>
       <w:proofErr w:type="spellStart"/>
@@ -6346,332 +6839,27 @@
         <w:rPr>
           <w:highlight w:val="yellow"/>
         </w:rPr>
-        <w:t>fire</w:t>
-      </w:r>
-      <w:proofErr w:type="spellEnd"/>
-      <w:r>
-        <w:rPr>
-          <w:highlight w:val="yellow"/>
-        </w:rPr>
-        <w:t xml:space="preserve"> </w:t>
-      </w:r>
-      <w:proofErr w:type="spellStart"/>
-      <w:r>
-        <w:rPr>
-          <w:highlight w:val="yellow"/>
-        </w:rPr>
-        <w:t>together</w:t>
-      </w:r>
-      <w:proofErr w:type="spellEnd"/>
-      <w:r>
-        <w:rPr>
-          <w:highlight w:val="yellow"/>
-        </w:rPr>
-        <w:t xml:space="preserve">, </w:t>
-      </w:r>
-      <w:proofErr w:type="spellStart"/>
-      <w:r>
-        <w:rPr>
-          <w:highlight w:val="yellow"/>
-        </w:rPr>
-        <w:t>wire</w:t>
-      </w:r>
-      <w:proofErr w:type="spellEnd"/>
-      <w:r>
-        <w:rPr>
-          <w:highlight w:val="yellow"/>
-        </w:rPr>
-        <w:t xml:space="preserve"> </w:t>
-      </w:r>
-      <w:proofErr w:type="spellStart"/>
-      <w:r>
-        <w:rPr>
-          <w:highlight w:val="yellow"/>
-        </w:rPr>
-        <w:t>together</w:t>
-      </w:r>
-      <w:proofErr w:type="spellEnd"/>
-      <w:r>
-        <w:rPr>
-          <w:highlight w:val="yellow"/>
-        </w:rPr>
-        <w:t xml:space="preserve">.” Dit principe wijst op een belangrijk aspect van de onderwijswaarde van </w:t>
-      </w:r>
-      <w:proofErr w:type="spellStart"/>
-      <w:r>
-        <w:rPr>
-          <w:highlight w:val="yellow"/>
-        </w:rPr>
-        <w:t>Augmented</w:t>
-      </w:r>
-      <w:proofErr w:type="spellEnd"/>
-      <w:r>
-        <w:rPr>
-          <w:highlight w:val="yellow"/>
-        </w:rPr>
-        <w:t xml:space="preserve"> Reality. Met een </w:t>
-      </w:r>
-      <w:proofErr w:type="gramStart"/>
-      <w:r>
-        <w:rPr>
-          <w:highlight w:val="yellow"/>
-        </w:rPr>
-        <w:t>AR headset</w:t>
-      </w:r>
-      <w:proofErr w:type="gramEnd"/>
-      <w:r>
-        <w:rPr>
-          <w:highlight w:val="yellow"/>
-        </w:rPr>
-        <w:t xml:space="preserve"> kan informatie worden toegevoegd aan objecten in de omgeving, waardoor deze stukjes informatie op precies hetzelfde moment worden getoond. Bij het leren van een taal bijvoorbeeld zou je hiermee sterkere associaties tussen het object en het woord kunnen vormen.</w:t>
-      </w:r>
-    </w:p>
-    <w:p>
-      <w:pPr>
-        <w:pStyle w:val="Kop3"/>
-        <w:rPr>
-          <w:highlight w:val="yellow"/>
-        </w:rPr>
-      </w:pPr>
-      <w:bookmarkStart w:id="14" w:name="_Toc499801037"/>
-      <w:r>
-        <w:rPr>
-          <w:highlight w:val="yellow"/>
-        </w:rPr>
-        <w:t>4.</w:t>
-      </w:r>
-      <w:r>
-        <w:rPr>
-          <w:highlight w:val="yellow"/>
-        </w:rPr>
-        <w:t>4</w:t>
-      </w:r>
-      <w:r>
-        <w:rPr>
-          <w:highlight w:val="yellow"/>
-        </w:rPr>
-        <w:t xml:space="preserve"> Mogelijkheden voor het onderwijs</w:t>
-      </w:r>
-      <w:bookmarkEnd w:id="14"/>
-    </w:p>
-    <w:p>
-      <w:pPr>
-        <w:rPr>
-          <w:highlight w:val="yellow"/>
-        </w:rPr>
-      </w:pPr>
-      <w:r>
-        <w:rPr>
-          <w:highlight w:val="yellow"/>
-        </w:rPr>
-        <w:t>De verschillende literatuuroverzichten schetsen een beeld van de mogelijkheden en beperkingen van AR als leermiddel. Sommige studies zijn vooral een opsomming van bestaande onderzoeken, andere plaatsen resultaten in leertheorieën, identificeren uitdagingen en bespreken toekomstig onderzoek.</w:t>
-      </w:r>
-    </w:p>
-    <w:p>
-      <w:pPr>
-        <w:rPr>
-          <w:highlight w:val="yellow"/>
-        </w:rPr>
-      </w:pPr>
-      <w:r>
-        <w:rPr>
-          <w:highlight w:val="yellow"/>
-        </w:rPr>
-        <w:t>(</w:t>
-      </w:r>
-      <w:proofErr w:type="spellStart"/>
-      <w:r>
-        <w:rPr>
-          <w:highlight w:val="yellow"/>
-        </w:rPr>
-        <w:t>Wu</w:t>
-      </w:r>
-      <w:proofErr w:type="spellEnd"/>
-      <w:r>
-        <w:rPr>
-          <w:highlight w:val="yellow"/>
-        </w:rPr>
-        <w:t xml:space="preserve">, 2013) wijst erop dat AR nieuwe leermogelijkheden biedt, maar dat sommige van deze mogelijkheden ook bestaan in andere digitale leeromgevingen. Daarbij creëert AR ook extra technologische en pedagogische uitdagingen. Het goed omgaan met een </w:t>
-      </w:r>
-      <w:proofErr w:type="gramStart"/>
-      <w:r>
-        <w:rPr>
-          <w:highlight w:val="yellow"/>
-        </w:rPr>
-        <w:t>AR app</w:t>
-      </w:r>
-      <w:proofErr w:type="gramEnd"/>
-      <w:r>
-        <w:rPr>
-          <w:highlight w:val="yellow"/>
-        </w:rPr>
-        <w:t xml:space="preserve"> kan zeker voor jongere kinderen best ingewikkeld zijn, waardoor er cognitieve overbelasting kan ontstaan. Ook moet goed worden nagedacht over hoe </w:t>
-      </w:r>
-      <w:proofErr w:type="gramStart"/>
-      <w:r>
-        <w:rPr>
-          <w:highlight w:val="yellow"/>
-        </w:rPr>
-        <w:t>AR apps</w:t>
-      </w:r>
-      <w:proofErr w:type="gramEnd"/>
-      <w:r>
-        <w:rPr>
-          <w:highlight w:val="yellow"/>
-        </w:rPr>
-        <w:t xml:space="preserve"> worden toegepast in de onderwijspraktijk. In tegenstelling tot conventioneel onderwijs waar de docent centraal is, staat bij een </w:t>
-      </w:r>
-      <w:proofErr w:type="gramStart"/>
-      <w:r>
-        <w:rPr>
-          <w:highlight w:val="yellow"/>
-        </w:rPr>
-        <w:t>AR app</w:t>
-      </w:r>
-      <w:proofErr w:type="gramEnd"/>
-      <w:r>
-        <w:rPr>
-          <w:highlight w:val="yellow"/>
-        </w:rPr>
-        <w:t xml:space="preserve"> volgens </w:t>
-      </w:r>
-      <w:proofErr w:type="spellStart"/>
-      <w:r>
-        <w:rPr>
-          <w:highlight w:val="yellow"/>
-        </w:rPr>
-        <w:t>Wu</w:t>
-      </w:r>
-      <w:proofErr w:type="spellEnd"/>
-      <w:r>
-        <w:rPr>
-          <w:highlight w:val="yellow"/>
-        </w:rPr>
-        <w:t xml:space="preserve"> vaak de individuele leerling centraal.</w:t>
-      </w:r>
-    </w:p>
-    <w:p>
-      <w:pPr>
-        <w:rPr>
-          <w:highlight w:val="yellow"/>
-        </w:rPr>
-      </w:pPr>
-      <w:r>
-        <w:rPr>
-          <w:highlight w:val="yellow"/>
-        </w:rPr>
-        <w:t xml:space="preserve">Een vorm van </w:t>
-      </w:r>
-      <w:proofErr w:type="spellStart"/>
-      <w:r>
-        <w:rPr>
-          <w:highlight w:val="yellow"/>
-        </w:rPr>
-        <w:t>Augmented</w:t>
-      </w:r>
-      <w:proofErr w:type="spellEnd"/>
-      <w:r>
-        <w:rPr>
-          <w:highlight w:val="yellow"/>
-        </w:rPr>
-        <w:t xml:space="preserve"> Reality applicaties is het gebruik als display voor 3D objecten. Construct3D (</w:t>
-      </w:r>
-      <w:proofErr w:type="spellStart"/>
-      <w:r>
-        <w:rPr>
-          <w:highlight w:val="yellow"/>
-        </w:rPr>
-        <w:t>Kaufmann</w:t>
-      </w:r>
-      <w:proofErr w:type="spellEnd"/>
-      <w:r>
-        <w:rPr>
-          <w:highlight w:val="yellow"/>
-        </w:rPr>
-        <w:t xml:space="preserve">, 2002) is bijvoorbeeld een applicatie die door veel metastudies wordt aangehaald. Dit prototype werkt met een HMD en stelt de gebruiker in staat om te interacteren met driedimensionale geometrische figuren. Anatomy4D is een </w:t>
-      </w:r>
-      <w:proofErr w:type="spellStart"/>
-      <w:r>
-        <w:rPr>
-          <w:highlight w:val="yellow"/>
-        </w:rPr>
-        <w:t>schermgebaseerde</w:t>
-      </w:r>
-      <w:proofErr w:type="spellEnd"/>
-      <w:r>
-        <w:rPr>
-          <w:highlight w:val="yellow"/>
-        </w:rPr>
-        <w:t xml:space="preserve"> </w:t>
-      </w:r>
-      <w:proofErr w:type="gramStart"/>
-      <w:r>
-        <w:rPr>
-          <w:highlight w:val="yellow"/>
-        </w:rPr>
-        <w:t>AR app</w:t>
-      </w:r>
-      <w:proofErr w:type="gramEnd"/>
-      <w:r>
-        <w:rPr>
-          <w:highlight w:val="yellow"/>
-        </w:rPr>
-        <w:t xml:space="preserve"> van DAQRI, waarbij een lichaam wordt geplaatst op een geprinte marker. Door het scherm te bewegen rond de marker kan het 3D model worden bestudeerd. Beide apps gebruiken een </w:t>
-      </w:r>
-      <w:proofErr w:type="gramStart"/>
-      <w:r>
-        <w:rPr>
-          <w:highlight w:val="yellow"/>
-        </w:rPr>
-        <w:t>AR app</w:t>
-      </w:r>
-      <w:proofErr w:type="gramEnd"/>
-      <w:r>
-        <w:rPr>
-          <w:highlight w:val="yellow"/>
-        </w:rPr>
-        <w:t xml:space="preserve"> om een 3D model te bekijken. Maar er is eigenlijk geen relatie tussen de echte en virtuele wereld, de echte wereld is meer een soort achtergrond. We kunnen ons afvragen of dit wel echt </w:t>
-      </w:r>
-      <w:proofErr w:type="spellStart"/>
-      <w:r>
-        <w:rPr>
-          <w:highlight w:val="yellow"/>
-        </w:rPr>
-        <w:t>Augmented</w:t>
-      </w:r>
-      <w:proofErr w:type="spellEnd"/>
-      <w:r>
-        <w:rPr>
-          <w:highlight w:val="yellow"/>
-        </w:rPr>
-        <w:t xml:space="preserve"> Reality is en of Virtual Reality niet een geschiktere techniek zou zijn hiervoor.</w:t>
-      </w:r>
-    </w:p>
-    <w:p>
-      <w:pPr>
-        <w:rPr>
-          <w:highlight w:val="yellow"/>
-        </w:rPr>
-      </w:pPr>
-      <w:r>
-        <w:rPr>
-          <w:highlight w:val="yellow"/>
-        </w:rPr>
-        <w:t xml:space="preserve">Er zijn verschillende manieren waarbij wel de kracht wordt gebruikt van een betekenisvolle relatie tussen de virtuele en echte wereld. Bij een schooluitje naar een historische locatie of stadswandeling kunnen </w:t>
-      </w:r>
-      <w:proofErr w:type="gramStart"/>
-      <w:r>
-        <w:rPr>
-          <w:highlight w:val="yellow"/>
-        </w:rPr>
-        <w:t>AR apps</w:t>
-      </w:r>
-      <w:proofErr w:type="gramEnd"/>
-      <w:r>
-        <w:rPr>
-          <w:highlight w:val="yellow"/>
-        </w:rPr>
-        <w:t xml:space="preserve"> worden gebruikt om informatie te doseren en weer te geven wanneer leerlingen op </w:t>
+        <w:t>Reality</w:t>
+      </w:r>
+      <w:proofErr w:type="spellEnd"/>
+      <w:r>
+        <w:rPr>
+          <w:highlight w:val="yellow"/>
+        </w:rPr>
+        <w:t xml:space="preserve"> is en of Virtual Reality niet een geschiktere techniek zou zijn hiervoor.</w:t>
+      </w:r>
+    </w:p>
+    <w:p>
+      <w:pPr>
+        <w:rPr>
+          <w:highlight w:val="yellow"/>
+        </w:rPr>
+      </w:pPr>
+      <w:r>
+        <w:rPr>
+          <w:highlight w:val="yellow"/>
+        </w:rPr>
+        <w:t xml:space="preserve">Er zijn verschillende manieren waarbij wel de kracht wordt gebruikt van een betekenisvolle relatie tussen de virtuele en echte wereld. Bij een schooluitje naar een historische locatie of stadswandeling kunnen AR apps worden gebruikt om informatie te doseren en weer te geven wanneer leerlingen op </w:t>
       </w:r>
       <w:r>
         <w:rPr>
@@ -6705,7 +6893,21 @@
         <w:rPr>
           <w:highlight w:val="yellow"/>
         </w:rPr>
-        <w:t xml:space="preserve">De opkomst van tekstherkenning in AR biedt veel mogelijkheden om contextgevoelige informatie weer te geven. De app Big </w:t>
+        <w:t xml:space="preserve">De opkomst van tekstherkenning in AR biedt veel mogelijkheden om contextgevoelige informatie weer te geven. De </w:t>
+      </w:r>
+      <w:proofErr w:type="spellStart"/>
+      <w:r>
+        <w:rPr>
+          <w:highlight w:val="yellow"/>
+        </w:rPr>
+        <w:t>app</w:t>
+      </w:r>
+      <w:proofErr w:type="spellEnd"/>
+      <w:r>
+        <w:rPr>
+          <w:highlight w:val="yellow"/>
+        </w:rPr>
+        <w:t xml:space="preserve"> Big </w:t>
       </w:r>
       <w:proofErr w:type="spellStart"/>
       <w:r>
@@ -6782,21 +6984,35 @@
         <w:rPr>
           <w:highlight w:val="yellow"/>
         </w:rPr>
-        <w:t xml:space="preserve"> Reality zijn een stuk meer toepassingen dan in dit rapport kunnen worden beschreven. </w:t>
+        <w:t xml:space="preserve"> </w:t>
+      </w:r>
+      <w:proofErr w:type="spellStart"/>
+      <w:r>
+        <w:rPr>
+          <w:highlight w:val="yellow"/>
+        </w:rPr>
+        <w:t>Reality</w:t>
+      </w:r>
+      <w:proofErr w:type="spellEnd"/>
+      <w:r>
+        <w:rPr>
+          <w:highlight w:val="yellow"/>
+        </w:rPr>
+        <w:t xml:space="preserve"> zijn een stuk meer toepassingen dan in dit rapport kunnen worden beschreven. </w:t>
       </w:r>
       <w:proofErr w:type="gramStart"/>
       <w:r>
         <w:rPr>
           <w:highlight w:val="yellow"/>
         </w:rPr>
-        <w:t>AR brillen</w:t>
+        <w:t>AR</w:t>
       </w:r>
       <w:proofErr w:type="gramEnd"/>
       <w:r>
         <w:rPr>
           <w:highlight w:val="yellow"/>
         </w:rPr>
-        <w:t xml:space="preserve"> zijn voorlopig nog te ver weg. Maar voor </w:t>
+        <w:t xml:space="preserve"> brillen zijn voorlopig nog te ver weg. Maar voor </w:t>
       </w:r>
       <w:proofErr w:type="spellStart"/>
       <w:r>
@@ -6816,7 +7032,7 @@
     <w:p/>
     <w:p>
       <w:pPr>
-        <w:pStyle w:val="Kop2"/>
+        <w:pStyle w:val="Heading2"/>
         <w:rPr>
           <w:lang w:val="en-US"/>
         </w:rPr>
@@ -6882,7 +7098,7 @@
     </w:p>
     <w:p>
       <w:pPr>
-        <w:pStyle w:val="Kop2"/>
+        <w:pStyle w:val="Heading2"/>
         <w:rPr>
           <w:lang w:val="en-US"/>
         </w:rPr>
@@ -6892,19 +7108,13 @@
         <w:rPr>
           <w:lang w:val="en-US"/>
         </w:rPr>
-        <w:t xml:space="preserve">Lesson on Student Achievement and </w:t>
+        <w:t>Lesson on Student Achievement and Motivation</w:t>
       </w:r>
       <w:proofErr w:type="gramStart"/>
       <w:r>
         <w:rPr>
           <w:lang w:val="en-US"/>
         </w:rPr>
-        <w:t>Motivation</w:t>
-      </w:r>
-      <w:r>
-        <w:rPr>
-          <w:lang w:val="en-US"/>
-        </w:rPr>
         <w:t>”</w:t>
       </w:r>
       <w:r>
@@ -6963,7 +7173,15 @@
       </w:r>
       <w:proofErr w:type="spellEnd"/>
       <w:r>
-        <w:t xml:space="preserve"> reality wiskundeles, met als focus dimensioneel inzicht en analyse. Er zijn 61 studenten tussen te leeftijden 13 en 19 bestudeerd en de resultaten hiervan zijn gemeten met pre-, post-,</w:t>
+        <w:t xml:space="preserve"> </w:t>
+      </w:r>
+      <w:proofErr w:type="spellStart"/>
+      <w:r>
+        <w:t>reality</w:t>
+      </w:r>
+      <w:proofErr w:type="spellEnd"/>
+      <w:r>
+        <w:t xml:space="preserve"> wiskundeles, met als focus dimensioneel inzicht en analyse. Er zijn 61 studenten tussen te leeftijden 13 en 19 bestudeerd en de resultaten hiervan zijn gemeten met pre-, post-,</w:t>
       </w:r>
       <w:r>
         <w:t xml:space="preserve"> en vertraagd-post prestatie tests, en een</w:t>
@@ -6973,6 +7191,11 @@
       </w:r>
     </w:p>
     <w:p>
+      <w:pPr>
+        <w:rPr>
+          <w:lang w:val="en-US"/>
+        </w:rPr>
+      </w:pPr>
       <w:r>
         <w:rPr>
           <w:highlight w:val="yellow"/>
@@ -6994,10 +7217,71 @@
       <w:r>
         <w:rPr>
           <w:highlight w:val="yellow"/>
-        </w:rPr>
-        <w:t>Nu is dit geen nieuwe technologie</w:t>
-      </w:r>
-      <w:r>
+          <w:lang w:val="en-US"/>
+        </w:rPr>
+        <w:t xml:space="preserve">Nu is </w:t>
+      </w:r>
+      <w:proofErr w:type="spellStart"/>
+      <w:r>
+        <w:rPr>
+          <w:highlight w:val="yellow"/>
+          <w:lang w:val="en-US"/>
+        </w:rPr>
+        <w:t>dit</w:t>
+      </w:r>
+      <w:proofErr w:type="spellEnd"/>
+      <w:r>
+        <w:rPr>
+          <w:highlight w:val="yellow"/>
+          <w:lang w:val="en-US"/>
+        </w:rPr>
+        <w:t xml:space="preserve"> </w:t>
+      </w:r>
+      <w:proofErr w:type="spellStart"/>
+      <w:r>
+        <w:rPr>
+          <w:highlight w:val="yellow"/>
+          <w:lang w:val="en-US"/>
+        </w:rPr>
+        <w:t>geen</w:t>
+      </w:r>
+      <w:proofErr w:type="spellEnd"/>
+      <w:r>
+        <w:rPr>
+          <w:highlight w:val="yellow"/>
+          <w:lang w:val="en-US"/>
+        </w:rPr>
+        <w:t xml:space="preserve"> </w:t>
+      </w:r>
+      <w:proofErr w:type="spellStart"/>
+      <w:r>
+        <w:rPr>
+          <w:highlight w:val="yellow"/>
+          <w:lang w:val="en-US"/>
+        </w:rPr>
+        <w:t>nieuwe</w:t>
+      </w:r>
+      <w:proofErr w:type="spellEnd"/>
+      <w:r>
+        <w:rPr>
+          <w:highlight w:val="yellow"/>
+          <w:lang w:val="en-US"/>
+        </w:rPr>
+        <w:t xml:space="preserve"> </w:t>
+      </w:r>
+      <w:proofErr w:type="spellStart"/>
+      <w:r>
+        <w:rPr>
+          <w:highlight w:val="yellow"/>
+          <w:lang w:val="en-US"/>
+        </w:rPr>
+        <w:t>technologie</w:t>
+      </w:r>
+      <w:proofErr w:type="spellEnd"/>
+      <w:r>
+        <w:rPr>
+          <w:lang w:val="en-US"/>
+        </w:rPr>
         <w:t xml:space="preserve"> </w:t>
       </w:r>
     </w:p>
@@ -7056,7 +7340,7 @@
           <w:highlight w:val="yellow"/>
           <w:lang w:val="en-US"/>
         </w:rPr>
-        <w:t xml:space="preserve"> The use of AR is aligned with effective instructional practices in the following five ways: 1) engagement in learning (Di Serio, Ibanez, &amp; </w:t>
+        <w:t xml:space="preserve"> The use of AR is aligned with effective instructional practices in the following five ways: 1) engagement in learning (Di </w:t>
       </w:r>
       <w:proofErr w:type="spellStart"/>
       <w:r>
@@ -7066,7 +7350,7 @@
           <w:highlight w:val="yellow"/>
           <w:lang w:val="en-US"/>
         </w:rPr>
-        <w:t>Kloos</w:t>
+        <w:t>Serio</w:t>
       </w:r>
       <w:proofErr w:type="spellEnd"/>
       <w:r>
@@ -7076,7 +7360,7 @@
           <w:highlight w:val="yellow"/>
           <w:lang w:val="en-US"/>
         </w:rPr>
-        <w:t xml:space="preserve">, 2013; Dunleavy, Dede, &amp; Mitchell, 2009), 2) immersion and presence in content (Lee, 2012), 3) situate learning to a location or context (Dunleavy, Dede, &amp; Mitchell, 2009; </w:t>
+        <w:t xml:space="preserve">, Ibanez, &amp; </w:t>
       </w:r>
       <w:proofErr w:type="spellStart"/>
       <w:r>
@@ -7086,7 +7370,7 @@
           <w:highlight w:val="yellow"/>
           <w:lang w:val="en-US"/>
         </w:rPr>
-        <w:t>Kamarainen</w:t>
+        <w:t>Kloos</w:t>
       </w:r>
       <w:proofErr w:type="spellEnd"/>
       <w:r>
@@ -7096,18 +7380,19 @@
           <w:highlight w:val="yellow"/>
           <w:lang w:val="en-US"/>
         </w:rPr>
-        <w:t> et al., 2013), 4) authenticate the content (Wu, Wen-Yu, Chang, &amp; Liang, 2013), and 5) build community (e.g. collaboration, competition) (Dunleavy, Dede, &amp; Mitchell, 2009). For example, Alien Contact (Dunleavy, Dede, &amp; Mitchell, 2009) was a mobile app where students were given clues to a mystery in different physical locations. Results from the study revealed that students were engaged and motivated, while some students became competitive in teams. Researchers also found that the technology can become a barrier to learning, as well as the amount of information presented to students.</w:t>
-      </w:r>
-    </w:p>
-    <w:p>
-      <w:pPr>
+        <w:t>, 2013; Dunleavy, </w:t>
+      </w:r>
+      <w:proofErr w:type="spellStart"/>
+      <w:r>
         <w:rPr>
           <w:rFonts w:ascii="MyriadPro-LightCond" w:hAnsi="MyriadPro-LightCond" w:cs="MyriadPro-LightCond"/>
           <w:color w:val="000000"/>
           <w:highlight w:val="yellow"/>
           <w:lang w:val="en-US"/>
         </w:rPr>
-      </w:pPr>
+        <w:t>Dede</w:t>
+      </w:r>
+      <w:proofErr w:type="spellEnd"/>
       <w:r>
         <w:rPr>
           <w:rFonts w:ascii="MyriadPro-LightCond" w:hAnsi="MyriadPro-LightCond" w:cs="MyriadPro-LightCond"/>
@@ -7115,6 +7400,45 @@
           <w:highlight w:val="yellow"/>
           <w:lang w:val="en-US"/>
         </w:rPr>
+        <w:t xml:space="preserve">, &amp; Mitchell, 2009), 2) immersion and presence in content (Lee, 2012), 3) situate learning to a location or context (Dunleavy, Dede, &amp; Mitchell, 2009; </w:t>
+      </w:r>
+      <w:proofErr w:type="spellStart"/>
+      <w:r>
+        <w:rPr>
+          <w:rFonts w:ascii="MyriadPro-LightCond" w:hAnsi="MyriadPro-LightCond" w:cs="MyriadPro-LightCond"/>
+          <w:color w:val="000000"/>
+          <w:highlight w:val="yellow"/>
+          <w:lang w:val="en-US"/>
+        </w:rPr>
+        <w:t>Kamarainen</w:t>
+      </w:r>
+      <w:proofErr w:type="spellEnd"/>
+      <w:r>
+        <w:rPr>
+          <w:rFonts w:ascii="MyriadPro-LightCond" w:hAnsi="MyriadPro-LightCond" w:cs="MyriadPro-LightCond"/>
+          <w:color w:val="000000"/>
+          <w:highlight w:val="yellow"/>
+          <w:lang w:val="en-US"/>
+        </w:rPr>
+        <w:t> et al., 2013), 4) authenticate the content (Wu, Wen-Yu, Chang, &amp; Liang, 2013), and 5) build community (e.g. collaboration, competition) (Dunleavy, Dede, &amp; Mitchell, 2009). For example, Alien Contact (Dunleavy, Dede, &amp; Mitchell, 2009) was a mobile app where students were given clues to a mystery in different physical locations. Results from the study revealed that students were engaged and motivated, while some students became competitive in teams. Researchers also found that the technology can become a barrier to learning, as well as the amount of information presented to students.</w:t>
+      </w:r>
+    </w:p>
+    <w:p>
+      <w:pPr>
+        <w:rPr>
+          <w:rFonts w:ascii="MyriadPro-LightCond" w:hAnsi="MyriadPro-LightCond" w:cs="MyriadPro-LightCond"/>
+          <w:color w:val="000000"/>
+          <w:highlight w:val="yellow"/>
+          <w:lang w:val="en-US"/>
+        </w:rPr>
+      </w:pPr>
+      <w:r>
+        <w:rPr>
+          <w:rFonts w:ascii="MyriadPro-LightCond" w:hAnsi="MyriadPro-LightCond" w:cs="MyriadPro-LightCond"/>
+          <w:color w:val="000000"/>
+          <w:highlight w:val="yellow"/>
+          <w:lang w:val="en-US"/>
+        </w:rPr>
         <w:lastRenderedPageBreak/>
         <w:t> Although research on the integration of digital objects within print materials spans 15 years (</w:t>
       </w:r>
@@ -7216,19 +7540,18 @@
           <w:highlight w:val="yellow"/>
           <w:lang w:val="en-US"/>
         </w:rPr>
-        <w:t xml:space="preserve">, et al. 2001), while more recent studies used tablets and mobile devices as the computer interface. Until recently, the markers such as QR codes have been an essential part of the interactive print system as a mediator between the user and the content. This extra step in the process has been shown to negatively impact the user experience (Chen, Teng, &amp; Lee, 2011). New software applications on mobile devices no longer need markers to activate content, but instead recognize the layout and design of the page </w:t>
-      </w:r>
-      <w:proofErr w:type="gramStart"/>
-      <w:r>
+        <w:t>, et al. 2001), while more recent studies used tablets and mobile devices as the computer interface. Until recently, the markers such as QR codes have been an essential part of the interactive print system as a mediator between the user and the content. This extra step in the process has been shown to negatively impact the user experience (Chen, Teng, &amp; Lee, 2011). New software applications on mobile devices no longer need markers to activate content, but instead recognize the layout and design of the page as a whole to identify an interactive document. For example, instead of embedding a square marker on a page, the students can point the mobile device at that page and the AR content will instantly appear (Figure 1). </w:t>
+      </w:r>
+    </w:p>
+    <w:p>
+      <w:pPr>
         <w:rPr>
           <w:rFonts w:ascii="MyriadPro-LightCond" w:hAnsi="MyriadPro-LightCond" w:cs="MyriadPro-LightCond"/>
           <w:color w:val="000000"/>
           <w:highlight w:val="yellow"/>
           <w:lang w:val="en-US"/>
         </w:rPr>
-        <w:t>as a whole to</w:t>
-      </w:r>
-      <w:proofErr w:type="gramEnd"/>
+      </w:pPr>
       <w:r>
         <w:rPr>
           <w:rFonts w:ascii="MyriadPro-LightCond" w:hAnsi="MyriadPro-LightCond" w:cs="MyriadPro-LightCond"/>
@@ -7236,18 +7559,19 @@
           <w:highlight w:val="yellow"/>
           <w:lang w:val="en-US"/>
         </w:rPr>
-        <w:t> identify an interactive document. For example, instead of embedding a square marker on a page, the students can point the mobile device at that page and the AR content will instantly appear (Figure 1). </w:t>
-      </w:r>
-    </w:p>
-    <w:p>
-      <w:pPr>
+        <w:t xml:space="preserve">In addition to markers, few studies have utilized comparison groups in data collection. </w:t>
+      </w:r>
+      <w:proofErr w:type="spellStart"/>
+      <w:r>
         <w:rPr>
           <w:rFonts w:ascii="MyriadPro-LightCond" w:hAnsi="MyriadPro-LightCond" w:cs="MyriadPro-LightCond"/>
           <w:color w:val="000000"/>
           <w:highlight w:val="yellow"/>
           <w:lang w:val="en-US"/>
         </w:rPr>
-      </w:pPr>
+        <w:t>Dunser</w:t>
+      </w:r>
+      <w:proofErr w:type="spellEnd"/>
       <w:r>
         <w:rPr>
           <w:rFonts w:ascii="MyriadPro-LightCond" w:hAnsi="MyriadPro-LightCond" w:cs="MyriadPro-LightCond"/>
@@ -7255,7 +7579,7 @@
           <w:highlight w:val="yellow"/>
           <w:lang w:val="en-US"/>
         </w:rPr>
-        <w:t xml:space="preserve">In addition to markers, few studies have utilized comparison groups in data collection. </w:t>
+        <w:t xml:space="preserve">, Walker, Horner, &amp; </w:t>
       </w:r>
       <w:proofErr w:type="spellStart"/>
       <w:r>
@@ -7265,7 +7589,7 @@
           <w:highlight w:val="yellow"/>
           <w:lang w:val="en-US"/>
         </w:rPr>
-        <w:t>Dunser</w:t>
+        <w:t>Bentall</w:t>
       </w:r>
       <w:proofErr w:type="spellEnd"/>
       <w:r>
@@ -7275,9 +7599,9 @@
           <w:highlight w:val="yellow"/>
           <w:lang w:val="en-US"/>
         </w:rPr>
-        <w:t xml:space="preserve">, Walker, Horner, &amp; Bentall (2012) show gains in achievement and motivation when comparing books designed with AR and traditional print books. This result can be misleading, as the literature is clear that the use of technology </w:t>
-      </w:r>
-      <w:proofErr w:type="gramStart"/>
+        <w:t xml:space="preserve"> (2012) show gains in achievement and motivation when comparing books designed with AR and traditional print books. This result can be misleading, as the literature is clear that the use of technology in itself is highly motivating to students. In order to bring forward the evidence for the use of AR in education, studies should “focus on whether students are actually acquiring knowledge and to what extent their knowledge of the concepts and processes presented in AR environments is increased.” (</w:t>
+      </w:r>
+      <w:proofErr w:type="spellStart"/>
       <w:r>
         <w:rPr>
           <w:rFonts w:ascii="MyriadPro-LightCond" w:hAnsi="MyriadPro-LightCond" w:cs="MyriadPro-LightCond"/>
@@ -7285,9 +7609,9 @@
           <w:highlight w:val="yellow"/>
           <w:lang w:val="en-US"/>
         </w:rPr>
-        <w:t>in itself is</w:t>
-      </w:r>
-      <w:proofErr w:type="gramEnd"/>
+        <w:t>Wojciechowski</w:t>
+      </w:r>
+      <w:proofErr w:type="spellEnd"/>
       <w:r>
         <w:rPr>
           <w:rFonts w:ascii="MyriadPro-LightCond" w:hAnsi="MyriadPro-LightCond" w:cs="MyriadPro-LightCond"/>
@@ -7295,9 +7619,9 @@
           <w:highlight w:val="yellow"/>
           <w:lang w:val="en-US"/>
         </w:rPr>
-        <w:t xml:space="preserve"> highly motivating to students. </w:t>
-      </w:r>
-      <w:proofErr w:type="gramStart"/>
+        <w:t xml:space="preserve">, &amp; </w:t>
+      </w:r>
+      <w:proofErr w:type="spellStart"/>
       <w:r>
         <w:rPr>
           <w:rFonts w:ascii="MyriadPro-LightCond" w:hAnsi="MyriadPro-LightCond" w:cs="MyriadPro-LightCond"/>
@@ -7305,9 +7629,9 @@
           <w:highlight w:val="yellow"/>
           <w:lang w:val="en-US"/>
         </w:rPr>
-        <w:t>In order to</w:t>
-      </w:r>
-      <w:proofErr w:type="gramEnd"/>
+        <w:t>Cellary</w:t>
+      </w:r>
+      <w:proofErr w:type="spellEnd"/>
       <w:r>
         <w:rPr>
           <w:rFonts w:ascii="MyriadPro-LightCond" w:hAnsi="MyriadPro-LightCond" w:cs="MyriadPro-LightCond"/>
@@ -7315,19 +7639,18 @@
           <w:highlight w:val="yellow"/>
           <w:lang w:val="en-US"/>
         </w:rPr>
-        <w:t xml:space="preserve"> bring forward the evidence for the use of AR in education, studies should “focus on whether students are actually acquiring knowledge and to what extent their knowledge of the concepts and processes presented in AR environments is increased.” (Wojciechowski, &amp; </w:t>
-      </w:r>
-      <w:proofErr w:type="spellStart"/>
-      <w:r>
+        <w:t>, 2013). </w:t>
+      </w:r>
+    </w:p>
+    <w:p>
+      <w:pPr>
         <w:rPr>
           <w:rFonts w:ascii="MyriadPro-LightCond" w:hAnsi="MyriadPro-LightCond" w:cs="MyriadPro-LightCond"/>
           <w:color w:val="000000"/>
           <w:highlight w:val="yellow"/>
           <w:lang w:val="en-US"/>
         </w:rPr>
-        <w:t>Cellary</w:t>
-      </w:r>
-      <w:proofErr w:type="spellEnd"/>
+      </w:pPr>
       <w:r>
         <w:rPr>
           <w:rFonts w:ascii="MyriadPro-LightCond" w:hAnsi="MyriadPro-LightCond" w:cs="MyriadPro-LightCond"/>
@@ -7335,18 +7658,19 @@
           <w:highlight w:val="yellow"/>
           <w:lang w:val="en-US"/>
         </w:rPr>
-        <w:t>, 2013). </w:t>
-      </w:r>
-    </w:p>
-    <w:p>
-      <w:pPr>
+        <w:t>Within mathematics research, AR is in its early stages (Table 1), but shows powerful results. For example, research at the secondary level examined a student activity centered on the concept of scale using paper markers and a webcam. The study determined that students using AR demonstrated collaborative teamwork and problem solving (</w:t>
+      </w:r>
+      <w:proofErr w:type="spellStart"/>
+      <w:r>
         <w:rPr>
           <w:rFonts w:ascii="MyriadPro-LightCond" w:hAnsi="MyriadPro-LightCond" w:cs="MyriadPro-LightCond"/>
           <w:color w:val="000000"/>
           <w:highlight w:val="yellow"/>
           <w:lang w:val="en-US"/>
         </w:rPr>
-      </w:pPr>
+        <w:t>Sollervall</w:t>
+      </w:r>
+      <w:proofErr w:type="spellEnd"/>
       <w:r>
         <w:rPr>
           <w:rFonts w:ascii="MyriadPro-LightCond" w:hAnsi="MyriadPro-LightCond" w:cs="MyriadPro-LightCond"/>
@@ -7354,7 +7678,7 @@
           <w:highlight w:val="yellow"/>
           <w:lang w:val="en-US"/>
         </w:rPr>
-        <w:t>Within mathematics research, AR is in its early stages (Table 1), but shows powerful results. For example, research at the secondary level examined a student activity centered on the concept of scale using paper markers and a webcam. The study determined that students using AR demonstrated collaborative teamwork and problem solving (</w:t>
+        <w:t xml:space="preserve">, 2012). At the primary level, students used paper, QR codes, and a document camera to explore quadrilaterals, the protractor, and angles. Results indicated that the younger students were highly engaged in the activity and collaborated in teams (Bonnard, </w:t>
       </w:r>
       <w:proofErr w:type="spellStart"/>
       <w:r>
@@ -7364,7 +7688,7 @@
           <w:highlight w:val="yellow"/>
           <w:lang w:val="en-US"/>
         </w:rPr>
-        <w:t>Sollervall</w:t>
+        <w:t>Verma</w:t>
       </w:r>
       <w:proofErr w:type="spellEnd"/>
       <w:r>
@@ -7374,7 +7698,7 @@
           <w:highlight w:val="yellow"/>
           <w:lang w:val="en-US"/>
         </w:rPr>
-        <w:t xml:space="preserve">, 2012). At the primary level, students used paper, QR codes, and a document camera to explore quadrilaterals, the protractor, and angles. Results indicated that the younger students were highly engaged in the activity and collaborated in teams (Bonnard, </w:t>
+        <w:t xml:space="preserve">, Kaplan, &amp; </w:t>
       </w:r>
       <w:proofErr w:type="spellStart"/>
       <w:r>
@@ -7384,7 +7708,7 @@
           <w:highlight w:val="yellow"/>
           <w:lang w:val="en-US"/>
         </w:rPr>
-        <w:t>Verma</w:t>
+        <w:t>Dillenbourg</w:t>
       </w:r>
       <w:proofErr w:type="spellEnd"/>
       <w:r>
@@ -7394,19 +7718,18 @@
           <w:highlight w:val="yellow"/>
           <w:lang w:val="en-US"/>
         </w:rPr>
-        <w:t xml:space="preserve">, Kaplan, &amp; </w:t>
-      </w:r>
-      <w:proofErr w:type="spellStart"/>
-      <w:r>
+        <w:t>, 2012). </w:t>
+      </w:r>
+    </w:p>
+    <w:p>
+      <w:pPr>
         <w:rPr>
           <w:rFonts w:ascii="MyriadPro-LightCond" w:hAnsi="MyriadPro-LightCond" w:cs="MyriadPro-LightCond"/>
           <w:color w:val="000000"/>
           <w:highlight w:val="yellow"/>
           <w:lang w:val="en-US"/>
         </w:rPr>
-        <w:t>Dillenbourg</w:t>
-      </w:r>
-      <w:proofErr w:type="spellEnd"/>
+      </w:pPr>
       <w:r>
         <w:rPr>
           <w:rFonts w:ascii="MyriadPro-LightCond" w:hAnsi="MyriadPro-LightCond" w:cs="MyriadPro-LightCond"/>
@@ -7414,18 +7737,19 @@
           <w:highlight w:val="yellow"/>
           <w:lang w:val="en-US"/>
         </w:rPr>
-        <w:t>, 2012). </w:t>
-      </w:r>
-    </w:p>
-    <w:p>
-      <w:pPr>
+        <w:t xml:space="preserve">Existing research on AR and interactive print within mathematics has primarily conceptualized </w:t>
+      </w:r>
+      <w:proofErr w:type="spellStart"/>
+      <w:r>
         <w:rPr>
           <w:rFonts w:ascii="MyriadPro-LightCond" w:hAnsi="MyriadPro-LightCond" w:cs="MyriadPro-LightCond"/>
           <w:color w:val="000000"/>
           <w:highlight w:val="yellow"/>
           <w:lang w:val="en-US"/>
         </w:rPr>
-      </w:pPr>
+        <w:t>manipulatives</w:t>
+      </w:r>
+      <w:proofErr w:type="spellEnd"/>
       <w:r>
         <w:rPr>
           <w:rFonts w:ascii="MyriadPro-LightCond" w:hAnsi="MyriadPro-LightCond" w:cs="MyriadPro-LightCond"/>
@@ -7433,7 +7757,7 @@
           <w:highlight w:val="yellow"/>
           <w:lang w:val="en-US"/>
         </w:rPr>
-        <w:t>Existing research on AR and interactive print within mathematics has primarily conceptualized manipulatives (</w:t>
+        <w:t> (</w:t>
       </w:r>
       <w:proofErr w:type="spellStart"/>
       <w:r>
@@ -7561,7 +7885,15 @@
       </w:r>
       <w:proofErr w:type="spellEnd"/>
       <w:r>
-        <w:t xml:space="preserve"> reality de </w:t>
+        <w:t xml:space="preserve"> </w:t>
+      </w:r>
+      <w:proofErr w:type="spellStart"/>
+      <w:r>
+        <w:t>reality</w:t>
+      </w:r>
+      <w:proofErr w:type="spellEnd"/>
+      <w:r>
+        <w:t xml:space="preserve"> de </w:t>
       </w:r>
       <w:r>
         <w:t>motivatie om te leren kan verbeteren.</w:t>
@@ -7579,7 +7911,356 @@
     </w:p>
     <w:p>
       <w:pPr>
-        <w:pStyle w:val="Kop3"/>
+        <w:pStyle w:val="Heading3"/>
+        <w:rPr>
+          <w:lang w:val="en-US"/>
+        </w:rPr>
+      </w:pPr>
+      <w:r>
+        <w:rPr>
+          <w:lang w:val="en-US"/>
+        </w:rPr>
+        <w:t xml:space="preserve">Lesson’s </w:t>
+      </w:r>
+      <w:proofErr w:type="gramStart"/>
+      <w:r>
+        <w:rPr>
+          <w:lang w:val="en-US"/>
+        </w:rPr>
+        <w:t>Learned</w:t>
+      </w:r>
+      <w:proofErr w:type="gramEnd"/>
+    </w:p>
+    <w:p>
+      <w:pPr>
+        <w:rPr>
+          <w:lang w:val="en-US"/>
+        </w:rPr>
+      </w:pPr>
+    </w:p>
+    <w:p>
+      <w:pPr>
+        <w:pStyle w:val="Heading2"/>
+        <w:rPr>
+          <w:lang w:val="en-US"/>
+        </w:rPr>
+      </w:pPr>
+      <w:bookmarkStart w:id="17" w:name="_Toc499801040"/>
+      <w:r>
+        <w:rPr>
+          <w:lang w:val="en-US"/>
+        </w:rPr>
+        <w:t xml:space="preserve">4.3 </w:t>
+      </w:r>
+      <w:proofErr w:type="spellStart"/>
+      <w:r>
+        <w:rPr>
+          <w:lang w:val="en-US"/>
+        </w:rPr>
+        <w:t>Onderzoek</w:t>
+      </w:r>
+      <w:proofErr w:type="spellEnd"/>
+      <w:r>
+        <w:rPr>
+          <w:lang w:val="en-US"/>
+        </w:rPr>
+        <w:t xml:space="preserve"> 2:</w:t>
+      </w:r>
+      <w:r>
+        <w:rPr>
+          <w:lang w:val="en-US"/>
+        </w:rPr>
+        <w:t xml:space="preserve"> </w:t>
+      </w:r>
+      <w:r>
+        <w:rPr>
+          <w:lang w:val="en-US"/>
+        </w:rPr>
+        <w:t>“</w:t>
+      </w:r>
+      <w:r>
+        <w:rPr>
+          <w:lang w:val="en-US"/>
+        </w:rPr>
+        <w:t>D</w:t>
+      </w:r>
+      <w:r>
+        <w:rPr>
+          <w:lang w:val="en-US"/>
+        </w:rPr>
+        <w:t>elivering educational multimedia contents through an</w:t>
+      </w:r>
+    </w:p>
+    <w:p>
+      <w:pPr>
+        <w:pStyle w:val="Heading2"/>
+        <w:rPr>
+          <w:lang w:val="en-US"/>
+        </w:rPr>
+      </w:pPr>
+      <w:r>
+        <w:rPr>
+          <w:lang w:val="en-US"/>
+        </w:rPr>
+        <w:t>augmented reality application: A</w:t>
+      </w:r>
+      <w:r>
+        <w:rPr>
+          <w:lang w:val="en-US"/>
+        </w:rPr>
+        <w:t xml:space="preserve"> case study on its impact on</w:t>
+      </w:r>
+      <w:r>
+        <w:rPr>
+          <w:lang w:val="en-US"/>
+        </w:rPr>
+        <w:t xml:space="preserve"> </w:t>
+      </w:r>
+      <w:r>
+        <w:rPr>
+          <w:lang w:val="en-US"/>
+        </w:rPr>
+        <w:t>knowledge acquisition and retention</w:t>
+      </w:r>
+      <w:r>
+        <w:rPr>
+          <w:lang w:val="en-US"/>
+        </w:rPr>
+        <w:t>” (</w:t>
+      </w:r>
+      <w:r>
+        <w:rPr>
+          <w:lang w:val="en-US"/>
+        </w:rPr>
+        <w:t>Pérez-López</w:t>
+      </w:r>
+      <w:r>
+        <w:rPr>
+          <w:lang w:val="en-US"/>
+        </w:rPr>
+        <w:t xml:space="preserve">, </w:t>
+      </w:r>
+      <w:r>
+        <w:rPr>
+          <w:lang w:val="en-US"/>
+        </w:rPr>
+        <w:t xml:space="preserve">D. &amp; </w:t>
+      </w:r>
+      <w:proofErr w:type="spellStart"/>
+      <w:r>
+        <w:rPr>
+          <w:lang w:val="en-US"/>
+        </w:rPr>
+        <w:t>Contero</w:t>
+      </w:r>
+      <w:proofErr w:type="spellEnd"/>
+      <w:r>
+        <w:rPr>
+          <w:lang w:val="en-US"/>
+        </w:rPr>
+        <w:t>, M. (2013</w:t>
+      </w:r>
+      <w:r>
+        <w:rPr>
+          <w:lang w:val="en-US"/>
+        </w:rPr>
+        <w:t>))</w:t>
+      </w:r>
+      <w:bookmarkEnd w:id="17"/>
+    </w:p>
+    <w:p>
+      <w:r>
+        <w:t>D</w:t>
+      </w:r>
+      <w:r>
+        <w:t xml:space="preserve">it onderzoek </w:t>
+      </w:r>
+      <w:r>
+        <w:t>is ver</w:t>
+      </w:r>
+      <w:r>
+        <w:t>r</w:t>
+      </w:r>
+      <w:r>
+        <w:t xml:space="preserve">icht om het gebruik van </w:t>
+      </w:r>
+      <w:proofErr w:type="spellStart"/>
+      <w:r>
+        <w:t>augmented</w:t>
+      </w:r>
+      <w:proofErr w:type="spellEnd"/>
+      <w:r>
+        <w:t xml:space="preserve"> </w:t>
+      </w:r>
+      <w:proofErr w:type="spellStart"/>
+      <w:r>
+        <w:t>reality</w:t>
+      </w:r>
+      <w:proofErr w:type="spellEnd"/>
+      <w:r>
+        <w:t xml:space="preserve"> </w:t>
+      </w:r>
+      <w:r>
+        <w:t>als multimedia ondersteuning te analyseren tijdens het leerproces over</w:t>
+      </w:r>
+      <w:r>
+        <w:t xml:space="preserve"> het</w:t>
+      </w:r>
+      <w:r>
+        <w:t xml:space="preserve"> verteringsstelsel en bloedvatensysteem.</w:t>
+      </w:r>
+      <w:r>
+        <w:t xml:space="preserve"> Ook wordt er gekeken naar de impact van </w:t>
+      </w:r>
+      <w:proofErr w:type="spellStart"/>
+      <w:r>
+        <w:t>augmented</w:t>
+      </w:r>
+      <w:proofErr w:type="spellEnd"/>
+      <w:r>
+        <w:t xml:space="preserve"> </w:t>
+      </w:r>
+      <w:proofErr w:type="spellStart"/>
+      <w:r>
+        <w:t>reality</w:t>
+      </w:r>
+      <w:proofErr w:type="spellEnd"/>
+      <w:r>
+        <w:t xml:space="preserve"> op het kennisbehoud. De gebruikte AR applicatie combineert orale uitleg met 3d modellen en animaties van anatomische structuren. Een valideringsonderzoek </w:t>
+      </w:r>
+      <w:r>
+        <w:t xml:space="preserve">is gebruikt om het kennisbehoud te meten bij </w:t>
+      </w:r>
+      <w:r>
+        <w:t xml:space="preserve">testsubjecten </w:t>
+      </w:r>
+      <w:r>
+        <w:t>met een gemiddelde leeftijd van 10.03</w:t>
+      </w:r>
+      <w:r>
+        <w:t>.</w:t>
+      </w:r>
+      <w:r>
+        <w:t xml:space="preserve"> </w:t>
+      </w:r>
+      <w:r>
+        <w:t>Het onderzoek is neergezet om de resultaten makkelijk te kunnen vergelijken met de traditionele leerprocessen.</w:t>
+      </w:r>
+    </w:p>
+    <w:p>
+      <w:r>
+        <w:t>In de eerste applicatie begint met een model van een naakt mens</w:t>
+      </w:r>
+      <w:r>
+        <w:rPr>
+          <w:highlight w:val="yellow"/>
+        </w:rPr>
+        <w:t>(Figuur)</w:t>
+      </w:r>
+      <w:r>
+        <w:t>. Z</w:t>
+      </w:r>
+      <w:r>
+        <w:t>odra de gebruiker de AR marker</w:t>
+      </w:r>
+      <w:r>
+        <w:rPr>
+          <w:highlight w:val="yellow"/>
+        </w:rPr>
+        <w:t>(Figuur)</w:t>
+      </w:r>
+      <w:r>
+        <w:t xml:space="preserve"> </w:t>
+      </w:r>
+      <w:r>
+        <w:t>dichter naar de camera toe beweegt wordt het model half doorzichtig waardoor het verteringsstelsel zichtbaar wordt</w:t>
+      </w:r>
+      <w:r>
+        <w:rPr>
+          <w:highlight w:val="yellow"/>
+        </w:rPr>
+        <w:t>(Figuur)</w:t>
+      </w:r>
+      <w:r>
+        <w:t xml:space="preserve">. </w:t>
+      </w:r>
+      <w:r>
+        <w:t>Dit zorgt ervoor dat de gebruiker de alle verschillende organen in detail kan bekijken. Daarnaast kan er ook nog dieper in worden gegaan op de individuelen organen door op de knoppen op user interface te drukken.</w:t>
+      </w:r>
+    </w:p>
+    <w:p>
+      <w:r>
+        <w:t>In de tweede applicatie is het verteringsproces geïllustreerd als er een koekje wordt gegeten, vanaf het begin tot het eind</w:t>
+      </w:r>
+      <w:r>
+        <w:rPr>
+          <w:highlight w:val="yellow"/>
+        </w:rPr>
+        <w:t>(Figuur)</w:t>
+      </w:r>
+      <w:r>
+        <w:t xml:space="preserve">. </w:t>
+      </w:r>
+    </w:p>
+    <w:p>
+      <w:r>
+        <w:t>In de derde applicatie zijn de belangrijkste delen van de bloedsomloop te zien. En zoals bij de eerste en tweede applicatie wordt er informatie bij gegeven.</w:t>
+      </w:r>
+    </w:p>
+    <w:p>
+      <w:r>
+        <w:t>De vierde en laatste applicatie geeft een gedetailleerde vi</w:t>
+      </w:r>
+      <w:r>
+        <w:t>suele representatie van hart bewegingen en animaties van de bloedsomloop bij het hart.</w:t>
+      </w:r>
+      <w:r>
+        <w:t xml:space="preserve"> </w:t>
+      </w:r>
+    </w:p>
+    <w:p>
+      <w:r>
+        <w:t>De resultaten zijn getoetst door doormiddel van 23 open vragen. Deze toets is 3 keer uitgevoerd op verschillende momenten. De eerste direct na het gebruiken van de applicaties, de tweede onaangekondigd 2 weken later, en de derde onaangekondigd 4 weken later.</w:t>
+      </w:r>
+    </w:p>
+    <w:p>
+      <w:r>
+        <w:t>Zoals verwacht was er geen groot verschil tussen de gemiddelde scores van de controle en experimentele groep. Bij de tweede en derde tests is er echter wel een significant verschil geconstateerd.</w:t>
+      </w:r>
+      <w:r>
+        <w:t xml:space="preserve"> </w:t>
+      </w:r>
+    </w:p>
+    <w:p>
+      <w:r>
+        <w:t xml:space="preserve">Dit onderzoek demonstreert </w:t>
+      </w:r>
+      <w:r>
+        <w:t xml:space="preserve">dat het gebruik van </w:t>
+      </w:r>
+      <w:proofErr w:type="spellStart"/>
+      <w:r>
+        <w:t>aug</w:t>
+      </w:r>
+      <w:r>
+        <w:t>mented</w:t>
+      </w:r>
+      <w:proofErr w:type="spellEnd"/>
+      <w:r>
+        <w:t xml:space="preserve"> </w:t>
+      </w:r>
+      <w:proofErr w:type="spellStart"/>
+      <w:r>
+        <w:t>reality</w:t>
+      </w:r>
+      <w:proofErr w:type="spellEnd"/>
+      <w:r>
+        <w:t xml:space="preserve"> tegenover traditionele leermethodes een significant positief effect kan hebben op kennisbehoud van leerlingen. </w:t>
+      </w:r>
+    </w:p>
+    <w:p>
+      <w:pPr>
+        <w:pStyle w:val="Heading3"/>
       </w:pPr>
       <w:proofErr w:type="spellStart"/>
       <w:r>
@@ -7598,17 +8279,16 @@
     <w:p/>
     <w:p>
       <w:pPr>
-        <w:pStyle w:val="Kop2"/>
-        <w:rPr>
-          <w:lang w:val="en-US"/>
-        </w:rPr>
-      </w:pPr>
-      <w:bookmarkStart w:id="17" w:name="_Toc499801040"/>
-      <w:r>
-        <w:rPr>
-          <w:lang w:val="en-US"/>
-        </w:rPr>
-        <w:t xml:space="preserve">4.3 </w:t>
+        <w:pStyle w:val="Heading2"/>
+        <w:rPr>
+          <w:lang w:val="en-US"/>
+        </w:rPr>
+      </w:pPr>
+      <w:r>
+        <w:rPr>
+          <w:lang w:val="en-US"/>
+        </w:rPr>
+        <w:t xml:space="preserve">4.4 </w:t>
       </w:r>
       <w:proofErr w:type="spellStart"/>
       <w:r>
@@ -7622,501 +8302,286 @@
         <w:rPr>
           <w:lang w:val="en-US"/>
         </w:rPr>
-        <w:t xml:space="preserve"> 2:</w:t>
-      </w:r>
-      <w:r>
-        <w:rPr>
-          <w:lang w:val="en-US"/>
-        </w:rPr>
+        <w:t xml:space="preserve"> 3: “</w:t>
+      </w:r>
+      <w:r>
+        <w:rPr>
+          <w:lang w:val="en-US"/>
+        </w:rPr>
+        <w:t>Reading an augmented reality book: An exploration of learners’ cognitive load, motivation, and attitudes</w:t>
+      </w:r>
+      <w:r>
+        <w:rPr>
+          <w:lang w:val="en-US"/>
+        </w:rPr>
+        <w:t>” (</w:t>
+      </w:r>
+      <w:r>
+        <w:rPr>
+          <w:lang w:val="en-US"/>
+        </w:rPr>
+        <w:t>Kun-Hung, C</w:t>
+      </w:r>
+      <w:proofErr w:type="gramStart"/>
+      <w:r>
+        <w:rPr>
+          <w:lang w:val="en-US"/>
+        </w:rPr>
+        <w:t>.</w:t>
+      </w:r>
+      <w:r>
+        <w:rPr>
+          <w:lang w:val="en-US"/>
+        </w:rPr>
+        <w:t>(</w:t>
+      </w:r>
+      <w:proofErr w:type="gramEnd"/>
+      <w:r>
+        <w:rPr>
+          <w:lang w:val="en-US"/>
+        </w:rPr>
+        <w:t>201</w:t>
+      </w:r>
+      <w:r>
+        <w:rPr>
+          <w:lang w:val="en-US"/>
+        </w:rPr>
+        <w:t>7</w:t>
+      </w:r>
+      <w:r>
+        <w:rPr>
+          <w:lang w:val="en-US"/>
+        </w:rPr>
+        <w:t>))</w:t>
+      </w:r>
+    </w:p>
+    <w:p>
+      <w:pPr>
+        <w:rPr>
+          <w:lang w:val="en-US"/>
+        </w:rPr>
+      </w:pPr>
+    </w:p>
+    <w:p>
+      <w:pPr>
+        <w:rPr>
+          <w:highlight w:val="yellow"/>
+          <w:lang w:val="en-US"/>
+        </w:rPr>
+      </w:pPr>
+    </w:p>
+    <w:p>
+      <w:r>
+        <w:lastRenderedPageBreak/>
+        <w:t xml:space="preserve">In deze studie is onderzoek gedaan naar de cognitieve belasting, motivatie en het gedrag </w:t>
+      </w:r>
+      <w:r>
+        <w:t>rondom het</w:t>
+      </w:r>
+      <w:r>
         <w:t xml:space="preserve"> </w:t>
       </w:r>
       <w:r>
-        <w:rPr>
-          <w:lang w:val="en-US"/>
-        </w:rPr>
-        <w:t>“</w:t>
-      </w:r>
-      <w:r>
-        <w:rPr>
-          <w:lang w:val="en-US"/>
-        </w:rPr>
-        <w:t>D</w:t>
-      </w:r>
-      <w:r>
-        <w:rPr>
-          <w:lang w:val="en-US"/>
-        </w:rPr>
-        <w:t>elivering educational multimedia contents through an</w:t>
-      </w:r>
-    </w:p>
-    <w:p>
-      <w:pPr>
-        <w:pStyle w:val="Kop2"/>
-        <w:rPr>
-          <w:lang w:val="en-US"/>
-        </w:rPr>
-      </w:pPr>
-      <w:r>
-        <w:rPr>
-          <w:lang w:val="en-US"/>
-        </w:rPr>
-        <w:t>augmented reality application: A</w:t>
-      </w:r>
-      <w:r>
-        <w:rPr>
-          <w:lang w:val="en-US"/>
-        </w:rPr>
-        <w:t xml:space="preserve"> case study on its impact on</w:t>
-      </w:r>
-      <w:r>
-        <w:rPr>
-          <w:lang w:val="en-US"/>
-        </w:rPr>
+        <w:t xml:space="preserve">controle- en nuttigheidsgevoel van studenten die bezig zijn met een </w:t>
+      </w:r>
+      <w:proofErr w:type="spellStart"/>
+      <w:r>
+        <w:t>augmented</w:t>
+      </w:r>
+      <w:proofErr w:type="spellEnd"/>
+      <w:r>
         <w:t xml:space="preserve"> </w:t>
       </w:r>
-      <w:r>
-        <w:rPr>
-          <w:lang w:val="en-US"/>
-        </w:rPr>
-        <w:t>knowledge acquisition and retention</w:t>
-      </w:r>
-      <w:r>
-        <w:rPr>
-          <w:lang w:val="en-US"/>
-        </w:rPr>
-        <w:t>” (</w:t>
-      </w:r>
-      <w:r>
-        <w:rPr>
-          <w:lang w:val="en-US"/>
-        </w:rPr>
-        <w:t>Pérez-López</w:t>
-      </w:r>
-      <w:r>
-        <w:rPr>
-          <w:lang w:val="en-US"/>
-        </w:rPr>
-        <w:t xml:space="preserve">, </w:t>
-      </w:r>
-      <w:r>
-        <w:rPr>
-          <w:lang w:val="en-US"/>
-        </w:rPr>
-        <w:t xml:space="preserve">D. &amp; </w:t>
-      </w:r>
-      <w:proofErr w:type="spellStart"/>
-      <w:r>
-        <w:rPr>
-          <w:lang w:val="en-US"/>
-        </w:rPr>
-        <w:t>Contero</w:t>
-      </w:r>
-      <w:proofErr w:type="spellEnd"/>
-      <w:r>
-        <w:rPr>
-          <w:lang w:val="en-US"/>
-        </w:rPr>
-        <w:t>, M. (2013</w:t>
-      </w:r>
-      <w:r>
-        <w:rPr>
-          <w:lang w:val="en-US"/>
-        </w:rPr>
-        <w:t>))</w:t>
-      </w:r>
-      <w:bookmarkEnd w:id="17"/>
-    </w:p>
-    <w:p>
-      <w:r>
-        <w:t>D</w:t>
-      </w:r>
-      <w:r>
-        <w:t xml:space="preserve">it onderzoek </w:t>
-      </w:r>
-      <w:r>
-        <w:t>is ver</w:t>
-      </w:r>
-      <w:r>
-        <w:t>r</w:t>
-      </w:r>
-      <w:r>
-        <w:t xml:space="preserve">icht om het gebruik van </w:t>
-      </w:r>
-      <w:proofErr w:type="spellStart"/>
-      <w:r>
-        <w:t>augmented</w:t>
-      </w:r>
-      <w:proofErr w:type="spellEnd"/>
-      <w:r>
-        <w:t xml:space="preserve"> reality </w:t>
-      </w:r>
-      <w:r>
-        <w:t>als multimedia ondersteuning te analyseren tijdens het leerproces over</w:t>
-      </w:r>
-      <w:r>
-        <w:t xml:space="preserve"> het</w:t>
-      </w:r>
-      <w:r>
-        <w:t xml:space="preserve"> verteringsstelsel en bloedvatensysteem.</w:t>
-      </w:r>
-      <w:r>
-        <w:t xml:space="preserve"> Ook wordt er gekeken naar de impact van </w:t>
-      </w:r>
-      <w:proofErr w:type="spellStart"/>
-      <w:r>
-        <w:t>augmented</w:t>
-      </w:r>
-      <w:proofErr w:type="spellEnd"/>
-      <w:r>
-        <w:t xml:space="preserve"> reality op het kennisbehoud. De gebruikte </w:t>
-      </w:r>
-      <w:proofErr w:type="gramStart"/>
-      <w:r>
-        <w:t>AR applicatie</w:t>
-      </w:r>
-      <w:proofErr w:type="gramEnd"/>
-      <w:r>
-        <w:t xml:space="preserve"> combineert orale uitleg met 3d modellen en animaties van anatomische structuren. Een valideringsonderzoek </w:t>
-      </w:r>
-      <w:r>
-        <w:t xml:space="preserve">is gebruikt om het kennisbehoud te meten bij </w:t>
-      </w:r>
-      <w:r>
-        <w:t xml:space="preserve">testsubjecten </w:t>
-      </w:r>
-      <w:r>
-        <w:t>met een gemiddelde leeftijd van 10.03</w:t>
-      </w:r>
-      <w:r>
-        <w:t>.</w:t>
-      </w:r>
-      <w:r>
-        <w:t xml:space="preserve"> </w:t>
-      </w:r>
-      <w:r>
-        <w:t>Het onderzoek is neergezet om de resultaten makkelijk te kunnen vergelijken met de traditionele leerprocessen.</w:t>
-      </w:r>
-    </w:p>
-    <w:p>
-      <w:r>
-        <w:t>In de eerste applicatie begint met een model van een naakt mens</w:t>
-      </w:r>
-      <w:r>
-        <w:rPr>
-          <w:highlight w:val="yellow"/>
-        </w:rPr>
-        <w:t>(Figuur)</w:t>
-      </w:r>
-      <w:r>
-        <w:t>. Z</w:t>
-      </w:r>
-      <w:r>
-        <w:t xml:space="preserve">odra de gebruiker de </w:t>
-      </w:r>
-      <w:proofErr w:type="gramStart"/>
-      <w:r>
-        <w:t>AR marker</w:t>
-      </w:r>
-      <w:proofErr w:type="gramEnd"/>
-      <w:r>
-        <w:rPr>
-          <w:highlight w:val="yellow"/>
-        </w:rPr>
-        <w:t>(Figuur)</w:t>
-      </w:r>
-      <w:r>
-        <w:t xml:space="preserve"> </w:t>
-      </w:r>
-      <w:r>
-        <w:t>dichter naar de camera toe beweegt wordt het model half doorzichtig waardoor het verteringsstelsel zichtbaar wordt</w:t>
-      </w:r>
-      <w:r>
-        <w:rPr>
-          <w:highlight w:val="yellow"/>
-        </w:rPr>
-        <w:t>(Figuur)</w:t>
-      </w:r>
-      <w:r>
-        <w:t xml:space="preserve">. </w:t>
-      </w:r>
-      <w:r>
-        <w:t xml:space="preserve">Dit zorgt ervoor dat de gebruiker de alle verschillende organen in detail kan bekijken. Daarnaast kan er ook nog dieper in worden gegaan op de individuelen organen door op de knoppen op </w:t>
-      </w:r>
-      <w:proofErr w:type="gramStart"/>
-      <w:r>
-        <w:t>user interface</w:t>
-      </w:r>
-      <w:proofErr w:type="gramEnd"/>
-      <w:r>
-        <w:t xml:space="preserve"> te drukken.</w:t>
-      </w:r>
-    </w:p>
-    <w:p>
-      <w:r>
-        <w:t>In de tweede applicatie is het verteringsproces geïllustreerd als er een koekje wordt gegeten, vanaf het begin tot het eind</w:t>
-      </w:r>
-      <w:r>
-        <w:rPr>
-          <w:highlight w:val="yellow"/>
-        </w:rPr>
-        <w:t>(Figuur)</w:t>
-      </w:r>
-      <w:r>
-        <w:t xml:space="preserve">. </w:t>
-      </w:r>
-    </w:p>
-    <w:p>
-      <w:r>
-        <w:t>In de derde applicatie zijn de belangrijkste delen van de bloedsomloop te zien. En zoals bij de eerste en tweede applicatie wordt er informatie bij gegeven.</w:t>
-      </w:r>
-    </w:p>
-    <w:p>
-      <w:r>
-        <w:t>De vierde en laatste applicatie geeft een gedetailleerde vi</w:t>
-      </w:r>
-      <w:r>
-        <w:t>suele representatie van hart bewegingen en animaties van de bloedsomloop bij het hart.</w:t>
-      </w:r>
-      <w:r>
-        <w:t xml:space="preserve"> </w:t>
-      </w:r>
-    </w:p>
-    <w:p>
-      <w:r>
-        <w:t>De resultaten zijn getoetst door doormiddel van 23 open vragen. Deze toets is 3 keer uitgevoerd op verschillende momenten. De eerste direct na het gebruiken van de applicaties, de tweede onaangekondigd 2 weken later, en de derde onaangekondigd 4 weken later.</w:t>
-      </w:r>
-    </w:p>
-    <w:p>
-      <w:r>
-        <w:t>Zoals verwacht was er geen groot verschil tussen de gemiddelde scores van de controle en experimentele groep. Bij de tweede en derde tests is er echter wel een significant verschil geconstateerd.</w:t>
-      </w:r>
-      <w:r>
-        <w:t xml:space="preserve"> </w:t>
-      </w:r>
-    </w:p>
-    <w:p>
-      <w:r>
-        <w:t xml:space="preserve">Dit onderzoek demonstreert </w:t>
-      </w:r>
-      <w:r>
-        <w:t xml:space="preserve">dat het gebruik van </w:t>
-      </w:r>
-      <w:proofErr w:type="spellStart"/>
-      <w:r>
-        <w:t>aug</w:t>
-      </w:r>
-      <w:r>
-        <w:t>mented</w:t>
-      </w:r>
-      <w:proofErr w:type="spellEnd"/>
-      <w:r>
-        <w:t xml:space="preserve"> reality tegenover traditionele leermethodes een significant positief effect kan hebben op kennisbehoud van leerlingen. </w:t>
-      </w:r>
-    </w:p>
-    <w:p>
-      <w:pPr>
-        <w:pStyle w:val="Kop3"/>
-      </w:pPr>
-      <w:proofErr w:type="spellStart"/>
-      <w:r>
-        <w:t>Lesson’s</w:t>
-      </w:r>
-      <w:proofErr w:type="spellEnd"/>
-      <w:r>
-        <w:t xml:space="preserve"> </w:t>
-      </w:r>
-      <w:proofErr w:type="spellStart"/>
-      <w:r>
-        <w:t>Learned</w:t>
-      </w:r>
-      <w:proofErr w:type="spellEnd"/>
-    </w:p>
-    <w:p/>
-    <w:p>
-      <w:pPr>
-        <w:pStyle w:val="Kop2"/>
-        <w:rPr>
-          <w:lang w:val="en-US"/>
-        </w:rPr>
-      </w:pPr>
-      <w:r>
-        <w:rPr>
-          <w:lang w:val="en-US"/>
-        </w:rPr>
-        <w:t xml:space="preserve">4.4 </w:t>
-      </w:r>
-      <w:proofErr w:type="spellStart"/>
-      <w:r>
-        <w:rPr>
-          <w:lang w:val="en-US"/>
-        </w:rPr>
-        <w:t>Onderzoek</w:t>
-      </w:r>
-      <w:proofErr w:type="spellEnd"/>
-      <w:r>
-        <w:rPr>
-          <w:lang w:val="en-US"/>
-        </w:rPr>
-        <w:t xml:space="preserve"> 3: “</w:t>
-      </w:r>
-      <w:r>
-        <w:rPr>
-          <w:lang w:val="en-US"/>
-        </w:rPr>
-        <w:t>Reading an augmented reality book: An exploration of learners’ cognitive load, motivation, and attitudes</w:t>
-      </w:r>
-      <w:r>
-        <w:rPr>
-          <w:lang w:val="en-US"/>
-        </w:rPr>
-        <w:t>” (</w:t>
-      </w:r>
-      <w:r>
-        <w:rPr>
-          <w:lang w:val="en-US"/>
-        </w:rPr>
-        <w:t xml:space="preserve">Kun-Hung, </w:t>
-      </w:r>
-      <w:proofErr w:type="gramStart"/>
-      <w:r>
-        <w:rPr>
-          <w:lang w:val="en-US"/>
-        </w:rPr>
-        <w:t>C.</w:t>
-      </w:r>
-      <w:r>
-        <w:rPr>
-          <w:lang w:val="en-US"/>
-        </w:rPr>
-        <w:t>(</w:t>
-      </w:r>
-      <w:proofErr w:type="gramEnd"/>
-      <w:r>
-        <w:rPr>
-          <w:lang w:val="en-US"/>
-        </w:rPr>
-        <w:t>201</w:t>
-      </w:r>
-      <w:r>
-        <w:rPr>
-          <w:lang w:val="en-US"/>
-        </w:rPr>
-        <w:t>7</w:t>
-      </w:r>
-      <w:r>
-        <w:rPr>
-          <w:lang w:val="en-US"/>
-        </w:rPr>
-        <w:t>))</w:t>
-      </w:r>
-    </w:p>
-    <w:p>
-      <w:pPr>
-        <w:rPr>
-          <w:lang w:val="en-US"/>
-        </w:rPr>
-      </w:pPr>
-    </w:p>
-    <w:p>
-      <w:pPr>
-        <w:rPr>
-          <w:lang w:val="en-US"/>
-        </w:rPr>
-      </w:pPr>
-      <w:r>
-        <w:rPr>
-          <w:highlight w:val="yellow"/>
-          <w:lang w:val="en-US"/>
-        </w:rPr>
-        <w:lastRenderedPageBreak/>
-        <w:t xml:space="preserve">this study explored the relationships among 153 students’ perceived cognitive load, motivation, and attitudes of perceived control, perceived usefulness, </w:t>
-      </w:r>
-      <w:proofErr w:type="spellStart"/>
-      <w:r>
-        <w:rPr>
-          <w:highlight w:val="yellow"/>
-          <w:lang w:val="en-US"/>
-        </w:rPr>
-        <w:t>behaviour</w:t>
-      </w:r>
-      <w:proofErr w:type="spellEnd"/>
-      <w:r>
-        <w:rPr>
-          <w:highlight w:val="yellow"/>
-          <w:lang w:val="en-US"/>
-        </w:rPr>
-        <w:t xml:space="preserve"> of learning, and </w:t>
-      </w:r>
-      <w:proofErr w:type="spellStart"/>
-      <w:r>
-        <w:rPr>
-          <w:highlight w:val="yellow"/>
-          <w:lang w:val="en-US"/>
-        </w:rPr>
-        <w:t>behaviour</w:t>
-      </w:r>
-      <w:proofErr w:type="spellEnd"/>
-      <w:r>
-        <w:rPr>
-          <w:highlight w:val="yellow"/>
-          <w:lang w:val="en-US"/>
-        </w:rPr>
-        <w:t xml:space="preserve"> of AR learning, when they engaged in an AR book reading activity. The results indicated that, in general, the students perceived less cognitive load, stronger motivation, and more positive attitudes towards the experiences when reading an AR book. However, dissimilar to past studies, the perceptions of low level cognitive load cannot be guaranteed to lead to positive intentions to learn. Interestingly, motivation mediated the relationships between the students’ perceived cognitive load and </w:t>
-      </w:r>
-      <w:proofErr w:type="spellStart"/>
-      <w:r>
-        <w:rPr>
-          <w:highlight w:val="yellow"/>
-          <w:lang w:val="en-US"/>
-        </w:rPr>
-        <w:t>behavioural</w:t>
-      </w:r>
-      <w:proofErr w:type="spellEnd"/>
-      <w:r>
-        <w:rPr>
-          <w:highlight w:val="yellow"/>
-          <w:lang w:val="en-US"/>
-        </w:rPr>
-        <w:t xml:space="preserve"> intention to learn. Only when the students’ perceptions of motivational factors such as attention or confidence were significant did the perceived usefulness and cognitive load play a role in their </w:t>
-      </w:r>
-      <w:proofErr w:type="spellStart"/>
-      <w:r>
-        <w:rPr>
-          <w:highlight w:val="yellow"/>
-          <w:lang w:val="en-US"/>
-        </w:rPr>
-        <w:t>behavioural</w:t>
-      </w:r>
-      <w:proofErr w:type="spellEnd"/>
-      <w:r>
-        <w:rPr>
-          <w:highlight w:val="yellow"/>
-          <w:lang w:val="en-US"/>
-        </w:rPr>
-        <w:t xml:space="preserve"> intentions to take part in future AR learning. The findings of this study may provide insights for future AR-re</w:t>
+      <w:proofErr w:type="spellStart"/>
+      <w:r>
+        <w:t>reality</w:t>
+      </w:r>
+      <w:proofErr w:type="spellEnd"/>
+      <w:r>
+        <w:t xml:space="preserve"> boek activiteit.</w:t>
+      </w:r>
+    </w:p>
+    <w:p>
+      <w:r>
+        <w:t>Het experiment telde 153 universiteit</w:t>
+      </w:r>
+      <w:r>
+        <w:t>sstudenten. De experimentele groep begon met het lezen van een AR boek. Ze deden dit met behulp van een tablet PC waarover ze ervoor gebruiksinstructies hadden meegekregen. Toen elk testsubject ervaring had opgedaan met het AR boek</w:t>
+      </w:r>
+      <w:r>
+        <w:t xml:space="preserve"> werden ze getest op de mentale belasting die deze methode van lezen misschien met zich mee bracht, motivatie om verder te lezen en algemene houding die ze overhielden aan de ervaring.</w:t>
+      </w:r>
+    </w:p>
+    <w:p>
+      <w:r>
+        <w:t xml:space="preserve">De resultaten van dit experiment gaven aan dat </w:t>
+      </w:r>
+      <w:r>
+        <w:t xml:space="preserve">over het algemeen de studenten minder cognitieve belasting </w:t>
+      </w:r>
+      <w:proofErr w:type="spellStart"/>
+      <w:r>
+        <w:t>ervaarden</w:t>
+      </w:r>
+      <w:proofErr w:type="spellEnd"/>
+      <w:r>
+        <w:t xml:space="preserve">, grotere motivatie hadden om door te gaan, en een positieve houding overhielden aan het lezen van een AR boek. Verschillend van vorige experimenten </w:t>
+      </w:r>
+      <w:r>
+        <w:t>hoeven</w:t>
+      </w:r>
+      <w:r>
+        <w:t xml:space="preserve"> de waarnemingen van lage cognitieve belasting niet </w:t>
+      </w:r>
+      <w:r>
+        <w:t>te garanderen</w:t>
+      </w:r>
+      <w:r>
+        <w:t xml:space="preserve"> op een positieve leerervaring. Dit komt omdat motivatie de intermediaire rol speelt tussen waarnemende cognitieve belasting en bereidheid tot leren. Alleen als het testsubject motivatie factoren zoals aandacht en zelfvertrouwen significant genoeg waren, speelde nutt</w:t>
       </w:r>
       <w:bookmarkStart w:id="18" w:name="_GoBack"/>
       <w:bookmarkEnd w:id="18"/>
       <w:r>
-        <w:rPr>
-          <w:highlight w:val="yellow"/>
-          <w:lang w:val="en-US"/>
-        </w:rPr>
-        <w:t>lated studies to explore the role of cognitive load in learning performance with consideration of motivational factors.</w:t>
-      </w:r>
-    </w:p>
-    <w:p>
-      <w:pPr>
-        <w:rPr>
-          <w:lang w:val="en-US"/>
-        </w:rPr>
-      </w:pPr>
-      <w:r>
-        <w:rPr>
-          <w:highlight w:val="yellow"/>
-          <w:lang w:val="en-US"/>
-        </w:rPr>
-        <w:t>To collect the data for this study, each respondent was firstly invited to read the AR book using a tablet PC. The reading activity began after a brief introduction of the proper usage of the AR book by a research assistant. When each student had experienced reading the AR book, three instruments for investigating their cognitive load, motivation, and attitudes were administered. The items in the three instruments were presented on a 5-point Likert scale (from 1 - strongly disagree, to 5, strongly agree). Figure 2 illustrates the process of data collection and the instruments used in this study.</w:t>
+        <w:t xml:space="preserve">igheidsgevoel en cognitieve belasting een rol op </w:t>
+      </w:r>
+      <w:r>
+        <w:t>de leerervaring.</w:t>
+      </w:r>
+    </w:p>
+    <w:p>
+      <w:pPr>
+        <w:rPr>
+          <w:lang w:val="en-US"/>
+        </w:rPr>
+      </w:pPr>
+      <w:proofErr w:type="gramStart"/>
+      <w:r>
+        <w:rPr>
+          <w:highlight w:val="green"/>
+          <w:lang w:val="en-US"/>
+        </w:rPr>
+        <w:t>this</w:t>
+      </w:r>
+      <w:proofErr w:type="gramEnd"/>
+      <w:r>
+        <w:rPr>
+          <w:highlight w:val="green"/>
+          <w:lang w:val="en-US"/>
+        </w:rPr>
+        <w:t xml:space="preserve"> study explored the relat</w:t>
+      </w:r>
+      <w:r>
+        <w:rPr>
+          <w:highlight w:val="green"/>
+          <w:lang w:val="en-US"/>
+        </w:rPr>
+        <w:t xml:space="preserve">ionships among 153 students’ perceived cognitive load, motivation, and attitudes of perceived control, perceived usefulness, </w:t>
+      </w:r>
+      <w:proofErr w:type="spellStart"/>
+      <w:r>
+        <w:rPr>
+          <w:highlight w:val="green"/>
+          <w:lang w:val="en-US"/>
+        </w:rPr>
+        <w:t>behaviour</w:t>
+      </w:r>
+      <w:proofErr w:type="spellEnd"/>
+      <w:r>
+        <w:rPr>
+          <w:highlight w:val="green"/>
+          <w:lang w:val="en-US"/>
+        </w:rPr>
+        <w:t xml:space="preserve"> of learning, and </w:t>
+      </w:r>
+      <w:proofErr w:type="spellStart"/>
+      <w:r>
+        <w:rPr>
+          <w:highlight w:val="green"/>
+          <w:lang w:val="en-US"/>
+        </w:rPr>
+        <w:t>behaviour</w:t>
+      </w:r>
+      <w:proofErr w:type="spellEnd"/>
+      <w:r>
+        <w:rPr>
+          <w:highlight w:val="green"/>
+          <w:lang w:val="en-US"/>
+        </w:rPr>
+        <w:t xml:space="preserve"> of AR learning, when they engaged in an AR book reading activity. </w:t>
+      </w:r>
+      <w:r>
+        <w:rPr>
+          <w:highlight w:val="green"/>
+          <w:lang w:val="en-US"/>
+        </w:rPr>
+        <w:t xml:space="preserve">The results indicated that, in general, the students perceived less cognitive load, stronger motivation, and more positive attitudes towards the experiences when reading an AR book. </w:t>
+      </w:r>
+      <w:r>
+        <w:rPr>
+          <w:highlight w:val="green"/>
+          <w:lang w:val="en-US"/>
+        </w:rPr>
+        <w:t xml:space="preserve">However, dissimilar to past studies, the perceptions of low level cognitive load cannot be guaranteed to lead to positive intentions to learn. </w:t>
+      </w:r>
+      <w:r>
+        <w:rPr>
+          <w:highlight w:val="yellow"/>
+          <w:lang w:val="en-US"/>
+        </w:rPr>
+        <w:t xml:space="preserve">Interestingly, motivation mediated the relationships between the students’ perceived cognitive load and </w:t>
+      </w:r>
+      <w:proofErr w:type="spellStart"/>
+      <w:r>
+        <w:rPr>
+          <w:highlight w:val="yellow"/>
+          <w:lang w:val="en-US"/>
+        </w:rPr>
+        <w:t>behavioural</w:t>
+      </w:r>
+      <w:proofErr w:type="spellEnd"/>
+      <w:r>
+        <w:rPr>
+          <w:highlight w:val="yellow"/>
+          <w:lang w:val="en-US"/>
+        </w:rPr>
+        <w:t xml:space="preserve"> intention to learn. Only when the students’ perceptions of motivational factors such as attention or confidence were significant did the perceived usefulness and cognitive load play a role in their </w:t>
+      </w:r>
+      <w:proofErr w:type="spellStart"/>
+      <w:r>
+        <w:rPr>
+          <w:highlight w:val="yellow"/>
+          <w:lang w:val="en-US"/>
+        </w:rPr>
+        <w:t>behavioural</w:t>
+      </w:r>
+      <w:proofErr w:type="spellEnd"/>
+      <w:r>
+        <w:rPr>
+          <w:highlight w:val="yellow"/>
+          <w:lang w:val="en-US"/>
+        </w:rPr>
+        <w:t xml:space="preserve"> intentions to take part in future AR learning. The findings of this study may provide insights for future AR-related studies to explore the role of cognitive load in learning performance with consideration of motivational factors.</w:t>
+      </w:r>
+    </w:p>
+    <w:p>
+      <w:pPr>
+        <w:rPr>
+          <w:lang w:val="en-US"/>
+        </w:rPr>
+      </w:pPr>
+      <w:r>
+        <w:rPr>
+          <w:highlight w:val="green"/>
+          <w:lang w:val="en-US"/>
+        </w:rPr>
+        <w:t>To collect the data for this study, each respondent was firstly invited to read the AR book using a tablet PC. The reading activity began after a brief introduction of the proper usage of the AR book by a research assistant. When each student had experienced reading the AR book</w:t>
+      </w:r>
+      <w:r>
+        <w:rPr>
+          <w:highlight w:val="green"/>
+          <w:lang w:val="en-US"/>
+        </w:rPr>
+        <w:t>, three instruments for investigating their cognitive load, motivation, and attitudes were administered. The items in the three instruments were presented on a 5-point Likert scale (from 1 - strongly disagree, to 5, strongly agree). Figure 2 illustrates the process of data collection and the instruments used in this study.</w:t>
       </w:r>
     </w:p>
     <w:p>
@@ -8214,10 +8679,11 @@
     </w:p>
     <w:p>
       <w:pPr>
-        <w:pStyle w:val="Kop3"/>
-      </w:pPr>
-      <w:proofErr w:type="spellStart"/>
-      <w:r>
+        <w:pStyle w:val="Heading3"/>
+      </w:pPr>
+      <w:proofErr w:type="spellStart"/>
+      <w:r>
+        <w:lastRenderedPageBreak/>
         <w:t>Lesson</w:t>
       </w:r>
       <w:r>
@@ -8239,7 +8705,7 @@
     <w:p/>
     <w:p>
       <w:pPr>
-        <w:pStyle w:val="Kop2"/>
+        <w:pStyle w:val="Heading2"/>
       </w:pPr>
       <w:r>
         <w:t xml:space="preserve">4.5 </w:t>
@@ -8264,7 +8730,7 @@
     <w:p/>
     <w:p>
       <w:pPr>
-        <w:pStyle w:val="Kop2"/>
+        <w:pStyle w:val="Heading2"/>
       </w:pPr>
       <w:r>
         <w:t>4.6 Ontwikkelde geschiedenis opdracht applicatie</w:t>
@@ -8272,7 +8738,7 @@
     </w:p>
     <w:p>
       <w:pPr>
-        <w:pStyle w:val="Kop3"/>
+        <w:pStyle w:val="Heading3"/>
       </w:pPr>
       <w:r>
         <w:br w:type="page"/>
@@ -8280,7 +8746,7 @@
     </w:p>
     <w:p>
       <w:pPr>
-        <w:pStyle w:val="Kop1"/>
+        <w:pStyle w:val="Heading1"/>
         <w:rPr>
           <w:b/>
         </w:rPr>
@@ -8303,7 +8769,7 @@
     </w:p>
     <w:p>
       <w:pPr>
-        <w:pStyle w:val="Kop2"/>
+        <w:pStyle w:val="Heading2"/>
       </w:pPr>
       <w:bookmarkStart w:id="20" w:name="_Toc499801042"/>
       <w:r>
@@ -8337,7 +8803,7 @@
     </w:p>
     <w:p>
       <w:pPr>
-        <w:pStyle w:val="Kop2"/>
+        <w:pStyle w:val="Heading2"/>
       </w:pPr>
       <w:bookmarkStart w:id="21" w:name="_Toc499801043"/>
       <w:r>
@@ -8388,7 +8854,7 @@
     </w:p>
     <w:p>
       <w:pPr>
-        <w:pStyle w:val="Kop2"/>
+        <w:pStyle w:val="Heading2"/>
       </w:pPr>
       <w:bookmarkStart w:id="22" w:name="_Toc499801044"/>
       <w:r>
@@ -8415,7 +8881,7 @@
     </w:p>
     <w:p>
       <w:pPr>
-        <w:pStyle w:val="Kop2"/>
+        <w:pStyle w:val="Heading2"/>
       </w:pPr>
       <w:bookmarkStart w:id="23" w:name="_Toc499801045"/>
       <w:r>
@@ -8438,7 +8904,7 @@
     </w:p>
     <w:p>
       <w:pPr>
-        <w:pStyle w:val="Kop1"/>
+        <w:pStyle w:val="Heading1"/>
         <w:rPr>
           <w:b/>
         </w:rPr>
@@ -8483,7 +8949,7 @@
     </w:p>
     <w:p>
       <w:pPr>
-        <w:pStyle w:val="Kop1"/>
+        <w:pStyle w:val="Heading1"/>
         <w:rPr>
           <w:b/>
         </w:rPr>
@@ -8519,7 +8985,7 @@
     </w:p>
     <w:p>
       <w:pPr>
-        <w:pStyle w:val="Kop1"/>
+        <w:pStyle w:val="Heading1"/>
         <w:rPr>
           <w:b/>
         </w:rPr>
@@ -8654,7 +9120,7 @@
     </w:p>
     <w:p>
       <w:pPr>
-        <w:pStyle w:val="Kop1"/>
+        <w:pStyle w:val="Heading1"/>
       </w:pPr>
       <w:bookmarkStart w:id="27" w:name="_Toc499801049"/>
       <w:r>
@@ -8673,6 +9139,7 @@
       <w:r>
         <w:rPr>
           <w:noProof/>
+          <w:lang w:eastAsia="nl-NL"/>
         </w:rPr>
         <w:drawing>
           <wp:inline distT="0" distB="0" distL="0" distR="0">
@@ -8726,32 +9193,19 @@
     </w:p>
     <w:p>
       <w:pPr>
-        <w:pStyle w:val="Bijschrift"/>
+        <w:pStyle w:val="Caption"/>
       </w:pPr>
       <w:r>
         <w:t xml:space="preserve">Figuur </w:t>
       </w:r>
-      <w:r>
-        <w:fldChar w:fldCharType="begin"/>
-      </w:r>
-      <w:r>
-        <w:instrText xml:space="preserve"> SEQ Figuur \* ARABIC </w:instrText>
-      </w:r>
-      <w:r>
-        <w:fldChar w:fldCharType="separate"/>
-      </w:r>
-      <w:r>
-        <w:rPr>
-          <w:noProof/>
-        </w:rPr>
-        <w:t>1</w:t>
-      </w:r>
-      <w:r>
-        <w:rPr>
-          <w:noProof/>
-        </w:rPr>
-        <w:fldChar w:fldCharType="end"/>
-      </w:r>
+      <w:fldSimple w:instr=" SEQ Figuur \* ARABIC ">
+        <w:r>
+          <w:rPr>
+            <w:noProof/>
+          </w:rPr>
+          <w:t>1</w:t>
+        </w:r>
+      </w:fldSimple>
       <w:r>
         <w:t>. Print gebaseerde AR-test (</w:t>
       </w:r>
@@ -8789,7 +9243,7 @@
 </file>
 
 <file path=word/endnotes.xml><?xml version="1.0" encoding="utf-8"?>
-<w:endnotes xmlns:wpc="http://schemas.microsoft.com/office/word/2010/wordprocessingCanvas" xmlns:cx="http://schemas.microsoft.com/office/drawing/2014/chartex" xmlns:cx1="http://schemas.microsoft.com/office/drawing/2015/9/8/chartex" xmlns:cx2="http://schemas.microsoft.com/office/drawing/2015/10/21/chartex" xmlns:cx3="http://schemas.microsoft.com/office/drawing/2016/5/9/chartex" xmlns:cx4="http://schemas.microsoft.com/office/drawing/2016/5/10/chartex" xmlns:cx5="http://schemas.microsoft.com/office/drawing/2016/5/11/chartex" xmlns:cx6="http://schemas.microsoft.com/office/drawing/2016/5/12/chartex" xmlns:cx7="http://schemas.microsoft.com/office/drawing/2016/5/13/chartex" xmlns:cx8="http://schemas.microsoft.com/office/drawing/2016/5/14/chartex" xmlns:mc="http://schemas.openxmlformats.org/markup-compatibility/2006" xmlns:aink="http://schemas.microsoft.com/office/drawing/2016/ink" xmlns:am3d="http://schemas.microsoft.com/office/drawing/2017/model3d" xmlns:o="urn:schemas-microsoft-com:office:office" xmlns:r="http://schemas.openxmlformats.org/officeDocument/2006/relationships" xmlns:m="http://schemas.openxmlformats.org/officeDocument/2006/math" xmlns:v="urn:schemas-microsoft-com:vml" xmlns:wp14="http://schemas.microsoft.com/office/word/2010/wordprocessingDrawing" xmlns:wp="http://schemas.openxmlformats.org/drawingml/2006/wordprocessingDrawing" xmlns:w10="urn:schemas-microsoft-com:office:word" xmlns:w="http://schemas.openxmlformats.org/wordprocessingml/2006/main" xmlns:w14="http://schemas.microsoft.com/office/word/2010/wordml" xmlns:w15="http://schemas.microsoft.com/office/word/2012/wordml" xmlns:w16se="http://schemas.microsoft.com/office/word/2015/wordml/symex" xmlns:wpg="http://schemas.microsoft.com/office/word/2010/wordprocessingGroup" xmlns:wpi="http://schemas.microsoft.com/office/word/2010/wordprocessingInk" xmlns:wne="http://schemas.microsoft.com/office/word/2006/wordml" xmlns:wps="http://schemas.microsoft.com/office/word/2010/wordprocessingShape" mc:Ignorable="w14 w15 w16se wp14">
+<w:endnotes xmlns:wpc="http://schemas.microsoft.com/office/word/2010/wordprocessingCanvas" xmlns:mc="http://schemas.openxmlformats.org/markup-compatibility/2006" xmlns:o="urn:schemas-microsoft-com:office:office" xmlns:r="http://schemas.openxmlformats.org/officeDocument/2006/relationships" xmlns:m="http://schemas.openxmlformats.org/officeDocument/2006/math" xmlns:v="urn:schemas-microsoft-com:vml" xmlns:wp14="http://schemas.microsoft.com/office/word/2010/wordprocessingDrawing" xmlns:wp="http://schemas.openxmlformats.org/drawingml/2006/wordprocessingDrawing" xmlns:w10="urn:schemas-microsoft-com:office:word" xmlns:w="http://schemas.openxmlformats.org/wordprocessingml/2006/main" xmlns:w14="http://schemas.microsoft.com/office/word/2010/wordml" xmlns:w15="http://schemas.microsoft.com/office/word/2012/wordml" xmlns:wpg="http://schemas.microsoft.com/office/word/2010/wordprocessingGroup" xmlns:wpi="http://schemas.microsoft.com/office/word/2010/wordprocessingInk" xmlns:wne="http://schemas.microsoft.com/office/word/2006/wordml" xmlns:wps="http://schemas.microsoft.com/office/word/2010/wordprocessingShape" mc:Ignorable="w14 w15 wp14">
   <w:endnote w:type="separator" w:id="-1">
     <w:p>
       <w:pPr>
@@ -8814,7 +9268,7 @@
 </file>
 
 <file path=word/footer1.xml><?xml version="1.0" encoding="utf-8"?>
-<w:ftr xmlns:wpc="http://schemas.microsoft.com/office/word/2010/wordprocessingCanvas" xmlns:cx="http://schemas.microsoft.com/office/drawing/2014/chartex" xmlns:cx1="http://schemas.microsoft.com/office/drawing/2015/9/8/chartex" xmlns:cx2="http://schemas.microsoft.com/office/drawing/2015/10/21/chartex" xmlns:cx3="http://schemas.microsoft.com/office/drawing/2016/5/9/chartex" xmlns:cx4="http://schemas.microsoft.com/office/drawing/2016/5/10/chartex" xmlns:cx5="http://schemas.microsoft.com/office/drawing/2016/5/11/chartex" xmlns:cx6="http://schemas.microsoft.com/office/drawing/2016/5/12/chartex" xmlns:cx7="http://schemas.microsoft.com/office/drawing/2016/5/13/chartex" xmlns:cx8="http://schemas.microsoft.com/office/drawing/2016/5/14/chartex" xmlns:mc="http://schemas.openxmlformats.org/markup-compatibility/2006" xmlns:aink="http://schemas.microsoft.com/office/drawing/2016/ink" xmlns:am3d="http://schemas.microsoft.com/office/drawing/2017/model3d" xmlns:o="urn:schemas-microsoft-com:office:office" xmlns:r="http://schemas.openxmlformats.org/officeDocument/2006/relationships" xmlns:m="http://schemas.openxmlformats.org/officeDocument/2006/math" xmlns:v="urn:schemas-microsoft-com:vml" xmlns:wp14="http://schemas.microsoft.com/office/word/2010/wordprocessingDrawing" xmlns:wp="http://schemas.openxmlformats.org/drawingml/2006/wordprocessingDrawing" xmlns:w10="urn:schemas-microsoft-com:office:word" xmlns:w="http://schemas.openxmlformats.org/wordprocessingml/2006/main" xmlns:w14="http://schemas.microsoft.com/office/word/2010/wordml" xmlns:w15="http://schemas.microsoft.com/office/word/2012/wordml" xmlns:w16se="http://schemas.microsoft.com/office/word/2015/wordml/symex" xmlns:wpg="http://schemas.microsoft.com/office/word/2010/wordprocessingGroup" xmlns:wpi="http://schemas.microsoft.com/office/word/2010/wordprocessingInk" xmlns:wne="http://schemas.microsoft.com/office/word/2006/wordml" xmlns:wps="http://schemas.microsoft.com/office/word/2010/wordprocessingShape" mc:Ignorable="w14 w15 w16se wp14">
+<w:ftr xmlns:wpc="http://schemas.microsoft.com/office/word/2010/wordprocessingCanvas" xmlns:mc="http://schemas.openxmlformats.org/markup-compatibility/2006" xmlns:o="urn:schemas-microsoft-com:office:office" xmlns:r="http://schemas.openxmlformats.org/officeDocument/2006/relationships" xmlns:m="http://schemas.openxmlformats.org/officeDocument/2006/math" xmlns:v="urn:schemas-microsoft-com:vml" xmlns:wp14="http://schemas.microsoft.com/office/word/2010/wordprocessingDrawing" xmlns:wp="http://schemas.openxmlformats.org/drawingml/2006/wordprocessingDrawing" xmlns:w10="urn:schemas-microsoft-com:office:word" xmlns:w="http://schemas.openxmlformats.org/wordprocessingml/2006/main" xmlns:w14="http://schemas.microsoft.com/office/word/2010/wordml" xmlns:w15="http://schemas.microsoft.com/office/word/2012/wordml" xmlns:wpg="http://schemas.microsoft.com/office/word/2010/wordprocessingGroup" xmlns:wpi="http://schemas.microsoft.com/office/word/2010/wordprocessingInk" xmlns:wne="http://schemas.microsoft.com/office/word/2006/wordml" xmlns:wps="http://schemas.microsoft.com/office/word/2010/wordprocessingShape" mc:Ignorable="w14 w15 wp14">
   <w:sdt>
     <w:sdtPr>
       <w:id w:val="-1141953937"/>
@@ -8827,11 +9281,12 @@
     <w:sdtContent>
       <w:p>
         <w:pPr>
-          <w:pStyle w:val="Voettekst"/>
+          <w:pStyle w:val="Footer"/>
         </w:pPr>
         <w:r>
           <w:rPr>
             <w:noProof/>
+            <w:lang w:eastAsia="nl-NL"/>
           </w:rPr>
           <mc:AlternateContent>
             <mc:Choice Requires="wps">
@@ -8915,7 +9370,7 @@
                                   <w:noProof/>
                                   <w:color w:val="ED7D31" w:themeColor="accent2"/>
                                 </w:rPr>
-                                <w:t>16</w:t>
+                                <w:t>17</w:t>
                               </w:r>
                               <w:r>
                                 <w:rPr>
@@ -8970,7 +9425,7 @@
                             <w:noProof/>
                             <w:color w:val="ED7D31" w:themeColor="accent2"/>
                           </w:rPr>
-                          <w:t>16</w:t>
+                          <w:t>17</w:t>
                         </w:r>
                         <w:r>
                           <w:rPr>
@@ -8994,7 +9449,7 @@
 </file>
 
 <file path=word/footnotes.xml><?xml version="1.0" encoding="utf-8"?>
-<w:footnotes xmlns:wpc="http://schemas.microsoft.com/office/word/2010/wordprocessingCanvas" xmlns:cx="http://schemas.microsoft.com/office/drawing/2014/chartex" xmlns:cx1="http://schemas.microsoft.com/office/drawing/2015/9/8/chartex" xmlns:cx2="http://schemas.microsoft.com/office/drawing/2015/10/21/chartex" xmlns:cx3="http://schemas.microsoft.com/office/drawing/2016/5/9/chartex" xmlns:cx4="http://schemas.microsoft.com/office/drawing/2016/5/10/chartex" xmlns:cx5="http://schemas.microsoft.com/office/drawing/2016/5/11/chartex" xmlns:cx6="http://schemas.microsoft.com/office/drawing/2016/5/12/chartex" xmlns:cx7="http://schemas.microsoft.com/office/drawing/2016/5/13/chartex" xmlns:cx8="http://schemas.microsoft.com/office/drawing/2016/5/14/chartex" xmlns:mc="http://schemas.openxmlformats.org/markup-compatibility/2006" xmlns:aink="http://schemas.microsoft.com/office/drawing/2016/ink" xmlns:am3d="http://schemas.microsoft.com/office/drawing/2017/model3d" xmlns:o="urn:schemas-microsoft-com:office:office" xmlns:r="http://schemas.openxmlformats.org/officeDocument/2006/relationships" xmlns:m="http://schemas.openxmlformats.org/officeDocument/2006/math" xmlns:v="urn:schemas-microsoft-com:vml" xmlns:wp14="http://schemas.microsoft.com/office/word/2010/wordprocessingDrawing" xmlns:wp="http://schemas.openxmlformats.org/drawingml/2006/wordprocessingDrawing" xmlns:w10="urn:schemas-microsoft-com:office:word" xmlns:w="http://schemas.openxmlformats.org/wordprocessingml/2006/main" xmlns:w14="http://schemas.microsoft.com/office/word/2010/wordml" xmlns:w15="http://schemas.microsoft.com/office/word/2012/wordml" xmlns:w16se="http://schemas.microsoft.com/office/word/2015/wordml/symex" xmlns:wpg="http://schemas.microsoft.com/office/word/2010/wordprocessingGroup" xmlns:wpi="http://schemas.microsoft.com/office/word/2010/wordprocessingInk" xmlns:wne="http://schemas.microsoft.com/office/word/2006/wordml" xmlns:wps="http://schemas.microsoft.com/office/word/2010/wordprocessingShape" mc:Ignorable="w14 w15 w16se wp14">
+<w:footnotes xmlns:wpc="http://schemas.microsoft.com/office/word/2010/wordprocessingCanvas" xmlns:mc="http://schemas.openxmlformats.org/markup-compatibility/2006" xmlns:o="urn:schemas-microsoft-com:office:office" xmlns:r="http://schemas.openxmlformats.org/officeDocument/2006/relationships" xmlns:m="http://schemas.openxmlformats.org/officeDocument/2006/math" xmlns:v="urn:schemas-microsoft-com:vml" xmlns:wp14="http://schemas.microsoft.com/office/word/2010/wordprocessingDrawing" xmlns:wp="http://schemas.openxmlformats.org/drawingml/2006/wordprocessingDrawing" xmlns:w10="urn:schemas-microsoft-com:office:word" xmlns:w="http://schemas.openxmlformats.org/wordprocessingml/2006/main" xmlns:w14="http://schemas.microsoft.com/office/word/2010/wordml" xmlns:w15="http://schemas.microsoft.com/office/word/2012/wordml" xmlns:wpg="http://schemas.microsoft.com/office/word/2010/wordprocessingGroup" xmlns:wpi="http://schemas.microsoft.com/office/word/2010/wordprocessingInk" xmlns:wne="http://schemas.microsoft.com/office/word/2006/wordml" xmlns:wps="http://schemas.microsoft.com/office/word/2010/wordprocessingShape" mc:Ignorable="w14 w15 wp14">
   <w:footnote w:type="separator" w:id="-1">
     <w:p>
       <w:pPr>
@@ -9019,8 +9474,8 @@
 </file>
 
 <file path=word/numbering.xml><?xml version="1.0" encoding="utf-8"?>
-<w:numbering xmlns:wpc="http://schemas.microsoft.com/office/word/2010/wordprocessingCanvas" xmlns:cx="http://schemas.microsoft.com/office/drawing/2014/chartex" xmlns:cx1="http://schemas.microsoft.com/office/drawing/2015/9/8/chartex" xmlns:cx2="http://schemas.microsoft.com/office/drawing/2015/10/21/chartex" xmlns:cx3="http://schemas.microsoft.com/office/drawing/2016/5/9/chartex" xmlns:cx4="http://schemas.microsoft.com/office/drawing/2016/5/10/chartex" xmlns:cx5="http://schemas.microsoft.com/office/drawing/2016/5/11/chartex" xmlns:cx6="http://schemas.microsoft.com/office/drawing/2016/5/12/chartex" xmlns:cx7="http://schemas.microsoft.com/office/drawing/2016/5/13/chartex" xmlns:cx8="http://schemas.microsoft.com/office/drawing/2016/5/14/chartex" xmlns:mc="http://schemas.openxmlformats.org/markup-compatibility/2006" xmlns:aink="http://schemas.microsoft.com/office/drawing/2016/ink" xmlns:am3d="http://schemas.microsoft.com/office/drawing/2017/model3d" xmlns:o="urn:schemas-microsoft-com:office:office" xmlns:r="http://schemas.openxmlformats.org/officeDocument/2006/relationships" xmlns:m="http://schemas.openxmlformats.org/officeDocument/2006/math" xmlns:v="urn:schemas-microsoft-com:vml" xmlns:wp14="http://schemas.microsoft.com/office/word/2010/wordprocessingDrawing" xmlns:wp="http://schemas.openxmlformats.org/drawingml/2006/wordprocessingDrawing" xmlns:w10="urn:schemas-microsoft-com:office:word" xmlns:w="http://schemas.openxmlformats.org/wordprocessingml/2006/main" xmlns:w14="http://schemas.microsoft.com/office/word/2010/wordml" xmlns:w15="http://schemas.microsoft.com/office/word/2012/wordml" xmlns:w16se="http://schemas.microsoft.com/office/word/2015/wordml/symex" xmlns:wpg="http://schemas.microsoft.com/office/word/2010/wordprocessingGroup" xmlns:wpi="http://schemas.microsoft.com/office/word/2010/wordprocessingInk" xmlns:wne="http://schemas.microsoft.com/office/word/2006/wordml" xmlns:wps="http://schemas.microsoft.com/office/word/2010/wordprocessingShape" mc:Ignorable="w14 w15 w16se wp14">
-  <w:abstractNum w:abstractNumId="0" w15:restartNumberingAfterBreak="0">
+<w:numbering xmlns:wpc="http://schemas.microsoft.com/office/word/2010/wordprocessingCanvas" xmlns:mc="http://schemas.openxmlformats.org/markup-compatibility/2006" xmlns:o="urn:schemas-microsoft-com:office:office" xmlns:r="http://schemas.openxmlformats.org/officeDocument/2006/relationships" xmlns:m="http://schemas.openxmlformats.org/officeDocument/2006/math" xmlns:v="urn:schemas-microsoft-com:vml" xmlns:wp14="http://schemas.microsoft.com/office/word/2010/wordprocessingDrawing" xmlns:wp="http://schemas.openxmlformats.org/drawingml/2006/wordprocessingDrawing" xmlns:w10="urn:schemas-microsoft-com:office:word" xmlns:w="http://schemas.openxmlformats.org/wordprocessingml/2006/main" xmlns:w14="http://schemas.microsoft.com/office/word/2010/wordml" xmlns:w15="http://schemas.microsoft.com/office/word/2012/wordml" xmlns:wpg="http://schemas.microsoft.com/office/word/2010/wordprocessingGroup" xmlns:wpi="http://schemas.microsoft.com/office/word/2010/wordprocessingInk" xmlns:wne="http://schemas.microsoft.com/office/word/2006/wordml" xmlns:wps="http://schemas.microsoft.com/office/word/2010/wordprocessingShape" mc:Ignorable="w14 w15 wp14">
+  <w:abstractNum w:abstractNumId="0">
     <w:nsid w:val="0D8F4D1D"/>
     <w:multiLevelType w:val="hybridMultilevel"/>
     <w:tmpl w:val="5A54C4AC"/>
@@ -9109,7 +9564,7 @@
       </w:pPr>
     </w:lvl>
   </w:abstractNum>
-  <w:abstractNum w:abstractNumId="1" w15:restartNumberingAfterBreak="0">
+  <w:abstractNum w:abstractNumId="1">
     <w:nsid w:val="56262F54"/>
     <w:multiLevelType w:val="hybridMultilevel"/>
     <w:tmpl w:val="CEBEE5C0"/>
@@ -9208,7 +9663,7 @@
 </file>
 
 <file path=word/styles.xml><?xml version="1.0" encoding="utf-8"?>
-<w:styles xmlns:mc="http://schemas.openxmlformats.org/markup-compatibility/2006" xmlns:r="http://schemas.openxmlformats.org/officeDocument/2006/relationships" xmlns:w="http://schemas.openxmlformats.org/wordprocessingml/2006/main" xmlns:w14="http://schemas.microsoft.com/office/word/2010/wordml" xmlns:w15="http://schemas.microsoft.com/office/word/2012/wordml" xmlns:w16se="http://schemas.microsoft.com/office/word/2015/wordml/symex" mc:Ignorable="w14 w15 w16se">
+<w:styles xmlns:mc="http://schemas.openxmlformats.org/markup-compatibility/2006" xmlns:r="http://schemas.openxmlformats.org/officeDocument/2006/relationships" xmlns:w="http://schemas.openxmlformats.org/wordprocessingml/2006/main" xmlns:w14="http://schemas.microsoft.com/office/word/2010/wordml" xmlns:w15="http://schemas.microsoft.com/office/word/2012/wordml" mc:Ignorable="w14 w15">
   <w:docDefaults>
     <w:rPrDefault>
       <w:rPr>
@@ -9224,7 +9679,7 @@
       </w:pPr>
     </w:pPrDefault>
   </w:docDefaults>
-  <w:latentStyles w:defLockedState="0" w:defUIPriority="99" w:defSemiHidden="0" w:defUnhideWhenUsed="0" w:defQFormat="0" w:count="375">
+  <w:latentStyles w:defLockedState="0" w:defUIPriority="99" w:defSemiHidden="0" w:defUnhideWhenUsed="0" w:defQFormat="0" w:count="371">
     <w:lsdException w:name="Normal" w:uiPriority="0" w:qFormat="1"/>
     <w:lsdException w:name="heading 1" w:uiPriority="9" w:qFormat="1"/>
     <w:lsdException w:name="heading 2" w:semiHidden="1" w:uiPriority="9" w:unhideWhenUsed="1" w:qFormat="1"/>
@@ -9596,20 +10051,16 @@
     <w:lsdException w:name="List Table 5 Dark Accent 6" w:uiPriority="50"/>
     <w:lsdException w:name="List Table 6 Colorful Accent 6" w:uiPriority="51"/>
     <w:lsdException w:name="List Table 7 Colorful Accent 6" w:uiPriority="52"/>
-    <w:lsdException w:name="Mention" w:semiHidden="1" w:unhideWhenUsed="1"/>
-    <w:lsdException w:name="Smart Hyperlink" w:semiHidden="1" w:unhideWhenUsed="1"/>
-    <w:lsdException w:name="Hashtag" w:semiHidden="1" w:unhideWhenUsed="1"/>
-    <w:lsdException w:name="Unresolved Mention" w:semiHidden="1" w:unhideWhenUsed="1"/>
   </w:latentStyles>
-  <w:style w:type="paragraph" w:default="1" w:styleId="Standaard">
+  <w:style w:type="paragraph" w:default="1" w:styleId="Normal">
     <w:name w:val="Normal"/>
     <w:qFormat/>
   </w:style>
-  <w:style w:type="paragraph" w:styleId="Kop1">
+  <w:style w:type="paragraph" w:styleId="Heading1">
     <w:name w:val="heading 1"/>
-    <w:basedOn w:val="Standaard"/>
-    <w:next w:val="Standaard"/>
-    <w:link w:val="Kop1Char"/>
+    <w:basedOn w:val="Normal"/>
+    <w:next w:val="Normal"/>
+    <w:link w:val="Heading1Char"/>
     <w:uiPriority w:val="9"/>
     <w:qFormat/>
     <w:rsid w:val="00C21966"/>
@@ -9626,11 +10077,11 @@
       <w:szCs w:val="32"/>
     </w:rPr>
   </w:style>
-  <w:style w:type="paragraph" w:styleId="Kop2">
+  <w:style w:type="paragraph" w:styleId="Heading2">
     <w:name w:val="heading 2"/>
-    <w:basedOn w:val="Standaard"/>
-    <w:next w:val="Standaard"/>
-    <w:link w:val="Kop2Char"/>
+    <w:basedOn w:val="Normal"/>
+    <w:next w:val="Normal"/>
+    <w:link w:val="Heading2Char"/>
     <w:uiPriority w:val="9"/>
     <w:unhideWhenUsed/>
     <w:qFormat/>
@@ -9648,11 +10099,11 @@
       <w:szCs w:val="26"/>
     </w:rPr>
   </w:style>
-  <w:style w:type="paragraph" w:styleId="Kop3">
+  <w:style w:type="paragraph" w:styleId="Heading3">
     <w:name w:val="heading 3"/>
-    <w:basedOn w:val="Standaard"/>
-    <w:next w:val="Standaard"/>
-    <w:link w:val="Kop3Char"/>
+    <w:basedOn w:val="Normal"/>
+    <w:next w:val="Normal"/>
+    <w:link w:val="Heading3Char"/>
     <w:uiPriority w:val="9"/>
     <w:unhideWhenUsed/>
     <w:qFormat/>
@@ -9670,11 +10121,11 @@
       <w:szCs w:val="24"/>
     </w:rPr>
   </w:style>
-  <w:style w:type="paragraph" w:styleId="Kop4">
+  <w:style w:type="paragraph" w:styleId="Heading4">
     <w:name w:val="heading 4"/>
-    <w:basedOn w:val="Standaard"/>
-    <w:next w:val="Standaard"/>
-    <w:link w:val="Kop4Char"/>
+    <w:basedOn w:val="Normal"/>
+    <w:next w:val="Normal"/>
+    <w:link w:val="Heading4Char"/>
     <w:uiPriority w:val="9"/>
     <w:unhideWhenUsed/>
     <w:qFormat/>
@@ -9692,13 +10143,13 @@
       <w:color w:val="2F5496" w:themeColor="accent1" w:themeShade="BF"/>
     </w:rPr>
   </w:style>
-  <w:style w:type="character" w:default="1" w:styleId="Standaardalinea-lettertype">
+  <w:style w:type="character" w:default="1" w:styleId="DefaultParagraphFont">
     <w:name w:val="Default Paragraph Font"/>
     <w:uiPriority w:val="1"/>
     <w:semiHidden/>
     <w:unhideWhenUsed/>
   </w:style>
-  <w:style w:type="table" w:default="1" w:styleId="Standaardtabel">
+  <w:style w:type="table" w:default="1" w:styleId="TableNormal">
     <w:name w:val="Normal Table"/>
     <w:uiPriority w:val="99"/>
     <w:semiHidden/>
@@ -9713,15 +10164,15 @@
       </w:tblCellMar>
     </w:tblPr>
   </w:style>
-  <w:style w:type="numbering" w:default="1" w:styleId="Geenlijst">
+  <w:style w:type="numbering" w:default="1" w:styleId="NoList">
     <w:name w:val="No List"/>
     <w:uiPriority w:val="99"/>
     <w:semiHidden/>
     <w:unhideWhenUsed/>
   </w:style>
-  <w:style w:type="paragraph" w:styleId="Geenafstand">
+  <w:style w:type="paragraph" w:styleId="NoSpacing">
     <w:name w:val="No Spacing"/>
-    <w:link w:val="GeenafstandChar"/>
+    <w:link w:val="NoSpacingChar"/>
     <w:uiPriority w:val="1"/>
     <w:qFormat/>
     <w:rsid w:val="00C21966"/>
@@ -9733,10 +10184,10 @@
       <w:lang w:val="en-US"/>
     </w:rPr>
   </w:style>
-  <w:style w:type="character" w:customStyle="1" w:styleId="GeenafstandChar">
-    <w:name w:val="Geen afstand Char"/>
-    <w:basedOn w:val="Standaardalinea-lettertype"/>
-    <w:link w:val="Geenafstand"/>
+  <w:style w:type="character" w:customStyle="1" w:styleId="NoSpacingChar">
+    <w:name w:val="No Spacing Char"/>
+    <w:basedOn w:val="DefaultParagraphFont"/>
+    <w:link w:val="NoSpacing"/>
     <w:uiPriority w:val="1"/>
     <w:rsid w:val="00C21966"/>
     <w:rPr>
@@ -9744,10 +10195,10 @@
       <w:lang w:val="en-US"/>
     </w:rPr>
   </w:style>
-  <w:style w:type="character" w:customStyle="1" w:styleId="Kop1Char">
-    <w:name w:val="Kop 1 Char"/>
-    <w:basedOn w:val="Standaardalinea-lettertype"/>
-    <w:link w:val="Kop1"/>
+  <w:style w:type="character" w:customStyle="1" w:styleId="Heading1Char">
+    <w:name w:val="Heading 1 Char"/>
+    <w:basedOn w:val="DefaultParagraphFont"/>
+    <w:link w:val="Heading1"/>
     <w:uiPriority w:val="9"/>
     <w:rsid w:val="00C21966"/>
     <w:rPr>
@@ -9757,10 +10208,10 @@
       <w:szCs w:val="32"/>
     </w:rPr>
   </w:style>
-  <w:style w:type="paragraph" w:styleId="Ballontekst">
+  <w:style w:type="paragraph" w:styleId="BalloonText">
     <w:name w:val="Balloon Text"/>
-    <w:basedOn w:val="Standaard"/>
-    <w:link w:val="BallontekstChar"/>
+    <w:basedOn w:val="Normal"/>
+    <w:link w:val="BalloonTextChar"/>
     <w:uiPriority w:val="99"/>
     <w:semiHidden/>
     <w:unhideWhenUsed/>
@@ -9774,10 +10225,10 @@
       <w:szCs w:val="18"/>
     </w:rPr>
   </w:style>
-  <w:style w:type="character" w:customStyle="1" w:styleId="BallontekstChar">
-    <w:name w:val="Ballontekst Char"/>
-    <w:basedOn w:val="Standaardalinea-lettertype"/>
-    <w:link w:val="Ballontekst"/>
+  <w:style w:type="character" w:customStyle="1" w:styleId="BalloonTextChar">
+    <w:name w:val="Balloon Text Char"/>
+    <w:basedOn w:val="DefaultParagraphFont"/>
+    <w:link w:val="BalloonText"/>
     <w:uiPriority w:val="99"/>
     <w:semiHidden/>
     <w:rsid w:val="009401A0"/>
@@ -9787,10 +10238,10 @@
       <w:szCs w:val="18"/>
     </w:rPr>
   </w:style>
-  <w:style w:type="paragraph" w:styleId="Kopvaninhoudsopgave">
+  <w:style w:type="paragraph" w:styleId="TOCHeading">
     <w:name w:val="TOC Heading"/>
-    <w:basedOn w:val="Kop1"/>
-    <w:next w:val="Standaard"/>
+    <w:basedOn w:val="Heading1"/>
+    <w:next w:val="Normal"/>
     <w:uiPriority w:val="39"/>
     <w:unhideWhenUsed/>
     <w:qFormat/>
@@ -9802,10 +10253,10 @@
       <w:lang w:val="en-US"/>
     </w:rPr>
   </w:style>
-  <w:style w:type="paragraph" w:styleId="Inhopg1">
+  <w:style w:type="paragraph" w:styleId="TOC1">
     <w:name w:val="toc 1"/>
-    <w:basedOn w:val="Standaard"/>
-    <w:next w:val="Standaard"/>
+    <w:basedOn w:val="Normal"/>
+    <w:next w:val="Normal"/>
     <w:autoRedefine/>
     <w:uiPriority w:val="39"/>
     <w:unhideWhenUsed/>
@@ -9823,7 +10274,7 @@
   </w:style>
   <w:style w:type="character" w:styleId="Hyperlink">
     <w:name w:val="Hyperlink"/>
-    <w:basedOn w:val="Standaardalinea-lettertype"/>
+    <w:basedOn w:val="DefaultParagraphFont"/>
     <w:uiPriority w:val="99"/>
     <w:unhideWhenUsed/>
     <w:rsid w:val="009401A0"/>
@@ -9832,10 +10283,10 @@
       <w:u w:val="single"/>
     </w:rPr>
   </w:style>
-  <w:style w:type="character" w:customStyle="1" w:styleId="Kop2Char">
-    <w:name w:val="Kop 2 Char"/>
-    <w:basedOn w:val="Standaardalinea-lettertype"/>
-    <w:link w:val="Kop2"/>
+  <w:style w:type="character" w:customStyle="1" w:styleId="Heading2Char">
+    <w:name w:val="Heading 2 Char"/>
+    <w:basedOn w:val="DefaultParagraphFont"/>
+    <w:link w:val="Heading2"/>
     <w:uiPriority w:val="9"/>
     <w:rsid w:val="00E45E50"/>
     <w:rPr>
@@ -9845,10 +10296,10 @@
       <w:szCs w:val="26"/>
     </w:rPr>
   </w:style>
-  <w:style w:type="paragraph" w:styleId="Inhopg2">
+  <w:style w:type="paragraph" w:styleId="TOC2">
     <w:name w:val="toc 2"/>
-    <w:basedOn w:val="Standaard"/>
-    <w:next w:val="Standaard"/>
+    <w:basedOn w:val="Normal"/>
+    <w:next w:val="Normal"/>
     <w:autoRedefine/>
     <w:uiPriority w:val="39"/>
     <w:unhideWhenUsed/>
@@ -9858,10 +10309,10 @@
       <w:ind w:left="220"/>
     </w:pPr>
   </w:style>
-  <w:style w:type="character" w:customStyle="1" w:styleId="Kop3Char">
-    <w:name w:val="Kop 3 Char"/>
-    <w:basedOn w:val="Standaardalinea-lettertype"/>
-    <w:link w:val="Kop3"/>
+  <w:style w:type="character" w:customStyle="1" w:styleId="Heading3Char">
+    <w:name w:val="Heading 3 Char"/>
+    <w:basedOn w:val="DefaultParagraphFont"/>
+    <w:link w:val="Heading3"/>
     <w:uiPriority w:val="9"/>
     <w:rsid w:val="00C01E18"/>
     <w:rPr>
@@ -9871,9 +10322,9 @@
       <w:szCs w:val="24"/>
     </w:rPr>
   </w:style>
-  <w:style w:type="paragraph" w:styleId="Lijstalinea">
+  <w:style w:type="paragraph" w:styleId="ListParagraph">
     <w:name w:val="List Paragraph"/>
-    <w:basedOn w:val="Standaard"/>
+    <w:basedOn w:val="Normal"/>
     <w:uiPriority w:val="34"/>
     <w:qFormat/>
     <w:rsid w:val="00804699"/>
@@ -9882,15 +10333,16 @@
       <w:contextualSpacing/>
     </w:pPr>
   </w:style>
-  <w:style w:type="table" w:styleId="Tabelraster">
+  <w:style w:type="table" w:styleId="TableGrid">
     <w:name w:val="Table Grid"/>
-    <w:basedOn w:val="Standaardtabel"/>
+    <w:basedOn w:val="TableNormal"/>
     <w:uiPriority w:val="39"/>
     <w:rsid w:val="00BB089F"/>
     <w:pPr>
       <w:spacing w:after="0" w:line="240" w:lineRule="auto"/>
     </w:pPr>
     <w:tblPr>
+      <w:tblInd w:w="0" w:type="dxa"/>
       <w:tblBorders>
         <w:top w:val="single" w:sz="4" w:space="0" w:color="auto"/>
         <w:left w:val="single" w:sz="4" w:space="0" w:color="auto"/>
@@ -9899,12 +10351,18 @@
         <w:insideH w:val="single" w:sz="4" w:space="0" w:color="auto"/>
         <w:insideV w:val="single" w:sz="4" w:space="0" w:color="auto"/>
       </w:tblBorders>
+      <w:tblCellMar>
+        <w:top w:w="0" w:type="dxa"/>
+        <w:left w:w="108" w:type="dxa"/>
+        <w:bottom w:w="0" w:type="dxa"/>
+        <w:right w:w="108" w:type="dxa"/>
+      </w:tblCellMar>
     </w:tblPr>
   </w:style>
-  <w:style w:type="paragraph" w:styleId="Inhopg3">
+  <w:style w:type="paragraph" w:styleId="TOC3">
     <w:name w:val="toc 3"/>
-    <w:basedOn w:val="Standaard"/>
-    <w:next w:val="Standaard"/>
+    <w:basedOn w:val="Normal"/>
+    <w:next w:val="Normal"/>
     <w:autoRedefine/>
     <w:uiPriority w:val="39"/>
     <w:unhideWhenUsed/>
@@ -9914,10 +10372,10 @@
       <w:ind w:left="440"/>
     </w:pPr>
   </w:style>
-  <w:style w:type="paragraph" w:styleId="Koptekst">
+  <w:style w:type="paragraph" w:styleId="Header">
     <w:name w:val="header"/>
-    <w:basedOn w:val="Standaard"/>
-    <w:link w:val="KoptekstChar"/>
+    <w:basedOn w:val="Normal"/>
+    <w:link w:val="HeaderChar"/>
     <w:uiPriority w:val="99"/>
     <w:unhideWhenUsed/>
     <w:rsid w:val="00A14A55"/>
@@ -9929,17 +10387,17 @@
       <w:spacing w:after="0" w:line="240" w:lineRule="auto"/>
     </w:pPr>
   </w:style>
-  <w:style w:type="character" w:customStyle="1" w:styleId="KoptekstChar">
-    <w:name w:val="Koptekst Char"/>
-    <w:basedOn w:val="Standaardalinea-lettertype"/>
-    <w:link w:val="Koptekst"/>
+  <w:style w:type="character" w:customStyle="1" w:styleId="HeaderChar">
+    <w:name w:val="Header Char"/>
+    <w:basedOn w:val="DefaultParagraphFont"/>
+    <w:link w:val="Header"/>
     <w:uiPriority w:val="99"/>
     <w:rsid w:val="00A14A55"/>
   </w:style>
-  <w:style w:type="paragraph" w:styleId="Voettekst">
+  <w:style w:type="paragraph" w:styleId="Footer">
     <w:name w:val="footer"/>
-    <w:basedOn w:val="Standaard"/>
-    <w:link w:val="VoettekstChar"/>
+    <w:basedOn w:val="Normal"/>
+    <w:link w:val="FooterChar"/>
     <w:uiPriority w:val="99"/>
     <w:unhideWhenUsed/>
     <w:rsid w:val="00A14A55"/>
@@ -9951,17 +10409,17 @@
       <w:spacing w:after="0" w:line="240" w:lineRule="auto"/>
     </w:pPr>
   </w:style>
-  <w:style w:type="character" w:customStyle="1" w:styleId="VoettekstChar">
-    <w:name w:val="Voettekst Char"/>
-    <w:basedOn w:val="Standaardalinea-lettertype"/>
-    <w:link w:val="Voettekst"/>
+  <w:style w:type="character" w:customStyle="1" w:styleId="FooterChar">
+    <w:name w:val="Footer Char"/>
+    <w:basedOn w:val="DefaultParagraphFont"/>
+    <w:link w:val="Footer"/>
     <w:uiPriority w:val="99"/>
     <w:rsid w:val="00A14A55"/>
   </w:style>
-  <w:style w:type="paragraph" w:styleId="Bijschrift">
+  <w:style w:type="paragraph" w:styleId="Caption">
     <w:name w:val="caption"/>
-    <w:basedOn w:val="Standaard"/>
-    <w:next w:val="Standaard"/>
+    <w:basedOn w:val="Normal"/>
+    <w:next w:val="Normal"/>
     <w:uiPriority w:val="35"/>
     <w:unhideWhenUsed/>
     <w:qFormat/>
@@ -9977,10 +10435,10 @@
       <w:szCs w:val="18"/>
     </w:rPr>
   </w:style>
-  <w:style w:type="character" w:customStyle="1" w:styleId="Kop4Char">
-    <w:name w:val="Kop 4 Char"/>
-    <w:basedOn w:val="Standaardalinea-lettertype"/>
-    <w:link w:val="Kop4"/>
+  <w:style w:type="character" w:customStyle="1" w:styleId="Heading4Char">
+    <w:name w:val="Heading 4 Char"/>
+    <w:basedOn w:val="DefaultParagraphFont"/>
+    <w:link w:val="Heading4"/>
     <w:uiPriority w:val="9"/>
     <w:rsid w:val="00047E18"/>
     <w:rPr>
@@ -10259,7 +10717,7 @@
 </file>
 
 <file path=customXml/itemProps1.xml><?xml version="1.0" encoding="utf-8"?>
-<ds:datastoreItem xmlns:ds="http://schemas.openxmlformats.org/officeDocument/2006/customXml" ds:itemID="{88BD2290-FD47-412A-BEBB-25942FDD7AD8}">
+<ds:datastoreItem xmlns:ds="http://schemas.openxmlformats.org/officeDocument/2006/customXml" ds:itemID="{7DAFA99D-E4E1-4AA2-9AAF-6EC05FBACED5}">
   <ds:schemaRefs>
     <ds:schemaRef ds:uri="http://schemas.openxmlformats.org/officeDocument/2006/bibliography"/>
   </ds:schemaRefs>

</xml_diff>

<commit_message>
AR stukje iets verder
</commit_message>
<xml_diff>
--- a/Onderzoeksverslag stage - Lars Fasil.docx
+++ b/Onderzoeksverslag stage - Lars Fasil.docx
@@ -2946,7 +2946,50 @@
       </w:r>
       <w:bookmarkEnd w:id="2"/>
     </w:p>
-    <w:p/>
+    <w:p>
+      <w:r>
+        <w:t xml:space="preserve">Welke voordelen in </w:t>
+      </w:r>
+      <w:r>
+        <w:t>de leeromstandigheid van het</w:t>
+      </w:r>
+      <w:r>
+        <w:t xml:space="preserve"> Nederlandse </w:t>
+      </w:r>
+      <w:r>
+        <w:t xml:space="preserve">VO </w:t>
+      </w:r>
+      <w:r>
+        <w:t xml:space="preserve">kunnen we documenteren uit een experiment uitgevoerd met een </w:t>
+      </w:r>
+      <w:proofErr w:type="gramStart"/>
+      <w:r>
+        <w:t>AR applicatie</w:t>
+      </w:r>
+      <w:proofErr w:type="gramEnd"/>
+      <w:r>
+        <w:t xml:space="preserve"> </w:t>
+      </w:r>
+      <w:r>
+        <w:t xml:space="preserve">die is gebouwd rondom de </w:t>
+      </w:r>
+      <w:proofErr w:type="spellStart"/>
+      <w:r>
+        <w:t>Lesson’s</w:t>
+      </w:r>
+      <w:proofErr w:type="spellEnd"/>
+      <w:r>
+        <w:t xml:space="preserve"> </w:t>
+      </w:r>
+      <w:proofErr w:type="spellStart"/>
+      <w:r>
+        <w:t>Learned</w:t>
+      </w:r>
+      <w:proofErr w:type="spellEnd"/>
+      <w:r>
+        <w:t xml:space="preserve"> van vorige onderzoeken?</w:t>
+      </w:r>
+    </w:p>
     <w:p>
       <w:pPr>
         <w:pStyle w:val="Kop2"/>
@@ -3126,219 +3169,6 @@
     </w:p>
     <w:p>
       <w:pPr>
-        <w:pStyle w:val="Kop2"/>
-        <w:rPr>
-          <w:highlight w:val="yellow"/>
-        </w:rPr>
-      </w:pPr>
-      <w:bookmarkStart w:id="4" w:name="_Toc500008841"/>
-      <w:r>
-        <w:rPr>
-          <w:highlight w:val="yellow"/>
-        </w:rPr>
-        <w:t xml:space="preserve">2.3 </w:t>
-      </w:r>
-      <w:r>
-        <w:rPr>
-          <w:highlight w:val="yellow"/>
-        </w:rPr>
-        <w:t>Microsoft Hololens</w:t>
-      </w:r>
-      <w:bookmarkEnd w:id="4"/>
-    </w:p>
-    <w:p>
-      <w:pPr>
-        <w:rPr>
-          <w:highlight w:val="yellow"/>
-        </w:rPr>
-      </w:pPr>
-      <w:r>
-        <w:rPr>
-          <w:highlight w:val="yellow"/>
-        </w:rPr>
-        <w:t xml:space="preserve">De </w:t>
-      </w:r>
-      <w:r>
-        <w:rPr>
-          <w:highlight w:val="yellow"/>
-        </w:rPr>
-        <w:t>Microsoft H</w:t>
-      </w:r>
-      <w:r>
-        <w:rPr>
-          <w:highlight w:val="yellow"/>
-        </w:rPr>
-        <w:t xml:space="preserve">ololens is een apparaat dat te vergelijken is met een bril en valt </w:t>
-      </w:r>
-      <w:r>
-        <w:rPr>
-          <w:highlight w:val="yellow"/>
-        </w:rPr>
-        <w:t xml:space="preserve">dan </w:t>
-      </w:r>
-      <w:r>
-        <w:rPr>
-          <w:highlight w:val="yellow"/>
-        </w:rPr>
-        <w:t xml:space="preserve">ook onder de </w:t>
-      </w:r>
-      <w:proofErr w:type="spellStart"/>
-      <w:r>
-        <w:rPr>
-          <w:highlight w:val="yellow"/>
-        </w:rPr>
-        <w:t>augmented</w:t>
-      </w:r>
-      <w:proofErr w:type="spellEnd"/>
-      <w:r>
-        <w:rPr>
-          <w:highlight w:val="yellow"/>
-        </w:rPr>
-        <w:t xml:space="preserve">/mixed reality </w:t>
-      </w:r>
-      <w:proofErr w:type="spellStart"/>
-      <w:r>
-        <w:rPr>
-          <w:highlight w:val="yellow"/>
-        </w:rPr>
-        <w:t>smartglasses</w:t>
-      </w:r>
-      <w:proofErr w:type="spellEnd"/>
-      <w:r>
-        <w:rPr>
-          <w:highlight w:val="yellow"/>
-        </w:rPr>
-        <w:t xml:space="preserve">. Je draagt </w:t>
-      </w:r>
-      <w:r>
-        <w:rPr>
-          <w:highlight w:val="yellow"/>
-        </w:rPr>
-        <w:t>de H</w:t>
-      </w:r>
-      <w:r>
-        <w:rPr>
-          <w:highlight w:val="yellow"/>
-        </w:rPr>
-        <w:t>oloLens op je hoofd en kan doormiddel van doorzichtige schermpjes in de lenzen van de bril allerlei digitale objecten en afbeeldingen zien en besturen. Wat dit speciaal maakt is dat ze als het ware samengevoegd worden met de realiteit omdat je normale zicht er niet door beïnvloed hoeft te worden. De hololens kan dit door de (voor zijn grote) zeer krachtige computer die erin verwerkt is. Ook</w:t>
-      </w:r>
-      <w:r>
-        <w:rPr>
-          <w:highlight w:val="yellow"/>
-        </w:rPr>
-        <w:t xml:space="preserve"> </w:t>
-      </w:r>
-      <w:r>
-        <w:rPr>
-          <w:highlight w:val="yellow"/>
-        </w:rPr>
-        <w:t>al is de hololens pas 30 maart 2016 uitgekomen voor developers zijn de mogelijkheden van de applicaties ervan erg groot</w:t>
-      </w:r>
-      <w:r>
-        <w:rPr>
-          <w:highlight w:val="yellow"/>
-        </w:rPr>
-        <w:t>.</w:t>
-      </w:r>
-    </w:p>
-    <w:p>
-      <w:pPr>
-        <w:pStyle w:val="Kop3"/>
-        <w:rPr>
-          <w:highlight w:val="yellow"/>
-        </w:rPr>
-      </w:pPr>
-      <w:bookmarkStart w:id="5" w:name="_Toc500008842"/>
-      <w:r>
-        <w:rPr>
-          <w:highlight w:val="yellow"/>
-        </w:rPr>
-        <w:t>De Hardware</w:t>
-      </w:r>
-      <w:bookmarkEnd w:id="5"/>
-    </w:p>
-    <w:p>
-      <w:pPr>
-        <w:rPr>
-          <w:highlight w:val="yellow"/>
-        </w:rPr>
-      </w:pPr>
-      <w:r>
-        <w:rPr>
-          <w:highlight w:val="yellow"/>
-        </w:rPr>
-        <w:t xml:space="preserve">Het simuleren, scannen, meten, opnemen vereist veel processing power. Normale computers die normale taken verrichten komen dan ook weg met normale processors, dit zijn de </w:t>
-      </w:r>
-      <w:proofErr w:type="spellStart"/>
-      <w:r>
-        <w:rPr>
-          <w:highlight w:val="yellow"/>
-        </w:rPr>
-        <w:t>central</w:t>
-      </w:r>
-      <w:proofErr w:type="spellEnd"/>
-      <w:r>
-        <w:rPr>
-          <w:highlight w:val="yellow"/>
-        </w:rPr>
-        <w:t xml:space="preserve"> processing unit(CPU) en </w:t>
-      </w:r>
-      <w:proofErr w:type="spellStart"/>
-      <w:r>
-        <w:rPr>
-          <w:highlight w:val="yellow"/>
-        </w:rPr>
-        <w:t>graphics</w:t>
-      </w:r>
-      <w:proofErr w:type="spellEnd"/>
-      <w:r>
-        <w:rPr>
-          <w:highlight w:val="yellow"/>
-        </w:rPr>
-        <w:t xml:space="preserve"> processing unit(GPU). Voor de veel ingewikkeldere en langere berekeningen die de hololens elke frame moet uitvoeren zijn deze processoren niet genoeg. Microsoft heeft hierom een nieuwe derde processor uitgevonden genaamd de ‘</w:t>
-      </w:r>
-      <w:proofErr w:type="spellStart"/>
-      <w:r>
-        <w:rPr>
-          <w:highlight w:val="yellow"/>
-        </w:rPr>
-        <w:t>Holographic</w:t>
-      </w:r>
-      <w:proofErr w:type="spellEnd"/>
-      <w:r>
-        <w:rPr>
-          <w:highlight w:val="yellow"/>
-        </w:rPr>
-        <w:t xml:space="preserve"> processing unit’ ofwel HPU. </w:t>
-      </w:r>
-    </w:p>
-    <w:p>
-      <w:pPr>
-        <w:rPr>
-          <w:highlight w:val="yellow"/>
-        </w:rPr>
-      </w:pPr>
-      <w:r>
-        <w:rPr>
-          <w:highlight w:val="yellow"/>
-        </w:rPr>
-        <w:t xml:space="preserve">De Input krijgt de hololens doormiddel van een versnellingsmeter die acceleratie van het apparaat </w:t>
-      </w:r>
-      <w:r>
-        <w:rPr>
-          <w:highlight w:val="yellow"/>
-        </w:rPr>
-        <w:t>bijhoudt</w:t>
-      </w:r>
-      <w:r>
-        <w:rPr>
-          <w:highlight w:val="yellow"/>
-        </w:rPr>
-        <w:t>, een gyroscoop die de hoeken van de hololens meet om op die manier de hologrammen wereld te kunnen schetsen in het geheugen. Om altijd te kunnen weten in welke richting de hololens op wijst ten opzichte van de wereld zit er ook een magnetometer in. Die meet de magnetische krachten van de aarde net als een kompas en berekent op die basis waar de noord, oost, zuid en west richtingen zijn.</w:t>
-      </w:r>
-    </w:p>
-    <w:p>
-      <w:pPr>
         <w:pStyle w:val="Kop1"/>
         <w:rPr>
           <w:b/>
@@ -3347,7 +3177,7 @@
       <w:r>
         <w:br w:type="column"/>
       </w:r>
-      <w:bookmarkStart w:id="6" w:name="_Toc500008843"/>
+      <w:bookmarkStart w:id="4" w:name="_Toc500008843"/>
       <w:r>
         <w:rPr>
           <w:b/>
@@ -3361,20 +3191,20 @@
         </w:rPr>
         <w:t>Methodes</w:t>
       </w:r>
-      <w:bookmarkEnd w:id="6"/>
+      <w:bookmarkEnd w:id="4"/>
     </w:p>
     <w:p>
       <w:pPr>
         <w:pStyle w:val="Kop2"/>
       </w:pPr>
-      <w:bookmarkStart w:id="7" w:name="_Toc500008844"/>
+      <w:bookmarkStart w:id="5" w:name="_Toc500008844"/>
       <w:r>
         <w:t xml:space="preserve">3.1 </w:t>
       </w:r>
       <w:r>
         <w:t>Zoekmethodes</w:t>
       </w:r>
-      <w:bookmarkEnd w:id="7"/>
+      <w:bookmarkEnd w:id="5"/>
     </w:p>
     <w:p>
       <w:r>
@@ -5622,7 +5452,7 @@
       <w:pPr>
         <w:pStyle w:val="Kop2"/>
       </w:pPr>
-      <w:bookmarkStart w:id="8" w:name="_Toc500008845"/>
+      <w:bookmarkStart w:id="6" w:name="_Toc500008845"/>
       <w:r>
         <w:t>3.</w:t>
       </w:r>
@@ -5641,1162 +5471,1132 @@
         </w:rPr>
         <w:t>(deelvraag 1)</w:t>
       </w:r>
+      <w:bookmarkEnd w:id="6"/>
+    </w:p>
+    <w:p>
+      <w:r>
+        <w:t xml:space="preserve">5,6,22 zijn </w:t>
+      </w:r>
+      <w:proofErr w:type="spellStart"/>
+      <w:r>
+        <w:t>printbased</w:t>
+      </w:r>
+      <w:proofErr w:type="spellEnd"/>
+      <w:r>
+        <w:t xml:space="preserve"> </w:t>
+      </w:r>
+      <w:proofErr w:type="spellStart"/>
+      <w:r>
+        <w:t>learning</w:t>
+      </w:r>
+      <w:proofErr w:type="spellEnd"/>
+      <w:r>
+        <w:t xml:space="preserve"> omdat ik d</w:t>
+      </w:r>
+      <w:r>
+        <w:t>at ook van plan ben met mijn applicatie</w:t>
+      </w:r>
+    </w:p>
+    <w:p/>
+    <w:p>
+      <w:pPr>
+        <w:pStyle w:val="Kop1"/>
+        <w:rPr>
+          <w:b/>
+        </w:rPr>
+      </w:pPr>
+      <w:bookmarkStart w:id="7" w:name="_Toc500008846"/>
+      <w:r>
+        <w:rPr>
+          <w:b/>
+        </w:rPr>
+        <w:t xml:space="preserve">4. </w:t>
+      </w:r>
+      <w:r>
+        <w:rPr>
+          <w:b/>
+        </w:rPr>
+        <w:t>Deskresearch</w:t>
+      </w:r>
+      <w:r>
+        <w:rPr>
+          <w:b/>
+        </w:rPr>
+        <w:t xml:space="preserve"> resultaten</w:t>
+      </w:r>
+      <w:bookmarkEnd w:id="7"/>
+    </w:p>
+    <w:p>
+      <w:bookmarkStart w:id="8" w:name="_Toc500008847"/>
+      <w:r>
+        <w:t xml:space="preserve">In dit hoofdstuk hebben is er eerst gekeken naar wat </w:t>
+      </w:r>
+      <w:proofErr w:type="spellStart"/>
+      <w:r>
+        <w:t>Augmented</w:t>
+      </w:r>
+      <w:proofErr w:type="spellEnd"/>
+      <w:r>
+        <w:t xml:space="preserve"> reality precies inhoud en zijn daarna de relevante selectie onderzoeken opgesomd en geanalyseerd.</w:t>
+      </w:r>
+    </w:p>
+    <w:p>
+      <w:pPr>
+        <w:pStyle w:val="Kop2"/>
+      </w:pPr>
+      <w:r>
+        <w:t>4</w:t>
+      </w:r>
+      <w:r>
+        <w:t>.1</w:t>
+      </w:r>
+      <w:r>
+        <w:t xml:space="preserve"> </w:t>
+      </w:r>
+      <w:proofErr w:type="spellStart"/>
+      <w:r>
+        <w:t>Augmented</w:t>
+      </w:r>
+      <w:proofErr w:type="spellEnd"/>
+      <w:r>
+        <w:t xml:space="preserve"> Reality</w:t>
+      </w:r>
       <w:bookmarkEnd w:id="8"/>
     </w:p>
     <w:p>
-      <w:r>
-        <w:t xml:space="preserve">5,6,22 zijn </w:t>
+      <w:pPr>
+        <w:pStyle w:val="Kop3"/>
+      </w:pPr>
+      <w:bookmarkStart w:id="9" w:name="_Toc500008848"/>
+      <w:r>
+        <w:t>4.1</w:t>
+      </w:r>
+      <w:r>
+        <w:t>.1</w:t>
+      </w:r>
+      <w:r>
+        <w:t xml:space="preserve"> Geschiedenis en technieken</w:t>
+      </w:r>
+      <w:bookmarkEnd w:id="9"/>
+    </w:p>
+    <w:p>
+      <w:pPr>
+        <w:pStyle w:val="Kop4"/>
+        <w:rPr>
+          <w:i w:val="0"/>
+        </w:rPr>
+      </w:pPr>
+      <w:r>
+        <w:rPr>
+          <w:i w:val="0"/>
+        </w:rPr>
+        <w:t>4.1.1</w:t>
+      </w:r>
+      <w:r>
+        <w:rPr>
+          <w:i w:val="0"/>
+        </w:rPr>
+        <w:t>.1</w:t>
+      </w:r>
+      <w:r>
+        <w:rPr>
+          <w:i w:val="0"/>
+        </w:rPr>
+        <w:t xml:space="preserve"> </w:t>
       </w:r>
       <w:proofErr w:type="spellStart"/>
       <w:r>
-        <w:t>printbased</w:t>
+        <w:rPr>
+          <w:i w:val="0"/>
+        </w:rPr>
+        <w:t>HMD’s</w:t>
       </w:r>
       <w:proofErr w:type="spellEnd"/>
       <w:r>
+        <w:rPr>
+          <w:i w:val="0"/>
+        </w:rPr>
+        <w:t>, smartphones en projectoren</w:t>
+      </w:r>
+    </w:p>
+    <w:p>
+      <w:r>
+        <w:t xml:space="preserve">Anders dan de bekende Virtual reality waar de hele echte wereld wordt vervangen door een virtualiteit, gaat </w:t>
+      </w:r>
+      <w:proofErr w:type="spellStart"/>
+      <w:r>
+        <w:t>Augmented</w:t>
+      </w:r>
+      <w:proofErr w:type="spellEnd"/>
+      <w:r>
+        <w:t xml:space="preserve"> reality of AR over het veranderen, aanpassen en toevoegen van verschillende elementen in de echte wereld.</w:t>
+      </w:r>
+    </w:p>
+    <w:p>
+      <w:r>
+        <w:t xml:space="preserve">AR is niks nieuws sinds het eerste concept ervan al in 1901 was bedacht door L. Frank </w:t>
+      </w:r>
+      <w:proofErr w:type="spellStart"/>
+      <w:r>
+        <w:t>Baum</w:t>
+      </w:r>
+      <w:proofErr w:type="spellEnd"/>
+      <w:r>
+        <w:t xml:space="preserve"> de auteur van The wizard of </w:t>
+      </w:r>
+      <w:proofErr w:type="spellStart"/>
+      <w:r>
+        <w:t>Oz</w:t>
+      </w:r>
+      <w:proofErr w:type="spellEnd"/>
+      <w:r>
+        <w:t>(</w:t>
+      </w:r>
+      <w:r>
+        <w:rPr>
+          <w:highlight w:val="yellow"/>
+        </w:rPr>
+        <w:t>bron</w:t>
+      </w:r>
+      <w:r>
+        <w:t>), en daarna voor het eerst echt uitgevoerd was in 1992 door</w:t>
+      </w:r>
+      <w:r>
+        <w:t xml:space="preserve"> Louis Rosenber</w:t>
+      </w:r>
+      <w:r>
+        <w:t xml:space="preserve">g die </w:t>
+      </w:r>
+      <w:r>
+        <w:t xml:space="preserve">het eerste </w:t>
+      </w:r>
+      <w:proofErr w:type="gramStart"/>
+      <w:r>
+        <w:t>AR systeem</w:t>
+      </w:r>
+      <w:proofErr w:type="gramEnd"/>
+      <w:r>
+        <w:t xml:space="preserve"> ontwikkelde genaamd Virtual </w:t>
+      </w:r>
+      <w:proofErr w:type="spellStart"/>
+      <w:r>
+        <w:t>fixtures</w:t>
+      </w:r>
+      <w:proofErr w:type="spellEnd"/>
+      <w:r>
+        <w:t xml:space="preserve">, dit deed hij in de US </w:t>
+      </w:r>
+      <w:proofErr w:type="spellStart"/>
+      <w:r>
+        <w:t>airforce</w:t>
+      </w:r>
+      <w:proofErr w:type="spellEnd"/>
+      <w:r>
+        <w:t xml:space="preserve"> research </w:t>
+      </w:r>
+      <w:proofErr w:type="spellStart"/>
+      <w:r>
+        <w:t>laboratory</w:t>
+      </w:r>
+      <w:proofErr w:type="spellEnd"/>
+      <w:r>
+        <w:t xml:space="preserve"> en demonstreerde de voordelen doormiddel van menselijke prestaties.</w:t>
+      </w:r>
+      <w:r>
+        <w:t>(</w:t>
+      </w:r>
+      <w:r>
+        <w:rPr>
+          <w:highlight w:val="yellow"/>
+        </w:rPr>
+        <w:t>bron</w:t>
+      </w:r>
+      <w:r>
+        <w:t>)</w:t>
+      </w:r>
+      <w:r>
         <w:t xml:space="preserve"> </w:t>
       </w:r>
+      <w:r>
+        <w:t xml:space="preserve">In het heden zie je AR vooral terugkomen in de bekende toepassingen zoals Pokémon Go en google </w:t>
+      </w:r>
       <w:proofErr w:type="spellStart"/>
       <w:r>
-        <w:t>learning</w:t>
+        <w:t>Skymap</w:t>
       </w:r>
       <w:proofErr w:type="spellEnd"/>
       <w:r>
-        <w:t xml:space="preserve"> omdat ik d</w:t>
-      </w:r>
-      <w:r>
-        <w:t>at ook van plan ben met mijn applicatie</w:t>
+        <w:t>.</w:t>
+      </w:r>
+    </w:p>
+    <w:p>
+      <w:r>
+        <w:t xml:space="preserve">De </w:t>
+      </w:r>
+      <w:proofErr w:type="spellStart"/>
+      <w:r>
+        <w:t>head</w:t>
+      </w:r>
+      <w:proofErr w:type="spellEnd"/>
+      <w:r>
+        <w:t xml:space="preserve"> </w:t>
+      </w:r>
+      <w:proofErr w:type="spellStart"/>
+      <w:r>
+        <w:t>mounted</w:t>
+      </w:r>
+      <w:proofErr w:type="spellEnd"/>
+      <w:r>
+        <w:t xml:space="preserve"> device of HMD</w:t>
+      </w:r>
+      <w:r>
+        <w:t>,</w:t>
+      </w:r>
+      <w:r>
+        <w:t xml:space="preserve"> is waar veel mensen naar uitkijken, het is een </w:t>
+      </w:r>
+      <w:proofErr w:type="gramStart"/>
+      <w:r>
+        <w:t>AR apparaat</w:t>
+      </w:r>
+      <w:proofErr w:type="gramEnd"/>
+      <w:r>
+        <w:t xml:space="preserve"> dat je op je hoofd zet als een soort helm met een bril</w:t>
+      </w:r>
+      <w:r>
+        <w:t xml:space="preserve"> en computer</w:t>
+      </w:r>
+      <w:r>
+        <w:t xml:space="preserve"> erin verwerkt. Hiermee kan je zonder je handen te gebruiken toch veel relevante digitale informatie binnenkrijgen. </w:t>
+      </w:r>
+      <w:r>
+        <w:t xml:space="preserve">Dit is onder andere bekend gemaakt door alle </w:t>
+      </w:r>
+      <w:proofErr w:type="spellStart"/>
+      <w:r>
+        <w:t>science</w:t>
+      </w:r>
+      <w:proofErr w:type="spellEnd"/>
+      <w:r>
+        <w:t xml:space="preserve"> fiction films en serie waar deze technologie toentertijd</w:t>
+      </w:r>
+      <w:r>
+        <w:t xml:space="preserve"> erg overdreven was. Nu zijn we eigenlijk helemaal niet meer zover van deze technologie verwijderd.</w:t>
+      </w:r>
+    </w:p>
+    <w:p>
+      <w:r>
+        <w:t xml:space="preserve">Na de gefaalde poging van Google om </w:t>
+      </w:r>
+      <w:proofErr w:type="gramStart"/>
+      <w:r>
+        <w:t>AR brillen</w:t>
+      </w:r>
+      <w:proofErr w:type="gramEnd"/>
+      <w:r>
+        <w:t xml:space="preserve"> </w:t>
+      </w:r>
+      <w:r>
+        <w:t xml:space="preserve">open te stellen voor de publieke consument met de Google </w:t>
+      </w:r>
+      <w:proofErr w:type="spellStart"/>
+      <w:r>
+        <w:t>Glass</w:t>
+      </w:r>
+      <w:proofErr w:type="spellEnd"/>
+      <w:r>
+        <w:t xml:space="preserve"> is de Microsoft Hololens nu langzaam opgang aan het komen voor het echte werk. Al is het scherm van de Hololens aan de wat kleine kant, het is momenteel de meest geavanceerde AR/</w:t>
+      </w:r>
+      <w:proofErr w:type="gramStart"/>
+      <w:r>
+        <w:t>MR bril</w:t>
+      </w:r>
+      <w:proofErr w:type="gramEnd"/>
+      <w:r>
+        <w:t xml:space="preserve"> op de markt</w:t>
+      </w:r>
+      <w:r>
+        <w:t xml:space="preserve"> die gebruik maakt van een ingebouwde computer. Dit betekend dat de Hololens niks anders nodig heeft naast stroom om volledig te werken. </w:t>
+      </w:r>
+    </w:p>
+    <w:p>
+      <w:r>
+        <w:t>Het simuleren, scannen, meten en</w:t>
+      </w:r>
+      <w:r>
+        <w:t xml:space="preserve"> opnemen vereist veel processing power. Normale computers die normale taken verrichten komen dan ook weg met normale processors, dit zijn de </w:t>
+      </w:r>
+      <w:proofErr w:type="spellStart"/>
+      <w:r>
+        <w:t>central</w:t>
+      </w:r>
+      <w:proofErr w:type="spellEnd"/>
+      <w:r>
+        <w:t xml:space="preserve"> processing unit(CPU) en </w:t>
+      </w:r>
+      <w:proofErr w:type="spellStart"/>
+      <w:r>
+        <w:t>graphics</w:t>
+      </w:r>
+      <w:proofErr w:type="spellEnd"/>
+      <w:r>
+        <w:t xml:space="preserve"> processing unit(GPU). Voor de veel ingewikkeldere en langere berekeningen </w:t>
+      </w:r>
+      <w:r>
+        <w:lastRenderedPageBreak/>
+        <w:t xml:space="preserve">die de hololens elke frame </w:t>
+      </w:r>
+      <w:r>
+        <w:t xml:space="preserve">ongeveer 230 keer </w:t>
+      </w:r>
+      <w:r>
+        <w:t>moet uitvoeren zijn deze processoren niet genoeg. Microsoft heeft hierom een nieuwe derde processor uitgevonden genaamd de ‘</w:t>
+      </w:r>
+      <w:proofErr w:type="spellStart"/>
+      <w:r>
+        <w:t>Holographic</w:t>
+      </w:r>
+      <w:proofErr w:type="spellEnd"/>
+      <w:r>
+        <w:t xml:space="preserve"> processing unit’ ofwel HPU. </w:t>
+      </w:r>
+    </w:p>
+    <w:p>
+      <w:pPr>
+        <w:rPr>
+          <w:highlight w:val="yellow"/>
+        </w:rPr>
+      </w:pPr>
+      <w:r>
+        <w:t>De Input krijgt de hololens doormiddel van een versnellingsmeter die acceleratie van het apparaat bijhoudt, een gyroscoop die de hoeken van de hololens meet om op die manier de hologrammen wereld te kunnen schetsen in het geheugen. Om altijd te kunnen weten in welke richting de hololens op wijst ten opzichte van de wereld zit er ook een magnetometer in. Die meet de magnetische krachten van de aarde net als een kompas en berekent op die basis waar de noord, oost, zuid en west richtingen zijn.</w:t>
       </w:r>
     </w:p>
     <w:p/>
     <w:p>
       <w:pPr>
-        <w:pStyle w:val="Kop1"/>
-        <w:rPr>
-          <w:b/>
-        </w:rPr>
-      </w:pPr>
-      <w:bookmarkStart w:id="9" w:name="_Toc500008846"/>
-      <w:r>
-        <w:rPr>
-          <w:b/>
-        </w:rPr>
-        <w:t xml:space="preserve">4. </w:t>
-      </w:r>
-      <w:r>
-        <w:rPr>
-          <w:b/>
-        </w:rPr>
-        <w:t>Deskresearch</w:t>
-      </w:r>
-      <w:r>
-        <w:rPr>
-          <w:b/>
-        </w:rPr>
-        <w:t xml:space="preserve"> resultaten</w:t>
-      </w:r>
-      <w:bookmarkEnd w:id="9"/>
-    </w:p>
-    <w:p>
-      <w:bookmarkStart w:id="10" w:name="_Toc500008847"/>
-      <w:r>
-        <w:t xml:space="preserve">In dit hoofdstuk hebben is er eerst gekeken naar wat </w:t>
+        <w:pStyle w:val="Kop4"/>
+        <w:rPr>
+          <w:i w:val="0"/>
+          <w:highlight w:val="yellow"/>
+        </w:rPr>
+      </w:pPr>
+      <w:r>
+        <w:rPr>
+          <w:i w:val="0"/>
+          <w:highlight w:val="yellow"/>
+        </w:rPr>
+        <w:t>4.1</w:t>
+      </w:r>
+      <w:r>
+        <w:rPr>
+          <w:i w:val="0"/>
+          <w:highlight w:val="yellow"/>
+        </w:rPr>
+        <w:t>.1</w:t>
+      </w:r>
+      <w:r>
+        <w:rPr>
+          <w:i w:val="0"/>
+          <w:highlight w:val="yellow"/>
+        </w:rPr>
+        <w:t>.2 Objectherkenning</w:t>
+      </w:r>
+    </w:p>
+    <w:p>
+      <w:pPr>
+        <w:rPr>
+          <w:highlight w:val="yellow"/>
+        </w:rPr>
+      </w:pPr>
+      <w:r>
+        <w:rPr>
+          <w:highlight w:val="yellow"/>
+        </w:rPr>
+        <w:t xml:space="preserve">De grootste extra uitdaging voor Augmented Reality toepassingen is om de virtuele elementen op een betekenisvolle manier te koppelen aan elementen uit de werkelijkheid. Hiervoor is het nodig om de computer dingen in de wereld te laten herkennen op basis van video input en andere sensoren. Computer </w:t>
       </w:r>
       <w:proofErr w:type="spellStart"/>
       <w:r>
-        <w:t>Augmented</w:t>
+        <w:rPr>
+          <w:highlight w:val="yellow"/>
+        </w:rPr>
+        <w:t>vision</w:t>
       </w:r>
       <w:proofErr w:type="spellEnd"/>
       <w:r>
-        <w:t xml:space="preserve"> reality precies inhoud en zijn daarna de relevante selectie onderzoeken opgesomd en geanalyseerd.</w:t>
-      </w:r>
-    </w:p>
+        <w:rPr>
+          <w:highlight w:val="yellow"/>
+        </w:rPr>
+        <w:t xml:space="preserve"> is de naam van het onderzoeksveld dat zich bezig houdt met de feature </w:t>
+      </w:r>
+      <w:proofErr w:type="spellStart"/>
+      <w:r>
+        <w:rPr>
+          <w:highlight w:val="yellow"/>
+        </w:rPr>
+        <w:t>detection</w:t>
+      </w:r>
+      <w:proofErr w:type="spellEnd"/>
+      <w:r>
+        <w:rPr>
+          <w:highlight w:val="yellow"/>
+        </w:rPr>
+        <w:t xml:space="preserve"> die hiervoor nodig is. Een belangrijk doel is om bijvoorbeeld live objecten te volgen, zoals mensen dat ook kunnen doen. Zoals kenmerkend is voor de ontwikkeling van Kunstmatige Intelligentie, is de nabootsing van deze menselijke vaardigheden regelmatig vele malen moeilijker gebleken dan verwacht.</w:t>
+      </w:r>
+    </w:p>
+    <w:p>
+      <w:pPr>
+        <w:rPr>
+          <w:highlight w:val="yellow"/>
+        </w:rPr>
+      </w:pPr>
+      <w:r>
+        <w:rPr>
+          <w:highlight w:val="yellow"/>
+        </w:rPr>
+        <w:t xml:space="preserve">Tegelijk zien we ook veel ontwikkelingen in technieken. Een aantal jaar geleden waren QR-codes nog nodig voor AR, tegenwoordig kunnen ook zelf gekozen afbeeldingen worden gebruikt. Ook kunnen simpele 3D objecten worden herkend en live tekstherkenning begint ook steeds beter te worden. GPS-gegevens kunnen gebruikt worden om locatiegevoelige informatie weer te geven en dieptesensoren zoals de Kinect geven de app 3D informatie over de ruimte. </w:t>
+      </w:r>
+      <w:proofErr w:type="spellStart"/>
+      <w:r>
+        <w:rPr>
+          <w:highlight w:val="yellow"/>
+        </w:rPr>
+        <w:t>Google’s</w:t>
+      </w:r>
+      <w:proofErr w:type="spellEnd"/>
+      <w:r>
+        <w:rPr>
+          <w:highlight w:val="yellow"/>
+        </w:rPr>
+        <w:t xml:space="preserve"> Project Tango bracht in 2016 deze functionaliteit naar de smartphone, hetgeen de prestaties van </w:t>
+      </w:r>
+      <w:proofErr w:type="gramStart"/>
+      <w:r>
+        <w:rPr>
+          <w:highlight w:val="yellow"/>
+        </w:rPr>
+        <w:t>AR apps</w:t>
+      </w:r>
+      <w:proofErr w:type="gramEnd"/>
+      <w:r>
+        <w:rPr>
+          <w:highlight w:val="yellow"/>
+        </w:rPr>
+        <w:t xml:space="preserve"> sterk kan vergroten.</w:t>
+      </w:r>
+    </w:p>
+    <w:p>
+      <w:pPr>
+        <w:pStyle w:val="Kop4"/>
+        <w:rPr>
+          <w:i w:val="0"/>
+          <w:highlight w:val="yellow"/>
+        </w:rPr>
+      </w:pPr>
+      <w:r>
+        <w:rPr>
+          <w:i w:val="0"/>
+          <w:highlight w:val="yellow"/>
+        </w:rPr>
+        <w:t>4.1</w:t>
+      </w:r>
+      <w:r>
+        <w:rPr>
+          <w:i w:val="0"/>
+          <w:highlight w:val="yellow"/>
+        </w:rPr>
+        <w:t>.1</w:t>
+      </w:r>
+      <w:r>
+        <w:rPr>
+          <w:i w:val="0"/>
+          <w:highlight w:val="yellow"/>
+        </w:rPr>
+        <w:t>.3 Interpretatie van Augmented Reality</w:t>
+      </w:r>
+    </w:p>
+    <w:p>
+      <w:pPr>
+        <w:rPr>
+          <w:highlight w:val="yellow"/>
+        </w:rPr>
+      </w:pPr>
+      <w:r>
+        <w:rPr>
+          <w:highlight w:val="yellow"/>
+        </w:rPr>
+        <w:t xml:space="preserve">We hebben gezien dat AR verschillende verschijningsvormen en interpretaties heeft. We kiezen voor dit onderzoek een brede interpretatie van AR waar verschillende vormen en verhoudingen tussen echte en virtuele elementen onder vallen. Vanwege deze brede interpretatie zijn we extra alert op verschillen in algehele kwaliteit, </w:t>
+      </w:r>
+      <w:proofErr w:type="spellStart"/>
+      <w:r>
+        <w:rPr>
+          <w:highlight w:val="yellow"/>
+        </w:rPr>
+        <w:t>immersiveness</w:t>
+      </w:r>
+      <w:proofErr w:type="spellEnd"/>
+      <w:r>
+        <w:rPr>
+          <w:highlight w:val="yellow"/>
+        </w:rPr>
+        <w:t xml:space="preserve"> en de relatie tussen de virtuele en echte elementen. Dit laatste biedt </w:t>
+      </w:r>
+      <w:proofErr w:type="gramStart"/>
+      <w:r>
+        <w:rPr>
+          <w:highlight w:val="yellow"/>
+        </w:rPr>
+        <w:t>ons inziens</w:t>
+      </w:r>
+      <w:proofErr w:type="gramEnd"/>
+      <w:r>
+        <w:rPr>
+          <w:highlight w:val="yellow"/>
+        </w:rPr>
+        <w:t xml:space="preserve"> de belangrijkste meerwaarde van AR ten opzichte van VR.</w:t>
+      </w:r>
+    </w:p>
+    <w:p>
+      <w:pPr>
+        <w:pStyle w:val="Kop3"/>
+        <w:rPr>
+          <w:highlight w:val="yellow"/>
+        </w:rPr>
+      </w:pPr>
+      <w:bookmarkStart w:id="10" w:name="_Toc500008849"/>
+      <w:r>
+        <w:rPr>
+          <w:highlight w:val="yellow"/>
+        </w:rPr>
+        <w:t>4.</w:t>
+      </w:r>
+      <w:r>
+        <w:rPr>
+          <w:highlight w:val="yellow"/>
+        </w:rPr>
+        <w:t>1.2</w:t>
+      </w:r>
+      <w:r>
+        <w:rPr>
+          <w:highlight w:val="yellow"/>
+        </w:rPr>
+        <w:t xml:space="preserve"> Leerresultaten</w:t>
+      </w:r>
+      <w:bookmarkEnd w:id="10"/>
+    </w:p>
+    <w:p>
+      <w:pPr>
+        <w:rPr>
+          <w:highlight w:val="yellow"/>
+        </w:rPr>
+      </w:pPr>
+      <w:r>
+        <w:rPr>
+          <w:highlight w:val="yellow"/>
+        </w:rPr>
+        <w:t>De hardware waar de meeste AR apps op draaien, smartphones en tablets, hebben al een aantal jaar een hoge consumentenadoptie. Ook in het primair onderwijs zijn deze middelen vaak beschikbaar. Educatieve applicaties voor AR zijn hierdoor een stuk verder ontwikkeld dan voor VR. Tabel 3 en 6 laten zien dat de beschikbare literatuur over AR in het onderwijs ook een stuk omvangrijker is dan voor VR. De literatuur is ook wat verder ontwikkeld, met een aantal case studies die leerresultaten rapporteren en een aantal veelgeciteerde metastudies die een overzicht geven van AR als leermiddel. We hebben 26 onderzoeken geselecteerd en verder bestudeerd.</w:t>
+      </w:r>
+    </w:p>
+    <w:p>
+      <w:pPr>
+        <w:rPr>
+          <w:highlight w:val="yellow"/>
+        </w:rPr>
+      </w:pPr>
+      <w:r>
+        <w:rPr>
+          <w:highlight w:val="yellow"/>
+        </w:rPr>
+        <w:t>In (</w:t>
+      </w:r>
+      <w:proofErr w:type="spellStart"/>
+      <w:r>
+        <w:rPr>
+          <w:highlight w:val="yellow"/>
+        </w:rPr>
+        <w:t>Elliot</w:t>
+      </w:r>
+      <w:proofErr w:type="spellEnd"/>
+      <w:r>
+        <w:rPr>
+          <w:highlight w:val="yellow"/>
+        </w:rPr>
+        <w:t xml:space="preserve">, 2011) presteert de groep die naast het lesboek ook Augmented Reality gebruikt voor het leren van wetenschapsvakken beter dan de groep die alleen het lesboek gebruikt. Er is echter geen vergelijking tussen het lesboek en de AR applicatie gemaakt. Ook (Yilmaz, 2015) rapporteert positieve leerresultaten, maar de kwaliteit van deze studie lijkt niet erg hoog. (Zhu, 2014) beschrijven een </w:t>
+      </w:r>
+      <w:r>
+        <w:rPr>
+          <w:highlight w:val="yellow"/>
+        </w:rPr>
+        <w:lastRenderedPageBreak/>
+        <w:t>zorgvuldige globale analyse van 25 papers geselecteerd uit &gt;2500 papers over het gebruik van AR in medisch onderwijs. 96% van deze papers is positief over het nut van AR voor het verbeteren van medisch onderwijs. (Renner, 2014) constateert positieve leereffecten van AR in scheikunde onderwijs met een AR applicatie, maar dit resultaat is kleiner dan dat van klassikaal onderwijs.</w:t>
+      </w:r>
+    </w:p>
+    <w:p>
+      <w:pPr>
+        <w:rPr>
+          <w:highlight w:val="yellow"/>
+        </w:rPr>
+      </w:pPr>
+      <w:r>
+        <w:rPr>
+          <w:highlight w:val="yellow"/>
+        </w:rPr>
+        <w:t>Ook bij Augmented Reality is de hoeveelheid studies met concrete leerresultaten nog beperkt. Ook zijn de vakgebieden en verschijningsvormen van AR uiteenlopend, waardoor het nog te vroeg is om harde conclusies te trekken over de effectiviteit van AR als leermiddel.</w:t>
+      </w:r>
+    </w:p>
+    <w:p>
+      <w:pPr>
+        <w:pStyle w:val="Kop3"/>
+        <w:rPr>
+          <w:highlight w:val="yellow"/>
+        </w:rPr>
+      </w:pPr>
+      <w:bookmarkStart w:id="11" w:name="_Toc500008850"/>
+      <w:r>
+        <w:rPr>
+          <w:highlight w:val="yellow"/>
+        </w:rPr>
+        <w:t>4.3</w:t>
+      </w:r>
+      <w:r>
+        <w:rPr>
+          <w:highlight w:val="yellow"/>
+        </w:rPr>
+        <w:t xml:space="preserve"> Breinleren en Augmented Reality</w:t>
+      </w:r>
+      <w:bookmarkEnd w:id="11"/>
+    </w:p>
+    <w:p>
+      <w:pPr>
+        <w:rPr>
+          <w:highlight w:val="yellow"/>
+        </w:rPr>
+      </w:pPr>
+      <w:r>
+        <w:rPr>
+          <w:highlight w:val="yellow"/>
+        </w:rPr>
+        <w:t>Ook voor Augmented Reality zijn we op zoek gegaan naar papers die verbanden leggen tussen AR en neurowetenschap. Een equivalente zoekactie als bij Virtual Reality leverde 3 studies op, zonder relevante resultaten.</w:t>
+      </w:r>
+    </w:p>
+    <w:p>
+      <w:pPr>
+        <w:rPr>
+          <w:highlight w:val="yellow"/>
+        </w:rPr>
+      </w:pPr>
+      <w:r>
+        <w:rPr>
+          <w:highlight w:val="yellow"/>
+        </w:rPr>
+        <w:t xml:space="preserve">In ‘De lerende mens’ (van der Helden &amp; Bekkering, 2015) wordt de neurale werking besproken van een effect waar we allemaal wel bekend mee zijn. We leggen associaties tussen verschillende stukjes informatie als deze op hetzelfde moment op ons af komen. Neuraal kan dit uitgelegd worden met de versimpeling van de theorie van Donald </w:t>
+      </w:r>
+      <w:proofErr w:type="spellStart"/>
+      <w:r>
+        <w:rPr>
+          <w:highlight w:val="yellow"/>
+        </w:rPr>
+        <w:t>Hebb</w:t>
+      </w:r>
+      <w:proofErr w:type="spellEnd"/>
+      <w:r>
+        <w:rPr>
+          <w:highlight w:val="yellow"/>
+        </w:rPr>
+        <w:t xml:space="preserve">: “Neurons </w:t>
+      </w:r>
+      <w:proofErr w:type="spellStart"/>
+      <w:r>
+        <w:rPr>
+          <w:highlight w:val="yellow"/>
+        </w:rPr>
+        <w:t>that</w:t>
+      </w:r>
+      <w:proofErr w:type="spellEnd"/>
+      <w:r>
+        <w:rPr>
+          <w:highlight w:val="yellow"/>
+        </w:rPr>
+        <w:t xml:space="preserve"> </w:t>
+      </w:r>
+      <w:proofErr w:type="spellStart"/>
+      <w:r>
+        <w:rPr>
+          <w:highlight w:val="yellow"/>
+        </w:rPr>
+        <w:t>fire</w:t>
+      </w:r>
+      <w:proofErr w:type="spellEnd"/>
+      <w:r>
+        <w:rPr>
+          <w:highlight w:val="yellow"/>
+        </w:rPr>
+        <w:t xml:space="preserve"> </w:t>
+      </w:r>
+      <w:proofErr w:type="spellStart"/>
+      <w:r>
+        <w:rPr>
+          <w:highlight w:val="yellow"/>
+        </w:rPr>
+        <w:t>together</w:t>
+      </w:r>
+      <w:proofErr w:type="spellEnd"/>
+      <w:r>
+        <w:rPr>
+          <w:highlight w:val="yellow"/>
+        </w:rPr>
+        <w:t xml:space="preserve">, </w:t>
+      </w:r>
+      <w:proofErr w:type="spellStart"/>
+      <w:r>
+        <w:rPr>
+          <w:highlight w:val="yellow"/>
+        </w:rPr>
+        <w:t>wire</w:t>
+      </w:r>
+      <w:proofErr w:type="spellEnd"/>
+      <w:r>
+        <w:rPr>
+          <w:highlight w:val="yellow"/>
+        </w:rPr>
+        <w:t xml:space="preserve"> </w:t>
+      </w:r>
+      <w:proofErr w:type="spellStart"/>
+      <w:r>
+        <w:rPr>
+          <w:highlight w:val="yellow"/>
+        </w:rPr>
+        <w:t>together</w:t>
+      </w:r>
+      <w:proofErr w:type="spellEnd"/>
+      <w:r>
+        <w:rPr>
+          <w:highlight w:val="yellow"/>
+        </w:rPr>
+        <w:t>.” Dit principe wijst op een belangrijk aspect van de onderwijswaarde van Augmented Reality. Met een AR headset kan informatie worden toegevoegd aan objecten in de omgeving, waardoor deze stukjes informatie op precies hetzelfde moment worden getoond. Bij het leren van een taal bijvoorbeeld zou je hiermee sterkere associaties tussen het object en het woord kunnen vormen.</w:t>
+      </w:r>
+    </w:p>
+    <w:p>
+      <w:pPr>
+        <w:pStyle w:val="Kop3"/>
+        <w:rPr>
+          <w:highlight w:val="yellow"/>
+        </w:rPr>
+      </w:pPr>
+      <w:bookmarkStart w:id="12" w:name="_Toc500008851"/>
+      <w:r>
+        <w:rPr>
+          <w:highlight w:val="yellow"/>
+        </w:rPr>
+        <w:t>4.</w:t>
+      </w:r>
+      <w:r>
+        <w:rPr>
+          <w:highlight w:val="yellow"/>
+        </w:rPr>
+        <w:t>4</w:t>
+      </w:r>
+      <w:r>
+        <w:rPr>
+          <w:highlight w:val="yellow"/>
+        </w:rPr>
+        <w:t xml:space="preserve"> Mogelijkheden voor het onderwijs</w:t>
+      </w:r>
+      <w:bookmarkEnd w:id="12"/>
+    </w:p>
+    <w:p>
+      <w:pPr>
+        <w:rPr>
+          <w:highlight w:val="yellow"/>
+        </w:rPr>
+      </w:pPr>
+      <w:r>
+        <w:rPr>
+          <w:highlight w:val="yellow"/>
+        </w:rPr>
+        <w:t>De verschillende literatuuroverzichten schetsen een beeld van de mogelijkheden en beperkingen van AR als leermiddel. Sommige studies zijn vooral een opsomming van bestaande onderzoeken, andere plaatsen resultaten in leertheorieën, identificeren uitdagingen en bespreken toekomstig onderzoek.</w:t>
+      </w:r>
+    </w:p>
+    <w:p>
+      <w:pPr>
+        <w:rPr>
+          <w:highlight w:val="yellow"/>
+        </w:rPr>
+      </w:pPr>
+      <w:r>
+        <w:rPr>
+          <w:highlight w:val="yellow"/>
+        </w:rPr>
+        <w:t>(</w:t>
+      </w:r>
+      <w:proofErr w:type="spellStart"/>
+      <w:r>
+        <w:rPr>
+          <w:highlight w:val="yellow"/>
+        </w:rPr>
+        <w:t>Wu</w:t>
+      </w:r>
+      <w:proofErr w:type="spellEnd"/>
+      <w:r>
+        <w:rPr>
+          <w:highlight w:val="yellow"/>
+        </w:rPr>
+        <w:t xml:space="preserve">, 2013) wijst erop dat AR nieuwe leermogelijkheden biedt, maar dat sommige van deze mogelijkheden ook bestaan in andere digitale leeromgevingen. Daarbij creëert AR ook extra technologische en pedagogische uitdagingen. Het goed omgaan met een AR app kan zeker voor jongere kinderen best ingewikkeld zijn, waardoor er cognitieve overbelasting kan ontstaan. Ook moet goed worden nagedacht over hoe AR apps worden toegepast in de onderwijspraktijk. In tegenstelling tot conventioneel onderwijs waar de docent centraal is, staat bij een AR app volgens </w:t>
+      </w:r>
+      <w:proofErr w:type="spellStart"/>
+      <w:r>
+        <w:rPr>
+          <w:highlight w:val="yellow"/>
+        </w:rPr>
+        <w:t>Wu</w:t>
+      </w:r>
+      <w:proofErr w:type="spellEnd"/>
+      <w:r>
+        <w:rPr>
+          <w:highlight w:val="yellow"/>
+        </w:rPr>
+        <w:t xml:space="preserve"> vaak de individuele leerling centraal.</w:t>
+      </w:r>
+    </w:p>
+    <w:p>
+      <w:pPr>
+        <w:rPr>
+          <w:highlight w:val="yellow"/>
+        </w:rPr>
+      </w:pPr>
+      <w:r>
+        <w:rPr>
+          <w:highlight w:val="yellow"/>
+        </w:rPr>
+        <w:t>Een vorm van Augmented Reality applicaties is het gebruik als display voor 3D objecten. Construct3D (</w:t>
+      </w:r>
+      <w:proofErr w:type="spellStart"/>
+      <w:r>
+        <w:rPr>
+          <w:highlight w:val="yellow"/>
+        </w:rPr>
+        <w:t>Kaufmann</w:t>
+      </w:r>
+      <w:proofErr w:type="spellEnd"/>
+      <w:r>
+        <w:rPr>
+          <w:highlight w:val="yellow"/>
+        </w:rPr>
+        <w:t xml:space="preserve">, 2002) is bijvoorbeeld een applicatie die door veel metastudies wordt aangehaald. Dit prototype werkt met een HMD en stelt de gebruiker in staat om te interacteren met driedimensionale geometrische figuren. Anatomy4D is een </w:t>
+      </w:r>
+      <w:proofErr w:type="spellStart"/>
+      <w:r>
+        <w:rPr>
+          <w:highlight w:val="yellow"/>
+        </w:rPr>
+        <w:t>schermgebaseerde</w:t>
+      </w:r>
+      <w:proofErr w:type="spellEnd"/>
+      <w:r>
+        <w:rPr>
+          <w:highlight w:val="yellow"/>
+        </w:rPr>
+        <w:t xml:space="preserve"> AR app van DAQRI, waarbij een lichaam wordt geplaatst op een geprinte marker. Door het scherm te bewegen rond de marker kan het 3D model worden bestudeerd. Beide apps gebruiken een AR app om een 3D model te bekijken. Maar er is eigenlijk geen relatie tussen de echte en virtuele wereld, de echte wereld is meer een soort achtergrond. We kunnen ons afvragen of dit wel echt Augmented Reality is en of Virtual Reality niet een geschiktere techniek zou zijn hiervoor.</w:t>
+      </w:r>
+    </w:p>
+    <w:p>
+      <w:pPr>
+        <w:rPr>
+          <w:highlight w:val="yellow"/>
+        </w:rPr>
+      </w:pPr>
+      <w:r>
+        <w:rPr>
+          <w:highlight w:val="yellow"/>
+        </w:rPr>
+        <w:t>Er zijn verschillende manieren waarbij wel de kracht wordt gebruikt van een betekenisvolle relatie tussen de virtuele en echte wereld. Bij een schooluitje naar een historische locatie of stadswandeling kunnen AR apps worden gebruikt om informatie te doseren en weer te geven wanneer leerlingen op een bepaalde locatie zijn. (</w:t>
+      </w:r>
+      <w:proofErr w:type="spellStart"/>
+      <w:r>
+        <w:rPr>
+          <w:highlight w:val="yellow"/>
+        </w:rPr>
+        <w:t>Yuen</w:t>
+      </w:r>
+      <w:proofErr w:type="spellEnd"/>
+      <w:r>
+        <w:rPr>
+          <w:highlight w:val="yellow"/>
+        </w:rPr>
+        <w:t xml:space="preserve">, 2011) Of een bezoek aan een museum kan worden uitgebreid met </w:t>
+      </w:r>
+      <w:r>
+        <w:rPr>
+          <w:highlight w:val="yellow"/>
+        </w:rPr>
+        <w:lastRenderedPageBreak/>
+        <w:t>extra informatie. Deze informatie kan gepersonaliseerd worden zodat het past bij het niveau en interessegebied van de leerling.</w:t>
+      </w:r>
+    </w:p>
+    <w:p>
+      <w:pPr>
+        <w:rPr>
+          <w:highlight w:val="yellow"/>
+        </w:rPr>
+      </w:pPr>
+      <w:r>
+        <w:rPr>
+          <w:highlight w:val="yellow"/>
+        </w:rPr>
+        <w:t xml:space="preserve">De opkomst van tekstherkenning in AR biedt veel mogelijkheden om contextgevoelige informatie weer te geven. De app Big </w:t>
+      </w:r>
+      <w:proofErr w:type="spellStart"/>
+      <w:r>
+        <w:rPr>
+          <w:highlight w:val="yellow"/>
+        </w:rPr>
+        <w:t>Bird’s</w:t>
+      </w:r>
+      <w:proofErr w:type="spellEnd"/>
+      <w:r>
+        <w:rPr>
+          <w:highlight w:val="yellow"/>
+        </w:rPr>
+        <w:t xml:space="preserve"> </w:t>
+      </w:r>
+      <w:proofErr w:type="spellStart"/>
+      <w:r>
+        <w:rPr>
+          <w:highlight w:val="yellow"/>
+        </w:rPr>
+        <w:t>Words</w:t>
+      </w:r>
+      <w:proofErr w:type="spellEnd"/>
+      <w:r>
+        <w:rPr>
+          <w:highlight w:val="yellow"/>
+        </w:rPr>
+        <w:t xml:space="preserve"> helpt kinderen met woorden leren door ze op zoek te laten gaan naar simpele woorden in hun eigen huis en die te scannen. Op die manier wordt de lesstof binnen de context van hun eigen leefomgeving geplaatst, wat kan bijdragen aan een betekenisvollere leerervaring.</w:t>
+      </w:r>
+    </w:p>
+    <w:p>
+      <w:pPr>
+        <w:rPr>
+          <w:highlight w:val="yellow"/>
+        </w:rPr>
+      </w:pPr>
+      <w:r>
+        <w:rPr>
+          <w:highlight w:val="yellow"/>
+        </w:rPr>
+        <w:t xml:space="preserve">Een toepassing van AR die door docenten vaak wordt gebruikt is het koppelen van digitale informatie aan schoolboeken. In (Kennisnet, 2016) vertelt Britt van Dort hoe ze </w:t>
+      </w:r>
+      <w:proofErr w:type="spellStart"/>
+      <w:r>
+        <w:rPr>
+          <w:highlight w:val="yellow"/>
+        </w:rPr>
+        <w:t>Aurasma</w:t>
+      </w:r>
+      <w:proofErr w:type="spellEnd"/>
+      <w:r>
+        <w:rPr>
+          <w:highlight w:val="yellow"/>
+        </w:rPr>
+        <w:t xml:space="preserve"> gebruikt om uitlegvideo’s te koppelen aan afbeeldingen in het boek. Op die manier kunnen de leerlingen de uitleg nog eens bekijken op het precieze moment dat ze het nodig hebben.</w:t>
+      </w:r>
+    </w:p>
+    <w:p>
+      <w:r>
+        <w:rPr>
+          <w:highlight w:val="yellow"/>
+        </w:rPr>
+        <w:t xml:space="preserve">Ook voor Augmented Reality zijn een stuk meer toepassingen dan in dit rapport kunnen worden beschreven. </w:t>
+      </w:r>
+      <w:proofErr w:type="gramStart"/>
+      <w:r>
+        <w:rPr>
+          <w:highlight w:val="yellow"/>
+        </w:rPr>
+        <w:t>AR brillen</w:t>
+      </w:r>
+      <w:proofErr w:type="gramEnd"/>
+      <w:r>
+        <w:rPr>
+          <w:highlight w:val="yellow"/>
+        </w:rPr>
+        <w:t xml:space="preserve"> zijn voorlopig nog te ver weg. Maar voor </w:t>
+      </w:r>
+      <w:proofErr w:type="spellStart"/>
+      <w:r>
+        <w:rPr>
+          <w:highlight w:val="yellow"/>
+        </w:rPr>
+        <w:t>schermgebaseerde</w:t>
+      </w:r>
+      <w:proofErr w:type="spellEnd"/>
+      <w:r>
+        <w:rPr>
+          <w:highlight w:val="yellow"/>
+        </w:rPr>
+        <w:t xml:space="preserve"> AR hebben veel scholen nu al de mogelijkheden om te experimenteren.</w:t>
+      </w:r>
+    </w:p>
+    <w:p/>
     <w:p>
       <w:pPr>
         <w:pStyle w:val="Kop2"/>
-      </w:pPr>
-      <w:r>
-        <w:t>4</w:t>
-      </w:r>
-      <w:r>
-        <w:t>.1</w:t>
-      </w:r>
-      <w:r>
+        <w:rPr>
+          <w:lang w:val="en-US"/>
+        </w:rPr>
+      </w:pPr>
+      <w:bookmarkStart w:id="13" w:name="_Toc500008852"/>
+      <w:r>
+        <w:rPr>
+          <w:lang w:val="en-US"/>
+        </w:rPr>
+        <w:t>4.</w:t>
+      </w:r>
+      <w:r>
+        <w:rPr>
+          <w:lang w:val="en-US"/>
+        </w:rPr>
+        <w:t>2</w:t>
+      </w:r>
+      <w:r>
+        <w:rPr>
+          <w:lang w:val="en-US"/>
+        </w:rPr>
+        <w:t xml:space="preserve"> Onderzoek 1</w:t>
+      </w:r>
+      <w:r>
+        <w:rPr>
+          <w:lang w:val="en-US"/>
+        </w:rPr>
+        <w:t>:</w:t>
+      </w:r>
+      <w:r>
+        <w:rPr>
+          <w:lang w:val="en-US"/>
+        </w:rPr>
         <w:t xml:space="preserve"> </w:t>
       </w:r>
-      <w:proofErr w:type="spellStart"/>
-      <w:r>
-        <w:t>Augmented</w:t>
-      </w:r>
-      <w:proofErr w:type="spellEnd"/>
-      <w:r>
-        <w:t xml:space="preserve"> Reality</w:t>
-      </w:r>
-      <w:bookmarkEnd w:id="10"/>
-    </w:p>
-    <w:p>
-      <w:pPr>
-        <w:pStyle w:val="Kop3"/>
-      </w:pPr>
-      <w:bookmarkStart w:id="11" w:name="_Toc500008848"/>
-      <w:r>
-        <w:t>4.1</w:t>
-      </w:r>
-      <w:r>
-        <w:t>.1</w:t>
-      </w:r>
-      <w:r>
-        <w:t xml:space="preserve"> Geschiedenis en technieken</w:t>
-      </w:r>
-      <w:bookmarkEnd w:id="11"/>
-    </w:p>
-    <w:p>
-      <w:pPr>
-        <w:pStyle w:val="Kop4"/>
-        <w:rPr>
-          <w:i w:val="0"/>
-        </w:rPr>
-      </w:pPr>
-      <w:r>
-        <w:rPr>
-          <w:i w:val="0"/>
-        </w:rPr>
-        <w:t>4.1.1</w:t>
-      </w:r>
-      <w:r>
-        <w:rPr>
-          <w:i w:val="0"/>
-        </w:rPr>
-        <w:t>.1</w:t>
-      </w:r>
-      <w:r>
-        <w:rPr>
-          <w:i w:val="0"/>
-        </w:rPr>
-        <w:t xml:space="preserve"> </w:t>
-      </w:r>
-      <w:proofErr w:type="spellStart"/>
-      <w:r>
-        <w:rPr>
-          <w:i w:val="0"/>
-        </w:rPr>
-        <w:t>HMD’s</w:t>
-      </w:r>
-      <w:proofErr w:type="spellEnd"/>
-      <w:r>
-        <w:rPr>
-          <w:i w:val="0"/>
-        </w:rPr>
-        <w:t>, smartphones en projectoren</w:t>
-      </w:r>
-    </w:p>
-    <w:p>
-      <w:r>
-        <w:t xml:space="preserve">Anders dan de bekende Virtual reality waar de hele echte wereld wordt vervangen door een virtualiteit, gaat </w:t>
-      </w:r>
-      <w:proofErr w:type="spellStart"/>
-      <w:r>
-        <w:t>Augmented</w:t>
-      </w:r>
-      <w:proofErr w:type="spellEnd"/>
-      <w:r>
-        <w:t xml:space="preserve"> reality of AR over het veranderen, aanpassen en toevoegen van verschillende elementen in de echte wereld.</w:t>
-      </w:r>
-    </w:p>
-    <w:p>
-      <w:pPr>
-        <w:rPr>
-          <w:highlight w:val="green"/>
-        </w:rPr>
-      </w:pPr>
-      <w:r>
-        <w:rPr>
-          <w:highlight w:val="green"/>
-        </w:rPr>
-        <w:t>Waar bij Virtual Reality het doel is het ervaren van een totaal virtuele realiteit, draait Augmented Reality om het verrijken, of uitbreiden van de ‘echte’, fysieke wereld met virtuele elementen. Hoewel dit duidelijk een andere doelstelling is, overlappen de technologische uitdagingen van AR voor een belangrijk deel met die van VR. Hierdoor zijn veel van de vroege ontwikkelingen in de geschiedenis van VR ook essentieel voor AR geweest.</w:t>
-      </w:r>
-    </w:p>
-    <w:p>
-      <w:pPr>
-        <w:rPr>
-          <w:highlight w:val="yellow"/>
-        </w:rPr>
-      </w:pPr>
-      <w:r>
-        <w:rPr>
-          <w:highlight w:val="yellow"/>
-        </w:rPr>
-        <w:t xml:space="preserve">Augmented Reality heeft niet een grote hype gekend zoals VR in de jaren ’90. In plaats daarvan heeft het veld zich gedurende langere tijd in specialistische toepassingen ontwikkeld, bijvoorbeeld voor straaljagerpiloten met kostbare AR </w:t>
-      </w:r>
-      <w:proofErr w:type="spellStart"/>
-      <w:r>
-        <w:rPr>
-          <w:highlight w:val="yellow"/>
-        </w:rPr>
-        <w:t>HMD’s</w:t>
-      </w:r>
-      <w:proofErr w:type="spellEnd"/>
-      <w:r>
-        <w:rPr>
-          <w:highlight w:val="yellow"/>
-        </w:rPr>
-        <w:t>. De smartphones die in het begin van deze eeuw populair werden, boden eigenlijk het eerste Augmented Reality platform voor een groter publiek. AR op smartphones en tablets (</w:t>
-      </w:r>
-      <w:proofErr w:type="spellStart"/>
-      <w:r>
-        <w:rPr>
-          <w:highlight w:val="yellow"/>
-        </w:rPr>
-        <w:t>schermgebaseerd</w:t>
-      </w:r>
-      <w:proofErr w:type="spellEnd"/>
-      <w:r>
-        <w:rPr>
-          <w:highlight w:val="yellow"/>
-        </w:rPr>
-        <w:t xml:space="preserve">) is inmiddels een vrij volwassen medium met bekende toepassingen zoals </w:t>
-      </w:r>
-      <w:proofErr w:type="spellStart"/>
-      <w:r>
-        <w:rPr>
-          <w:highlight w:val="yellow"/>
-        </w:rPr>
-        <w:t>Layar</w:t>
-      </w:r>
-      <w:proofErr w:type="spellEnd"/>
-      <w:r>
-        <w:rPr>
-          <w:highlight w:val="yellow"/>
-        </w:rPr>
-        <w:t xml:space="preserve">, Pokémon Go, </w:t>
-      </w:r>
-      <w:proofErr w:type="spellStart"/>
-      <w:r>
-        <w:rPr>
-          <w:highlight w:val="yellow"/>
-        </w:rPr>
-        <w:t>Aurasma</w:t>
-      </w:r>
-      <w:proofErr w:type="spellEnd"/>
-      <w:r>
-        <w:rPr>
-          <w:highlight w:val="yellow"/>
-        </w:rPr>
-        <w:t xml:space="preserve"> en Google </w:t>
-      </w:r>
-      <w:proofErr w:type="spellStart"/>
-      <w:r>
-        <w:rPr>
-          <w:highlight w:val="yellow"/>
-        </w:rPr>
-        <w:t>Skymap</w:t>
-      </w:r>
-      <w:proofErr w:type="spellEnd"/>
-      <w:r>
-        <w:rPr>
-          <w:highlight w:val="yellow"/>
-        </w:rPr>
-        <w:t>.</w:t>
-      </w:r>
-    </w:p>
-    <w:p>
-      <w:pPr>
-        <w:rPr>
-          <w:highlight w:val="yellow"/>
-        </w:rPr>
-      </w:pPr>
-      <w:r>
-        <w:rPr>
-          <w:highlight w:val="yellow"/>
-        </w:rPr>
-        <w:t xml:space="preserve">De Augmented Reality verschijningsvorm waar veel mensen naar uitkijken is een HMD dat zo comfortabel is dat je de bril altijd kunt dragen. Zo wordt gedurende de gehele dag je wereld verrijkt met relevante digitale informatie die volledig integreert met je waarneming van de wereld. Regelmatig wordt dit gezien als de ultieme interface met de digitale wereld. Bekende </w:t>
-      </w:r>
-      <w:proofErr w:type="spellStart"/>
-      <w:r>
-        <w:rPr>
-          <w:highlight w:val="yellow"/>
-        </w:rPr>
-        <w:t>HMD’s</w:t>
-      </w:r>
-      <w:proofErr w:type="spellEnd"/>
-      <w:r>
-        <w:rPr>
-          <w:highlight w:val="yellow"/>
-        </w:rPr>
-        <w:t xml:space="preserve"> die de afgelopen jaren zijn uitgebracht, zijn Google </w:t>
-      </w:r>
-      <w:proofErr w:type="spellStart"/>
-      <w:r>
-        <w:rPr>
-          <w:highlight w:val="yellow"/>
-        </w:rPr>
-        <w:t>Glass</w:t>
-      </w:r>
-      <w:proofErr w:type="spellEnd"/>
-      <w:r>
-        <w:rPr>
-          <w:highlight w:val="yellow"/>
-        </w:rPr>
-        <w:t xml:space="preserve">, Microsoft Hololens en de Meta 2. Alle drie maken een andere afweging tussen draagcomfort, prijs en gebruikerservaring. De Google </w:t>
-      </w:r>
-      <w:proofErr w:type="spellStart"/>
-      <w:r>
-        <w:rPr>
-          <w:highlight w:val="yellow"/>
-        </w:rPr>
-        <w:t>Glass</w:t>
-      </w:r>
-      <w:proofErr w:type="spellEnd"/>
-      <w:r>
-        <w:rPr>
-          <w:highlight w:val="yellow"/>
-        </w:rPr>
-        <w:t xml:space="preserve"> is licht genoeg om altijd op te hebben, maar biedt een erg klein scherm. De Hololens is erg duur (~€3000) en heeft een minder grote beeldhoek dan blijkt uit de reclamevideo’s. De Meta 2 biedt een grote </w:t>
-      </w:r>
-      <w:r>
-        <w:rPr>
-          <w:highlight w:val="yellow"/>
-        </w:rPr>
-        <w:lastRenderedPageBreak/>
-        <w:t>beeldhoek, maar moet gekoppeld zijn aan een krachtige pc. Belangrijk is dat alle aanbieders nog minimaal een aantal jaar verwijderd lijken van een product dat klaar is voor een groot publiek.</w:t>
-      </w:r>
-    </w:p>
-    <w:p>
-      <w:pPr>
-        <w:rPr>
-          <w:highlight w:val="yellow"/>
-        </w:rPr>
-      </w:pPr>
-      <w:r>
-        <w:rPr>
-          <w:highlight w:val="yellow"/>
-        </w:rPr>
-        <w:t>Een andere verschijningsvorm van AR is op basis van projectoren. Bij het spel Room Racers (van Velthoven, 2012) bijvoorbeeld vormen de objecten in je kamer de racebaan die van bovenaf op de vloer wordt geprojecteerd. (Reed, et al., 2014) beschrijft een “</w:t>
-      </w:r>
-      <w:proofErr w:type="spellStart"/>
-      <w:r>
-        <w:rPr>
-          <w:highlight w:val="yellow"/>
-        </w:rPr>
-        <w:t>Augmented</w:t>
-      </w:r>
-      <w:proofErr w:type="spellEnd"/>
-      <w:r>
-        <w:rPr>
-          <w:highlight w:val="yellow"/>
-        </w:rPr>
-        <w:t xml:space="preserve"> Reality </w:t>
-      </w:r>
-      <w:proofErr w:type="spellStart"/>
-      <w:r>
-        <w:rPr>
-          <w:highlight w:val="yellow"/>
-        </w:rPr>
-        <w:t>sandbox</w:t>
-      </w:r>
-      <w:proofErr w:type="spellEnd"/>
-      <w:r>
-        <w:rPr>
-          <w:highlight w:val="yellow"/>
-        </w:rPr>
-        <w:t>” waar een hoogtekaart wordt geprojecteerd op een zandbak. Door het zand te verplaatsen verandert de geprojecteerde hoogte-informatie en stroomt het virtuele water naar de gemaakte ruimte.</w:t>
-      </w:r>
-    </w:p>
-    <w:p>
-      <w:pPr>
-        <w:rPr>
-          <w:highlight w:val="yellow"/>
-        </w:rPr>
-      </w:pPr>
-      <w:r>
-        <w:rPr>
-          <w:highlight w:val="yellow"/>
-        </w:rPr>
-        <w:t xml:space="preserve">In de academische literatuur is een wirwar van termen ontstaan om de verschillende combinaties van en wisselwerkingen tussen virtuele en echte elementen te beschrijven: </w:t>
-      </w:r>
-      <w:proofErr w:type="spellStart"/>
-      <w:r>
-        <w:rPr>
-          <w:highlight w:val="yellow"/>
-        </w:rPr>
-        <w:t>Augmented</w:t>
-      </w:r>
-      <w:proofErr w:type="spellEnd"/>
-      <w:r>
-        <w:rPr>
-          <w:highlight w:val="yellow"/>
-        </w:rPr>
-        <w:t xml:space="preserve"> Reality, </w:t>
-      </w:r>
-      <w:proofErr w:type="spellStart"/>
-      <w:r>
-        <w:rPr>
-          <w:highlight w:val="yellow"/>
-        </w:rPr>
-        <w:t>Augmented</w:t>
-      </w:r>
-      <w:proofErr w:type="spellEnd"/>
-      <w:r>
-        <w:rPr>
-          <w:highlight w:val="yellow"/>
-        </w:rPr>
-        <w:t xml:space="preserve"> </w:t>
-      </w:r>
-      <w:proofErr w:type="spellStart"/>
-      <w:r>
-        <w:rPr>
-          <w:highlight w:val="yellow"/>
-        </w:rPr>
-        <w:t>Virtuality</w:t>
-      </w:r>
-      <w:proofErr w:type="spellEnd"/>
-      <w:r>
-        <w:rPr>
-          <w:highlight w:val="yellow"/>
-        </w:rPr>
-        <w:t>, Computer-</w:t>
-      </w:r>
-      <w:proofErr w:type="spellStart"/>
-      <w:r>
-        <w:rPr>
-          <w:highlight w:val="yellow"/>
-        </w:rPr>
-        <w:t>mediated</w:t>
-      </w:r>
-      <w:proofErr w:type="spellEnd"/>
-      <w:r>
-        <w:rPr>
-          <w:highlight w:val="yellow"/>
-        </w:rPr>
-        <w:t xml:space="preserve"> Reality, </w:t>
-      </w:r>
-      <w:proofErr w:type="spellStart"/>
-      <w:r>
-        <w:rPr>
-          <w:highlight w:val="yellow"/>
-        </w:rPr>
-        <w:t>Hybrid</w:t>
-      </w:r>
-      <w:proofErr w:type="spellEnd"/>
-      <w:r>
-        <w:rPr>
-          <w:highlight w:val="yellow"/>
-        </w:rPr>
-        <w:t xml:space="preserve"> Reality, etc. Het continuüm tussen een volledig echte en virtuele omgeving werd vaak omschreven met de verzamelterm Mixed Reality (Fig. 1). Recentelijk heeft de marketingafdeling van Microsoft deze term echter geïnterpreteerd als een specifieke vorm van interactie, waarbij hologrammen gekoppeld zijn aan elementen uit de echte wereld, waarmee de onduidelijkheid weer wat groter is.</w:t>
-      </w:r>
-    </w:p>
-    <w:p>
-      <w:pPr>
-        <w:pStyle w:val="Kop4"/>
-        <w:rPr>
-          <w:i w:val="0"/>
-          <w:highlight w:val="yellow"/>
-        </w:rPr>
-      </w:pPr>
-      <w:r>
-        <w:rPr>
-          <w:i w:val="0"/>
-          <w:highlight w:val="yellow"/>
-        </w:rPr>
-        <w:t>4.1</w:t>
-      </w:r>
-      <w:r>
-        <w:rPr>
-          <w:i w:val="0"/>
-          <w:highlight w:val="yellow"/>
-        </w:rPr>
-        <w:t>.1</w:t>
-      </w:r>
-      <w:r>
-        <w:rPr>
-          <w:i w:val="0"/>
-          <w:highlight w:val="yellow"/>
-        </w:rPr>
-        <w:t>.2 Objectherkenning</w:t>
-      </w:r>
-    </w:p>
-    <w:p>
-      <w:pPr>
-        <w:rPr>
-          <w:highlight w:val="yellow"/>
-        </w:rPr>
-      </w:pPr>
-      <w:r>
-        <w:rPr>
-          <w:highlight w:val="yellow"/>
-        </w:rPr>
-        <w:t xml:space="preserve">De grootste extra uitdaging voor Augmented Reality toepassingen is om de virtuele elementen op een betekenisvolle manier te koppelen aan elementen uit de werkelijkheid. Hiervoor is het nodig om de computer dingen in de wereld te laten herkennen op basis van video input en andere sensoren. Computer </w:t>
-      </w:r>
-      <w:proofErr w:type="spellStart"/>
-      <w:r>
-        <w:rPr>
-          <w:highlight w:val="yellow"/>
-        </w:rPr>
-        <w:t>vision</w:t>
-      </w:r>
-      <w:proofErr w:type="spellEnd"/>
-      <w:r>
-        <w:rPr>
-          <w:highlight w:val="yellow"/>
-        </w:rPr>
-        <w:t xml:space="preserve"> is de naam van het onderzoeksveld dat zich bezig houdt met de feature </w:t>
-      </w:r>
-      <w:proofErr w:type="spellStart"/>
-      <w:r>
-        <w:rPr>
-          <w:highlight w:val="yellow"/>
-        </w:rPr>
-        <w:t>detection</w:t>
-      </w:r>
-      <w:proofErr w:type="spellEnd"/>
-      <w:r>
-        <w:rPr>
-          <w:highlight w:val="yellow"/>
-        </w:rPr>
-        <w:t xml:space="preserve"> die hiervoor nodig is. Een belangrijk doel is om bijvoorbeeld live objecten te volgen, zoals mensen dat ook kunnen doen. Zoals kenmerkend is voor de ontwikkeling van Kunstmatige Intelligentie, is de nabootsing van deze menselijke vaardigheden regelmatig vele malen moeilijker gebleken dan verwacht.</w:t>
-      </w:r>
-    </w:p>
-    <w:p>
-      <w:pPr>
-        <w:rPr>
-          <w:highlight w:val="yellow"/>
-        </w:rPr>
-      </w:pPr>
-      <w:r>
-        <w:rPr>
-          <w:highlight w:val="yellow"/>
-        </w:rPr>
-        <w:t xml:space="preserve">Tegelijk zien we ook veel ontwikkelingen in technieken. Een aantal jaar geleden waren QR-codes nog nodig voor AR, tegenwoordig kunnen ook zelf gekozen afbeeldingen worden gebruikt. Ook kunnen simpele 3D objecten worden herkend en live tekstherkenning begint ook steeds beter te worden. GPS-gegevens kunnen gebruikt worden om locatiegevoelige informatie weer te geven en dieptesensoren zoals de Kinect geven de app 3D informatie over de ruimte. </w:t>
-      </w:r>
-      <w:proofErr w:type="spellStart"/>
-      <w:r>
-        <w:rPr>
-          <w:highlight w:val="yellow"/>
-        </w:rPr>
-        <w:t>Google’s</w:t>
-      </w:r>
-      <w:proofErr w:type="spellEnd"/>
-      <w:r>
-        <w:rPr>
-          <w:highlight w:val="yellow"/>
-        </w:rPr>
-        <w:t xml:space="preserve"> Project Tango bracht in 2016 deze functionaliteit naar de smartphone, hetgeen de prestaties van </w:t>
-      </w:r>
-      <w:proofErr w:type="gramStart"/>
-      <w:r>
-        <w:rPr>
-          <w:highlight w:val="yellow"/>
-        </w:rPr>
-        <w:t>AR apps</w:t>
-      </w:r>
-      <w:proofErr w:type="gramEnd"/>
-      <w:r>
-        <w:rPr>
-          <w:highlight w:val="yellow"/>
-        </w:rPr>
-        <w:t xml:space="preserve"> sterk kan vergroten.</w:t>
-      </w:r>
-    </w:p>
-    <w:p>
-      <w:pPr>
-        <w:pStyle w:val="Kop4"/>
-        <w:rPr>
-          <w:i w:val="0"/>
-          <w:highlight w:val="yellow"/>
-        </w:rPr>
-      </w:pPr>
-      <w:r>
-        <w:rPr>
-          <w:i w:val="0"/>
-          <w:highlight w:val="yellow"/>
-        </w:rPr>
-        <w:t>4.1</w:t>
-      </w:r>
-      <w:r>
-        <w:rPr>
-          <w:i w:val="0"/>
-          <w:highlight w:val="yellow"/>
-        </w:rPr>
-        <w:t>.1</w:t>
-      </w:r>
-      <w:r>
-        <w:rPr>
-          <w:i w:val="0"/>
-          <w:highlight w:val="yellow"/>
-        </w:rPr>
-        <w:t>.3 Interpretatie van Augmented Reality</w:t>
-      </w:r>
-    </w:p>
-    <w:p>
-      <w:pPr>
-        <w:rPr>
-          <w:highlight w:val="yellow"/>
-        </w:rPr>
-      </w:pPr>
-      <w:r>
-        <w:rPr>
-          <w:highlight w:val="yellow"/>
-        </w:rPr>
-        <w:t xml:space="preserve">We hebben gezien dat AR verschillende verschijningsvormen en interpretaties heeft. We kiezen voor dit onderzoek een brede interpretatie van AR waar verschillende vormen en verhoudingen tussen echte en virtuele elementen onder vallen. Vanwege deze brede interpretatie zijn we extra alert op verschillen in algehele kwaliteit, </w:t>
-      </w:r>
-      <w:proofErr w:type="spellStart"/>
-      <w:r>
-        <w:rPr>
-          <w:highlight w:val="yellow"/>
-        </w:rPr>
-        <w:t>immersiveness</w:t>
-      </w:r>
-      <w:proofErr w:type="spellEnd"/>
-      <w:r>
-        <w:rPr>
-          <w:highlight w:val="yellow"/>
-        </w:rPr>
-        <w:t xml:space="preserve"> en de relatie tussen de virtuele en echte elementen. Dit laatste biedt </w:t>
-      </w:r>
-      <w:proofErr w:type="gramStart"/>
-      <w:r>
-        <w:rPr>
-          <w:highlight w:val="yellow"/>
-        </w:rPr>
-        <w:t>ons inziens</w:t>
-      </w:r>
-      <w:proofErr w:type="gramEnd"/>
-      <w:r>
-        <w:rPr>
-          <w:highlight w:val="yellow"/>
-        </w:rPr>
-        <w:t xml:space="preserve"> de belangrijkste meerwaarde van AR ten opzichte van VR.</w:t>
-      </w:r>
-    </w:p>
-    <w:p>
-      <w:pPr>
-        <w:pStyle w:val="Kop3"/>
-        <w:rPr>
-          <w:highlight w:val="yellow"/>
-        </w:rPr>
-      </w:pPr>
-      <w:bookmarkStart w:id="12" w:name="_Toc500008849"/>
-      <w:r>
-        <w:rPr>
-          <w:highlight w:val="yellow"/>
-        </w:rPr>
-        <w:t>4.</w:t>
-      </w:r>
-      <w:r>
-        <w:rPr>
-          <w:highlight w:val="yellow"/>
-        </w:rPr>
-        <w:t>1.2</w:t>
-      </w:r>
-      <w:r>
-        <w:rPr>
-          <w:highlight w:val="yellow"/>
-        </w:rPr>
-        <w:t xml:space="preserve"> Leerresultaten</w:t>
-      </w:r>
-      <w:bookmarkEnd w:id="12"/>
-    </w:p>
-    <w:p>
-      <w:pPr>
-        <w:rPr>
-          <w:highlight w:val="yellow"/>
-        </w:rPr>
-      </w:pPr>
-      <w:r>
-        <w:rPr>
-          <w:highlight w:val="yellow"/>
-        </w:rPr>
-        <w:t>De hardware waar de meeste AR apps op draaien, smartphones en tablets, hebben al een aantal jaar een hoge consumentenadoptie. Ook in het primair onderwijs zijn deze middelen vaak beschikbaar. Educatieve applicaties voor AR zijn hierdoor een stuk verder ontwikkeld dan voor VR. Tabel 3 en 6 laten zien dat de beschikbare literatuur over AR in het onderwijs ook een stuk omvangrijker is dan voor VR. De literatuur is ook wat verder ontwikkeld, met een aantal case studies die leerresultaten rapporteren en een aantal veelgeciteerde metastudies die een overzicht geven van AR als leermiddel. We hebben 26 onderzoeken geselecteerd en verder bestudeerd.</w:t>
-      </w:r>
-    </w:p>
-    <w:p>
-      <w:pPr>
-        <w:rPr>
-          <w:highlight w:val="yellow"/>
-        </w:rPr>
-      </w:pPr>
-      <w:r>
-        <w:rPr>
-          <w:highlight w:val="yellow"/>
-        </w:rPr>
-        <w:lastRenderedPageBreak/>
-        <w:t>In (</w:t>
-      </w:r>
-      <w:proofErr w:type="spellStart"/>
-      <w:r>
-        <w:rPr>
-          <w:highlight w:val="yellow"/>
-        </w:rPr>
-        <w:t>Elliot</w:t>
-      </w:r>
-      <w:proofErr w:type="spellEnd"/>
-      <w:r>
-        <w:rPr>
-          <w:highlight w:val="yellow"/>
-        </w:rPr>
-        <w:t>, 2011) presteert de groep die naast het lesboek ook Augmented Reality gebruikt voor het leren van wetenschapsvakken beter dan de groep die alleen het lesboek gebruikt. Er is echter geen vergelijking tussen het lesboek en de AR applicatie gemaakt. Ook (Yilmaz, 2015) rapporteert positieve leerresultaten, maar de kwaliteit van deze studie lijkt niet erg hoog. (Zhu, 2014) beschrijven een zorgvuldige globale analyse van 25 papers geselecteerd uit &gt;2500 papers over het gebruik van AR in medisch onderwijs. 96% van deze papers is positief over het nut van AR voor het verbeteren van medisch onderwijs. (Renner, 2014) constateert positieve leereffecten van AR in scheikunde onderwijs met een AR applicatie, maar dit resultaat is kleiner dan dat van klassikaal onderwijs.</w:t>
-      </w:r>
-    </w:p>
-    <w:p>
-      <w:pPr>
-        <w:rPr>
-          <w:highlight w:val="yellow"/>
-        </w:rPr>
-      </w:pPr>
-      <w:r>
-        <w:rPr>
-          <w:highlight w:val="yellow"/>
-        </w:rPr>
-        <w:t>Ook bij Augmented Reality is de hoeveelheid studies met concrete leerresultaten nog beperkt. Ook zijn de vakgebieden en verschijningsvormen van AR uiteenlopend, waardoor het nog te vroeg is om harde conclusies te trekken over de effectiviteit van AR als leermiddel.</w:t>
-      </w:r>
-    </w:p>
-    <w:p>
-      <w:pPr>
-        <w:pStyle w:val="Kop3"/>
-        <w:rPr>
-          <w:highlight w:val="yellow"/>
-        </w:rPr>
-      </w:pPr>
-      <w:bookmarkStart w:id="13" w:name="_Toc500008850"/>
-      <w:r>
-        <w:rPr>
-          <w:highlight w:val="yellow"/>
-        </w:rPr>
-        <w:t>4.3</w:t>
-      </w:r>
-      <w:r>
-        <w:rPr>
-          <w:highlight w:val="yellow"/>
-        </w:rPr>
-        <w:t xml:space="preserve"> Breinleren en Augmented Reality</w:t>
+      <w:r>
+        <w:rPr>
+          <w:lang w:val="en-US"/>
+        </w:rPr>
+        <w:t>“</w:t>
+      </w:r>
+      <w:r>
+        <w:rPr>
+          <w:lang w:val="en-US"/>
+        </w:rPr>
+        <w:t>The Effect of an Augmented Reality Enhanced Mathematics</w:t>
       </w:r>
       <w:bookmarkEnd w:id="13"/>
     </w:p>
     <w:p>
       <w:pPr>
-        <w:rPr>
-          <w:highlight w:val="yellow"/>
-        </w:rPr>
-      </w:pPr>
-      <w:r>
-        <w:rPr>
-          <w:highlight w:val="yellow"/>
-        </w:rPr>
-        <w:t>Ook voor Augmented Reality zijn we op zoek gegaan naar papers die verbanden leggen tussen AR en neurowetenschap. Een equivalente zoekactie als bij Virtual Reality leverde 3 studies op, zonder relevante resultaten.</w:t>
-      </w:r>
-    </w:p>
-    <w:p>
-      <w:pPr>
-        <w:rPr>
-          <w:highlight w:val="yellow"/>
-        </w:rPr>
-      </w:pPr>
-      <w:r>
-        <w:rPr>
-          <w:highlight w:val="yellow"/>
-        </w:rPr>
-        <w:t xml:space="preserve">In ‘De lerende mens’ (van der Helden &amp; Bekkering, 2015) wordt de neurale werking besproken van een effect waar we allemaal wel bekend mee zijn. We leggen associaties tussen verschillende stukjes informatie als deze op hetzelfde moment op ons af komen. Neuraal kan dit uitgelegd worden met de versimpeling van de theorie van Donald </w:t>
-      </w:r>
-      <w:proofErr w:type="spellStart"/>
-      <w:r>
-        <w:rPr>
-          <w:highlight w:val="yellow"/>
-        </w:rPr>
-        <w:t>Hebb</w:t>
-      </w:r>
-      <w:proofErr w:type="spellEnd"/>
-      <w:r>
-        <w:rPr>
-          <w:highlight w:val="yellow"/>
-        </w:rPr>
-        <w:t xml:space="preserve">: “Neurons </w:t>
-      </w:r>
-      <w:proofErr w:type="spellStart"/>
-      <w:r>
-        <w:rPr>
-          <w:highlight w:val="yellow"/>
-        </w:rPr>
-        <w:t>that</w:t>
-      </w:r>
-      <w:proofErr w:type="spellEnd"/>
-      <w:r>
-        <w:rPr>
-          <w:highlight w:val="yellow"/>
-        </w:rPr>
-        <w:t xml:space="preserve"> </w:t>
-      </w:r>
-      <w:proofErr w:type="spellStart"/>
-      <w:r>
-        <w:rPr>
-          <w:highlight w:val="yellow"/>
-        </w:rPr>
-        <w:t>fire</w:t>
-      </w:r>
-      <w:proofErr w:type="spellEnd"/>
-      <w:r>
-        <w:rPr>
-          <w:highlight w:val="yellow"/>
-        </w:rPr>
-        <w:t xml:space="preserve"> </w:t>
-      </w:r>
-      <w:proofErr w:type="spellStart"/>
-      <w:r>
-        <w:rPr>
-          <w:highlight w:val="yellow"/>
-        </w:rPr>
-        <w:t>together</w:t>
-      </w:r>
-      <w:proofErr w:type="spellEnd"/>
-      <w:r>
-        <w:rPr>
-          <w:highlight w:val="yellow"/>
-        </w:rPr>
-        <w:t xml:space="preserve">, </w:t>
-      </w:r>
-      <w:proofErr w:type="spellStart"/>
-      <w:r>
-        <w:rPr>
-          <w:highlight w:val="yellow"/>
-        </w:rPr>
-        <w:t>wire</w:t>
-      </w:r>
-      <w:proofErr w:type="spellEnd"/>
-      <w:r>
-        <w:rPr>
-          <w:highlight w:val="yellow"/>
-        </w:rPr>
-        <w:t xml:space="preserve"> </w:t>
-      </w:r>
-      <w:proofErr w:type="spellStart"/>
-      <w:r>
-        <w:rPr>
-          <w:highlight w:val="yellow"/>
-        </w:rPr>
-        <w:t>together</w:t>
-      </w:r>
-      <w:proofErr w:type="spellEnd"/>
-      <w:r>
-        <w:rPr>
-          <w:highlight w:val="yellow"/>
-        </w:rPr>
-        <w:t>.” Dit principe wijst op een belangrijk aspect van de onderwijswaarde van Augmented Reality. Met een AR headset kan informatie worden toegevoegd aan objecten in de omgeving, waardoor deze stukjes informatie op precies hetzelfde moment worden getoond. Bij het leren van een taal bijvoorbeeld zou je hiermee sterkere associaties tussen het object en het woord kunnen vormen.</w:t>
-      </w:r>
-    </w:p>
-    <w:p>
-      <w:pPr>
-        <w:pStyle w:val="Kop3"/>
-        <w:rPr>
-          <w:highlight w:val="yellow"/>
-        </w:rPr>
-      </w:pPr>
-      <w:bookmarkStart w:id="14" w:name="_Toc500008851"/>
-      <w:r>
-        <w:rPr>
-          <w:highlight w:val="yellow"/>
-        </w:rPr>
-        <w:t>4.</w:t>
-      </w:r>
-      <w:r>
-        <w:rPr>
-          <w:highlight w:val="yellow"/>
-        </w:rPr>
-        <w:t>4</w:t>
-      </w:r>
-      <w:r>
-        <w:rPr>
-          <w:highlight w:val="yellow"/>
-        </w:rPr>
-        <w:t xml:space="preserve"> Mogelijkheden voor het onderwijs</w:t>
-      </w:r>
-      <w:bookmarkEnd w:id="14"/>
-    </w:p>
-    <w:p>
-      <w:pPr>
-        <w:rPr>
-          <w:highlight w:val="yellow"/>
-        </w:rPr>
-      </w:pPr>
-      <w:r>
-        <w:rPr>
-          <w:highlight w:val="yellow"/>
-        </w:rPr>
-        <w:t>De verschillende literatuuroverzichten schetsen een beeld van de mogelijkheden en beperkingen van AR als leermiddel. Sommige studies zijn vooral een opsomming van bestaande onderzoeken, andere plaatsen resultaten in leertheorieën, identificeren uitdagingen en bespreken toekomstig onderzoek.</w:t>
-      </w:r>
-    </w:p>
-    <w:p>
-      <w:pPr>
-        <w:rPr>
-          <w:highlight w:val="yellow"/>
-        </w:rPr>
-      </w:pPr>
-      <w:r>
-        <w:rPr>
-          <w:highlight w:val="yellow"/>
-        </w:rPr>
-        <w:t>(</w:t>
-      </w:r>
-      <w:proofErr w:type="spellStart"/>
-      <w:r>
-        <w:rPr>
-          <w:highlight w:val="yellow"/>
-        </w:rPr>
-        <w:t>Wu</w:t>
-      </w:r>
-      <w:proofErr w:type="spellEnd"/>
-      <w:r>
-        <w:rPr>
-          <w:highlight w:val="yellow"/>
-        </w:rPr>
-        <w:t xml:space="preserve">, 2013) wijst erop dat AR nieuwe leermogelijkheden biedt, maar dat sommige van deze mogelijkheden ook bestaan in andere digitale leeromgevingen. Daarbij creëert AR ook extra technologische en pedagogische uitdagingen. Het goed omgaan met een AR app kan zeker voor jongere kinderen best ingewikkeld zijn, waardoor er cognitieve overbelasting kan ontstaan. Ook moet goed worden nagedacht over hoe AR apps worden toegepast in de onderwijspraktijk. In tegenstelling tot conventioneel onderwijs waar de docent centraal is, staat bij een AR app volgens </w:t>
-      </w:r>
-      <w:proofErr w:type="spellStart"/>
-      <w:r>
-        <w:rPr>
-          <w:highlight w:val="yellow"/>
-        </w:rPr>
-        <w:t>Wu</w:t>
-      </w:r>
-      <w:proofErr w:type="spellEnd"/>
-      <w:r>
-        <w:rPr>
-          <w:highlight w:val="yellow"/>
-        </w:rPr>
-        <w:t xml:space="preserve"> vaak de individuele leerling centraal.</w:t>
-      </w:r>
-    </w:p>
-    <w:p>
-      <w:pPr>
-        <w:rPr>
-          <w:highlight w:val="yellow"/>
-        </w:rPr>
-      </w:pPr>
-      <w:r>
-        <w:rPr>
-          <w:highlight w:val="yellow"/>
-        </w:rPr>
-        <w:t>Een vorm van Augmented Reality applicaties is het gebruik als display voor 3D objecten. Construct3D (</w:t>
-      </w:r>
-      <w:proofErr w:type="spellStart"/>
-      <w:r>
-        <w:rPr>
-          <w:highlight w:val="yellow"/>
-        </w:rPr>
-        <w:t>Kaufmann</w:t>
-      </w:r>
-      <w:proofErr w:type="spellEnd"/>
-      <w:r>
-        <w:rPr>
-          <w:highlight w:val="yellow"/>
-        </w:rPr>
-        <w:t xml:space="preserve">, 2002) is bijvoorbeeld een applicatie die door veel metastudies wordt aangehaald. Dit prototype werkt met een HMD en stelt de gebruiker in staat om te interacteren met driedimensionale geometrische figuren. Anatomy4D is een </w:t>
-      </w:r>
-      <w:proofErr w:type="spellStart"/>
-      <w:r>
-        <w:rPr>
-          <w:highlight w:val="yellow"/>
-        </w:rPr>
-        <w:t>schermgebaseerde</w:t>
-      </w:r>
-      <w:proofErr w:type="spellEnd"/>
-      <w:r>
-        <w:rPr>
-          <w:highlight w:val="yellow"/>
-        </w:rPr>
-        <w:t xml:space="preserve"> AR app van DAQRI, waarbij een lichaam wordt geplaatst op een geprinte marker. Door het scherm te bewegen rond de marker kan het 3D model worden bestudeerd. Beide apps gebruiken een AR app om een 3D model te bekijken. Maar er is eigenlijk geen relatie tussen de echte en virtuele wereld, de echte wereld is meer een soort achtergrond. We kunnen ons afvragen of dit wel echt Augmented Reality is en of Virtual Reality niet een geschiktere techniek zou zijn hiervoor.</w:t>
-      </w:r>
-    </w:p>
-    <w:p>
-      <w:pPr>
-        <w:rPr>
-          <w:highlight w:val="yellow"/>
-        </w:rPr>
-      </w:pPr>
-      <w:r>
-        <w:rPr>
-          <w:highlight w:val="yellow"/>
-        </w:rPr>
-        <w:lastRenderedPageBreak/>
-        <w:t>Er zijn verschillende manieren waarbij wel de kracht wordt gebruikt van een betekenisvolle relatie tussen de virtuele en echte wereld. Bij een schooluitje naar een historische locatie of stadswandeling kunnen AR apps worden gebruikt om informatie te doseren en weer te geven wanneer leerlingen op een bepaalde locatie zijn. (</w:t>
-      </w:r>
-      <w:proofErr w:type="spellStart"/>
-      <w:r>
-        <w:rPr>
-          <w:highlight w:val="yellow"/>
-        </w:rPr>
-        <w:t>Yuen</w:t>
-      </w:r>
-      <w:proofErr w:type="spellEnd"/>
-      <w:r>
-        <w:rPr>
-          <w:highlight w:val="yellow"/>
-        </w:rPr>
-        <w:t>, 2011) Of een bezoek aan een museum kan worden uitgebreid met extra informatie. Deze informatie kan gepersonaliseerd worden zodat het past bij het niveau en interessegebied van de leerling.</w:t>
-      </w:r>
-    </w:p>
-    <w:p>
-      <w:pPr>
-        <w:rPr>
-          <w:highlight w:val="yellow"/>
-        </w:rPr>
-      </w:pPr>
-      <w:r>
-        <w:rPr>
-          <w:highlight w:val="yellow"/>
-        </w:rPr>
-        <w:t xml:space="preserve">De opkomst van tekstherkenning in AR biedt veel mogelijkheden om contextgevoelige informatie weer te geven. De app Big </w:t>
-      </w:r>
-      <w:proofErr w:type="spellStart"/>
-      <w:r>
-        <w:rPr>
-          <w:highlight w:val="yellow"/>
-        </w:rPr>
-        <w:t>Bird’s</w:t>
-      </w:r>
-      <w:proofErr w:type="spellEnd"/>
-      <w:r>
-        <w:rPr>
-          <w:highlight w:val="yellow"/>
-        </w:rPr>
-        <w:t xml:space="preserve"> </w:t>
-      </w:r>
-      <w:proofErr w:type="spellStart"/>
-      <w:r>
-        <w:rPr>
-          <w:highlight w:val="yellow"/>
-        </w:rPr>
-        <w:t>Words</w:t>
-      </w:r>
-      <w:proofErr w:type="spellEnd"/>
-      <w:r>
-        <w:rPr>
-          <w:highlight w:val="yellow"/>
-        </w:rPr>
-        <w:t xml:space="preserve"> helpt kinderen met woorden leren door ze op zoek te laten gaan naar simpele woorden in hun eigen huis en die te scannen. Op die manier wordt de lesstof binnen de context van hun eigen leefomgeving geplaatst, wat kan bijdragen aan een betekenisvollere leerervaring.</w:t>
-      </w:r>
-    </w:p>
-    <w:p>
-      <w:pPr>
-        <w:rPr>
-          <w:highlight w:val="yellow"/>
-        </w:rPr>
-      </w:pPr>
-      <w:r>
-        <w:rPr>
-          <w:highlight w:val="yellow"/>
-        </w:rPr>
-        <w:t xml:space="preserve">Een toepassing van AR die door docenten vaak wordt gebruikt is het koppelen van digitale informatie aan schoolboeken. In (Kennisnet, 2016) vertelt Britt van Dort hoe ze </w:t>
-      </w:r>
-      <w:proofErr w:type="spellStart"/>
-      <w:r>
-        <w:rPr>
-          <w:highlight w:val="yellow"/>
-        </w:rPr>
-        <w:t>Aurasma</w:t>
-      </w:r>
-      <w:proofErr w:type="spellEnd"/>
-      <w:r>
-        <w:rPr>
-          <w:highlight w:val="yellow"/>
-        </w:rPr>
-        <w:t xml:space="preserve"> gebruikt om uitlegvideo’s te koppelen aan afbeeldingen in het boek. Op die manier kunnen de leerlingen de uitleg nog eens bekijken op het precieze moment dat ze het nodig hebben.</w:t>
-      </w:r>
-    </w:p>
-    <w:p>
-      <w:r>
-        <w:rPr>
-          <w:highlight w:val="yellow"/>
-        </w:rPr>
-        <w:t xml:space="preserve">Ook voor Augmented Reality zijn een stuk meer toepassingen dan in dit rapport kunnen worden beschreven. </w:t>
-      </w:r>
-      <w:proofErr w:type="gramStart"/>
-      <w:r>
-        <w:rPr>
-          <w:highlight w:val="yellow"/>
-        </w:rPr>
-        <w:t>AR brillen</w:t>
-      </w:r>
-      <w:proofErr w:type="gramEnd"/>
-      <w:r>
-        <w:rPr>
-          <w:highlight w:val="yellow"/>
-        </w:rPr>
-        <w:t xml:space="preserve"> zijn voorlopig nog te ver weg. Maar voor </w:t>
-      </w:r>
-      <w:proofErr w:type="spellStart"/>
-      <w:r>
-        <w:rPr>
-          <w:highlight w:val="yellow"/>
-        </w:rPr>
-        <w:t>schermgebaseerde</w:t>
-      </w:r>
-      <w:proofErr w:type="spellEnd"/>
-      <w:r>
-        <w:rPr>
-          <w:highlight w:val="yellow"/>
-        </w:rPr>
-        <w:t xml:space="preserve"> AR hebben veel scholen nu al de mogelijkheden om te experimenteren.</w:t>
-      </w:r>
-    </w:p>
-    <w:p/>
-    <w:p>
-      <w:pPr>
         <w:pStyle w:val="Kop2"/>
         <w:rPr>
           <w:lang w:val="en-US"/>
         </w:rPr>
       </w:pPr>
-      <w:bookmarkStart w:id="15" w:name="_Toc500008852"/>
-      <w:r>
-        <w:rPr>
-          <w:lang w:val="en-US"/>
-        </w:rPr>
-        <w:t>4.</w:t>
-      </w:r>
-      <w:r>
-        <w:rPr>
-          <w:lang w:val="en-US"/>
-        </w:rPr>
-        <w:t>2</w:t>
-      </w:r>
-      <w:r>
-        <w:rPr>
-          <w:lang w:val="en-US"/>
-        </w:rPr>
-        <w:t xml:space="preserve"> Onderzoek 1</w:t>
-      </w:r>
-      <w:r>
-        <w:rPr>
-          <w:lang w:val="en-US"/>
-        </w:rPr>
-        <w:t>:</w:t>
-      </w:r>
-      <w:r>
-        <w:rPr>
-          <w:lang w:val="en-US"/>
-        </w:rPr>
-        <w:t xml:space="preserve"> </w:t>
-      </w:r>
-      <w:r>
-        <w:rPr>
-          <w:lang w:val="en-US"/>
-        </w:rPr>
-        <w:t>“</w:t>
-      </w:r>
-      <w:r>
-        <w:rPr>
-          <w:lang w:val="en-US"/>
-        </w:rPr>
-        <w:t>The Effect of an Augmented Reality Enhanced Mathematics</w:t>
-      </w:r>
-      <w:bookmarkEnd w:id="15"/>
-    </w:p>
-    <w:p>
-      <w:pPr>
-        <w:pStyle w:val="Kop2"/>
-        <w:rPr>
-          <w:lang w:val="en-US"/>
-        </w:rPr>
-      </w:pPr>
-      <w:bookmarkStart w:id="16" w:name="_Toc500008853"/>
+      <w:bookmarkStart w:id="14" w:name="_Toc500008853"/>
       <w:r>
         <w:rPr>
           <w:lang w:val="en-US"/>
@@ -6851,7 +6651,7 @@
         </w:rPr>
         <w:t>, L. (2015))</w:t>
       </w:r>
-      <w:bookmarkEnd w:id="16"/>
+      <w:bookmarkEnd w:id="14"/>
     </w:p>
     <w:p>
       <w:r>
@@ -6914,7 +6714,7 @@
           <w:lang w:val="en-US"/>
         </w:rPr>
       </w:pPr>
-      <w:bookmarkStart w:id="17" w:name="_Toc500008854"/>
+      <w:bookmarkStart w:id="15" w:name="_Toc500008854"/>
       <w:r>
         <w:rPr>
           <w:lang w:val="en-US"/>
@@ -6927,7 +6727,7 @@
         </w:rPr>
         <w:t>learned</w:t>
       </w:r>
-      <w:bookmarkEnd w:id="17"/>
+      <w:bookmarkEnd w:id="15"/>
     </w:p>
     <w:p>
       <w:pPr>
@@ -6981,7 +6781,7 @@
           <w:lang w:val="en-US"/>
         </w:rPr>
       </w:pPr>
-      <w:bookmarkStart w:id="18" w:name="_Toc500008855"/>
+      <w:bookmarkStart w:id="16" w:name="_Toc500008855"/>
       <w:r>
         <w:rPr>
           <w:lang w:val="en-US"/>
@@ -7013,250 +6813,250 @@
         </w:rPr>
         <w:t>elivering educational multimedia contents through an</w:t>
       </w:r>
+      <w:bookmarkEnd w:id="16"/>
+    </w:p>
+    <w:p>
+      <w:pPr>
+        <w:pStyle w:val="Kop2"/>
+        <w:rPr>
+          <w:lang w:val="en-US"/>
+        </w:rPr>
+      </w:pPr>
+      <w:bookmarkStart w:id="17" w:name="_Toc500008856"/>
+      <w:r>
+        <w:rPr>
+          <w:lang w:val="en-US"/>
+        </w:rPr>
+        <w:t>augmented reality application: A</w:t>
+      </w:r>
+      <w:r>
+        <w:rPr>
+          <w:lang w:val="en-US"/>
+        </w:rPr>
+        <w:t xml:space="preserve"> case study on its impact on</w:t>
+      </w:r>
+      <w:r>
+        <w:rPr>
+          <w:lang w:val="en-US"/>
+        </w:rPr>
+        <w:t xml:space="preserve"> </w:t>
+      </w:r>
+      <w:r>
+        <w:rPr>
+          <w:lang w:val="en-US"/>
+        </w:rPr>
+        <w:t>knowledge acquisition and retention</w:t>
+      </w:r>
+      <w:r>
+        <w:rPr>
+          <w:lang w:val="en-US"/>
+        </w:rPr>
+        <w:t>” (</w:t>
+      </w:r>
+      <w:r>
+        <w:rPr>
+          <w:lang w:val="en-US"/>
+        </w:rPr>
+        <w:t>Pérez-López</w:t>
+      </w:r>
+      <w:r>
+        <w:rPr>
+          <w:lang w:val="en-US"/>
+        </w:rPr>
+        <w:t xml:space="preserve">, </w:t>
+      </w:r>
+      <w:r>
+        <w:rPr>
+          <w:lang w:val="en-US"/>
+        </w:rPr>
+        <w:t>D. &amp; Contero, M. (2013</w:t>
+      </w:r>
+      <w:r>
+        <w:rPr>
+          <w:lang w:val="en-US"/>
+        </w:rPr>
+        <w:t>))</w:t>
+      </w:r>
+      <w:bookmarkEnd w:id="17"/>
+    </w:p>
+    <w:p>
+      <w:r>
+        <w:t>D</w:t>
+      </w:r>
+      <w:r>
+        <w:t xml:space="preserve">it onderzoek </w:t>
+      </w:r>
+      <w:r>
+        <w:t>is ver</w:t>
+      </w:r>
+      <w:r>
+        <w:t>r</w:t>
+      </w:r>
+      <w:r>
+        <w:t xml:space="preserve">icht om het gebruik van augmented reality </w:t>
+      </w:r>
+      <w:r>
+        <w:t>als multimedia ondersteuning te analyseren tijdens het leerproces over</w:t>
+      </w:r>
+      <w:r>
+        <w:t xml:space="preserve"> het</w:t>
+      </w:r>
+      <w:r>
+        <w:t xml:space="preserve"> verteringsstelsel en bloedvatensysteem.</w:t>
+      </w:r>
+      <w:r>
+        <w:t xml:space="preserve"> Ook wordt er gekeken naar de impact van augmented reality op het kennisbehoud. De gebruikte AR applicatie combineert orale uitleg met 3d modellen en animaties van anatomische structuren. Een valideringsonderzoek </w:t>
+      </w:r>
+      <w:r>
+        <w:t xml:space="preserve">is gebruikt om het kennisbehoud te meten bij </w:t>
+      </w:r>
+      <w:r>
+        <w:t xml:space="preserve">39 </w:t>
+      </w:r>
+      <w:r>
+        <w:t xml:space="preserve">testsubjecten </w:t>
+      </w:r>
+      <w:r>
+        <w:t>met een gemiddelde leeftijd van 10.03</w:t>
+      </w:r>
+      <w:r>
+        <w:t>.</w:t>
+      </w:r>
+      <w:r>
+        <w:t xml:space="preserve"> </w:t>
+      </w:r>
+      <w:r>
+        <w:t>Het onderzoek is neergezet om de resultaten makkelijk te kunnen vergelijken met de traditionele leerprocessen.</w:t>
+      </w:r>
+    </w:p>
+    <w:p>
+      <w:r>
+        <w:t>In de eerste applicatie begint met een model van een naakt mens</w:t>
+      </w:r>
+      <w:r>
+        <w:rPr>
+          <w:highlight w:val="yellow"/>
+        </w:rPr>
+        <w:t>(Figuur)</w:t>
+      </w:r>
+      <w:r>
+        <w:t>. Z</w:t>
+      </w:r>
+      <w:r>
+        <w:t>odra de gebruiker de AR marker</w:t>
+      </w:r>
+      <w:r>
+        <w:rPr>
+          <w:highlight w:val="yellow"/>
+        </w:rPr>
+        <w:t>(Figuur)</w:t>
+      </w:r>
+      <w:r>
+        <w:t xml:space="preserve"> </w:t>
+      </w:r>
+      <w:r>
+        <w:t>dichter naar de camera toe beweegt wordt het model half doorzichtig waardoor het verteringsstelsel zichtbaar wordt</w:t>
+      </w:r>
+      <w:r>
+        <w:rPr>
+          <w:highlight w:val="yellow"/>
+        </w:rPr>
+        <w:t>(Figuur)</w:t>
+      </w:r>
+      <w:r>
+        <w:t xml:space="preserve">. </w:t>
+      </w:r>
+      <w:r>
+        <w:t>Dit zorgt ervoor dat de gebruiker de alle verschillende organen in detail kan bekijken. Daarnaast kan er ook nog dieper in worden gegaan op de individuelen organen door op de knoppen op user interface te drukken.</w:t>
+      </w:r>
+    </w:p>
+    <w:p>
+      <w:r>
+        <w:t>In de tweede applicatie is het verteringsproces geïllustreerd als er een koekje wordt gegeten, vanaf het begin tot het eind</w:t>
+      </w:r>
+      <w:r>
+        <w:rPr>
+          <w:highlight w:val="yellow"/>
+        </w:rPr>
+        <w:t>(Figuur)</w:t>
+      </w:r>
+      <w:r>
+        <w:t xml:space="preserve">. </w:t>
+      </w:r>
+    </w:p>
+    <w:p>
+      <w:r>
+        <w:t>In de derde applicatie zijn de belangrijkste delen van de bloedsomloop te zien. En zoals bij de eerste en tweede applicatie wordt er informatie bij gegeven.</w:t>
+      </w:r>
+    </w:p>
+    <w:p>
+      <w:r>
+        <w:t>De vierde en laatste applicatie geeft een gedetailleerde vi</w:t>
+      </w:r>
+      <w:r>
+        <w:t>suele representatie van hart bewegingen en animaties van de bloedsomloop bij het hart.</w:t>
+      </w:r>
+      <w:r>
+        <w:t xml:space="preserve"> </w:t>
+      </w:r>
+    </w:p>
+    <w:p>
+      <w:r>
+        <w:t>De resultaten zijn getoetst door doormiddel van 23 open vragen. Deze toets is 3 keer uitgevoerd op verschillende momenten. De eerste direct na het gebruiken van de applicaties, de tweede onaangekondigd 2 weken later, en de derde onaangekondigd 4 weken later.</w:t>
+      </w:r>
+    </w:p>
+    <w:p>
+      <w:r>
+        <w:t xml:space="preserve">Zoals verwacht was er </w:t>
+      </w:r>
+      <w:r>
+        <w:t xml:space="preserve">de eerste keer </w:t>
+      </w:r>
+      <w:r>
+        <w:t>geen groot verschil tussen de gemiddelde scores van de controle en experimentele groep. Bij de tweede en derde tests is er echter wel een significant verschil geconstateerd.</w:t>
+      </w:r>
+      <w:r>
+        <w:t xml:space="preserve"> </w:t>
+      </w:r>
+    </w:p>
+    <w:p>
+      <w:r>
+        <w:t xml:space="preserve">Dit onderzoek demonstreert </w:t>
+      </w:r>
+      <w:r>
+        <w:t>dat het gebruik van aug</w:t>
+      </w:r>
+      <w:r>
+        <w:t xml:space="preserve">mented reality tegenover traditionele leermethodes een </w:t>
+      </w:r>
+      <w:r>
+        <w:t>erg</w:t>
+      </w:r>
+      <w:r>
+        <w:t xml:space="preserve"> positief effect kan hebben op kennisbehoud van leerlingen. </w:t>
+      </w:r>
+    </w:p>
+    <w:p>
+      <w:pPr>
+        <w:pStyle w:val="Kop3"/>
+        <w:rPr>
+          <w:lang w:val="en-US"/>
+        </w:rPr>
+      </w:pPr>
+      <w:bookmarkStart w:id="18" w:name="_Toc500008857"/>
+      <w:r>
+        <w:rPr>
+          <w:lang w:val="en-US"/>
+        </w:rPr>
+        <w:t>Lesson’s l</w:t>
+      </w:r>
+      <w:r>
+        <w:rPr>
+          <w:lang w:val="en-US"/>
+        </w:rPr>
+        <w:t>earned</w:t>
+      </w:r>
       <w:bookmarkEnd w:id="18"/>
-    </w:p>
-    <w:p>
-      <w:pPr>
-        <w:pStyle w:val="Kop2"/>
-        <w:rPr>
-          <w:lang w:val="en-US"/>
-        </w:rPr>
-      </w:pPr>
-      <w:bookmarkStart w:id="19" w:name="_Toc500008856"/>
-      <w:r>
-        <w:rPr>
-          <w:lang w:val="en-US"/>
-        </w:rPr>
-        <w:t>augmented reality application: A</w:t>
-      </w:r>
-      <w:r>
-        <w:rPr>
-          <w:lang w:val="en-US"/>
-        </w:rPr>
-        <w:t xml:space="preserve"> case study on its impact on</w:t>
-      </w:r>
-      <w:r>
-        <w:rPr>
-          <w:lang w:val="en-US"/>
-        </w:rPr>
-        <w:t xml:space="preserve"> </w:t>
-      </w:r>
-      <w:r>
-        <w:rPr>
-          <w:lang w:val="en-US"/>
-        </w:rPr>
-        <w:t>knowledge acquisition and retention</w:t>
-      </w:r>
-      <w:r>
-        <w:rPr>
-          <w:lang w:val="en-US"/>
-        </w:rPr>
-        <w:t>” (</w:t>
-      </w:r>
-      <w:r>
-        <w:rPr>
-          <w:lang w:val="en-US"/>
-        </w:rPr>
-        <w:t>Pérez-López</w:t>
-      </w:r>
-      <w:r>
-        <w:rPr>
-          <w:lang w:val="en-US"/>
-        </w:rPr>
-        <w:t xml:space="preserve">, </w:t>
-      </w:r>
-      <w:r>
-        <w:rPr>
-          <w:lang w:val="en-US"/>
-        </w:rPr>
-        <w:t>D. &amp; Contero, M. (2013</w:t>
-      </w:r>
-      <w:r>
-        <w:rPr>
-          <w:lang w:val="en-US"/>
-        </w:rPr>
-        <w:t>))</w:t>
-      </w:r>
-      <w:bookmarkEnd w:id="19"/>
-    </w:p>
-    <w:p>
-      <w:r>
-        <w:t>D</w:t>
-      </w:r>
-      <w:r>
-        <w:t xml:space="preserve">it onderzoek </w:t>
-      </w:r>
-      <w:r>
-        <w:t>is ver</w:t>
-      </w:r>
-      <w:r>
-        <w:t>r</w:t>
-      </w:r>
-      <w:r>
-        <w:t xml:space="preserve">icht om het gebruik van augmented reality </w:t>
-      </w:r>
-      <w:r>
-        <w:t>als multimedia ondersteuning te analyseren tijdens het leerproces over</w:t>
-      </w:r>
-      <w:r>
-        <w:t xml:space="preserve"> het</w:t>
-      </w:r>
-      <w:r>
-        <w:t xml:space="preserve"> verteringsstelsel en bloedvatensysteem.</w:t>
-      </w:r>
-      <w:r>
-        <w:t xml:space="preserve"> Ook wordt er gekeken naar de impact van augmented reality op het kennisbehoud. De gebruikte AR applicatie combineert orale uitleg met 3d modellen en animaties van anatomische structuren. Een valideringsonderzoek </w:t>
-      </w:r>
-      <w:r>
-        <w:t xml:space="preserve">is gebruikt om het kennisbehoud te meten bij </w:t>
-      </w:r>
-      <w:r>
-        <w:t xml:space="preserve">39 </w:t>
-      </w:r>
-      <w:r>
-        <w:t xml:space="preserve">testsubjecten </w:t>
-      </w:r>
-      <w:r>
-        <w:t>met een gemiddelde leeftijd van 10.03</w:t>
-      </w:r>
-      <w:r>
-        <w:t>.</w:t>
-      </w:r>
-      <w:r>
-        <w:t xml:space="preserve"> </w:t>
-      </w:r>
-      <w:r>
-        <w:t>Het onderzoek is neergezet om de resultaten makkelijk te kunnen vergelijken met de traditionele leerprocessen.</w:t>
-      </w:r>
-    </w:p>
-    <w:p>
-      <w:r>
-        <w:t>In de eerste applicatie begint met een model van een naakt mens</w:t>
-      </w:r>
-      <w:r>
-        <w:rPr>
-          <w:highlight w:val="yellow"/>
-        </w:rPr>
-        <w:t>(Figuur)</w:t>
-      </w:r>
-      <w:r>
-        <w:t>. Z</w:t>
-      </w:r>
-      <w:r>
-        <w:t>odra de gebruiker de AR marker</w:t>
-      </w:r>
-      <w:r>
-        <w:rPr>
-          <w:highlight w:val="yellow"/>
-        </w:rPr>
-        <w:t>(Figuur)</w:t>
-      </w:r>
-      <w:r>
-        <w:t xml:space="preserve"> </w:t>
-      </w:r>
-      <w:r>
-        <w:t>dichter naar de camera toe beweegt wordt het model half doorzichtig waardoor het verteringsstelsel zichtbaar wordt</w:t>
-      </w:r>
-      <w:r>
-        <w:rPr>
-          <w:highlight w:val="yellow"/>
-        </w:rPr>
-        <w:t>(Figuur)</w:t>
-      </w:r>
-      <w:r>
-        <w:t xml:space="preserve">. </w:t>
-      </w:r>
-      <w:r>
-        <w:t>Dit zorgt ervoor dat de gebruiker de alle verschillende organen in detail kan bekijken. Daarnaast kan er ook nog dieper in worden gegaan op de individuelen organen door op de knoppen op user interface te drukken.</w:t>
-      </w:r>
-    </w:p>
-    <w:p>
-      <w:r>
-        <w:t>In de tweede applicatie is het verteringsproces geïllustreerd als er een koekje wordt gegeten, vanaf het begin tot het eind</w:t>
-      </w:r>
-      <w:r>
-        <w:rPr>
-          <w:highlight w:val="yellow"/>
-        </w:rPr>
-        <w:t>(Figuur)</w:t>
-      </w:r>
-      <w:r>
-        <w:t xml:space="preserve">. </w:t>
-      </w:r>
-    </w:p>
-    <w:p>
-      <w:r>
-        <w:t>In de derde applicatie zijn de belangrijkste delen van de bloedsomloop te zien. En zoals bij de eerste en tweede applicatie wordt er informatie bij gegeven.</w:t>
-      </w:r>
-    </w:p>
-    <w:p>
-      <w:r>
-        <w:t>De vierde en laatste applicatie geeft een gedetailleerde vi</w:t>
-      </w:r>
-      <w:r>
-        <w:t>suele representatie van hart bewegingen en animaties van de bloedsomloop bij het hart.</w:t>
-      </w:r>
-      <w:r>
-        <w:t xml:space="preserve"> </w:t>
-      </w:r>
-    </w:p>
-    <w:p>
-      <w:r>
-        <w:t>De resultaten zijn getoetst door doormiddel van 23 open vragen. Deze toets is 3 keer uitgevoerd op verschillende momenten. De eerste direct na het gebruiken van de applicaties, de tweede onaangekondigd 2 weken later, en de derde onaangekondigd 4 weken later.</w:t>
-      </w:r>
-    </w:p>
-    <w:p>
-      <w:r>
-        <w:t xml:space="preserve">Zoals verwacht was er </w:t>
-      </w:r>
-      <w:r>
-        <w:t xml:space="preserve">de eerste keer </w:t>
-      </w:r>
-      <w:r>
-        <w:t>geen groot verschil tussen de gemiddelde scores van de controle en experimentele groep. Bij de tweede en derde tests is er echter wel een significant verschil geconstateerd.</w:t>
-      </w:r>
-      <w:r>
-        <w:t xml:space="preserve"> </w:t>
-      </w:r>
-    </w:p>
-    <w:p>
-      <w:r>
-        <w:t xml:space="preserve">Dit onderzoek demonstreert </w:t>
-      </w:r>
-      <w:r>
-        <w:t>dat het gebruik van aug</w:t>
-      </w:r>
-      <w:r>
-        <w:t xml:space="preserve">mented reality tegenover traditionele leermethodes een </w:t>
-      </w:r>
-      <w:r>
-        <w:t>erg</w:t>
-      </w:r>
-      <w:r>
-        <w:t xml:space="preserve"> positief effect kan hebben op kennisbehoud van leerlingen. </w:t>
-      </w:r>
-    </w:p>
-    <w:p>
-      <w:pPr>
-        <w:pStyle w:val="Kop3"/>
-        <w:rPr>
-          <w:lang w:val="en-US"/>
-        </w:rPr>
-      </w:pPr>
-      <w:bookmarkStart w:id="20" w:name="_Toc500008857"/>
-      <w:r>
-        <w:rPr>
-          <w:lang w:val="en-US"/>
-        </w:rPr>
-        <w:t>Lesson’s l</w:t>
-      </w:r>
-      <w:r>
-        <w:rPr>
-          <w:lang w:val="en-US"/>
-        </w:rPr>
-        <w:t>earned</w:t>
-      </w:r>
-      <w:bookmarkEnd w:id="20"/>
     </w:p>
     <w:p>
       <w:pPr>
@@ -7310,7 +7110,7 @@
           <w:lang w:val="en-US"/>
         </w:rPr>
       </w:pPr>
-      <w:bookmarkStart w:id="21" w:name="_Toc500008858"/>
+      <w:bookmarkStart w:id="19" w:name="_Toc500008858"/>
       <w:r>
         <w:rPr>
           <w:lang w:val="en-US"/>
@@ -7367,7 +7167,7 @@
         </w:rPr>
         <w:t>))</w:t>
       </w:r>
-      <w:bookmarkEnd w:id="21"/>
+      <w:bookmarkEnd w:id="19"/>
     </w:p>
     <w:p>
       <w:r>
@@ -7425,7 +7225,7 @@
       <w:pPr>
         <w:pStyle w:val="Kop3"/>
       </w:pPr>
-      <w:bookmarkStart w:id="22" w:name="_Toc500008859"/>
+      <w:bookmarkStart w:id="20" w:name="_Toc500008859"/>
       <w:r>
         <w:t>Lesson</w:t>
       </w:r>
@@ -7438,7 +7238,7 @@
       <w:r>
         <w:t>earned</w:t>
       </w:r>
-      <w:bookmarkEnd w:id="22"/>
+      <w:bookmarkEnd w:id="20"/>
     </w:p>
     <w:p>
       <w:pPr>
@@ -7461,7 +7261,7 @@
       <w:pPr>
         <w:pStyle w:val="Kop2"/>
       </w:pPr>
-      <w:bookmarkStart w:id="23" w:name="_Toc500008860"/>
+      <w:bookmarkStart w:id="21" w:name="_Toc500008860"/>
       <w:r>
         <w:t>4.</w:t>
       </w:r>
@@ -7484,7 +7284,7 @@
       <w:r>
         <w:t xml:space="preserve"> in de Nederlandse leeromgeving</w:t>
       </w:r>
-      <w:bookmarkEnd w:id="23"/>
+      <w:bookmarkEnd w:id="21"/>
     </w:p>
     <w:p>
       <w:pPr>
@@ -7570,7 +7370,7 @@
       <w:pPr>
         <w:pStyle w:val="Kop2"/>
       </w:pPr>
-      <w:bookmarkStart w:id="24" w:name="_Toc500008861"/>
+      <w:bookmarkStart w:id="22" w:name="_Toc500008861"/>
       <w:r>
         <w:t xml:space="preserve">4.6 Ontwikkelde </w:t>
       </w:r>
@@ -7586,7 +7386,7 @@
       <w:r>
         <w:t xml:space="preserve"> applicatie</w:t>
       </w:r>
-      <w:bookmarkEnd w:id="24"/>
+      <w:bookmarkEnd w:id="22"/>
     </w:p>
     <w:p>
       <w:r>
@@ -7768,12 +7568,7 @@
         <w:t xml:space="preserve"> zorgen voor het gevoel van isolatie, selectieve aandacht, en interface awareness</w:t>
       </w:r>
       <w:r>
-        <w:t>. Isolatie w</w:t>
-      </w:r>
-      <w:bookmarkStart w:id="25" w:name="_GoBack"/>
-      <w:bookmarkEnd w:id="25"/>
-      <w:r>
-        <w:t>as een van de bedachte mogelijk oplossing</w:t>
+        <w:t>. Isolatie was een van de bedachte mogelijk oplossing</w:t>
       </w:r>
       <w:r>
         <w:t xml:space="preserve">en die getest zou kunnen worden in het experiment. Het bewijs van verhoogde interface awareness en selectieve aandacht zou ook een teken kunnen zijn dat de afleiding die de gebruiker zou kunnen ervaren, zou kunnen worden </w:t>
@@ -7802,7 +7597,7 @@
           <w:b/>
         </w:rPr>
       </w:pPr>
-      <w:bookmarkStart w:id="26" w:name="_Toc500008862"/>
+      <w:bookmarkStart w:id="23" w:name="_Toc500008862"/>
       <w:r>
         <w:rPr>
           <w:b/>
@@ -7822,129 +7617,129 @@
         </w:rPr>
         <w:t>nderzoeksvoorstel</w:t>
       </w:r>
+      <w:bookmarkEnd w:id="23"/>
+    </w:p>
+    <w:p>
+      <w:pPr>
+        <w:pStyle w:val="Kop2"/>
+      </w:pPr>
+      <w:bookmarkStart w:id="24" w:name="_Toc500008863"/>
+      <w:r>
+        <w:t>Inleiding</w:t>
+      </w:r>
+      <w:bookmarkEnd w:id="24"/>
+    </w:p>
+    <w:p>
+      <w:r>
+        <w:t xml:space="preserve">Het doel van dit experiment is </w:t>
+      </w:r>
+      <w:r>
+        <w:t>erachter komen of we wat verwachte resultaten te zien krijgen op basis van de gevonden deskresearch experimenten, en of we mogelijke nieuwe ‘</w:t>
+      </w:r>
+      <w:proofErr w:type="spellStart"/>
+      <w:r>
+        <w:t>lessons</w:t>
+      </w:r>
+      <w:proofErr w:type="spellEnd"/>
+      <w:r>
+        <w:t xml:space="preserve"> </w:t>
+      </w:r>
+      <w:proofErr w:type="spellStart"/>
+      <w:r>
+        <w:t>learned</w:t>
+      </w:r>
+      <w:proofErr w:type="spellEnd"/>
+      <w:r>
+        <w:t>’ eruit kunnen halen die alleen betrekking hebben tot het Nederlandse onderwijs.</w:t>
+      </w:r>
+    </w:p>
+    <w:p>
+      <w:pPr>
+        <w:pStyle w:val="Kop2"/>
+      </w:pPr>
+      <w:bookmarkStart w:id="25" w:name="_Toc500008864"/>
+      <w:r>
+        <w:t>Hypothese en verklaring</w:t>
+      </w:r>
+      <w:bookmarkEnd w:id="25"/>
+    </w:p>
+    <w:p>
+      <w:r>
+        <w:t>De hypothese voor dit experiment luid</w:t>
+      </w:r>
+      <w:r>
+        <w:t>t</w:t>
+      </w:r>
+      <w:r>
+        <w:t xml:space="preserve"> als volgt</w:t>
+      </w:r>
+      <w:r>
+        <w:t>:</w:t>
+      </w:r>
+      <w:r>
+        <w:t xml:space="preserve"> </w:t>
+      </w:r>
+      <w:r>
+        <w:t xml:space="preserve">Als </w:t>
+      </w:r>
+      <w:r>
+        <w:t xml:space="preserve">de </w:t>
+      </w:r>
+      <w:r>
+        <w:t>experimentele groep</w:t>
+      </w:r>
+      <w:r>
+        <w:t xml:space="preserve"> de Microsoft Hololens gebruiken als hulpmiddel tijdens de ‘Hololens geschiedenis opdracht’ terwijl de </w:t>
+      </w:r>
+      <w:r>
+        <w:t>controlegroep</w:t>
+      </w:r>
+      <w:r>
+        <w:t xml:space="preserve"> een geprinte versie van dezelfde opdracht </w:t>
+      </w:r>
+      <w:r>
+        <w:t xml:space="preserve">maakt, zal de experimentele groep de verkregen informatie langer vasthouden en </w:t>
+      </w:r>
+      <w:r>
+        <w:t>meer motivatie hebben om de opdracht te maken.</w:t>
+      </w:r>
+    </w:p>
+    <w:p>
+      <w:pPr>
+        <w:pStyle w:val="Kop2"/>
+      </w:pPr>
+      <w:bookmarkStart w:id="26" w:name="_Toc500008865"/>
+      <w:r>
+        <w:t>Werkwijze en materialen</w:t>
+      </w:r>
       <w:bookmarkEnd w:id="26"/>
     </w:p>
     <w:p>
+      <w:r>
+        <w:rPr>
+          <w:highlight w:val="yellow"/>
+        </w:rPr>
+        <w:t xml:space="preserve">Het experiment heeft (#1 klas VO) testsubjecten die in 2 groepen worden verdeeld, de experimentele groep en controlegroep. Beide groepen zullen apart worden gezet en </w:t>
+      </w:r>
+      <w:r>
+        <w:rPr>
+          <w:highlight w:val="yellow"/>
+        </w:rPr>
+        <w:t>onderverdeeld worden in kleinere sub-groepjes van 4 subjecten. Elk sub-groepje binnen de experimentele- en controlegroep zal aan hetzelfde werken.</w:t>
+      </w:r>
+      <w:r>
+        <w:t xml:space="preserve"> </w:t>
+      </w:r>
+    </w:p>
+    <w:p>
       <w:pPr>
         <w:pStyle w:val="Kop2"/>
       </w:pPr>
-      <w:bookmarkStart w:id="27" w:name="_Toc500008863"/>
-      <w:r>
-        <w:t>Inleiding</w:t>
+      <w:bookmarkStart w:id="27" w:name="_Toc500008866"/>
+      <w:r>
+        <w:t>Resultaten</w:t>
       </w:r>
       <w:bookmarkEnd w:id="27"/>
-    </w:p>
-    <w:p>
-      <w:r>
-        <w:t xml:space="preserve">Het doel van dit experiment is </w:t>
-      </w:r>
-      <w:r>
-        <w:t>erachter komen of we wat verwachte resultaten te zien krijgen op basis van de gevonden deskresearch experimenten, en of we mogelijke nieuwe ‘</w:t>
-      </w:r>
-      <w:proofErr w:type="spellStart"/>
-      <w:r>
-        <w:t>lessons</w:t>
-      </w:r>
-      <w:proofErr w:type="spellEnd"/>
-      <w:r>
-        <w:t xml:space="preserve"> </w:t>
-      </w:r>
-      <w:proofErr w:type="spellStart"/>
-      <w:r>
-        <w:t>learned</w:t>
-      </w:r>
-      <w:proofErr w:type="spellEnd"/>
-      <w:r>
-        <w:t>’ eruit kunnen halen die alleen betrekking hebben tot het Nederlandse onderwijs.</w:t>
-      </w:r>
-    </w:p>
-    <w:p>
-      <w:pPr>
-        <w:pStyle w:val="Kop2"/>
-      </w:pPr>
-      <w:bookmarkStart w:id="28" w:name="_Toc500008864"/>
-      <w:r>
-        <w:t>Hypothese en verklaring</w:t>
-      </w:r>
-      <w:bookmarkEnd w:id="28"/>
-    </w:p>
-    <w:p>
-      <w:r>
-        <w:t>De hypothese voor dit experiment luid</w:t>
-      </w:r>
-      <w:r>
-        <w:t>t</w:t>
-      </w:r>
-      <w:r>
-        <w:t xml:space="preserve"> als volgt</w:t>
-      </w:r>
-      <w:r>
-        <w:t>:</w:t>
-      </w:r>
-      <w:r>
-        <w:t xml:space="preserve"> </w:t>
-      </w:r>
-      <w:r>
-        <w:t xml:space="preserve">Als </w:t>
-      </w:r>
-      <w:r>
-        <w:t xml:space="preserve">de </w:t>
-      </w:r>
-      <w:r>
-        <w:t>experimentele groep</w:t>
-      </w:r>
-      <w:r>
-        <w:t xml:space="preserve"> de Microsoft Hololens gebruiken als hulpmiddel tijdens de ‘Hololens geschiedenis opdracht’ terwijl de </w:t>
-      </w:r>
-      <w:r>
-        <w:t>controlegroep</w:t>
-      </w:r>
-      <w:r>
-        <w:t xml:space="preserve"> een geprinte versie van dezelfde opdracht </w:t>
-      </w:r>
-      <w:r>
-        <w:t xml:space="preserve">maakt, zal de experimentele groep de verkregen informatie langer vasthouden en </w:t>
-      </w:r>
-      <w:r>
-        <w:t>meer motivatie hebben om de opdracht te maken.</w:t>
-      </w:r>
-    </w:p>
-    <w:p>
-      <w:pPr>
-        <w:pStyle w:val="Kop2"/>
-      </w:pPr>
-      <w:bookmarkStart w:id="29" w:name="_Toc500008865"/>
-      <w:r>
-        <w:t>Werkwijze en materialen</w:t>
-      </w:r>
-      <w:bookmarkEnd w:id="29"/>
-    </w:p>
-    <w:p>
-      <w:r>
-        <w:rPr>
-          <w:highlight w:val="yellow"/>
-        </w:rPr>
-        <w:t xml:space="preserve">Het experiment heeft (#1 klas VO) testsubjecten die in 2 groepen worden verdeeld, de experimentele groep en controlegroep. Beide groepen zullen apart worden gezet en </w:t>
-      </w:r>
-      <w:r>
-        <w:rPr>
-          <w:highlight w:val="yellow"/>
-        </w:rPr>
-        <w:t>onderverdeeld worden in kleinere sub-groepjes van 4 subjecten. Elk sub-groepje binnen de experimentele- en controlegroep zal aan hetzelfde werken.</w:t>
-      </w:r>
-      <w:r>
-        <w:t xml:space="preserve"> </w:t>
-      </w:r>
-    </w:p>
-    <w:p>
-      <w:pPr>
-        <w:pStyle w:val="Kop2"/>
-      </w:pPr>
-      <w:bookmarkStart w:id="30" w:name="_Toc500008866"/>
-      <w:r>
-        <w:t>Resultaten</w:t>
-      </w:r>
-      <w:bookmarkEnd w:id="30"/>
     </w:p>
     <w:p/>
     <w:p/>
@@ -7966,7 +7761,7 @@
           <w:b/>
         </w:rPr>
       </w:pPr>
-      <w:bookmarkStart w:id="31" w:name="_Toc500008867"/>
+      <w:bookmarkStart w:id="28" w:name="_Toc500008867"/>
       <w:r>
         <w:rPr>
           <w:b/>
@@ -7980,7 +7775,7 @@
         </w:rPr>
         <w:t>Conclusie</w:t>
       </w:r>
-      <w:bookmarkEnd w:id="31"/>
+      <w:bookmarkEnd w:id="28"/>
     </w:p>
     <w:p>
       <w:pPr>
@@ -7991,15 +7786,8 @@
           <w:szCs w:val="32"/>
         </w:rPr>
       </w:pPr>
-      <w:r>
-        <w:rPr>
-          <w:highlight w:val="yellow"/>
-        </w:rPr>
-        <w:t>Zoekmethode update</w:t>
-      </w:r>
-      <w:r>
-        <w:t>n</w:t>
-      </w:r>
+      <w:bookmarkStart w:id="29" w:name="_GoBack"/>
+      <w:bookmarkEnd w:id="29"/>
       <w:r>
         <w:br w:type="page"/>
       </w:r>
@@ -8011,7 +7799,7 @@
           <w:b/>
         </w:rPr>
       </w:pPr>
-      <w:bookmarkStart w:id="32" w:name="_Toc500008868"/>
+      <w:bookmarkStart w:id="30" w:name="_Toc500008868"/>
       <w:r>
         <w:rPr>
           <w:b/>
@@ -8031,7 +7819,7 @@
         </w:rPr>
         <w:t>Bronnenlijst</w:t>
       </w:r>
-      <w:bookmarkEnd w:id="32"/>
+      <w:bookmarkEnd w:id="30"/>
     </w:p>
     <w:p>
       <w:pPr>
@@ -8139,36 +7927,178 @@
     <w:p>
       <w:pPr>
         <w:rPr>
+          <w:sz w:val="20"/>
+          <w:lang w:val="en-US"/>
+        </w:rPr>
+      </w:pPr>
+      <w:proofErr w:type="spellStart"/>
+      <w:r>
+        <w:rPr>
+          <w:sz w:val="20"/>
+          <w:lang w:val="en-US"/>
+        </w:rPr>
+        <w:t>Alzahrani</w:t>
+      </w:r>
+      <w:proofErr w:type="spellEnd"/>
+      <w:r>
+        <w:rPr>
+          <w:sz w:val="20"/>
+          <w:lang w:val="en-US"/>
+        </w:rPr>
+        <w:t xml:space="preserve">, A., Gardner, M., Callaghan, V. &amp; </w:t>
+      </w:r>
+      <w:proofErr w:type="spellStart"/>
+      <w:r>
+        <w:rPr>
+          <w:sz w:val="20"/>
+          <w:lang w:val="en-US"/>
+        </w:rPr>
+        <w:t>Alrashidi</w:t>
+      </w:r>
+      <w:proofErr w:type="spellEnd"/>
+      <w:r>
+        <w:rPr>
+          <w:sz w:val="20"/>
+          <w:lang w:val="en-US"/>
+        </w:rPr>
+        <w:t>, M. (2015) Towards Measuring Learning Effectiveness considering Presence, Engagement and Immersion in a Mixed and Augmented Reality Learning Environment. School of Computer Science and Electronic Engineering, University of Essex, UK</w:t>
+      </w:r>
+    </w:p>
+    <w:p>
+      <w:pPr>
+        <w:rPr>
+          <w:sz w:val="20"/>
+          <w:lang w:val="en-US"/>
+        </w:rPr>
+      </w:pPr>
+      <w:r>
+        <w:rPr>
+          <w:sz w:val="20"/>
+          <w:lang w:val="en-US"/>
+        </w:rPr>
+        <w:t xml:space="preserve">Abernathy, M., </w:t>
+      </w:r>
+      <w:proofErr w:type="spellStart"/>
+      <w:r>
+        <w:rPr>
+          <w:sz w:val="20"/>
+          <w:lang w:val="en-US"/>
+        </w:rPr>
+        <w:t>Houchard</w:t>
+      </w:r>
+      <w:proofErr w:type="spellEnd"/>
+      <w:r>
+        <w:rPr>
+          <w:sz w:val="20"/>
+          <w:lang w:val="en-US"/>
+        </w:rPr>
+        <w:t xml:space="preserve">, J., </w:t>
+      </w:r>
+      <w:proofErr w:type="spellStart"/>
+      <w:r>
+        <w:rPr>
+          <w:sz w:val="20"/>
+          <w:lang w:val="en-US"/>
+        </w:rPr>
+        <w:t>Puccetti</w:t>
+      </w:r>
+      <w:proofErr w:type="spellEnd"/>
+      <w:r>
+        <w:rPr>
+          <w:sz w:val="20"/>
+          <w:lang w:val="en-US"/>
+        </w:rPr>
+        <w:t xml:space="preserve">, M., and Lambert, </w:t>
+      </w:r>
+      <w:proofErr w:type="spellStart"/>
+      <w:r>
+        <w:rPr>
+          <w:sz w:val="20"/>
+          <w:lang w:val="en-US"/>
+        </w:rPr>
+        <w:t>J,"Debris</w:t>
+      </w:r>
+      <w:proofErr w:type="spellEnd"/>
+      <w:r>
+        <w:rPr>
+          <w:sz w:val="20"/>
+          <w:lang w:val="en-US"/>
+        </w:rPr>
+        <w:t xml:space="preserve"> Correlation Using the Rockwell </w:t>
+      </w:r>
+      <w:proofErr w:type="spellStart"/>
+      <w:r>
+        <w:rPr>
+          <w:sz w:val="20"/>
+          <w:lang w:val="en-US"/>
+        </w:rPr>
+        <w:t>WorldView</w:t>
+      </w:r>
+      <w:proofErr w:type="spellEnd"/>
+      <w:r>
+        <w:rPr>
+          <w:sz w:val="20"/>
+          <w:lang w:val="en-US"/>
+        </w:rPr>
+        <w:t xml:space="preserve"> </w:t>
+      </w:r>
+      <w:proofErr w:type="spellStart"/>
+      <w:r>
+        <w:rPr>
+          <w:sz w:val="20"/>
+          <w:lang w:val="en-US"/>
+        </w:rPr>
+        <w:t>System</w:t>
+      </w:r>
+      <w:proofErr w:type="gramStart"/>
+      <w:r>
+        <w:rPr>
+          <w:sz w:val="20"/>
+          <w:lang w:val="en-US"/>
+        </w:rPr>
+        <w:t>",Proceedings</w:t>
+      </w:r>
+      <w:proofErr w:type="spellEnd"/>
+      <w:proofErr w:type="gramEnd"/>
+      <w:r>
+        <w:rPr>
+          <w:sz w:val="20"/>
+          <w:lang w:val="en-US"/>
+        </w:rPr>
+        <w:t xml:space="preserve"> of 1993 Space Surveillance Workshop 30 March to 1 April 1993,pages 189-195</w:t>
+      </w:r>
+    </w:p>
+    <w:p>
+      <w:pPr>
+        <w:rPr>
           <w:rFonts w:asciiTheme="majorHAnsi" w:eastAsiaTheme="majorEastAsia" w:hAnsiTheme="majorHAnsi" w:cstheme="majorBidi"/>
           <w:color w:val="2F5496" w:themeColor="accent1" w:themeShade="BF"/>
-          <w:sz w:val="32"/>
+          <w:sz w:val="28"/>
           <w:szCs w:val="32"/>
           <w:lang w:val="en-US"/>
         </w:rPr>
       </w:pPr>
-      <w:proofErr w:type="spellStart"/>
       <w:r>
         <w:rPr>
           <w:sz w:val="20"/>
           <w:lang w:val="en-US"/>
         </w:rPr>
-        <w:t>Alzahrani</w:t>
-      </w:r>
-      <w:proofErr w:type="spellEnd"/>
+        <w:t xml:space="preserve">Johnson, </w:t>
+      </w:r>
+      <w:proofErr w:type="spellStart"/>
       <w:r>
         <w:rPr>
           <w:sz w:val="20"/>
           <w:lang w:val="en-US"/>
         </w:rPr>
-        <w:t xml:space="preserve">, A., Gardner, M., Callaghan, V. &amp; </w:t>
-      </w:r>
-      <w:proofErr w:type="spellStart"/>
+        <w:t>Joel.</w:t>
+      </w:r>
       <w:r>
         <w:rPr>
           <w:sz w:val="20"/>
           <w:lang w:val="en-US"/>
         </w:rPr>
-        <w:t>Alrashidi</w:t>
+        <w:t>"The</w:t>
       </w:r>
       <w:proofErr w:type="spellEnd"/>
       <w:r>
@@ -8176,10 +8106,11 @@
           <w:sz w:val="20"/>
           <w:lang w:val="en-US"/>
         </w:rPr>
-        <w:t>, M. (2015) Towards Measuring Learning Effectiveness considering Presence, Engagement and Immersion in a Mixed and Augmented Reality Learning Environment. School of Computer Science and Electronic Engineering, University of Essex, UK</w:t>
-      </w:r>
-      <w:r>
-        <w:rPr>
+        <w:t xml:space="preserve"> Master Key": L. Frank Baum envisions augmented reality glasses in 1901 Mote &amp; Beam 10 September 2012.</w:t>
+      </w:r>
+      <w:r>
+        <w:rPr>
+          <w:sz w:val="20"/>
           <w:lang w:val="en-US"/>
         </w:rPr>
         <w:br w:type="page"/>
@@ -8192,7 +8123,7 @@
           <w:b/>
         </w:rPr>
       </w:pPr>
-      <w:bookmarkStart w:id="33" w:name="_Toc500008869"/>
+      <w:bookmarkStart w:id="31" w:name="_Toc500008869"/>
       <w:r>
         <w:rPr>
           <w:b/>
@@ -8212,7 +8143,7 @@
         </w:rPr>
         <w:t>Bijlage</w:t>
       </w:r>
-      <w:bookmarkEnd w:id="33"/>
+      <w:bookmarkEnd w:id="31"/>
     </w:p>
     <w:p>
       <w:pPr>
@@ -8519,7 +8450,7 @@
                                   <w:noProof/>
                                   <w:color w:val="ED7D31" w:themeColor="accent2"/>
                                 </w:rPr>
-                                <w:t>13</w:t>
+                                <w:t>15</w:t>
                               </w:r>
                               <w:r>
                                 <w:rPr>
@@ -8574,7 +8505,7 @@
                             <w:noProof/>
                             <w:color w:val="ED7D31" w:themeColor="accent2"/>
                           </w:rPr>
-                          <w:t>13</w:t>
+                          <w:t>15</w:t>
                         </w:r>
                         <w:r>
                           <w:rPr>
@@ -10359,7 +10290,7 @@
 </file>
 
 <file path=customXml/itemProps1.xml><?xml version="1.0" encoding="utf-8"?>
-<ds:datastoreItem xmlns:ds="http://schemas.openxmlformats.org/officeDocument/2006/customXml" ds:itemID="{651AA132-B82F-46A1-A467-8C6B5AB1784E}">
+<ds:datastoreItem xmlns:ds="http://schemas.openxmlformats.org/officeDocument/2006/customXml" ds:itemID="{E70D39C9-F80E-4C88-B1BF-0D0E151FD40F}">
   <ds:schemaRefs>
     <ds:schemaRef ds:uri="http://schemas.openxmlformats.org/officeDocument/2006/bibliography"/>
   </ds:schemaRefs>

</xml_diff>